<commit_message>
se agrega doc TALLER DE SEGURIDAD INFORMÁTICA.docx
</commit_message>
<xml_diff>
--- a/Documentacion/Proyecto/JANFOX Trabajo de Grado.docx
+++ b/Documentacion/Proyecto/JANFOX Trabajo de Grado.docx
@@ -4975,7 +4975,7 @@
         <w:rPr>
           <w:lang w:val="es-ES"/>
         </w:rPr>
-        <w:t>(significado)</w:t>
+        <w:t>(Fundación Ángeles)</w:t>
       </w:r>
       <w:r>
         <w:rPr>
@@ -4983,26 +4983,41 @@
           <w:szCs w:val="24"/>
           <w:lang w:val="es-ES" w:eastAsia="es-ES"/>
         </w:rPr>
-        <w:t>. El costo del videojuego sería de 18.306.149 (Dieciocho millones trescientos seis mil ciento cuarenta y nueve pesos).</w:t>
-      </w:r>
-      <w:bookmarkStart w:id="2" w:name="_GoBack"/>
+        <w:t>.</w:t>
+      </w:r>
+      <w:r>
+        <w:rPr>
+          <w:rFonts w:cs="Times New Roman"/>
+          <w:color w:val="FF0000"/>
+          <w:szCs w:val="24"/>
+          <w:lang w:val="es-ES" w:eastAsia="es-ES"/>
+        </w:rPr>
+        <w:t xml:space="preserve"> </w:t>
+      </w:r>
+      <w:r>
+        <w:rPr>
+          <w:rFonts w:cs="Times New Roman"/>
+          <w:szCs w:val="24"/>
+          <w:lang w:val="es-ES" w:eastAsia="es-ES"/>
+        </w:rPr>
+        <w:t>El costo del videojuego sería de 18.306.149 (Dieciocho millones trescientos seis mil ciento cuarenta y nueve pesos).</w:t>
+      </w:r>
+    </w:p>
+    <w:p>
+      <w:pPr>
+        <w:pStyle w:val="Ttulo1"/>
+        <w:rPr>
+          <w:lang w:val="es-ES"/>
+        </w:rPr>
+      </w:pPr>
+      <w:bookmarkStart w:id="2" w:name="_Toc64716697"/>
+      <w:r>
+        <w:rPr>
+          <w:lang w:val="es-ES"/>
+        </w:rPr>
+        <w:t>Formulación del problema</w:t>
+      </w:r>
       <w:bookmarkEnd w:id="2"/>
-    </w:p>
-    <w:p>
-      <w:pPr>
-        <w:pStyle w:val="Ttulo1"/>
-        <w:rPr>
-          <w:lang w:val="es-ES"/>
-        </w:rPr>
-      </w:pPr>
-      <w:bookmarkStart w:id="3" w:name="_Toc64716697"/>
-      <w:r>
-        <w:rPr>
-          <w:lang w:val="es-ES"/>
-        </w:rPr>
-        <w:t>Formulación del problema</w:t>
-      </w:r>
-      <w:bookmarkEnd w:id="3"/>
     </w:p>
     <w:p>
       <w:pPr>
@@ -5077,25 +5092,23 @@
           <w:szCs w:val="24"/>
           <w:lang w:val="es-ES" w:eastAsia="es-ES"/>
         </w:rPr>
-        <w:t xml:space="preserve">Por tal razón, se propone a través de este proyecto de investigación, el desarrollo de JANFOX en la ciudad de Bogotá orientado a los niños entre 7 y 13 años que poseen discapacidades motrices de la fundación FUNAN y que tengan un 60% del habla como mínimo y se adapte a sus limitaciones. Se desarrollará un video Juego de tipo </w:t>
-      </w:r>
-      <w:proofErr w:type="spellStart"/>
+        <w:t xml:space="preserve">Por tal razón, se propone a través de este proyecto de investigación, el desarrollo de JANFOX en la ciudad de Bogotá orientado a los niños entre 7 y 13 años que poseen discapacidades motrices de la fundación FUNAN y que tengan un 60% del habla como mínimo y se adapte a sus limitaciones. Se desarrollará un video Juego de tipo Arcade de plataforma montado en un ambiente 2d con escenarios </w:t>
+      </w:r>
       <w:r>
         <w:rPr>
           <w:rFonts w:cs="Times New Roman"/>
           <w:szCs w:val="24"/>
           <w:lang w:val="es-ES" w:eastAsia="es-ES"/>
         </w:rPr>
-        <w:t>Arcade</w:t>
-      </w:r>
-      <w:proofErr w:type="spellEnd"/>
+        <w:t xml:space="preserve">de </w:t>
+      </w:r>
       <w:r>
         <w:rPr>
           <w:rFonts w:cs="Times New Roman"/>
           <w:szCs w:val="24"/>
           <w:lang w:val="es-ES" w:eastAsia="es-ES"/>
         </w:rPr>
-        <w:t xml:space="preserve"> de plataforma montado en un ambiente 2d con escenarios </w:t>
+        <w:t xml:space="preserve">paisajes </w:t>
       </w:r>
       <w:r>
         <w:rPr>
@@ -5103,7 +5116,7 @@
           <w:szCs w:val="24"/>
           <w:lang w:val="es-ES" w:eastAsia="es-ES"/>
         </w:rPr>
-        <w:t xml:space="preserve">de </w:t>
+        <w:t xml:space="preserve">animados. </w:t>
       </w:r>
       <w:r>
         <w:rPr>
@@ -5111,7 +5124,7 @@
           <w:szCs w:val="24"/>
           <w:lang w:val="es-ES" w:eastAsia="es-ES"/>
         </w:rPr>
-        <w:t xml:space="preserve">paisajes </w:t>
+        <w:t xml:space="preserve">El objetivo del juego es superar los diferentes niveles e ir esquivando obstáculos en el recorrido. El personaje principal </w:t>
       </w:r>
       <w:r>
         <w:rPr>
@@ -5119,7 +5132,7 @@
           <w:szCs w:val="24"/>
           <w:lang w:val="es-ES" w:eastAsia="es-ES"/>
         </w:rPr>
-        <w:t xml:space="preserve">animados. </w:t>
+        <w:t>será un z</w:t>
       </w:r>
       <w:r>
         <w:rPr>
@@ -5127,7 +5140,7 @@
           <w:szCs w:val="24"/>
           <w:lang w:val="es-ES" w:eastAsia="es-ES"/>
         </w:rPr>
-        <w:t xml:space="preserve">El objetivo del juego es superar los diferentes niveles e ir esquivando obstáculos en el recorrido. El personaje principal </w:t>
+        <w:t>orro el cual se llama Bahan y tendrá que recolectar las letras en el camino que al fina</w:t>
       </w:r>
       <w:r>
         <w:rPr>
@@ -5135,7 +5148,7 @@
           <w:szCs w:val="24"/>
           <w:lang w:val="es-ES" w:eastAsia="es-ES"/>
         </w:rPr>
-        <w:t>será un z</w:t>
+        <w:t>l del nivel le permitirán armar una palabra indicada para obtener una</w:t>
       </w:r>
       <w:r>
         <w:rPr>
@@ -5143,25 +5156,23 @@
           <w:szCs w:val="24"/>
           <w:lang w:val="es-ES" w:eastAsia="es-ES"/>
         </w:rPr>
-        <w:t xml:space="preserve">orro el cual se llama </w:t>
-      </w:r>
-      <w:proofErr w:type="spellStart"/>
+        <w:t xml:space="preserve"> recompensa.  Para esto, el juego funcionará por comandos de voz (Speech recognition) con la ayuda de inteligencia artificial en especial su rama de Aprendizaje automático (Machine learning). Con estas funcionalidades especiales </w:t>
+      </w:r>
       <w:r>
         <w:rPr>
           <w:rFonts w:cs="Times New Roman"/>
           <w:szCs w:val="24"/>
           <w:lang w:val="es-ES" w:eastAsia="es-ES"/>
         </w:rPr>
-        <w:t>Bahan</w:t>
-      </w:r>
-      <w:proofErr w:type="spellEnd"/>
+        <w:t xml:space="preserve">del videojuego </w:t>
+      </w:r>
       <w:r>
         <w:rPr>
           <w:rFonts w:cs="Times New Roman"/>
           <w:szCs w:val="24"/>
           <w:lang w:val="es-ES" w:eastAsia="es-ES"/>
         </w:rPr>
-        <w:t xml:space="preserve"> y tendrá que recolectar las letras en el camino que al fina</w:t>
+        <w:t>se logrará que gran parte de</w:t>
       </w:r>
       <w:r>
         <w:rPr>
@@ -5169,7 +5180,7 @@
           <w:szCs w:val="24"/>
           <w:lang w:val="es-ES" w:eastAsia="es-ES"/>
         </w:rPr>
-        <w:t>l del nivel le permitirán armar una palabra indicada para obtener una</w:t>
+        <w:t xml:space="preserve"> los niños de l</w:t>
       </w:r>
       <w:r>
         <w:rPr>
@@ -5177,142 +5188,38 @@
           <w:szCs w:val="24"/>
           <w:lang w:val="es-ES" w:eastAsia="es-ES"/>
         </w:rPr>
-        <w:t xml:space="preserve"> recompensa.  Para esto, el juego funcionará por comandos de voz (</w:t>
-      </w:r>
-      <w:proofErr w:type="spellStart"/>
+        <w:t xml:space="preserve">a </w:t>
+      </w:r>
       <w:r>
         <w:rPr>
           <w:rFonts w:cs="Times New Roman"/>
           <w:szCs w:val="24"/>
           <w:lang w:val="es-ES" w:eastAsia="es-ES"/>
         </w:rPr>
-        <w:t>Speech</w:t>
-      </w:r>
-      <w:proofErr w:type="spellEnd"/>
+        <w:t xml:space="preserve">fundación </w:t>
+      </w:r>
       <w:r>
         <w:rPr>
           <w:rFonts w:cs="Times New Roman"/>
           <w:szCs w:val="24"/>
           <w:lang w:val="es-ES" w:eastAsia="es-ES"/>
         </w:rPr>
-        <w:t xml:space="preserve"> </w:t>
-      </w:r>
-      <w:proofErr w:type="spellStart"/>
+        <w:t xml:space="preserve"> con alguna discapacidad tenga la oportunidad de disfrutar de una nueva experiencia de diversión y explorar nuevas habilidades y conocimientos (AMP Tech, 2017)</w:t>
+      </w:r>
       <w:r>
         <w:rPr>
           <w:rFonts w:cs="Times New Roman"/>
           <w:szCs w:val="24"/>
           <w:lang w:val="es-ES" w:eastAsia="es-ES"/>
         </w:rPr>
-        <w:t>recognition</w:t>
-      </w:r>
-      <w:proofErr w:type="spellEnd"/>
-      <w:r>
-        <w:rPr>
-          <w:rFonts w:cs="Times New Roman"/>
-          <w:szCs w:val="24"/>
+        <w:t>.</w:t>
+      </w:r>
+    </w:p>
+    <w:p>
+      <w:pPr>
+        <w:rPr>
           <w:lang w:val="es-ES" w:eastAsia="es-ES"/>
         </w:rPr>
-        <w:t xml:space="preserve">) con la ayuda de inteligencia artificial en especial su rama de Aprendizaje automático (Machine </w:t>
-      </w:r>
-      <w:proofErr w:type="spellStart"/>
-      <w:r>
-        <w:rPr>
-          <w:rFonts w:cs="Times New Roman"/>
-          <w:szCs w:val="24"/>
-          <w:lang w:val="es-ES" w:eastAsia="es-ES"/>
-        </w:rPr>
-        <w:t>learning</w:t>
-      </w:r>
-      <w:proofErr w:type="spellEnd"/>
-      <w:r>
-        <w:rPr>
-          <w:rFonts w:cs="Times New Roman"/>
-          <w:szCs w:val="24"/>
-          <w:lang w:val="es-ES" w:eastAsia="es-ES"/>
-        </w:rPr>
-        <w:t xml:space="preserve">). Con estas funcionalidades especiales </w:t>
-      </w:r>
-      <w:r>
-        <w:rPr>
-          <w:rFonts w:cs="Times New Roman"/>
-          <w:szCs w:val="24"/>
-          <w:lang w:val="es-ES" w:eastAsia="es-ES"/>
-        </w:rPr>
-        <w:t xml:space="preserve">del videojuego </w:t>
-      </w:r>
-      <w:r>
-        <w:rPr>
-          <w:rFonts w:cs="Times New Roman"/>
-          <w:szCs w:val="24"/>
-          <w:lang w:val="es-ES" w:eastAsia="es-ES"/>
-        </w:rPr>
-        <w:t>se logrará que gran parte de</w:t>
-      </w:r>
-      <w:r>
-        <w:rPr>
-          <w:rFonts w:cs="Times New Roman"/>
-          <w:szCs w:val="24"/>
-          <w:lang w:val="es-ES" w:eastAsia="es-ES"/>
-        </w:rPr>
-        <w:t xml:space="preserve"> los niños de l</w:t>
-      </w:r>
-      <w:r>
-        <w:rPr>
-          <w:rFonts w:cs="Times New Roman"/>
-          <w:szCs w:val="24"/>
-          <w:lang w:val="es-ES" w:eastAsia="es-ES"/>
-        </w:rPr>
-        <w:t xml:space="preserve">a </w:t>
-      </w:r>
-      <w:r>
-        <w:rPr>
-          <w:rFonts w:cs="Times New Roman"/>
-          <w:szCs w:val="24"/>
-          <w:lang w:val="es-ES" w:eastAsia="es-ES"/>
-        </w:rPr>
-        <w:t xml:space="preserve">fundación </w:t>
-      </w:r>
-      <w:r>
-        <w:rPr>
-          <w:rFonts w:cs="Times New Roman"/>
-          <w:szCs w:val="24"/>
-          <w:lang w:val="es-ES" w:eastAsia="es-ES"/>
-        </w:rPr>
-        <w:t xml:space="preserve"> con alguna discapacidad tenga la oportunidad de disfrutar de una nueva experiencia de diversión y explorar nuevas habilidades y conocimientos (AMP </w:t>
-      </w:r>
-      <w:proofErr w:type="spellStart"/>
-      <w:r>
-        <w:rPr>
-          <w:rFonts w:cs="Times New Roman"/>
-          <w:szCs w:val="24"/>
-          <w:lang w:val="es-ES" w:eastAsia="es-ES"/>
-        </w:rPr>
-        <w:t>Tech</w:t>
-      </w:r>
-      <w:proofErr w:type="spellEnd"/>
-      <w:r>
-        <w:rPr>
-          <w:rFonts w:cs="Times New Roman"/>
-          <w:szCs w:val="24"/>
-          <w:lang w:val="es-ES" w:eastAsia="es-ES"/>
-        </w:rPr>
-        <w:t>, 2017)</w:t>
-      </w:r>
-      <w:r>
-        <w:rPr>
-          <w:rFonts w:cs="Times New Roman"/>
-          <w:szCs w:val="24"/>
-          <w:lang w:val="es-ES" w:eastAsia="es-ES"/>
-        </w:rPr>
-        <w:t>.</w:t>
-      </w:r>
-    </w:p>
-    <w:p>
-      <w:pPr>
-        <w:rPr>
-          <w:lang w:val="es-ES" w:eastAsia="es-ES"/>
-        </w:rPr>
       </w:pPr>
     </w:p>
     <w:p>
@@ -5322,14 +5229,14 @@
           <w:lang w:val="es-ES"/>
         </w:rPr>
       </w:pPr>
-      <w:bookmarkStart w:id="4" w:name="_Toc64716698"/>
+      <w:bookmarkStart w:id="3" w:name="_Toc64716698"/>
       <w:r>
         <w:rPr>
           <w:lang w:val="es-ES"/>
         </w:rPr>
         <w:t>Justificación.</w:t>
       </w:r>
-      <w:bookmarkEnd w:id="4"/>
+      <w:bookmarkEnd w:id="3"/>
     </w:p>
     <w:p>
       <w:pPr>
@@ -5459,71 +5366,71 @@
           <w:lang w:val="es-ES"/>
         </w:rPr>
       </w:pPr>
-      <w:bookmarkStart w:id="5" w:name="_Toc64716699"/>
+      <w:bookmarkStart w:id="4" w:name="_Toc64716699"/>
       <w:r>
         <w:rPr>
           <w:lang w:val="es-ES"/>
         </w:rPr>
         <w:t>Objetivos</w:t>
       </w:r>
+      <w:bookmarkEnd w:id="4"/>
+    </w:p>
+    <w:p>
+      <w:pPr>
+        <w:pStyle w:val="Ttulo3"/>
+        <w:rPr>
+          <w:lang w:val="es-ES"/>
+        </w:rPr>
+      </w:pPr>
+      <w:bookmarkStart w:id="5" w:name="_Toc64716700"/>
+      <w:r>
+        <w:rPr>
+          <w:lang w:val="es-ES"/>
+        </w:rPr>
+        <w:t>Objetivo general</w:t>
+      </w:r>
       <w:bookmarkEnd w:id="5"/>
     </w:p>
     <w:p>
       <w:pPr>
+        <w:rPr>
+          <w:rFonts w:cs="Times New Roman"/>
+          <w:szCs w:val="24"/>
+          <w:lang w:val="es-ES" w:eastAsia="es-ES"/>
+        </w:rPr>
+      </w:pPr>
+      <w:r>
+        <w:rPr>
+          <w:rFonts w:cs="Times New Roman"/>
+          <w:szCs w:val="24"/>
+          <w:lang w:val="es-ES" w:eastAsia="es-ES"/>
+        </w:rPr>
+        <w:t>Desarrollar JANFOX, un videojuego manejado por comandos de voz utilizando IA para los niños que sufren de discapacidad motriz de la fundación FUNAN</w:t>
+      </w:r>
+      <w:r>
+        <w:rPr>
+          <w:rFonts w:cs="Times New Roman"/>
+          <w:szCs w:val="24"/>
+          <w:lang w:val="es-ES" w:eastAsia="es-ES"/>
+        </w:rPr>
+        <w:t>.</w:t>
+      </w:r>
+    </w:p>
+    <w:p>
+      <w:pPr>
         <w:pStyle w:val="Ttulo3"/>
         <w:rPr>
           <w:lang w:val="es-ES"/>
         </w:rPr>
       </w:pPr>
-      <w:bookmarkStart w:id="6" w:name="_Toc64716700"/>
-      <w:r>
-        <w:rPr>
-          <w:lang w:val="es-ES"/>
-        </w:rPr>
-        <w:t>Objetivo general</w:t>
+      <w:bookmarkStart w:id="6" w:name="_Toc64716701"/>
+      <w:r>
+        <w:rPr>
+          <w:lang w:val="es-ES"/>
+        </w:rPr>
+        <w:t>Objetivos específicos</w:t>
       </w:r>
       <w:bookmarkEnd w:id="6"/>
-    </w:p>
-    <w:p>
-      <w:pPr>
-        <w:rPr>
-          <w:rFonts w:cs="Times New Roman"/>
-          <w:szCs w:val="24"/>
-          <w:lang w:val="es-ES" w:eastAsia="es-ES"/>
-        </w:rPr>
-      </w:pPr>
-      <w:r>
-        <w:rPr>
-          <w:rFonts w:cs="Times New Roman"/>
-          <w:szCs w:val="24"/>
-          <w:lang w:val="es-ES" w:eastAsia="es-ES"/>
-        </w:rPr>
-        <w:t>Desarrollar JANFOX, un videojuego manejado por comandos de voz utilizando IA para los niños que sufren de discapacidad motriz de la fundación FUNAN</w:t>
-      </w:r>
-      <w:r>
-        <w:rPr>
-          <w:rFonts w:cs="Times New Roman"/>
-          <w:szCs w:val="24"/>
-          <w:lang w:val="es-ES" w:eastAsia="es-ES"/>
-        </w:rPr>
-        <w:t>.</w:t>
-      </w:r>
-    </w:p>
-    <w:p>
-      <w:pPr>
-        <w:pStyle w:val="Ttulo3"/>
-        <w:rPr>
-          <w:lang w:val="es-ES"/>
-        </w:rPr>
-      </w:pPr>
-      <w:bookmarkStart w:id="7" w:name="_Toc64716701"/>
-      <w:r>
-        <w:rPr>
-          <w:lang w:val="es-ES"/>
-        </w:rPr>
-        <w:t>Objetivos específicos</w:t>
-      </w:r>
-      <w:bookmarkEnd w:id="7"/>
     </w:p>
     <w:p>
       <w:pPr>
@@ -5598,7 +5505,7 @@
           <w:lang w:val="es-ES"/>
         </w:rPr>
       </w:pPr>
-      <w:bookmarkStart w:id="8" w:name="_Toc64716702"/>
+      <w:bookmarkStart w:id="7" w:name="_Toc64716702"/>
       <w:r>
         <w:rPr>
           <w:rFonts w:cs="Times New Roman"/>
@@ -5608,97 +5515,75 @@
         <w:lastRenderedPageBreak/>
         <w:t>Marco teórico</w:t>
       </w:r>
-      <w:bookmarkEnd w:id="8"/>
+      <w:bookmarkEnd w:id="7"/>
     </w:p>
     <w:p>
       <w:pPr>
         <w:pStyle w:val="Ttulo2"/>
         <w:ind w:left="567"/>
       </w:pPr>
-      <w:bookmarkStart w:id="9" w:name="_Toc64716703"/>
+      <w:bookmarkStart w:id="8" w:name="_Toc64716703"/>
       <w:r>
         <w:t>Antecedentes</w:t>
       </w:r>
+      <w:bookmarkEnd w:id="8"/>
+    </w:p>
+    <w:p>
+      <w:pPr>
+        <w:rPr>
+          <w:rFonts w:cs="Times New Roman"/>
+          <w:szCs w:val="24"/>
+          <w:lang w:val="es-ES" w:eastAsia="es-ES"/>
+        </w:rPr>
+      </w:pPr>
+      <w:r>
+        <w:rPr>
+          <w:rFonts w:cs="Times New Roman"/>
+          <w:szCs w:val="24"/>
+          <w:lang w:val="es-ES" w:eastAsia="es-ES"/>
+        </w:rPr>
+        <w:t xml:space="preserve">JANFOX es </w:t>
+      </w:r>
+      <w:r>
+        <w:rPr>
+          <w:rFonts w:cs="Times New Roman"/>
+          <w:szCs w:val="24"/>
+          <w:lang w:val="es-ES" w:eastAsia="es-ES"/>
+        </w:rPr>
+        <w:t xml:space="preserve">un </w:t>
+      </w:r>
+      <w:r>
+        <w:rPr>
+          <w:rFonts w:cs="Times New Roman"/>
+          <w:szCs w:val="24"/>
+          <w:lang w:val="es-ES" w:eastAsia="es-ES"/>
+        </w:rPr>
+        <w:t>videojuego para los niños que tienen discapacidad motriz, les permite interactuar y acceder de forma fácil y sencilla a esta experiencia audiovisual</w:t>
+      </w:r>
+      <w:r>
+        <w:rPr>
+          <w:rFonts w:cs="Times New Roman"/>
+          <w:szCs w:val="24"/>
+          <w:lang w:val="es-ES"/>
+        </w:rPr>
+        <w:t>.</w:t>
+      </w:r>
+    </w:p>
+    <w:p>
+      <w:pPr>
+        <w:pStyle w:val="Ttulo3"/>
+        <w:rPr>
+          <w:lang w:val="es-ES"/>
+        </w:rPr>
+      </w:pPr>
+      <w:bookmarkStart w:id="9" w:name="_Toc64716704"/>
+      <w:r>
+        <w:rPr>
+          <w:lang w:val="es-ES"/>
+        </w:rPr>
+        <w:t>Xbox Adaptive Controller</w:t>
+      </w:r>
       <w:bookmarkEnd w:id="9"/>
-    </w:p>
-    <w:p>
-      <w:pPr>
-        <w:rPr>
-          <w:rFonts w:cs="Times New Roman"/>
-          <w:szCs w:val="24"/>
-          <w:lang w:val="es-ES" w:eastAsia="es-ES"/>
-        </w:rPr>
-      </w:pPr>
-      <w:r>
-        <w:rPr>
-          <w:rFonts w:cs="Times New Roman"/>
-          <w:szCs w:val="24"/>
-          <w:lang w:val="es-ES" w:eastAsia="es-ES"/>
-        </w:rPr>
-        <w:t xml:space="preserve">JANFOX es </w:t>
-      </w:r>
-      <w:r>
-        <w:rPr>
-          <w:rFonts w:cs="Times New Roman"/>
-          <w:szCs w:val="24"/>
-          <w:lang w:val="es-ES" w:eastAsia="es-ES"/>
-        </w:rPr>
-        <w:t xml:space="preserve">un </w:t>
-      </w:r>
-      <w:r>
-        <w:rPr>
-          <w:rFonts w:cs="Times New Roman"/>
-          <w:szCs w:val="24"/>
-          <w:lang w:val="es-ES" w:eastAsia="es-ES"/>
-        </w:rPr>
-        <w:t>videojuego para los niños que tienen discapacidad motriz, les permite interactuar y acceder de forma fácil y sencilla a esta experiencia audiovisual</w:t>
-      </w:r>
-      <w:r>
-        <w:rPr>
-          <w:rFonts w:cs="Times New Roman"/>
-          <w:szCs w:val="24"/>
-          <w:lang w:val="es-ES"/>
-        </w:rPr>
-        <w:t>.</w:t>
-      </w:r>
-    </w:p>
-    <w:p>
-      <w:pPr>
-        <w:pStyle w:val="Ttulo3"/>
-        <w:rPr>
-          <w:lang w:val="es-ES"/>
-        </w:rPr>
-      </w:pPr>
-      <w:bookmarkStart w:id="10" w:name="_Toc64716704"/>
-      <w:r>
-        <w:rPr>
-          <w:lang w:val="es-ES"/>
-        </w:rPr>
-        <w:t xml:space="preserve">Xbox </w:t>
-      </w:r>
-      <w:proofErr w:type="spellStart"/>
-      <w:r>
-        <w:rPr>
-          <w:lang w:val="es-ES"/>
-        </w:rPr>
-        <w:t>Adaptive</w:t>
-      </w:r>
-      <w:proofErr w:type="spellEnd"/>
-      <w:r>
-        <w:rPr>
-          <w:lang w:val="es-ES"/>
-        </w:rPr>
-        <w:t xml:space="preserve"> </w:t>
-      </w:r>
-      <w:proofErr w:type="spellStart"/>
-      <w:r>
-        <w:rPr>
-          <w:lang w:val="es-ES"/>
-        </w:rPr>
-        <w:t>Controller</w:t>
-      </w:r>
-      <w:bookmarkEnd w:id="10"/>
-      <w:proofErr w:type="spellEnd"/>
     </w:p>
     <w:p>
       <w:pPr>
@@ -5784,63 +5669,7 @@
         <w:rPr>
           <w:lang w:val="es-ES"/>
         </w:rPr>
-        <w:t xml:space="preserve">El </w:t>
-      </w:r>
-      <w:proofErr w:type="spellStart"/>
-      <w:r>
-        <w:rPr>
-          <w:lang w:val="es-ES"/>
-        </w:rPr>
-        <w:t>Adaptative</w:t>
-      </w:r>
-      <w:proofErr w:type="spellEnd"/>
-      <w:r>
-        <w:rPr>
-          <w:lang w:val="es-ES"/>
-        </w:rPr>
-        <w:t xml:space="preserve"> Xbox </w:t>
-      </w:r>
-      <w:proofErr w:type="spellStart"/>
-      <w:r>
-        <w:rPr>
-          <w:lang w:val="es-ES"/>
-        </w:rPr>
-        <w:t>Controller</w:t>
-      </w:r>
-      <w:proofErr w:type="spellEnd"/>
-      <w:r>
-        <w:rPr>
-          <w:lang w:val="es-ES"/>
-        </w:rPr>
-        <w:t xml:space="preserve"> permite a los usuarios conectar interruptores, botones, joysticks y soportes para crear un controlador personalizado que se adapte a sus necesidades y habilidades Diseñado principalmente para satisfacer las necesidades de los jugadores con movilidad limitada, Xbox </w:t>
-      </w:r>
-      <w:proofErr w:type="spellStart"/>
-      <w:r>
-        <w:rPr>
-          <w:lang w:val="es-ES"/>
-        </w:rPr>
-        <w:t>Adaptive</w:t>
-      </w:r>
-      <w:proofErr w:type="spellEnd"/>
-      <w:r>
-        <w:rPr>
-          <w:lang w:val="es-ES"/>
-        </w:rPr>
-        <w:t xml:space="preserve"> </w:t>
-      </w:r>
-      <w:proofErr w:type="spellStart"/>
-      <w:r>
-        <w:rPr>
-          <w:lang w:val="es-ES"/>
-        </w:rPr>
-        <w:t>Controller</w:t>
-      </w:r>
-      <w:proofErr w:type="spellEnd"/>
-      <w:r>
-        <w:rPr>
-          <w:lang w:val="es-ES"/>
-        </w:rPr>
-        <w:t xml:space="preserve"> es un centro unificado para dispositivos que ayuda a que los juegos sean más accesibles.</w:t>
+        <w:t>El Adaptative Xbox Controller permite a los usuarios conectar interruptores, botones, joysticks y soportes para crear un controlador personalizado que se adapte a sus necesidades y habilidades Diseñado principalmente para satisfacer las necesidades de los jugadores con movilidad limitada, Xbox Adaptive Controller es un centro unificado para dispositivos que ayuda a que los juegos sean más accesibles.</w:t>
       </w:r>
       <w:r>
         <w:rPr>
@@ -5908,7 +5737,7 @@
                                 <w:sz w:val="24"/>
                               </w:rPr>
                             </w:pPr>
-                            <w:bookmarkStart w:id="11" w:name="_Toc66902974"/>
+                            <w:bookmarkStart w:id="10" w:name="_Toc66902974"/>
                             <w:r>
                               <w:t xml:space="preserve">Ilustración </w:t>
                             </w:r>
@@ -5942,23 +5771,13 @@
                               </w:rPr>
                               <w:fldChar w:fldCharType="end"/>
                             </w:r>
-                            <w:proofErr w:type="gramStart"/>
                             <w:r>
                               <w:t>:</w:t>
                             </w:r>
                             <w:r>
-                              <w:t>Xbox</w:t>
+                              <w:t>Xbox Adatative</w:t>
                             </w:r>
-                            <w:proofErr w:type="gramEnd"/>
-                            <w:r>
-                              <w:t xml:space="preserve"> </w:t>
-                            </w:r>
-                            <w:proofErr w:type="spellStart"/>
-                            <w:r>
-                              <w:t>Adatative</w:t>
-                            </w:r>
-                            <w:bookmarkEnd w:id="11"/>
-                            <w:proofErr w:type="spellEnd"/>
+                            <w:bookmarkEnd w:id="10"/>
                           </w:p>
                         </w:txbxContent>
                       </wps:txbx>
@@ -5991,7 +5810,7 @@
                           <w:sz w:val="24"/>
                         </w:rPr>
                       </w:pPr>
-                      <w:bookmarkStart w:id="12" w:name="_Toc66902974"/>
+                      <w:bookmarkStart w:id="11" w:name="_Toc66902974"/>
                       <w:r>
                         <w:t xml:space="preserve">Ilustración </w:t>
                       </w:r>
@@ -6040,7 +5859,7 @@
                       <w:r>
                         <w:t>Adatative</w:t>
                       </w:r>
-                      <w:bookmarkEnd w:id="12"/>
+                      <w:bookmarkEnd w:id="11"/>
                       <w:proofErr w:type="spellEnd"/>
                     </w:p>
                   </w:txbxContent>
@@ -6055,174 +5874,20 @@
         <w:rPr>
           <w:lang w:val="es-ES"/>
         </w:rPr>
-        <w:t xml:space="preserve">Construido desde cero a través de asociaciones sólidas con </w:t>
-      </w:r>
-      <w:proofErr w:type="spellStart"/>
-      <w:r>
-        <w:rPr>
-          <w:lang w:val="es-ES"/>
-        </w:rPr>
-        <w:t>The</w:t>
-      </w:r>
-      <w:proofErr w:type="spellEnd"/>
-      <w:r>
-        <w:rPr>
-          <w:lang w:val="es-ES"/>
-        </w:rPr>
-        <w:t xml:space="preserve"> </w:t>
-      </w:r>
-      <w:proofErr w:type="spellStart"/>
-      <w:r>
-        <w:rPr>
-          <w:lang w:val="es-ES"/>
-        </w:rPr>
-        <w:t>AbleGamers</w:t>
-      </w:r>
-      <w:proofErr w:type="spellEnd"/>
-      <w:r>
-        <w:rPr>
-          <w:lang w:val="es-ES"/>
-        </w:rPr>
-        <w:t xml:space="preserve"> </w:t>
-      </w:r>
-      <w:proofErr w:type="spellStart"/>
-      <w:r>
-        <w:rPr>
-          <w:lang w:val="es-ES"/>
-        </w:rPr>
-        <w:t>Charity</w:t>
-      </w:r>
-      <w:proofErr w:type="spellEnd"/>
-      <w:r>
-        <w:rPr>
-          <w:lang w:val="es-ES"/>
-        </w:rPr>
-        <w:t xml:space="preserve">, </w:t>
-      </w:r>
-      <w:proofErr w:type="spellStart"/>
-      <w:r>
-        <w:rPr>
-          <w:lang w:val="es-ES"/>
-        </w:rPr>
-        <w:t>The</w:t>
-      </w:r>
-      <w:proofErr w:type="spellEnd"/>
-      <w:r>
-        <w:rPr>
-          <w:lang w:val="es-ES"/>
-        </w:rPr>
-        <w:t xml:space="preserve"> Cerebral </w:t>
-      </w:r>
-      <w:proofErr w:type="spellStart"/>
-      <w:r>
-        <w:rPr>
-          <w:lang w:val="es-ES"/>
-        </w:rPr>
-        <w:t>Palsy</w:t>
-      </w:r>
-      <w:proofErr w:type="spellEnd"/>
-      <w:r>
-        <w:rPr>
-          <w:lang w:val="es-ES"/>
-        </w:rPr>
-        <w:t xml:space="preserve"> </w:t>
-      </w:r>
-      <w:proofErr w:type="spellStart"/>
-      <w:r>
-        <w:rPr>
-          <w:lang w:val="es-ES"/>
-        </w:rPr>
-        <w:t>Foundation</w:t>
-      </w:r>
-      <w:proofErr w:type="spellEnd"/>
-      <w:r>
-        <w:rPr>
-          <w:lang w:val="es-ES"/>
-        </w:rPr>
-        <w:t xml:space="preserve">, </w:t>
-      </w:r>
-      <w:proofErr w:type="spellStart"/>
-      <w:r>
-        <w:rPr>
-          <w:lang w:val="es-ES"/>
-        </w:rPr>
-        <w:t>SpecialEffect</w:t>
-      </w:r>
-      <w:proofErr w:type="spellEnd"/>
-      <w:r>
-        <w:rPr>
-          <w:lang w:val="es-ES"/>
-        </w:rPr>
-        <w:t xml:space="preserve">, </w:t>
-      </w:r>
-      <w:proofErr w:type="spellStart"/>
-      <w:r>
-        <w:rPr>
-          <w:lang w:val="es-ES"/>
-        </w:rPr>
-        <w:t>Warfighter</w:t>
-      </w:r>
-      <w:proofErr w:type="spellEnd"/>
-      <w:r>
-        <w:rPr>
-          <w:lang w:val="es-ES"/>
-        </w:rPr>
-        <w:t xml:space="preserve"> </w:t>
-      </w:r>
-      <w:proofErr w:type="spellStart"/>
-      <w:r>
-        <w:rPr>
-          <w:lang w:val="es-ES"/>
-        </w:rPr>
-        <w:t>Engaged</w:t>
-      </w:r>
-      <w:proofErr w:type="spellEnd"/>
-      <w:r>
-        <w:rPr>
-          <w:lang w:val="es-ES"/>
-        </w:rPr>
-        <w:t xml:space="preserve"> y muchos miembros de la comunidad. La información de estos grupos ha ayudado a dar forma al diseño, la funcionalidad y el empaque del Controlador Adaptativo Xbox.</w:t>
-      </w:r>
-    </w:p>
-    <w:p>
-      <w:pPr>
-        <w:rPr>
-          <w:lang w:val="es-ES"/>
-        </w:rPr>
-      </w:pPr>
-      <w:r>
-        <w:rPr>
-          <w:lang w:val="es-ES"/>
-        </w:rPr>
-        <w:t xml:space="preserve">Spencer Allen es un jugador apasionado e incesante creador quien tuvo un accidente que lo dejó paralizado del pecho hacia abajo. Partiendo del Controlador Adaptativo Xbox, creó su propio equipo con la adición de botones personalizados y joysticks, dándole el control preciso para jugar Halo y </w:t>
-      </w:r>
-      <w:proofErr w:type="spellStart"/>
-      <w:r>
-        <w:rPr>
-          <w:lang w:val="es-ES"/>
-        </w:rPr>
-        <w:t>Call</w:t>
-      </w:r>
-      <w:proofErr w:type="spellEnd"/>
-      <w:r>
-        <w:rPr>
-          <w:lang w:val="es-ES"/>
-        </w:rPr>
-        <w:t xml:space="preserve"> of </w:t>
-      </w:r>
-      <w:proofErr w:type="spellStart"/>
-      <w:r>
-        <w:rPr>
-          <w:lang w:val="es-ES"/>
-        </w:rPr>
-        <w:t>Duty</w:t>
-      </w:r>
-      <w:proofErr w:type="spellEnd"/>
-      <w:r>
-        <w:rPr>
-          <w:lang w:val="es-ES"/>
-        </w:rPr>
-        <w:t xml:space="preserve"> al nivel que solía.</w:t>
+        <w:t>Construido desde cero a través de asociaciones sólidas con The AbleGamers Charity, The Cerebral Palsy Foundation, SpecialEffect, Warfighter Engaged y muchos miembros de la comunidad. La información de estos grupos ha ayudado a dar forma al diseño, la funcionalidad y el empaque del Controlador Adaptativo Xbox.</w:t>
+      </w:r>
+    </w:p>
+    <w:p>
+      <w:pPr>
+        <w:rPr>
+          <w:lang w:val="es-ES"/>
+        </w:rPr>
+      </w:pPr>
+      <w:r>
+        <w:rPr>
+          <w:lang w:val="es-ES"/>
+        </w:rPr>
+        <w:t>Spencer Allen es un jugador apasionado e incesante creador quien tuvo un accidente que lo dejó paralizado del pecho hacia abajo. Partiendo del Controlador Adaptativo Xbox, creó su propio equipo con la adición de botones personalizados y joysticks, dándole el control preciso para jugar Halo y Call of Duty al nivel que solía.</w:t>
       </w:r>
     </w:p>
     <w:p>
@@ -6234,8 +5899,7 @@
           <w:lang w:val="es-ES"/>
         </w:rPr>
       </w:pPr>
-      <w:bookmarkStart w:id="12" w:name="_Toc64716705"/>
-      <w:proofErr w:type="spellStart"/>
+      <w:bookmarkStart w:id="11" w:name="_Toc64716705"/>
       <w:r>
         <w:rPr>
           <w:rFonts w:cs="Times New Roman"/>
@@ -6244,8 +5908,7 @@
         </w:rPr>
         <w:t>EnPathia</w:t>
       </w:r>
-      <w:bookmarkEnd w:id="12"/>
-      <w:proofErr w:type="spellEnd"/>
+      <w:bookmarkEnd w:id="11"/>
     </w:p>
     <w:p>
       <w:pPr>
@@ -6255,21 +5918,12 @@
           <w:lang w:val="es-ES"/>
         </w:rPr>
       </w:pPr>
-      <w:proofErr w:type="spellStart"/>
-      <w:r>
-        <w:rPr>
-          <w:lang w:val="es-ES"/>
-        </w:rPr>
-        <w:t>EnPathia</w:t>
-      </w:r>
-      <w:proofErr w:type="spellEnd"/>
-      <w:r>
-        <w:rPr>
-          <w:lang w:val="es-ES"/>
-        </w:rPr>
-        <w:t xml:space="preserve"> es un producto que facilita el acceso al ordenador a personas con movilidad reducida o nula en las extremidades superiores. Es una adaptación, un periférico que permite trabajar con el ordenador con la misma facilidad que con un ratón y un teclado convencionales, pero sin necesidad de usar las manos. En algunos sentidos </w:t>
-      </w:r>
-      <w:proofErr w:type="spellStart"/>
+      <w:r>
+        <w:rPr>
+          <w:lang w:val="es-ES"/>
+        </w:rPr>
+        <w:t xml:space="preserve">EnPathia es un producto que facilita el acceso al ordenador a personas con movilidad reducida o nula en las extremidades superiores. Es una adaptación, un periférico que permite trabajar con el ordenador con la misma facilidad que con un ratón y un teclado convencionales, pero sin necesidad de usar las manos. En algunos sentidos </w:t>
+      </w:r>
       <w:r>
         <w:rPr>
           <w:lang w:val="es-ES"/>
@@ -6280,14 +5934,7 @@
         <w:rPr>
           <w:lang w:val="es-ES"/>
         </w:rPr>
-        <w:t>nPathia</w:t>
-      </w:r>
-      <w:proofErr w:type="spellEnd"/>
-      <w:r>
-        <w:rPr>
-          <w:lang w:val="es-ES"/>
-        </w:rPr>
-        <w:t xml:space="preserve"> es un ratón adaptado, pero no sólo es eso. También </w:t>
+        <w:t xml:space="preserve">nPathia es un ratón adaptado, pero no sólo es eso. También </w:t>
       </w:r>
       <w:r>
         <w:rPr>
@@ -6303,7 +5950,6 @@
           <w:lang w:val="es-ES"/>
         </w:rPr>
       </w:pPr>
-      <w:proofErr w:type="spellStart"/>
       <w:r>
         <w:rPr>
           <w:lang w:val="es-ES"/>
@@ -6314,14 +5960,7 @@
         <w:rPr>
           <w:lang w:val="es-ES"/>
         </w:rPr>
-        <w:t>nPathia</w:t>
-      </w:r>
-      <w:proofErr w:type="spellEnd"/>
-      <w:r>
-        <w:rPr>
-          <w:lang w:val="es-ES"/>
-        </w:rPr>
-        <w:t xml:space="preserve"> consiste en un pequeño sensor que se fija con una cinta a alguna parte del cuerpo. El usuario sólo tiene que realizar movimientos suaves y naturales para controlar el ordenador. El sensor se puede colocar en cualquier parte del cuerpo y en cualquier posición. El sistema se adapta automáticamente al movimiento que le resulte más cómodo realizar.</w:t>
+        <w:t>nPathia consiste en un pequeño sensor que se fija con una cinta a alguna parte del cuerpo. El usuario sólo tiene que realizar movimientos suaves y naturales para controlar el ordenador. El sensor se puede colocar en cualquier parte del cuerpo y en cualquier posición. El sistema se adapta automáticamente al movimiento que le resulte más cómodo realizar.</w:t>
       </w:r>
     </w:p>
     <w:p>
@@ -6331,16 +5970,14 @@
           <w:lang w:val="es-ES"/>
         </w:rPr>
       </w:pPr>
-      <w:bookmarkStart w:id="13" w:name="_Toc64716706"/>
-      <w:proofErr w:type="spellStart"/>
+      <w:bookmarkStart w:id="12" w:name="_Toc64716706"/>
       <w:r>
         <w:rPr>
           <w:lang w:val="es-ES"/>
         </w:rPr>
         <w:t>VoiceBot</w:t>
       </w:r>
-      <w:bookmarkEnd w:id="13"/>
-      <w:proofErr w:type="spellEnd"/>
+      <w:bookmarkEnd w:id="12"/>
     </w:p>
     <w:p>
       <w:pPr>
@@ -6352,19 +5989,11 @@
           <w:lang w:val="es-ES"/>
         </w:rPr>
       </w:pPr>
-      <w:proofErr w:type="spellStart"/>
-      <w:r>
-        <w:rPr>
-          <w:lang w:val="es-ES"/>
-        </w:rPr>
-        <w:t>VoiceBot</w:t>
-      </w:r>
-      <w:proofErr w:type="spellEnd"/>
-      <w:r>
-        <w:rPr>
-          <w:lang w:val="es-ES"/>
-        </w:rPr>
-        <w:t xml:space="preserve"> permite tener el mando con la voz, Decir los comandos en voz alta para enviar acciones a los juegos y aplicaciones. Usar la voz para escribir atajos de teclado, hacer clic y mover el ratón, además de ejecutar macros y guiones.</w:t>
+      <w:r>
+        <w:rPr>
+          <w:lang w:val="es-ES"/>
+        </w:rPr>
+        <w:t>VoiceBot permite tener el mando con la voz, Decir los comandos en voz alta para enviar acciones a los juegos y aplicaciones. Usar la voz para escribir atajos de teclado, hacer clic y mover el ratón, además de ejecutar macros y guiones.</w:t>
       </w:r>
     </w:p>
     <w:p>
@@ -6374,87 +6003,55 @@
           <w:lang w:val="es-ES"/>
         </w:rPr>
       </w:pPr>
-      <w:bookmarkStart w:id="14" w:name="_Toc64716707"/>
-      <w:proofErr w:type="spellStart"/>
-      <w:r>
-        <w:rPr>
-          <w:lang w:val="es-ES"/>
-        </w:rPr>
-        <w:t>Chicken</w:t>
-      </w:r>
-      <w:proofErr w:type="spellEnd"/>
-      <w:r>
-        <w:rPr>
-          <w:lang w:val="es-ES"/>
-        </w:rPr>
-        <w:t xml:space="preserve"> </w:t>
-      </w:r>
-      <w:proofErr w:type="spellStart"/>
-      <w:r>
-        <w:rPr>
-          <w:lang w:val="es-ES"/>
-        </w:rPr>
-        <w:t>Scream</w:t>
+      <w:bookmarkStart w:id="13" w:name="_Toc64716707"/>
+      <w:r>
+        <w:rPr>
+          <w:lang w:val="es-ES"/>
+        </w:rPr>
+        <w:t>Chicken Scream</w:t>
+      </w:r>
+      <w:bookmarkEnd w:id="13"/>
+    </w:p>
+    <w:p>
+      <w:pPr>
+        <w:rPr>
+          <w:lang w:val="es-ES"/>
+        </w:rPr>
+      </w:pPr>
+      <w:r>
+        <w:rPr>
+          <w:lang w:val="es-ES"/>
+        </w:rPr>
+        <w:t xml:space="preserve">Es un divertido e interactivo juego interactivo donde la voz controla el pollo. Consiste en hacer mucho ruido para forzar el pollo a correr y saltar o permanecer tranquilo para controlar los movimientos de pollo poco a poco, y a medida que avanza obtener una puntuación </w:t>
+      </w:r>
+      <w:r>
+        <w:rPr>
+          <w:lang w:val="es-ES"/>
+        </w:rPr>
+        <w:t>más</w:t>
+      </w:r>
+      <w:r>
+        <w:rPr>
+          <w:lang w:val="es-ES"/>
+        </w:rPr>
+        <w:t xml:space="preserve"> alta y acumular puntos para conseguir premios en el juego, evitando los obstáculos y el agua.</w:t>
+      </w:r>
+    </w:p>
+    <w:p>
+      <w:pPr>
+        <w:pStyle w:val="Ttulo3"/>
+        <w:rPr>
+          <w:lang w:val="es-ES"/>
+        </w:rPr>
+      </w:pPr>
+      <w:bookmarkStart w:id="14" w:name="_Toc64716708"/>
+      <w:r>
+        <w:rPr>
+          <w:lang w:val="es-ES"/>
+        </w:rPr>
+        <w:t>Scream Go</w:t>
       </w:r>
       <w:bookmarkEnd w:id="14"/>
-      <w:proofErr w:type="spellEnd"/>
-    </w:p>
-    <w:p>
-      <w:pPr>
-        <w:rPr>
-          <w:lang w:val="es-ES"/>
-        </w:rPr>
-      </w:pPr>
-      <w:r>
-        <w:rPr>
-          <w:lang w:val="es-ES"/>
-        </w:rPr>
-        <w:t xml:space="preserve">Es un divertido e interactivo juego interactivo donde la voz controla el pollo. Consiste en hacer mucho ruido para forzar el pollo a correr y saltar o permanecer tranquilo para controlar los movimientos de pollo poco a poco, y a medida que avanza obtener una puntuación </w:t>
-      </w:r>
-      <w:r>
-        <w:rPr>
-          <w:lang w:val="es-ES"/>
-        </w:rPr>
-        <w:t>más</w:t>
-      </w:r>
-      <w:r>
-        <w:rPr>
-          <w:lang w:val="es-ES"/>
-        </w:rPr>
-        <w:t xml:space="preserve"> alta y acumular puntos para conseguir premios en el juego, evitando los obstáculos y el agua.</w:t>
-      </w:r>
-    </w:p>
-    <w:p>
-      <w:pPr>
-        <w:pStyle w:val="Ttulo3"/>
-        <w:rPr>
-          <w:lang w:val="es-ES"/>
-        </w:rPr>
-      </w:pPr>
-      <w:bookmarkStart w:id="15" w:name="_Toc64716708"/>
-      <w:proofErr w:type="spellStart"/>
-      <w:r>
-        <w:rPr>
-          <w:lang w:val="es-ES"/>
-        </w:rPr>
-        <w:t>Scream</w:t>
-      </w:r>
-      <w:proofErr w:type="spellEnd"/>
-      <w:r>
-        <w:rPr>
-          <w:lang w:val="es-ES"/>
-        </w:rPr>
-        <w:t xml:space="preserve"> </w:t>
-      </w:r>
-      <w:proofErr w:type="spellStart"/>
-      <w:r>
-        <w:rPr>
-          <w:lang w:val="es-ES"/>
-        </w:rPr>
-        <w:t>Go</w:t>
-      </w:r>
-      <w:bookmarkEnd w:id="15"/>
-      <w:proofErr w:type="spellEnd"/>
     </w:p>
     <w:p>
       <w:pPr>
@@ -6503,68 +6100,68 @@
         <w:pStyle w:val="Ttulo2"/>
         <w:ind w:left="567"/>
       </w:pPr>
-      <w:bookmarkStart w:id="16" w:name="_Toc64716709"/>
+      <w:bookmarkStart w:id="15" w:name="_Toc64716709"/>
       <w:r>
         <w:lastRenderedPageBreak/>
         <w:t>Marco Contextual</w:t>
       </w:r>
+      <w:bookmarkEnd w:id="15"/>
+    </w:p>
+    <w:p>
+      <w:pPr>
+        <w:pStyle w:val="Ttulo3"/>
+        <w:rPr>
+          <w:lang w:val="es-ES"/>
+        </w:rPr>
+      </w:pPr>
+      <w:bookmarkStart w:id="16" w:name="_Toc64716710"/>
+      <w:r>
+        <w:rPr>
+          <w:lang w:val="es-ES"/>
+        </w:rPr>
+        <w:t>Ubicación y contextualización de la necesidad.</w:t>
+      </w:r>
       <w:bookmarkEnd w:id="16"/>
     </w:p>
     <w:p>
       <w:pPr>
+        <w:rPr>
+          <w:lang w:val="es-ES"/>
+        </w:rPr>
+      </w:pPr>
+      <w:r>
+        <w:rPr>
+          <w:lang w:val="es-ES"/>
+        </w:rPr>
+        <w:t>JANFOX</w:t>
+      </w:r>
+      <w:r>
+        <w:rPr>
+          <w:rFonts w:eastAsiaTheme="majorEastAsia"/>
+          <w:lang w:val="es-ES"/>
+        </w:rPr>
+        <w:t xml:space="preserve"> nace tras observar la desigualdad de oportunidades que existen para las personas con discapacidad no solo en este país, sino a nivel mundial, logramos identificar como intentan acceder al entretenimiento que se encuentra en los videojuegos y no es posible ya que en su mayoría o se adaptan a sus limitaciones, generando una desagradable experiencia especialmente para los niños, quienes son los más atraídos por los juegos y tal vez más frágiles con los temas relacionados a sus limitaciones.</w:t>
+      </w:r>
+    </w:p>
+    <w:p>
+      <w:pPr>
         <w:pStyle w:val="Ttulo3"/>
         <w:rPr>
-          <w:lang w:val="es-ES"/>
-        </w:rPr>
-      </w:pPr>
-      <w:bookmarkStart w:id="17" w:name="_Toc64716710"/>
-      <w:r>
-        <w:rPr>
-          <w:lang w:val="es-ES"/>
-        </w:rPr>
-        <w:t>Ubicación y contextualización de la necesidad.</w:t>
+          <w:rFonts w:cs="Times New Roman"/>
+          <w:color w:val="auto"/>
+          <w:lang w:val="es-ES"/>
+        </w:rPr>
+      </w:pPr>
+      <w:bookmarkStart w:id="17" w:name="_Toc64716711"/>
+      <w:r>
+        <w:rPr>
+          <w:rFonts w:cs="Times New Roman"/>
+          <w:color w:val="auto"/>
+          <w:lang w:val="es-ES"/>
+        </w:rPr>
+        <w:t>Población</w:t>
       </w:r>
       <w:bookmarkEnd w:id="17"/>
-    </w:p>
-    <w:p>
-      <w:pPr>
-        <w:rPr>
-          <w:lang w:val="es-ES"/>
-        </w:rPr>
-      </w:pPr>
-      <w:r>
-        <w:rPr>
-          <w:lang w:val="es-ES"/>
-        </w:rPr>
-        <w:t>JANFOX</w:t>
-      </w:r>
-      <w:r>
-        <w:rPr>
-          <w:rFonts w:eastAsiaTheme="majorEastAsia"/>
-          <w:lang w:val="es-ES"/>
-        </w:rPr>
-        <w:t xml:space="preserve"> nace tras observar la desigualdad de oportunidades que existen para las personas con discapacidad no solo en este país, sino a nivel mundial, logramos identificar como intentan acceder al entretenimiento que se encuentra en los videojuegos y no es posible ya que en su mayoría o se adaptan a sus limitaciones, generando una desagradable experiencia especialmente para los niños, quienes son los más atraídos por los juegos y tal vez más frágiles con los temas relacionados a sus limitaciones.</w:t>
-      </w:r>
-    </w:p>
-    <w:p>
-      <w:pPr>
-        <w:pStyle w:val="Ttulo3"/>
-        <w:rPr>
-          <w:rFonts w:cs="Times New Roman"/>
-          <w:color w:val="auto"/>
-          <w:lang w:val="es-ES"/>
-        </w:rPr>
-      </w:pPr>
-      <w:bookmarkStart w:id="18" w:name="_Toc64716711"/>
-      <w:r>
-        <w:rPr>
-          <w:rFonts w:cs="Times New Roman"/>
-          <w:color w:val="auto"/>
-          <w:lang w:val="es-ES"/>
-        </w:rPr>
-        <w:t>Población</w:t>
-      </w:r>
-      <w:bookmarkEnd w:id="18"/>
     </w:p>
     <w:p>
       <w:pPr>
@@ -6602,36 +6199,36 @@
         <w:pStyle w:val="Ttulo2"/>
         <w:ind w:left="567"/>
       </w:pPr>
-      <w:bookmarkStart w:id="19" w:name="_Toc40122986"/>
-      <w:bookmarkStart w:id="20" w:name="_Toc64716712"/>
+      <w:bookmarkStart w:id="18" w:name="_Toc40122986"/>
+      <w:bookmarkStart w:id="19" w:name="_Toc64716712"/>
       <w:r>
         <w:t>Marco Referencial</w:t>
       </w:r>
+      <w:bookmarkEnd w:id="18"/>
       <w:bookmarkEnd w:id="19"/>
+    </w:p>
+    <w:p>
+      <w:pPr>
+        <w:pStyle w:val="Ttulo3"/>
+        <w:rPr>
+          <w:rFonts w:cs="Times New Roman"/>
+          <w:color w:val="auto"/>
+          <w:lang w:val="es-ES"/>
+        </w:rPr>
+      </w:pPr>
+      <w:bookmarkStart w:id="20" w:name="_Toc64716713"/>
+      <w:bookmarkStart w:id="21" w:name="_Toc37449879"/>
+      <w:r>
+        <w:rPr>
+          <w:rFonts w:cs="Times New Roman"/>
+          <w:color w:val="auto"/>
+          <w:lang w:val="es-ES"/>
+        </w:rPr>
+        <w:t>Inteligencia artificial (IA)</w:t>
+      </w:r>
       <w:bookmarkEnd w:id="20"/>
     </w:p>
-    <w:p>
-      <w:pPr>
-        <w:pStyle w:val="Ttulo3"/>
-        <w:rPr>
-          <w:rFonts w:cs="Times New Roman"/>
-          <w:color w:val="auto"/>
-          <w:lang w:val="es-ES"/>
-        </w:rPr>
-      </w:pPr>
-      <w:bookmarkStart w:id="21" w:name="_Toc64716713"/>
-      <w:bookmarkStart w:id="22" w:name="_Toc37449879"/>
-      <w:r>
-        <w:rPr>
-          <w:rFonts w:cs="Times New Roman"/>
-          <w:color w:val="auto"/>
-          <w:lang w:val="es-ES"/>
-        </w:rPr>
-        <w:t>Inteligencia artificial (IA)</w:t>
-      </w:r>
-      <w:bookmarkEnd w:id="21"/>
-    </w:p>
-    <w:bookmarkEnd w:id="22"/>
+    <w:bookmarkEnd w:id="21"/>
     <w:p>
       <w:pPr>
         <w:pStyle w:val="Ttulo4"/>
@@ -6659,14 +6256,14 @@
           <w:lang w:val="es-ES"/>
         </w:rPr>
       </w:pPr>
-      <w:bookmarkStart w:id="23" w:name="_Toc410627895"/>
+      <w:bookmarkStart w:id="22" w:name="_Toc410627895"/>
       <w:r>
         <w:rPr>
           <w:lang w:val="es-ES"/>
         </w:rPr>
         <w:t>Es el campo científico de la informática que se centra en la creación de programas y mecanismos que pueden mostrar comportamientos considerados inteligentes. En otras palabras, la IA es el concepto según el cual “las máquinas piensan como seres humanos”.</w:t>
       </w:r>
-      <w:bookmarkEnd w:id="23"/>
+      <w:bookmarkEnd w:id="22"/>
     </w:p>
     <w:p>
       <w:pPr>
@@ -6699,19 +6296,11 @@
           <w:lang w:val="es-ES"/>
         </w:rPr>
       </w:pPr>
-      <w:proofErr w:type="spellStart"/>
-      <w:r>
-        <w:rPr>
-          <w:lang w:val="es-ES"/>
-        </w:rPr>
-        <w:t>Siri</w:t>
-      </w:r>
-      <w:proofErr w:type="spellEnd"/>
-      <w:r>
-        <w:rPr>
-          <w:lang w:val="es-ES"/>
-        </w:rPr>
-        <w:t xml:space="preserve"> funciona como un asistente personal, ya que utiliza procesamiento de lenguaje natural.</w:t>
+      <w:r>
+        <w:rPr>
+          <w:lang w:val="es-ES"/>
+        </w:rPr>
+        <w:t>Siri funciona como un asistente personal, ya que utiliza procesamiento de lenguaje natural.</w:t>
       </w:r>
     </w:p>
     <w:p>
@@ -6759,19 +6348,11 @@
           <w:lang w:val="es-ES"/>
         </w:rPr>
       </w:pPr>
-      <w:proofErr w:type="spellStart"/>
-      <w:r>
-        <w:rPr>
-          <w:lang w:val="es-ES"/>
-        </w:rPr>
-        <w:t>Waze</w:t>
-      </w:r>
-      <w:proofErr w:type="spellEnd"/>
-      <w:r>
-        <w:rPr>
-          <w:lang w:val="es-ES"/>
-        </w:rPr>
-        <w:t xml:space="preserve"> brinda información optimizada de tráfico y navegación en tiempo real.</w:t>
+      <w:r>
+        <w:rPr>
+          <w:lang w:val="es-ES"/>
+        </w:rPr>
+        <w:t>Waze brinda información optimizada de tráfico y navegación en tiempo real.</w:t>
       </w:r>
     </w:p>
     <w:p>
@@ -6800,35 +6381,7 @@
         <w:rPr>
           <w:lang w:val="es-ES"/>
         </w:rPr>
-        <w:t xml:space="preserve">La mayoría tenemos un concepto de la inteligencia artificial alimentado por Hollywood. Exterminadores, robots con crisis existenciales y píldoras rojas y azules. De hecho, la IA ha estado en nuestra imaginación y laboratorios desde 1956 cuando un grupo de científicos inició el proyecto de investigación “Inteligencia artificial” en </w:t>
-      </w:r>
-      <w:proofErr w:type="spellStart"/>
-      <w:r>
-        <w:rPr>
-          <w:lang w:val="es-ES"/>
-        </w:rPr>
-        <w:t>Dartmouth</w:t>
-      </w:r>
-      <w:proofErr w:type="spellEnd"/>
-      <w:r>
-        <w:rPr>
-          <w:lang w:val="es-ES"/>
-        </w:rPr>
-        <w:t xml:space="preserve"> </w:t>
-      </w:r>
-      <w:proofErr w:type="spellStart"/>
-      <w:r>
-        <w:rPr>
-          <w:lang w:val="es-ES"/>
-        </w:rPr>
-        <w:t>College</w:t>
-      </w:r>
-      <w:proofErr w:type="spellEnd"/>
-      <w:r>
-        <w:rPr>
-          <w:lang w:val="es-ES"/>
-        </w:rPr>
-        <w:t xml:space="preserve"> en los Estados Unidos.</w:t>
+        <w:t>La mayoría tenemos un concepto de la inteligencia artificial alimentado por Hollywood. Exterminadores, robots con crisis existenciales y píldoras rojas y azules. De hecho, la IA ha estado en nuestra imaginación y laboratorios desde 1956 cuando un grupo de científicos inició el proyecto de investigación “Inteligencia artificial” en Dartmouth College en los Estados Unidos.</w:t>
       </w:r>
     </w:p>
     <w:p>
@@ -7048,35 +6601,7 @@
               <w:rPr>
                 <w:lang w:val="es-ES"/>
               </w:rPr>
-              <w:t xml:space="preserve">Alan Turing publica “Computing </w:t>
-            </w:r>
-            <w:proofErr w:type="spellStart"/>
-            <w:r>
-              <w:rPr>
-                <w:lang w:val="es-ES"/>
-              </w:rPr>
-              <w:t>Machinery</w:t>
-            </w:r>
-            <w:proofErr w:type="spellEnd"/>
-            <w:r>
-              <w:rPr>
-                <w:lang w:val="es-ES"/>
-              </w:rPr>
-              <w:t xml:space="preserve"> and </w:t>
-            </w:r>
-            <w:proofErr w:type="spellStart"/>
-            <w:r>
-              <w:rPr>
-                <w:lang w:val="es-ES"/>
-              </w:rPr>
-              <w:t>Intelligence</w:t>
-            </w:r>
-            <w:proofErr w:type="spellEnd"/>
-            <w:r>
-              <w:rPr>
-                <w:lang w:val="es-ES"/>
-              </w:rPr>
-              <w:t>”</w:t>
+              <w:t>Alan Turing publica “Computing Machinery and Intelligence”</w:t>
             </w:r>
           </w:p>
         </w:tc>
@@ -7168,16 +6693,8 @@
               <w:rPr>
                 <w:lang w:val="es-ES"/>
               </w:rPr>
-              <w:t xml:space="preserve">Conferencia de </w:t>
-            </w:r>
-            <w:proofErr w:type="spellStart"/>
-            <w:r>
-              <w:rPr>
-                <w:lang w:val="es-ES"/>
-              </w:rPr>
-              <w:t>Darmouth</w:t>
-            </w:r>
-            <w:proofErr w:type="spellEnd"/>
+              <w:t>Conferencia de Darmouth</w:t>
+            </w:r>
           </w:p>
         </w:tc>
         <w:tc>
@@ -7205,21 +6722,7 @@
               <w:rPr>
                 <w:lang w:val="es-ES"/>
               </w:rPr>
-              <w:t xml:space="preserve">Los científicos Marvin L. </w:t>
-            </w:r>
-            <w:proofErr w:type="spellStart"/>
-            <w:r>
-              <w:rPr>
-                <w:lang w:val="es-ES"/>
-              </w:rPr>
-              <w:t>Minsky</w:t>
-            </w:r>
-            <w:proofErr w:type="spellEnd"/>
-            <w:r>
-              <w:rPr>
-                <w:lang w:val="es-ES"/>
-              </w:rPr>
-              <w:t xml:space="preserve">, John McCarthy y Claude Shannon reúnen a expertos en teoría de la información, redes neuronales, </w:t>
+              <w:t xml:space="preserve">Los científicos Marvin L. Minsky, John McCarthy y Claude Shannon reúnen a expertos en teoría de la información, redes neuronales, </w:t>
             </w:r>
             <w:r>
               <w:rPr>
@@ -7290,21 +6793,7 @@
               <w:rPr>
                 <w:lang w:val="es-ES"/>
               </w:rPr>
-              <w:t xml:space="preserve">Marvin </w:t>
-            </w:r>
-            <w:proofErr w:type="spellStart"/>
-            <w:r>
-              <w:rPr>
-                <w:lang w:val="es-ES"/>
-              </w:rPr>
-              <w:t>Minsky</w:t>
-            </w:r>
-            <w:proofErr w:type="spellEnd"/>
-            <w:r>
-              <w:rPr>
-                <w:lang w:val="es-ES"/>
-              </w:rPr>
-              <w:t xml:space="preserve"> publica “Pasos hacia la inteligencia artificial”</w:t>
+              <w:t>Marvin Minsky publica “Pasos hacia la inteligencia artificial”</w:t>
             </w:r>
           </w:p>
         </w:tc>
@@ -7512,33 +7001,11 @@
                 <w:lang w:val="es-ES"/>
               </w:rPr>
             </w:pPr>
-            <w:proofErr w:type="spellStart"/>
-            <w:r>
-              <w:rPr>
-                <w:lang w:val="es-ES"/>
-              </w:rPr>
-              <w:t>Hubert</w:t>
-            </w:r>
-            <w:proofErr w:type="spellEnd"/>
-            <w:r>
-              <w:rPr>
-                <w:lang w:val="es-ES"/>
-              </w:rPr>
-              <w:t xml:space="preserve"> </w:t>
-            </w:r>
-            <w:proofErr w:type="spellStart"/>
-            <w:r>
-              <w:rPr>
-                <w:lang w:val="es-ES"/>
-              </w:rPr>
-              <w:t>Dreyfus</w:t>
-            </w:r>
-            <w:proofErr w:type="spellEnd"/>
-            <w:r>
-              <w:rPr>
-                <w:lang w:val="es-ES"/>
-              </w:rPr>
-              <w:t xml:space="preserve"> publica “Lo que no pueden hacer los ordenadores”</w:t>
+            <w:r>
+              <w:rPr>
+                <w:lang w:val="es-ES"/>
+              </w:rPr>
+              <w:t>Hubert Dreyfus publica “Lo que no pueden hacer los ordenadores”</w:t>
             </w:r>
           </w:p>
         </w:tc>
@@ -7630,16 +7097,8 @@
               <w:rPr>
                 <w:lang w:val="es-ES"/>
               </w:rPr>
-              <w:t>Un ordenador vence al </w:t>
-            </w:r>
-            <w:proofErr w:type="spellStart"/>
-            <w:r>
-              <w:rPr>
-                <w:lang w:val="es-ES"/>
-              </w:rPr>
-              <w:t>backgammon</w:t>
-            </w:r>
-            <w:proofErr w:type="spellEnd"/>
+              <w:t>Un ordenador vence al backgammon</w:t>
+            </w:r>
           </w:p>
         </w:tc>
         <w:tc>
@@ -7667,35 +7126,7 @@
               <w:rPr>
                 <w:lang w:val="es-ES"/>
               </w:rPr>
-              <w:t xml:space="preserve">El profesor en la Universidad Carnegie </w:t>
-            </w:r>
-            <w:proofErr w:type="spellStart"/>
-            <w:r>
-              <w:rPr>
-                <w:lang w:val="es-ES"/>
-              </w:rPr>
-              <w:t>Mellon</w:t>
-            </w:r>
-            <w:proofErr w:type="spellEnd"/>
-            <w:r>
-              <w:rPr>
-                <w:lang w:val="es-ES"/>
-              </w:rPr>
-              <w:t xml:space="preserve"> (EE.UU.), Hans </w:t>
-            </w:r>
-            <w:proofErr w:type="spellStart"/>
-            <w:r>
-              <w:rPr>
-                <w:lang w:val="es-ES"/>
-              </w:rPr>
-              <w:t>Berliner</w:t>
-            </w:r>
-            <w:proofErr w:type="spellEnd"/>
-            <w:r>
-              <w:rPr>
-                <w:lang w:val="es-ES"/>
-              </w:rPr>
-              <w:t xml:space="preserve"> crea el programa informático BKG 9.8, que </w:t>
+              <w:t>El profesor en la Universidad Carnegie Mellon (EE.UU.), Hans Berliner crea el programa informático BKG 9.8, que </w:t>
             </w:r>
             <w:r>
               <w:rPr>
@@ -7878,35 +7309,7 @@
               <w:rPr>
                 <w:lang w:val="es-ES"/>
               </w:rPr>
-              <w:t xml:space="preserve">Martin </w:t>
-            </w:r>
-            <w:proofErr w:type="spellStart"/>
-            <w:r>
-              <w:rPr>
-                <w:lang w:val="es-ES"/>
-              </w:rPr>
-              <w:t>Fischles</w:t>
-            </w:r>
-            <w:proofErr w:type="spellEnd"/>
-            <w:r>
-              <w:rPr>
-                <w:lang w:val="es-ES"/>
-              </w:rPr>
-              <w:t xml:space="preserve"> y Oscar </w:t>
-            </w:r>
-            <w:proofErr w:type="spellStart"/>
-            <w:r>
-              <w:rPr>
-                <w:lang w:val="es-ES"/>
-              </w:rPr>
-              <w:t>Firschein</w:t>
-            </w:r>
-            <w:proofErr w:type="spellEnd"/>
-            <w:r>
-              <w:rPr>
-                <w:lang w:val="es-ES"/>
-              </w:rPr>
-              <w:t xml:space="preserve"> </w:t>
+              <w:t xml:space="preserve">Martin Fischles y Oscar Firschein </w:t>
             </w:r>
             <w:r>
               <w:rPr>
@@ -8120,30 +7523,8 @@
               <w:rPr>
                 <w:lang w:val="es-ES"/>
               </w:rPr>
-              <w:t xml:space="preserve">Deep Blue vs. </w:t>
-            </w:r>
-            <w:proofErr w:type="spellStart"/>
-            <w:r>
-              <w:rPr>
-                <w:lang w:val="es-ES"/>
-              </w:rPr>
-              <w:t>Garri</w:t>
-            </w:r>
-            <w:proofErr w:type="spellEnd"/>
-            <w:r>
-              <w:rPr>
-                <w:lang w:val="es-ES"/>
-              </w:rPr>
-              <w:t xml:space="preserve"> </w:t>
-            </w:r>
-            <w:proofErr w:type="spellStart"/>
-            <w:r>
-              <w:rPr>
-                <w:lang w:val="es-ES"/>
-              </w:rPr>
-              <w:t>Kaspárov</w:t>
-            </w:r>
-            <w:proofErr w:type="spellEnd"/>
+              <w:t>Deep Blue vs. Garri Kaspárov</w:t>
+            </w:r>
           </w:p>
         </w:tc>
         <w:tc>
@@ -8179,36 +7560,8 @@
                 <w:bCs/>
                 <w:lang w:val="es-ES"/>
               </w:rPr>
-              <w:t xml:space="preserve">ganó al entonces campeón mundial de ajedrez </w:t>
-            </w:r>
-            <w:proofErr w:type="spellStart"/>
-            <w:r>
-              <w:rPr>
-                <w:b/>
-                <w:bCs/>
-                <w:lang w:val="es-ES"/>
-              </w:rPr>
-              <w:t>Garri</w:t>
-            </w:r>
-            <w:proofErr w:type="spellEnd"/>
-            <w:r>
-              <w:rPr>
-                <w:b/>
-                <w:bCs/>
-                <w:lang w:val="es-ES"/>
-              </w:rPr>
-              <w:t xml:space="preserve"> </w:t>
-            </w:r>
-            <w:proofErr w:type="spellStart"/>
-            <w:r>
-              <w:rPr>
-                <w:b/>
-                <w:bCs/>
-                <w:lang w:val="es-ES"/>
-              </w:rPr>
-              <w:t>Kaspárov</w:t>
-            </w:r>
-            <w:proofErr w:type="spellEnd"/>
+              <w:t>ganó al entonces campeón mundial de ajedrez Garri Kaspárov</w:t>
+            </w:r>
             <w:r>
               <w:rPr>
                 <w:lang w:val="es-ES"/>
@@ -8382,21 +7735,7 @@
               <w:rPr>
                 <w:lang w:val="es-ES"/>
               </w:rPr>
-              <w:t>Watson gana </w:t>
-            </w:r>
-            <w:proofErr w:type="spellStart"/>
-            <w:r>
-              <w:rPr>
-                <w:lang w:val="es-ES"/>
-              </w:rPr>
-              <w:t>Jeopardi</w:t>
-            </w:r>
-            <w:proofErr w:type="spellEnd"/>
-            <w:r>
-              <w:rPr>
-                <w:lang w:val="es-ES"/>
-              </w:rPr>
-              <w:t>!</w:t>
+              <w:t>Watson gana Jeopardi!</w:t>
             </w:r>
           </w:p>
         </w:tc>
@@ -8439,21 +7778,7 @@
               <w:rPr>
                 <w:lang w:val="es-ES"/>
               </w:rPr>
-              <w:t> del concurso de televisión estadounidense de preguntas y respuestas, ¡</w:t>
-            </w:r>
-            <w:proofErr w:type="spellStart"/>
-            <w:r>
-              <w:rPr>
-                <w:lang w:val="es-ES"/>
-              </w:rPr>
-              <w:t>Jeopardi</w:t>
-            </w:r>
-            <w:proofErr w:type="spellEnd"/>
-            <w:r>
-              <w:rPr>
-                <w:lang w:val="es-ES"/>
-              </w:rPr>
-              <w:t>! Nuevos avances en el procesamiento del lenguaje natural.</w:t>
+              <w:t> del concurso de televisión estadounidense de preguntas y respuestas, ¡Jeopardi! Nuevos avances en el procesamiento del lenguaje natural.</w:t>
             </w:r>
           </w:p>
         </w:tc>
@@ -8622,16 +7947,8 @@
               <w:rPr>
                 <w:lang w:val="es-ES"/>
               </w:rPr>
-              <w:t xml:space="preserve">Microsoft lanza </w:t>
-            </w:r>
-            <w:proofErr w:type="spellStart"/>
-            <w:r>
-              <w:rPr>
-                <w:lang w:val="es-ES"/>
-              </w:rPr>
-              <w:t>Tay</w:t>
-            </w:r>
-            <w:proofErr w:type="spellEnd"/>
+              <w:t>Microsoft lanza Tay</w:t>
+            </w:r>
           </w:p>
         </w:tc>
         <w:tc>
@@ -8659,21 +7976,7 @@
               <w:rPr>
                 <w:lang w:val="es-ES"/>
               </w:rPr>
-              <w:t>La conocida multinacional lanza en Internet un </w:t>
-            </w:r>
-            <w:proofErr w:type="spellStart"/>
-            <w:r>
-              <w:rPr>
-                <w:lang w:val="es-ES"/>
-              </w:rPr>
-              <w:t>chatbot</w:t>
-            </w:r>
-            <w:proofErr w:type="spellEnd"/>
-            <w:r>
-              <w:rPr>
-                <w:lang w:val="es-ES"/>
-              </w:rPr>
-              <w:t> </w:t>
+              <w:t>La conocida multinacional lanza en Internet un chatbot </w:t>
             </w:r>
             <w:r>
               <w:rPr>
@@ -8694,21 +7997,7 @@
                 <w:lang w:val="es-ES"/>
               </w:rPr>
               <w:lastRenderedPageBreak/>
-              <w:t xml:space="preserve">día de funcionamiento, el software se vuelve racista, xenófobo y </w:t>
-            </w:r>
-            <w:proofErr w:type="spellStart"/>
-            <w:r>
-              <w:rPr>
-                <w:lang w:val="es-ES"/>
-              </w:rPr>
-              <w:t>homófobo</w:t>
-            </w:r>
-            <w:proofErr w:type="spellEnd"/>
-            <w:r>
-              <w:rPr>
-                <w:lang w:val="es-ES"/>
-              </w:rPr>
-              <w:t>.</w:t>
+              <w:t>día de funcionamiento, el software se vuelve racista, xenófobo y homófobo.</w:t>
             </w:r>
           </w:p>
         </w:tc>
@@ -8768,28 +8057,12 @@
                 <w:lang w:val="es-ES"/>
               </w:rPr>
             </w:pPr>
-            <w:proofErr w:type="spellStart"/>
-            <w:r>
-              <w:rPr>
-                <w:lang w:val="es-ES"/>
-              </w:rPr>
-              <w:t>AlphaGo</w:t>
-            </w:r>
-            <w:proofErr w:type="spellEnd"/>
-            <w:r>
-              <w:rPr>
-                <w:lang w:val="es-ES"/>
-              </w:rPr>
-              <w:t xml:space="preserve"> vence al </w:t>
-            </w:r>
-            <w:proofErr w:type="spellStart"/>
-            <w:r>
-              <w:rPr>
-                <w:lang w:val="es-ES"/>
-              </w:rPr>
-              <w:t>Go</w:t>
-            </w:r>
-            <w:proofErr w:type="spellEnd"/>
+            <w:r>
+              <w:rPr>
+                <w:lang w:val="es-ES"/>
+              </w:rPr>
+              <w:t>AlphaGo vence al Go</w:t>
+            </w:r>
           </w:p>
         </w:tc>
         <w:tc>
@@ -8817,21 +8090,7 @@
               <w:rPr>
                 <w:lang w:val="es-ES"/>
               </w:rPr>
-              <w:t xml:space="preserve">Un programa desarrollado por Google </w:t>
-            </w:r>
-            <w:proofErr w:type="spellStart"/>
-            <w:r>
-              <w:rPr>
-                <w:lang w:val="es-ES"/>
-              </w:rPr>
-              <w:t>DeepMind</w:t>
-            </w:r>
-            <w:proofErr w:type="spellEnd"/>
-            <w:r>
-              <w:rPr>
-                <w:lang w:val="es-ES"/>
-              </w:rPr>
-              <w:t>, </w:t>
+              <w:t>Un programa desarrollado por Google DeepMind, </w:t>
             </w:r>
             <w:r>
               <w:rPr>
@@ -8839,18 +8098,8 @@
                 <w:bCs/>
                 <w:lang w:val="es-ES"/>
               </w:rPr>
-              <w:t xml:space="preserve">vence al campeón mundial del histórico juego </w:t>
-            </w:r>
-            <w:proofErr w:type="spellStart"/>
-            <w:r>
-              <w:rPr>
-                <w:b/>
-                <w:bCs/>
-                <w:lang w:val="es-ES"/>
-              </w:rPr>
-              <w:t>Go</w:t>
-            </w:r>
-            <w:proofErr w:type="spellEnd"/>
+              <w:t>vence al campeón mundial del histórico juego Go</w:t>
+            </w:r>
             <w:r>
               <w:rPr>
                 <w:lang w:val="es-ES"/>
@@ -8914,19 +8163,11 @@
                 <w:lang w:val="es-ES"/>
               </w:rPr>
             </w:pPr>
-            <w:proofErr w:type="spellStart"/>
-            <w:r>
-              <w:rPr>
-                <w:lang w:val="es-ES"/>
-              </w:rPr>
-              <w:t>Libratus</w:t>
-            </w:r>
-            <w:proofErr w:type="spellEnd"/>
-            <w:r>
-              <w:rPr>
-                <w:lang w:val="es-ES"/>
-              </w:rPr>
-              <w:t xml:space="preserve"> vence al póker</w:t>
+            <w:r>
+              <w:rPr>
+                <w:lang w:val="es-ES"/>
+              </w:rPr>
+              <w:t>Libratus vence al póker</w:t>
             </w:r>
           </w:p>
         </w:tc>
@@ -8956,21 +8197,7 @@
               <w:rPr>
                 <w:lang w:val="es-ES"/>
               </w:rPr>
-              <w:t xml:space="preserve">Creado en la Universidad de Carnegie </w:t>
-            </w:r>
-            <w:proofErr w:type="spellStart"/>
-            <w:r>
-              <w:rPr>
-                <w:lang w:val="es-ES"/>
-              </w:rPr>
-              <w:t>Mellon</w:t>
-            </w:r>
-            <w:proofErr w:type="spellEnd"/>
-            <w:r>
-              <w:rPr>
-                <w:lang w:val="es-ES"/>
-              </w:rPr>
-              <w:t xml:space="preserve"> (EE.UU), el software </w:t>
+              <w:t>Creado en la Universidad de Carnegie Mellon (EE.UU), el software </w:t>
             </w:r>
             <w:r>
               <w:rPr>
@@ -8984,21 +8211,7 @@
               <w:rPr>
                 <w:lang w:val="es-ES"/>
               </w:rPr>
-              <w:t xml:space="preserve"> en un torneo múltiple de Texas </w:t>
-            </w:r>
-            <w:proofErr w:type="spellStart"/>
-            <w:r>
-              <w:rPr>
-                <w:lang w:val="es-ES"/>
-              </w:rPr>
-              <w:t>hold’em</w:t>
-            </w:r>
-            <w:proofErr w:type="spellEnd"/>
-            <w:r>
-              <w:rPr>
-                <w:lang w:val="es-ES"/>
-              </w:rPr>
-              <w:t> para dos personas. Supone un hito por la información imperfecta que caracteriza al póker.</w:t>
+              <w:t> en un torneo múltiple de Texas hold’em para dos personas. Supone un hito por la información imperfecta que caracteriza al póker.</w:t>
             </w:r>
           </w:p>
         </w:tc>
@@ -9012,7 +8225,7 @@
           <w:lang w:val="es-ES"/>
         </w:rPr>
       </w:pPr>
-      <w:bookmarkStart w:id="24" w:name="_Toc66904013"/>
+      <w:bookmarkStart w:id="23" w:name="_Toc66904013"/>
       <w:r>
         <w:t xml:space="preserve">Tabla </w:t>
       </w:r>
@@ -9046,35 +8259,33 @@
         </w:rPr>
         <w:fldChar w:fldCharType="end"/>
       </w:r>
-      <w:proofErr w:type="gramStart"/>
-      <w:r>
-        <w:t>:Historia</w:t>
-      </w:r>
-      <w:proofErr w:type="gramEnd"/>
+      <w:r>
+        <w:t>: Historia</w:t>
+      </w:r>
       <w:r>
         <w:t xml:space="preserve"> de la Inteligencia Artificial</w:t>
       </w:r>
+      <w:bookmarkEnd w:id="23"/>
+    </w:p>
+    <w:p>
+      <w:pPr>
+        <w:pStyle w:val="Ttulo4"/>
+        <w:rPr>
+          <w:rFonts w:cs="Times New Roman"/>
+          <w:bCs/>
+          <w:lang w:val="es-ES"/>
+        </w:rPr>
+      </w:pPr>
+      <w:bookmarkStart w:id="24" w:name="_Toc37449882"/>
+      <w:r>
+        <w:rPr>
+          <w:rFonts w:cs="Times New Roman"/>
+          <w:bCs/>
+          <w:lang w:val="es-ES"/>
+        </w:rPr>
+        <w:t>Tecnologías de inteligencia artificial:</w:t>
+      </w:r>
       <w:bookmarkEnd w:id="24"/>
-    </w:p>
-    <w:p>
-      <w:pPr>
-        <w:pStyle w:val="Ttulo4"/>
-        <w:rPr>
-          <w:rFonts w:cs="Times New Roman"/>
-          <w:bCs/>
-          <w:lang w:val="es-ES"/>
-        </w:rPr>
-      </w:pPr>
-      <w:bookmarkStart w:id="25" w:name="_Toc37449882"/>
-      <w:r>
-        <w:rPr>
-          <w:rFonts w:cs="Times New Roman"/>
-          <w:bCs/>
-          <w:lang w:val="es-ES"/>
-        </w:rPr>
-        <w:t>Tecnologías de inteligencia artificial:</w:t>
-      </w:r>
-      <w:bookmarkEnd w:id="25"/>
     </w:p>
     <w:p>
       <w:pPr>
@@ -9115,10 +8326,25 @@
           <w:color w:val="auto"/>
           <w:lang w:val="es-ES"/>
         </w:rPr>
-        <w:t>Reconocimiento automático del habla (</w:t>
-      </w:r>
-      <w:proofErr w:type="spellStart"/>
-      <w:r>
+        <w:t>Reconocimiento automático del habla (Speech recognition)</w:t>
+      </w:r>
+    </w:p>
+    <w:p>
+      <w:pPr>
+        <w:rPr>
+          <w:lang w:val="es-ES"/>
+        </w:rPr>
+      </w:pPr>
+      <w:r>
+        <w:rPr>
+          <w:lang w:val="es-ES"/>
+        </w:rPr>
+        <w:t>Es una disciplina perteneciente a la acústica y cuyo objetivo es el reconocimiento de fonemas en una señal de voz. Los sistemas de reconocimiento de voz procesan la señal recogida por un micrófono para identificar las palabras que el usuario pronunció.</w:t>
+      </w:r>
+    </w:p>
+    <w:p>
+      <w:pPr>
+        <w:pStyle w:val="Ttulo5"/>
         <w:rPr>
           <w:rFonts w:ascii="Times New Roman" w:hAnsi="Times New Roman" w:cs="Times New Roman"/>
           <w:b/>
@@ -9126,9 +8352,7 @@
           <w:color w:val="auto"/>
           <w:lang w:val="es-ES"/>
         </w:rPr>
-        <w:t>Speech</w:t>
-      </w:r>
-      <w:proofErr w:type="spellEnd"/>
+      </w:pPr>
       <w:r>
         <w:rPr>
           <w:rFonts w:ascii="Times New Roman" w:hAnsi="Times New Roman" w:cs="Times New Roman"/>
@@ -9137,10 +8361,26 @@
           <w:color w:val="auto"/>
           <w:lang w:val="es-ES"/>
         </w:rPr>
-        <w:t xml:space="preserve"> </w:t>
-      </w:r>
-      <w:proofErr w:type="spellStart"/>
-      <w:r>
+        <w:lastRenderedPageBreak/>
+        <w:t>Procesamiento del lenguaje natural NLP (PLN en español)</w:t>
+      </w:r>
+    </w:p>
+    <w:p>
+      <w:pPr>
+        <w:rPr>
+          <w:lang w:val="es-ES"/>
+        </w:rPr>
+      </w:pPr>
+      <w:r>
+        <w:rPr>
+          <w:lang w:val="es-ES"/>
+        </w:rPr>
+        <w:t>Es una disciplina que está más ligada al campo de la lingüística, y su objetivo es comprender qué intención tiene el usuario al lanzar un determinado comando, pregunta o afirmación y qué espera obtener, así como analizar el estado anímico y encontrar patrones subjetivos en éstos.</w:t>
+      </w:r>
+    </w:p>
+    <w:p>
+      <w:pPr>
+        <w:pStyle w:val="Ttulo5"/>
         <w:rPr>
           <w:rFonts w:ascii="Times New Roman" w:hAnsi="Times New Roman" w:cs="Times New Roman"/>
           <w:b/>
@@ -9148,9 +8388,7 @@
           <w:color w:val="auto"/>
           <w:lang w:val="es-ES"/>
         </w:rPr>
-        <w:t>recognition</w:t>
-      </w:r>
-      <w:proofErr w:type="spellEnd"/>
+      </w:pPr>
       <w:r>
         <w:rPr>
           <w:rFonts w:ascii="Times New Roman" w:hAnsi="Times New Roman" w:cs="Times New Roman"/>
@@ -9159,20 +8397,32 @@
           <w:color w:val="auto"/>
           <w:lang w:val="es-ES"/>
         </w:rPr>
-        <w:t>)</w:t>
-      </w:r>
-    </w:p>
-    <w:p>
-      <w:pPr>
-        <w:rPr>
-          <w:lang w:val="es-ES"/>
-        </w:rPr>
-      </w:pPr>
-      <w:r>
-        <w:rPr>
-          <w:lang w:val="es-ES"/>
-        </w:rPr>
-        <w:t>Es una disciplina perteneciente a la acústica y cuyo objetivo es el reconocimiento de fonemas en una señal de voz. Los sistemas de reconocimiento de voz procesan la señal recogida por un micrófono para identificar las palabras que el usuario pronunció.</w:t>
+        <w:t>Reconocimiento visual (Visual Recognition)</w:t>
+      </w:r>
+    </w:p>
+    <w:p>
+      <w:pPr>
+        <w:rPr>
+          <w:lang w:val="es-ES"/>
+        </w:rPr>
+      </w:pPr>
+      <w:r>
+        <w:rPr>
+          <w:lang w:val="es-ES"/>
+        </w:rPr>
+        <w:t xml:space="preserve">Es la disciplina basada en el procesado de la señal de imagen o vídeo, con el objetivo de reconocer patrones, formas, y en el mejor de los casos, identificar fielmente los diferentes elementos en una imagen. Usado principalmente para la clasificación y </w:t>
+      </w:r>
+      <w:r>
+        <w:rPr>
+          <w:lang w:val="es-ES"/>
+        </w:rPr>
+        <w:t>reconocimiento</w:t>
+      </w:r>
+      <w:r>
+        <w:rPr>
+          <w:lang w:val="es-ES"/>
+        </w:rPr>
+        <w:t xml:space="preserve"> de las imágenes y objetos en ella, tales como el reconocimiento facial.</w:t>
       </w:r>
     </w:p>
     <w:p>
@@ -9194,21 +8444,20 @@
           <w:color w:val="auto"/>
           <w:lang w:val="es-ES"/>
         </w:rPr>
-        <w:lastRenderedPageBreak/>
-        <w:t>Procesamiento del lenguaje natural NLP (PLN en español)</w:t>
-      </w:r>
-    </w:p>
-    <w:p>
-      <w:pPr>
-        <w:rPr>
-          <w:lang w:val="es-ES"/>
-        </w:rPr>
-      </w:pPr>
-      <w:r>
-        <w:rPr>
-          <w:lang w:val="es-ES"/>
-        </w:rPr>
-        <w:t>Es una disciplina que está más ligada al campo de la lingüística, y su objetivo es comprender qué intención tiene el usuario al lanzar un determinado comando, pregunta o afirmación y qué espera obtener, así como analizar el estado anímico y encontrar patrones subjetivos en éstos.</w:t>
+        <w:t>Aprendizaje automático (Machine Learning)</w:t>
+      </w:r>
+    </w:p>
+    <w:p>
+      <w:pPr>
+        <w:rPr>
+          <w:lang w:val="es-ES"/>
+        </w:rPr>
+      </w:pPr>
+      <w:r>
+        <w:rPr>
+          <w:lang w:val="es-ES"/>
+        </w:rPr>
+        <w:t>Es la disciplina, dentro de la Inteligencia Artificial, que trata de conseguir que un sistema aprenda y relacione información del modo en que lo haría una persona. Para ello, usa algoritmos que son capaces de detectar patrones en los datos previos, pudiendo crear predicciones futuras y sus algoritmos de redes neuronales (Deep Learning).</w:t>
       </w:r>
     </w:p>
     <w:p>
@@ -9230,10 +8479,65 @@
           <w:color w:val="auto"/>
           <w:lang w:val="es-ES"/>
         </w:rPr>
-        <w:t xml:space="preserve">Reconocimiento visual (Visual </w:t>
-      </w:r>
-      <w:proofErr w:type="spellStart"/>
-      <w:r>
+        <w:t>Sistemas expertos</w:t>
+      </w:r>
+    </w:p>
+    <w:p>
+      <w:pPr>
+        <w:rPr>
+          <w:lang w:val="es-ES"/>
+        </w:rPr>
+      </w:pPr>
+      <w:r>
+        <w:rPr>
+          <w:lang w:val="es-ES"/>
+        </w:rPr>
+        <w:t>Son aquellos en los que se ha volcado todo el conocimiento humano posible acerca de una determinada rama. Y a partir de una colección de información determinar las mejores acciones según las condiciones dadas.</w:t>
+      </w:r>
+    </w:p>
+    <w:p>
+      <w:pPr>
+        <w:pStyle w:val="Ttulo4"/>
+        <w:rPr>
+          <w:rFonts w:cs="Times New Roman"/>
+          <w:bCs/>
+          <w:lang w:val="es-ES"/>
+        </w:rPr>
+      </w:pPr>
+      <w:bookmarkStart w:id="25" w:name="_Toc37449883"/>
+      <w:r>
+        <w:rPr>
+          <w:rFonts w:cs="Times New Roman"/>
+          <w:bCs/>
+          <w:lang w:val="es-ES"/>
+        </w:rPr>
+        <w:t>Tipos de algoritmos de Inteligencia Artificial y Machine Learning</w:t>
+      </w:r>
+    </w:p>
+    <w:p>
+      <w:pPr>
+        <w:rPr>
+          <w:lang w:val="es-ES"/>
+        </w:rPr>
+      </w:pPr>
+      <w:r>
+        <w:rPr>
+          <w:lang w:val="es-ES"/>
+        </w:rPr>
+        <w:t xml:space="preserve">Uno de los problemas que nos encontramos al crear agentes expertos es que no son capaces de aprender por sí solos; este tipo de sistemas son alimentados con el conocimiento constante de expertos en una materia, pero siempre quedan restringidos al conocimiento externo, es por esto </w:t>
+      </w:r>
+      <w:r>
+        <w:rPr>
+          <w:lang w:val="es-ES"/>
+        </w:rPr>
+        <w:lastRenderedPageBreak/>
+        <w:t>por lo que nace el Machine Learning, como una disciplina que busca conseguir que las máquinas aprendan por sí mismas, los 3 grupos de algoritmos principales son:</w:t>
+      </w:r>
+    </w:p>
+    <w:bookmarkEnd w:id="25"/>
+    <w:p>
+      <w:pPr>
+        <w:pStyle w:val="Ttulo5"/>
         <w:rPr>
           <w:rFonts w:ascii="Times New Roman" w:hAnsi="Times New Roman" w:cs="Times New Roman"/>
           <w:b/>
@@ -9241,9 +8545,7 @@
           <w:color w:val="auto"/>
           <w:lang w:val="es-ES"/>
         </w:rPr>
-        <w:t>Recognition</w:t>
-      </w:r>
-      <w:proofErr w:type="spellEnd"/>
+      </w:pPr>
       <w:r>
         <w:rPr>
           <w:rFonts w:ascii="Times New Roman" w:hAnsi="Times New Roman" w:cs="Times New Roman"/>
@@ -9252,34 +8554,20 @@
           <w:color w:val="auto"/>
           <w:lang w:val="es-ES"/>
         </w:rPr>
-        <w:t>)</w:t>
-      </w:r>
-    </w:p>
-    <w:p>
-      <w:pPr>
-        <w:rPr>
-          <w:lang w:val="es-ES"/>
-        </w:rPr>
-      </w:pPr>
-      <w:r>
-        <w:rPr>
-          <w:lang w:val="es-ES"/>
-        </w:rPr>
-        <w:t xml:space="preserve">Es la disciplina basada en el procesado de la señal de imagen o vídeo, con el objetivo de reconocer patrones, formas, y en el mejor de los casos, identificar fielmente los diferentes elementos en una imagen. Usado principalmente para la clasificación y </w:t>
-      </w:r>
-      <w:proofErr w:type="spellStart"/>
-      <w:r>
-        <w:rPr>
-          <w:lang w:val="es-ES"/>
-        </w:rPr>
-        <w:t>reconocimento</w:t>
-      </w:r>
-      <w:proofErr w:type="spellEnd"/>
-      <w:r>
-        <w:rPr>
-          <w:lang w:val="es-ES"/>
-        </w:rPr>
-        <w:t xml:space="preserve"> de las imágenes y objetos en ella, tales como el reconocimiento facial.</w:t>
+        <w:t>Aprendizaje por refuerzo (RL, Reinforcement Learning)</w:t>
+      </w:r>
+    </w:p>
+    <w:p>
+      <w:pPr>
+        <w:rPr>
+          <w:lang w:val="es-ES"/>
+        </w:rPr>
+      </w:pPr>
+      <w:r>
+        <w:rPr>
+          <w:lang w:val="es-ES"/>
+        </w:rPr>
+        <w:t>Consiste en la iteración constante y basada en “prueba y error” que una máquina es capaz de realizar en tiempo récord ante determinadas condiciones o entorno dado y con un objetivo específico llamado “recompensa”. De esta forma se pueden obtener resultados, patrones, correlaciones, caminos y conclusiones basadas en experiencia previa generada por la propia máquina.</w:t>
       </w:r>
     </w:p>
     <w:p>
@@ -9301,10 +8589,25 @@
           <w:color w:val="auto"/>
           <w:lang w:val="es-ES"/>
         </w:rPr>
-        <w:t xml:space="preserve">Aprendizaje automático (Machine </w:t>
-      </w:r>
-      <w:proofErr w:type="spellStart"/>
-      <w:r>
+        <w:t>Aprendizaje supervisado (Supervised machine learning)</w:t>
+      </w:r>
+    </w:p>
+    <w:p>
+      <w:pPr>
+        <w:rPr>
+          <w:lang w:val="es-ES"/>
+        </w:rPr>
+      </w:pPr>
+      <w:r>
+        <w:rPr>
+          <w:lang w:val="es-ES"/>
+        </w:rPr>
+        <w:t>Se basa en modelos predictivos que hacen uso de datos de entrenamiento. Dado un conjunto conocido de datos, se pretende que el sistema sea capaz de lograr una determinada salida, de forma que el modelo es ajustado (entrenado) hasta lograr resultados adecuados. Ejemplo: coches autónomos.</w:t>
+      </w:r>
+    </w:p>
+    <w:p>
+      <w:pPr>
+        <w:pStyle w:val="Ttulo5"/>
         <w:rPr>
           <w:rFonts w:ascii="Times New Roman" w:hAnsi="Times New Roman" w:cs="Times New Roman"/>
           <w:b/>
@@ -9312,9 +8615,7 @@
           <w:color w:val="auto"/>
           <w:lang w:val="es-ES"/>
         </w:rPr>
-        <w:t>Learning</w:t>
-      </w:r>
-      <w:proofErr w:type="spellEnd"/>
+      </w:pPr>
       <w:r>
         <w:rPr>
           <w:rFonts w:ascii="Times New Roman" w:hAnsi="Times New Roman" w:cs="Times New Roman"/>
@@ -9323,427 +8624,106 @@
           <w:color w:val="auto"/>
           <w:lang w:val="es-ES"/>
         </w:rPr>
-        <w:t>)</w:t>
-      </w:r>
-    </w:p>
-    <w:p>
-      <w:pPr>
-        <w:rPr>
-          <w:lang w:val="es-ES"/>
-        </w:rPr>
-      </w:pPr>
-      <w:r>
-        <w:rPr>
-          <w:lang w:val="es-ES"/>
-        </w:rPr>
-        <w:t xml:space="preserve">Es la disciplina, dentro de la Inteligencia Artificial, que trata de conseguir que un sistema aprenda y relacione información del modo en que lo haría una persona. Para ello, usa algoritmos que son capaces de detectar patrones en los datos previos, pudiendo crear predicciones futuras y sus algoritmos de redes neuronales (Deep </w:t>
-      </w:r>
-      <w:proofErr w:type="spellStart"/>
-      <w:r>
-        <w:rPr>
-          <w:lang w:val="es-ES"/>
-        </w:rPr>
-        <w:t>Learning</w:t>
-      </w:r>
-      <w:proofErr w:type="spellEnd"/>
-      <w:r>
-        <w:rPr>
-          <w:lang w:val="es-ES"/>
-        </w:rPr>
-        <w:t>).</w:t>
-      </w:r>
-    </w:p>
-    <w:p>
-      <w:pPr>
-        <w:pStyle w:val="Ttulo5"/>
-        <w:rPr>
-          <w:rFonts w:ascii="Times New Roman" w:hAnsi="Times New Roman" w:cs="Times New Roman"/>
+        <w:t>Aprendizaje no supervisado (Unsupervised machine learning)</w:t>
+      </w:r>
+    </w:p>
+    <w:p>
+      <w:pPr>
+        <w:rPr>
+          <w:lang w:val="es-ES"/>
+        </w:rPr>
+      </w:pPr>
+      <w:r>
+        <w:rPr>
+          <w:lang w:val="es-ES"/>
+        </w:rPr>
+        <w:t>Son similares a los de aprendizaje supervisado, pero estos ajustan su modelo únicamente en función de los datos de entrada. Dicho de un modo sencillo, el algoritmo realiza un auto entrenamiento sin indicaciones externas.</w:t>
+      </w:r>
+    </w:p>
+    <w:p>
+      <w:pPr>
+        <w:pStyle w:val="Ttulo3"/>
+        <w:rPr>
+          <w:rFonts w:cs="Times New Roman"/>
+          <w:color w:val="auto"/>
+          <w:lang w:val="es-ES"/>
+        </w:rPr>
+      </w:pPr>
+      <w:bookmarkStart w:id="26" w:name="_Toc64716714"/>
+      <w:r>
+        <w:rPr>
+          <w:rFonts w:cs="Times New Roman"/>
+          <w:color w:val="auto"/>
+          <w:lang w:val="es-ES"/>
+        </w:rPr>
+        <w:t>Reconocimiento de voz</w:t>
+      </w:r>
+      <w:bookmarkEnd w:id="26"/>
+    </w:p>
+    <w:p>
+      <w:pPr>
+        <w:rPr>
+          <w:lang w:val="es-ES"/>
+        </w:rPr>
+      </w:pPr>
+      <w:r>
+        <w:rPr>
+          <w:lang w:val="es-ES"/>
+        </w:rPr>
+        <w:t>El reconocimiento de voz es la capacidad de una máquina o programa para identificar palabras y frases en el lenguaje hablado y convertirlas a un formato legible por máquina. El software de reconocimiento de voz rudimentario tiene un vocabulario limitado de palabras y frases, y solo puede identificarlas si se hablan con mucha claridad. Un software más sofisticado tiene la capacidad de aceptar el habla natural.</w:t>
+      </w:r>
+    </w:p>
+    <w:p>
+      <w:pPr>
+        <w:pStyle w:val="Ttulo3"/>
+        <w:rPr>
+          <w:rFonts w:cs="Times New Roman"/>
+          <w:color w:val="auto"/>
+          <w:lang w:val="es-ES"/>
+        </w:rPr>
+      </w:pPr>
+      <w:bookmarkStart w:id="27" w:name="_Toc37449886"/>
+      <w:bookmarkStart w:id="28" w:name="_Toc64716715"/>
+      <w:r>
+        <w:rPr>
+          <w:rFonts w:cs="Times New Roman"/>
+          <w:color w:val="auto"/>
+          <w:lang w:val="es-ES"/>
+        </w:rPr>
+        <w:lastRenderedPageBreak/>
+        <w:t>Discapacidad</w:t>
+      </w:r>
+      <w:bookmarkEnd w:id="27"/>
+      <w:bookmarkEnd w:id="28"/>
+    </w:p>
+    <w:p>
+      <w:pPr>
+        <w:spacing w:line="360" w:lineRule="auto"/>
+        <w:jc w:val="both"/>
+        <w:rPr>
+          <w:lang w:val="es-ES"/>
+        </w:rPr>
+      </w:pPr>
+      <w:r>
+        <w:rPr>
+          <w:lang w:val="es-ES"/>
+        </w:rPr>
+        <w:t>La discapacidad se comprende de varias formas.</w:t>
+      </w:r>
+      <w:r>
+        <w:rPr>
           <w:b/>
           <w:bCs/>
-          <w:color w:val="auto"/>
-          <w:lang w:val="es-ES"/>
-        </w:rPr>
-      </w:pPr>
-      <w:r>
-        <w:rPr>
-          <w:rFonts w:ascii="Times New Roman" w:hAnsi="Times New Roman" w:cs="Times New Roman"/>
-          <w:b/>
-          <w:bCs/>
-          <w:color w:val="auto"/>
-          <w:lang w:val="es-ES"/>
-        </w:rPr>
-        <w:t>Sistemas expertos</w:t>
-      </w:r>
-    </w:p>
-    <w:p>
-      <w:pPr>
-        <w:rPr>
-          <w:lang w:val="es-ES"/>
-        </w:rPr>
-      </w:pPr>
-      <w:r>
-        <w:rPr>
-          <w:lang w:val="es-ES"/>
-        </w:rPr>
-        <w:t>Son aquellos en los que se ha volcado todo el conocimiento humano posible acerca de una determinada rama. Y a partir de una colección de información determinar las mejores acciones según las condiciones dadas.</w:t>
-      </w:r>
-    </w:p>
-    <w:p>
-      <w:pPr>
-        <w:pStyle w:val="Ttulo4"/>
-        <w:rPr>
-          <w:rFonts w:cs="Times New Roman"/>
-          <w:bCs/>
-          <w:lang w:val="es-ES"/>
-        </w:rPr>
-      </w:pPr>
-      <w:bookmarkStart w:id="26" w:name="_Toc37449883"/>
-      <w:r>
-        <w:rPr>
-          <w:rFonts w:cs="Times New Roman"/>
-          <w:bCs/>
-          <w:lang w:val="es-ES"/>
-        </w:rPr>
-        <w:t xml:space="preserve">Tipos de algoritmos de Inteligencia Artificial y Machine </w:t>
-      </w:r>
-      <w:proofErr w:type="spellStart"/>
-      <w:r>
-        <w:rPr>
-          <w:rFonts w:cs="Times New Roman"/>
-          <w:bCs/>
-          <w:lang w:val="es-ES"/>
-        </w:rPr>
-        <w:t>Learning</w:t>
-      </w:r>
-      <w:proofErr w:type="spellEnd"/>
-    </w:p>
-    <w:p>
-      <w:pPr>
-        <w:rPr>
-          <w:lang w:val="es-ES"/>
-        </w:rPr>
-      </w:pPr>
-      <w:r>
-        <w:rPr>
-          <w:lang w:val="es-ES"/>
-        </w:rPr>
-        <w:t xml:space="preserve">Uno de los problemas que nos encontramos al crear agentes expertos es que no son capaces de aprender por sí solos; este tipo de sistemas son alimentados con el conocimiento constante de expertos en una materia, pero siempre quedan restringidos al conocimiento externo, es por esto </w:t>
-      </w:r>
-      <w:r>
-        <w:rPr>
-          <w:lang w:val="es-ES"/>
-        </w:rPr>
-        <w:lastRenderedPageBreak/>
-        <w:t xml:space="preserve">por lo que nace el Machine </w:t>
-      </w:r>
-      <w:proofErr w:type="spellStart"/>
-      <w:r>
-        <w:rPr>
-          <w:lang w:val="es-ES"/>
-        </w:rPr>
-        <w:t>Learning</w:t>
-      </w:r>
-      <w:proofErr w:type="spellEnd"/>
-      <w:r>
-        <w:rPr>
-          <w:lang w:val="es-ES"/>
-        </w:rPr>
-        <w:t>, como una disciplina que busca conseguir que las máquinas aprendan por sí mismas, los 3 grupos de algoritmos principales son:</w:t>
-      </w:r>
-    </w:p>
-    <w:bookmarkEnd w:id="26"/>
-    <w:p>
-      <w:pPr>
-        <w:pStyle w:val="Ttulo5"/>
-        <w:rPr>
-          <w:rFonts w:ascii="Times New Roman" w:hAnsi="Times New Roman" w:cs="Times New Roman"/>
-          <w:b/>
-          <w:bCs/>
-          <w:color w:val="auto"/>
-          <w:lang w:val="es-ES"/>
-        </w:rPr>
-      </w:pPr>
-      <w:r>
-        <w:rPr>
-          <w:rFonts w:ascii="Times New Roman" w:hAnsi="Times New Roman" w:cs="Times New Roman"/>
-          <w:b/>
-          <w:bCs/>
-          <w:color w:val="auto"/>
-          <w:lang w:val="es-ES"/>
-        </w:rPr>
-        <w:t xml:space="preserve">Aprendizaje por refuerzo (RL, </w:t>
-      </w:r>
-      <w:proofErr w:type="spellStart"/>
-      <w:r>
-        <w:rPr>
-          <w:rFonts w:ascii="Times New Roman" w:hAnsi="Times New Roman" w:cs="Times New Roman"/>
-          <w:b/>
-          <w:bCs/>
-          <w:color w:val="auto"/>
-          <w:lang w:val="es-ES"/>
-        </w:rPr>
-        <w:t>Reinforcement</w:t>
-      </w:r>
-      <w:proofErr w:type="spellEnd"/>
-      <w:r>
-        <w:rPr>
-          <w:rFonts w:ascii="Times New Roman" w:hAnsi="Times New Roman" w:cs="Times New Roman"/>
-          <w:b/>
-          <w:bCs/>
-          <w:color w:val="auto"/>
           <w:lang w:val="es-ES"/>
         </w:rPr>
         <w:t xml:space="preserve"> </w:t>
       </w:r>
-      <w:proofErr w:type="spellStart"/>
-      <w:r>
-        <w:rPr>
-          <w:rFonts w:ascii="Times New Roman" w:hAnsi="Times New Roman" w:cs="Times New Roman"/>
-          <w:b/>
-          <w:bCs/>
-          <w:color w:val="auto"/>
-          <w:lang w:val="es-ES"/>
-        </w:rPr>
-        <w:t>Learning</w:t>
-      </w:r>
-      <w:proofErr w:type="spellEnd"/>
-      <w:r>
-        <w:rPr>
-          <w:rFonts w:ascii="Times New Roman" w:hAnsi="Times New Roman" w:cs="Times New Roman"/>
-          <w:b/>
-          <w:bCs/>
-          <w:color w:val="auto"/>
-          <w:lang w:val="es-ES"/>
-        </w:rPr>
-        <w:t>)</w:t>
-      </w:r>
-    </w:p>
-    <w:p>
-      <w:pPr>
-        <w:rPr>
-          <w:lang w:val="es-ES"/>
-        </w:rPr>
-      </w:pPr>
-      <w:r>
-        <w:rPr>
-          <w:lang w:val="es-ES"/>
-        </w:rPr>
-        <w:t>Consiste en la iteración constante y basada en “prueba y error” que una máquina es capaz de realizar en tiempo récord ante determinadas condiciones o entorno dado y con un objetivo específico llamado “recompensa”. De esta forma se pueden obtener resultados, patrones, correlaciones, caminos y conclusiones basadas en experiencia previa generada por la propia máquina.</w:t>
-      </w:r>
-    </w:p>
-    <w:p>
-      <w:pPr>
-        <w:pStyle w:val="Ttulo5"/>
-        <w:rPr>
-          <w:rFonts w:ascii="Times New Roman" w:hAnsi="Times New Roman" w:cs="Times New Roman"/>
-          <w:b/>
-          <w:bCs/>
-          <w:color w:val="auto"/>
-          <w:lang w:val="es-ES"/>
-        </w:rPr>
-      </w:pPr>
-      <w:r>
-        <w:rPr>
-          <w:rFonts w:ascii="Times New Roman" w:hAnsi="Times New Roman" w:cs="Times New Roman"/>
-          <w:b/>
-          <w:bCs/>
-          <w:color w:val="auto"/>
-          <w:lang w:val="es-ES"/>
-        </w:rPr>
-        <w:t>Aprendizaje supervisado (</w:t>
-      </w:r>
-      <w:proofErr w:type="spellStart"/>
-      <w:r>
-        <w:rPr>
-          <w:rFonts w:ascii="Times New Roman" w:hAnsi="Times New Roman" w:cs="Times New Roman"/>
-          <w:b/>
-          <w:bCs/>
-          <w:color w:val="auto"/>
-          <w:lang w:val="es-ES"/>
-        </w:rPr>
-        <w:t>Supervised</w:t>
-      </w:r>
-      <w:proofErr w:type="spellEnd"/>
-      <w:r>
-        <w:rPr>
-          <w:rFonts w:ascii="Times New Roman" w:hAnsi="Times New Roman" w:cs="Times New Roman"/>
-          <w:b/>
-          <w:bCs/>
-          <w:color w:val="auto"/>
-          <w:lang w:val="es-ES"/>
-        </w:rPr>
-        <w:t xml:space="preserve"> machine </w:t>
-      </w:r>
-      <w:proofErr w:type="spellStart"/>
-      <w:r>
-        <w:rPr>
-          <w:rFonts w:ascii="Times New Roman" w:hAnsi="Times New Roman" w:cs="Times New Roman"/>
-          <w:b/>
-          <w:bCs/>
-          <w:color w:val="auto"/>
-          <w:lang w:val="es-ES"/>
-        </w:rPr>
-        <w:t>learning</w:t>
-      </w:r>
-      <w:proofErr w:type="spellEnd"/>
-      <w:r>
-        <w:rPr>
-          <w:rFonts w:ascii="Times New Roman" w:hAnsi="Times New Roman" w:cs="Times New Roman"/>
-          <w:b/>
-          <w:bCs/>
-          <w:color w:val="auto"/>
-          <w:lang w:val="es-ES"/>
-        </w:rPr>
-        <w:t>)</w:t>
-      </w:r>
-    </w:p>
-    <w:p>
-      <w:pPr>
-        <w:rPr>
-          <w:lang w:val="es-ES"/>
-        </w:rPr>
-      </w:pPr>
-      <w:r>
-        <w:rPr>
-          <w:lang w:val="es-ES"/>
-        </w:rPr>
-        <w:t>Se basa en modelos predictivos que hacen uso de datos de entrenamiento. Dado un conjunto conocido de datos, se pretende que el sistema sea capaz de lograr una determinada salida, de forma que el modelo es ajustado (entrenado) hasta lograr resultados adecuados. Ejemplo: coches autónomos.</w:t>
-      </w:r>
-    </w:p>
-    <w:p>
-      <w:pPr>
-        <w:pStyle w:val="Ttulo5"/>
-        <w:rPr>
-          <w:rFonts w:ascii="Times New Roman" w:hAnsi="Times New Roman" w:cs="Times New Roman"/>
-          <w:b/>
-          <w:bCs/>
-          <w:color w:val="auto"/>
-          <w:lang w:val="es-ES"/>
-        </w:rPr>
-      </w:pPr>
-      <w:r>
-        <w:rPr>
-          <w:rFonts w:ascii="Times New Roman" w:hAnsi="Times New Roman" w:cs="Times New Roman"/>
-          <w:b/>
-          <w:bCs/>
-          <w:color w:val="auto"/>
-          <w:lang w:val="es-ES"/>
-        </w:rPr>
-        <w:t>Aprendizaje no supervisado (</w:t>
-      </w:r>
-      <w:proofErr w:type="spellStart"/>
-      <w:r>
-        <w:rPr>
-          <w:rFonts w:ascii="Times New Roman" w:hAnsi="Times New Roman" w:cs="Times New Roman"/>
-          <w:b/>
-          <w:bCs/>
-          <w:color w:val="auto"/>
-          <w:lang w:val="es-ES"/>
-        </w:rPr>
-        <w:t>Unsupervised</w:t>
-      </w:r>
-      <w:proofErr w:type="spellEnd"/>
-      <w:r>
-        <w:rPr>
-          <w:rFonts w:ascii="Times New Roman" w:hAnsi="Times New Roman" w:cs="Times New Roman"/>
-          <w:b/>
-          <w:bCs/>
-          <w:color w:val="auto"/>
-          <w:lang w:val="es-ES"/>
-        </w:rPr>
-        <w:t xml:space="preserve"> machine </w:t>
-      </w:r>
-      <w:proofErr w:type="spellStart"/>
-      <w:r>
-        <w:rPr>
-          <w:rFonts w:ascii="Times New Roman" w:hAnsi="Times New Roman" w:cs="Times New Roman"/>
-          <w:b/>
-          <w:bCs/>
-          <w:color w:val="auto"/>
-          <w:lang w:val="es-ES"/>
-        </w:rPr>
-        <w:t>learning</w:t>
-      </w:r>
-      <w:proofErr w:type="spellEnd"/>
-      <w:r>
-        <w:rPr>
-          <w:rFonts w:ascii="Times New Roman" w:hAnsi="Times New Roman" w:cs="Times New Roman"/>
-          <w:b/>
-          <w:bCs/>
-          <w:color w:val="auto"/>
-          <w:lang w:val="es-ES"/>
-        </w:rPr>
-        <w:t>)</w:t>
-      </w:r>
-    </w:p>
-    <w:p>
-      <w:pPr>
-        <w:rPr>
-          <w:lang w:val="es-ES"/>
-        </w:rPr>
-      </w:pPr>
-      <w:r>
-        <w:rPr>
-          <w:lang w:val="es-ES"/>
-        </w:rPr>
-        <w:t>Son similares a los de aprendizaje supervisado, pero estos ajustan su modelo únicamente en función de los datos de entrada. Dicho de un modo sencillo, el algoritmo realiza un auto entrenamiento sin indicaciones externas.</w:t>
-      </w:r>
-    </w:p>
-    <w:p>
-      <w:pPr>
-        <w:pStyle w:val="Ttulo3"/>
-        <w:rPr>
-          <w:rFonts w:cs="Times New Roman"/>
-          <w:color w:val="auto"/>
-          <w:lang w:val="es-ES"/>
-        </w:rPr>
-      </w:pPr>
-      <w:bookmarkStart w:id="27" w:name="_Toc64716714"/>
-      <w:r>
-        <w:rPr>
-          <w:rFonts w:cs="Times New Roman"/>
-          <w:color w:val="auto"/>
-          <w:lang w:val="es-ES"/>
-        </w:rPr>
-        <w:t>Reconocimiento de voz</w:t>
-      </w:r>
-      <w:bookmarkEnd w:id="27"/>
-    </w:p>
-    <w:p>
-      <w:pPr>
-        <w:rPr>
-          <w:lang w:val="es-ES"/>
-        </w:rPr>
-      </w:pPr>
-      <w:r>
-        <w:rPr>
-          <w:lang w:val="es-ES"/>
-        </w:rPr>
-        <w:t>El reconocimiento de voz es la capacidad de una máquina o programa para identificar palabras y frases en el lenguaje hablado y convertirlas a un formato legible por máquina. El software de reconocimiento de voz rudimentario tiene un vocabulario limitado de palabras y frases, y solo puede identificarlas si se hablan con mucha claridad. Un software más sofisticado tiene la capacidad de aceptar el habla natural.</w:t>
-      </w:r>
-    </w:p>
-    <w:p>
-      <w:pPr>
-        <w:pStyle w:val="Ttulo3"/>
-        <w:rPr>
-          <w:rFonts w:cs="Times New Roman"/>
-          <w:color w:val="auto"/>
-          <w:lang w:val="es-ES"/>
-        </w:rPr>
-      </w:pPr>
-      <w:bookmarkStart w:id="28" w:name="_Toc37449886"/>
-      <w:bookmarkStart w:id="29" w:name="_Toc64716715"/>
-      <w:r>
-        <w:rPr>
-          <w:rFonts w:cs="Times New Roman"/>
-          <w:color w:val="auto"/>
-          <w:lang w:val="es-ES"/>
-        </w:rPr>
-        <w:lastRenderedPageBreak/>
-        <w:t>Discapacidad</w:t>
-      </w:r>
-      <w:bookmarkEnd w:id="28"/>
-      <w:bookmarkEnd w:id="29"/>
+      <w:r>
+        <w:rPr>
+          <w:lang w:val="es-ES"/>
+        </w:rPr>
+        <w:t>La Convención de la ONU define la discapacidad como "Un concepto que evoluciona y que resulta de la interacción entre las personas con deficiencias y las barreras debidas a la actitud y al entorno que evitan su participación plena y efectiva en la sociedad, en igualdad de condiciones con las demás". Otra la organización mundial de la salud lo define como “Un fenómeno complejo que refleja una interacción entre las características del organismo humano y las características de la sociedad en la que vive.”, por ende, se entiende que es una disciplina hace parte de las condiciones humanas, que es alguna deficiencia que puede tener o se le pueden generar a una persona ya sea física o mental para realizar alguna actividad en cualquier lugar, como por ejemplo las limitaciones para aprender, escuchar, caminar u otra actividad, y una deficiencia hace referencia al órgano o alguna parte del cuerpo que sufre algún daño.</w:t>
+      </w:r>
     </w:p>
     <w:p>
       <w:pPr>
@@ -9757,21 +8737,7 @@
         <w:rPr>
           <w:lang w:val="es-ES"/>
         </w:rPr>
-        <w:t>La discapacidad se comprende de varias formas.</w:t>
-      </w:r>
-      <w:r>
-        <w:rPr>
-          <w:b/>
-          <w:bCs/>
-          <w:lang w:val="es-ES"/>
-        </w:rPr>
-        <w:t xml:space="preserve"> </w:t>
-      </w:r>
-      <w:r>
-        <w:rPr>
-          <w:lang w:val="es-ES"/>
-        </w:rPr>
-        <w:t>La Convención de la ONU define la discapacidad como "Un concepto que evoluciona y que resulta de la interacción entre las personas con deficiencias y las barreras debidas a la actitud y al entorno que evitan su participación plena y efectiva en la sociedad, en igualdad de condiciones con las demás". Otra la organización mundial de la salud lo define como “Un fenómeno complejo que refleja una interacción entre las características del organismo humano y las características de la sociedad en la que vive.”, por ende, se entiende que es una disciplina hace parte de las condiciones humanas, que es alguna deficiencia que puede tener o se le pueden generar a una persona ya sea física o mental para realizar alguna actividad en cualquier lugar, como por ejemplo las limitaciones para aprender, escuchar, caminar u otra actividad, y una deficiencia hace referencia al órgano o alguna parte del cuerpo que sufre algún daño.</w:t>
+        <w:t>La Convención sobre los Derechos de las Personas con Discapacidad (CDPD) tiene como objetivo “promover, proteger y asegurar el goce pleno y en condiciones de igualdad de todos los derechos humanos y libertades fundamentales por todas las personas con discapacidad, y promover el respeto de su dignidad inherente” 1</w:t>
       </w:r>
     </w:p>
     <w:p>
@@ -9786,7 +8752,7 @@
         <w:rPr>
           <w:lang w:val="es-ES"/>
         </w:rPr>
-        <w:t>La Convención sobre los Derechos de las Personas con Discapacidad (CDPD) tiene como objetivo “promover, proteger y asegurar el goce pleno y en condiciones de igualdad de todos los derechos humanos y libertades fundamentales por todas las personas con discapacidad, y promover el respeto de su dignidad inherente” 1</w:t>
+        <w:t>En un informarme publicado en el 2011, por la organización mundial de la salud aseguran que más de mil personas viven con algún tipo de discapacidad. Es decir, el 15% de la población mundial. Se estima según encuestas realizadas la estimación en los niños de 15 años o mayores es cerca de 785 millones de personas (15,6%) y en niños de 0 a 14 años es de 95 millones (5,1%). En este informe también resaltan que la las personas con discapacidad aun siguiente creciendo tomando como referencia que hacia el año 1970 solo se tenía aproximadamente el 10% de la población mundial.</w:t>
       </w:r>
     </w:p>
     <w:p>
@@ -9801,7 +8767,7 @@
         <w:rPr>
           <w:lang w:val="es-ES"/>
         </w:rPr>
-        <w:t>En un informarme publicado en el 2011, por la organización mundial de la salud aseguran que más de mil personas viven con algún tipo de discapacidad. Es decir, el 15% de la población mundial. Se estima según encuestas realizadas la estimación en los niños de 15 años o mayores es cerca de 785 millones de personas (15,6%) y en niños de 0 a 14 años es de 95 millones (5,1%). En este informe también resaltan que la las personas con discapacidad aun siguiente creciendo tomando como referencia que hacia el año 1970 solo se tenía aproximadamente el 10% de la población mundial.</w:t>
+        <w:t>Con lo indagado e investigado se reconoce que existe mucha exclusión, abandono y deserción de estas personas, puesto que no tienen el conocimiento en las áreas o simplemente no son tenidas en cuenta en los desarrollos o procesos realizados, según esto en septiembre del 2006 el comité de los derechos de niños realiza el siguiente comentario.</w:t>
       </w:r>
     </w:p>
     <w:p>
@@ -9816,21 +8782,6 @@
         <w:rPr>
           <w:lang w:val="es-ES"/>
         </w:rPr>
-        <w:t>Con lo indagado e investigado se reconoce que existe mucha exclusión, abandono y deserción de estas personas, puesto que no tienen el conocimiento en las áreas o simplemente no son tenidas en cuenta en los desarrollos o procesos realizados, según esto en septiembre del 2006 el comité de los derechos de niños realiza el siguiente comentario.</w:t>
-      </w:r>
-    </w:p>
-    <w:p>
-      <w:pPr>
-        <w:spacing w:line="360" w:lineRule="auto"/>
-        <w:jc w:val="both"/>
-        <w:rPr>
-          <w:lang w:val="es-ES"/>
-        </w:rPr>
-      </w:pPr>
-      <w:r>
-        <w:rPr>
-          <w:lang w:val="es-ES"/>
-        </w:rPr>
         <w:t xml:space="preserve">“Los derechos de los niños con discapacidad”, esto corrobora el principio de la igualdad de oportunidades y la no discriminación, instando que la formación inclusiva “no debe entenderse y practicarse simplemente como la integración de los niños con discapacidad en el sistema general independientemente de sus problemas y necesidades, debiendo la escuela adaptarse y hacer los </w:t>
       </w:r>
       <w:r>
@@ -9863,7 +8814,7 @@
           <w:lang w:val="es-ES"/>
         </w:rPr>
       </w:pPr>
-      <w:bookmarkStart w:id="30" w:name="_Toc37449887"/>
+      <w:bookmarkStart w:id="29" w:name="_Toc37449887"/>
       <w:r>
         <w:rPr>
           <w:rFonts w:cs="Times New Roman"/>
@@ -9957,7 +8908,7 @@
           <w:lang w:val="es-ES"/>
         </w:rPr>
       </w:pPr>
-      <w:bookmarkStart w:id="31" w:name="_Toc66902975"/>
+      <w:bookmarkStart w:id="30" w:name="_Toc66902975"/>
       <w:r>
         <w:rPr>
           <w:lang w:val="es-ES"/>
@@ -10001,15 +8952,15 @@
         </w:rPr>
         <w:t>: Modelo de consecuencias de las enfermedades</w:t>
       </w:r>
-      <w:bookmarkStart w:id="32" w:name="_Toc40123673"/>
+      <w:bookmarkStart w:id="31" w:name="_Toc40123673"/>
+      <w:bookmarkEnd w:id="30"/>
+      <w:r>
+        <w:rPr>
+          <w:lang w:val="es-ES"/>
+        </w:rPr>
+        <w:t xml:space="preserve"> </w:t>
+      </w:r>
       <w:bookmarkEnd w:id="31"/>
-      <w:r>
-        <w:rPr>
-          <w:lang w:val="es-ES"/>
-        </w:rPr>
-        <w:t xml:space="preserve"> </w:t>
-      </w:r>
-      <w:bookmarkEnd w:id="32"/>
     </w:p>
     <w:p>
       <w:pPr>
@@ -10080,23 +9031,13 @@
           <w:lang w:val="es-ES"/>
         </w:rPr>
       </w:pPr>
-      <w:proofErr w:type="spellStart"/>
-      <w:r>
-        <w:rPr>
-          <w:rFonts w:cs="Times New Roman"/>
-          <w:szCs w:val="24"/>
-          <w:lang w:val="es-ES"/>
-        </w:rPr>
-        <w:t>Paresias</w:t>
-      </w:r>
-      <w:proofErr w:type="spellEnd"/>
-      <w:r>
-        <w:rPr>
-          <w:rFonts w:cs="Times New Roman"/>
-          <w:szCs w:val="24"/>
-          <w:lang w:val="es-ES"/>
-        </w:rPr>
-        <w:t>: Disminución de la fuerza muscular.</w:t>
+      <w:r>
+        <w:rPr>
+          <w:rFonts w:cs="Times New Roman"/>
+          <w:szCs w:val="24"/>
+          <w:lang w:val="es-ES"/>
+        </w:rPr>
+        <w:t>Paresias: Disminución de la fuerza muscular.</w:t>
       </w:r>
     </w:p>
     <w:p>
@@ -10114,23 +9055,13 @@
           <w:lang w:val="es-ES"/>
         </w:rPr>
       </w:pPr>
-      <w:proofErr w:type="spellStart"/>
-      <w:r>
-        <w:rPr>
-          <w:rFonts w:cs="Times New Roman"/>
-          <w:szCs w:val="24"/>
-          <w:lang w:val="es-ES"/>
-        </w:rPr>
-        <w:t>Plejías</w:t>
-      </w:r>
-      <w:proofErr w:type="spellEnd"/>
-      <w:r>
-        <w:rPr>
-          <w:rFonts w:cs="Times New Roman"/>
-          <w:szCs w:val="24"/>
-          <w:lang w:val="es-ES"/>
-        </w:rPr>
-        <w:t>: pérdida total del movimiento.</w:t>
+      <w:r>
+        <w:rPr>
+          <w:rFonts w:cs="Times New Roman"/>
+          <w:szCs w:val="24"/>
+          <w:lang w:val="es-ES"/>
+        </w:rPr>
+        <w:t>Plejías: pérdida total del movimiento.</w:t>
       </w:r>
     </w:p>
     <w:p>
@@ -10172,7 +9103,6 @@
           <w:lang w:val="es-ES"/>
         </w:rPr>
       </w:pPr>
-      <w:proofErr w:type="spellStart"/>
       <w:r>
         <w:rPr>
           <w:rFonts w:cs="Times New Roman"/>
@@ -10182,7 +9112,6 @@
         <w:lastRenderedPageBreak/>
         <w:t>Monoplejía</w:t>
       </w:r>
-      <w:proofErr w:type="spellEnd"/>
       <w:r>
         <w:rPr>
           <w:rFonts w:cs="Times New Roman"/>
@@ -10349,44 +9278,16 @@
           <w:szCs w:val="24"/>
           <w:lang w:val="es-ES"/>
         </w:rPr>
-        <w:t xml:space="preserve">: </w:t>
-      </w:r>
-      <w:proofErr w:type="spellStart"/>
-      <w:r>
-        <w:rPr>
-          <w:rFonts w:cs="Times New Roman"/>
-          <w:szCs w:val="24"/>
-          <w:lang w:val="es-ES"/>
-        </w:rPr>
-        <w:t>P</w:t>
-      </w:r>
-      <w:r>
-        <w:rPr>
-          <w:rFonts w:cs="Times New Roman"/>
-          <w:szCs w:val="24"/>
-          <w:lang w:val="es-ES"/>
-        </w:rPr>
-        <w:t>rálisis</w:t>
-      </w:r>
-      <w:proofErr w:type="spellEnd"/>
-      <w:r>
-        <w:rPr>
-          <w:rFonts w:cs="Times New Roman"/>
-          <w:szCs w:val="24"/>
-          <w:lang w:val="es-ES"/>
-        </w:rPr>
-        <w:t xml:space="preserve"> total o parcial de brazos y piernas causada por bien un daño en la médula espinal, específicamente en alguna de las vértebras cervicales, o bien por alguna enfermedad que afecte las neuronas motoras, como puede ser el caso en la esclerosis lateral </w:t>
-      </w:r>
-      <w:proofErr w:type="spellStart"/>
-      <w:r>
-        <w:rPr>
-          <w:rFonts w:cs="Times New Roman"/>
-          <w:szCs w:val="24"/>
-          <w:lang w:val="es-ES"/>
-        </w:rPr>
-        <w:t>amiotrófica</w:t>
-      </w:r>
-      <w:proofErr w:type="spellEnd"/>
+        <w:t>: P</w:t>
+      </w:r>
+      <w:r>
+        <w:rPr>
+          <w:rFonts w:cs="Times New Roman"/>
+          <w:szCs w:val="24"/>
+          <w:lang w:val="es-ES"/>
+        </w:rPr>
+        <w:t>rálisis total o parcial de brazos y piernas causada por bien un daño en la médula espinal, específicamente en alguna de las vértebras cervicales, o bien por alguna enfermedad que afecte las neuronas motoras, como puede ser el caso en la esclerosis lateral amiotrófica</w:t>
+      </w:r>
       <w:r>
         <w:rPr>
           <w:rFonts w:cs="Times New Roman"/>
@@ -10553,25 +9454,7 @@
           <w:szCs w:val="24"/>
           <w:lang w:val="es-ES"/>
         </w:rPr>
-        <w:t xml:space="preserve">Peri natales, por traumas del parto, </w:t>
-      </w:r>
-      <w:proofErr w:type="spellStart"/>
-      <w:r>
-        <w:rPr>
-          <w:rFonts w:cs="Times New Roman"/>
-          <w:szCs w:val="24"/>
-          <w:lang w:val="es-ES"/>
-        </w:rPr>
-        <w:t>prematurez</w:t>
-      </w:r>
-      <w:proofErr w:type="spellEnd"/>
-      <w:r>
-        <w:rPr>
-          <w:rFonts w:cs="Times New Roman"/>
-          <w:szCs w:val="24"/>
-          <w:lang w:val="es-ES"/>
-        </w:rPr>
-        <w:t>, partos prolongados y anoxias</w:t>
+        <w:t>Peri natales, por traumas del parto, prematurez, partos prolongados y anoxias</w:t>
       </w:r>
       <w:r>
         <w:rPr>
@@ -10864,7 +9747,7 @@
           <w:lang w:val="es-ES"/>
         </w:rPr>
       </w:pPr>
-      <w:bookmarkStart w:id="33" w:name="_Toc66902976"/>
+      <w:bookmarkStart w:id="32" w:name="_Toc66902976"/>
       <w:r>
         <w:rPr>
           <w:lang w:val="es-ES"/>
@@ -10908,62 +9791,60 @@
         </w:rPr>
         <w:t xml:space="preserve">: Tipos de </w:t>
       </w:r>
+      <w:bookmarkEnd w:id="32"/>
+      <w:r>
+        <w:rPr>
+          <w:lang w:val="es-ES"/>
+        </w:rPr>
+        <w:t>discapacidad</w:t>
+      </w:r>
+    </w:p>
+    <w:p>
+      <w:pPr>
+        <w:rPr>
+          <w:lang w:val="es-ES"/>
+        </w:rPr>
+      </w:pPr>
+      <w:r>
+        <w:rPr>
+          <w:lang w:val="es-ES"/>
+        </w:rPr>
+        <w:t xml:space="preserve">Se realiza este estudio con el fin de poder clasificar los tipos de discapacidades existentes y así poder elaborar programas en nuestro caso </w:t>
+      </w:r>
+      <w:r>
+        <w:rPr>
+          <w:lang w:val="es-ES"/>
+        </w:rPr>
+        <w:t>videojuego encaminado</w:t>
+      </w:r>
+      <w:r>
+        <w:rPr>
+          <w:lang w:val="es-ES"/>
+        </w:rPr>
+        <w:t xml:space="preserve"> a esta población.</w:t>
+      </w:r>
+      <w:bookmarkEnd w:id="0"/>
+      <w:bookmarkEnd w:id="29"/>
+    </w:p>
+    <w:p>
+      <w:pPr>
+        <w:pStyle w:val="Ttulo3"/>
+        <w:rPr>
+          <w:rFonts w:cs="Times New Roman"/>
+          <w:color w:val="auto"/>
+          <w:lang w:val="es-ES"/>
+        </w:rPr>
+      </w:pPr>
+      <w:bookmarkStart w:id="33" w:name="_Toc64716716"/>
+      <w:r>
+        <w:rPr>
+          <w:rFonts w:cs="Times New Roman"/>
+          <w:color w:val="auto"/>
+          <w:lang w:val="es-ES"/>
+        </w:rPr>
+        <w:t>VideoJuegos</w:t>
+      </w:r>
       <w:bookmarkEnd w:id="33"/>
-      <w:r>
-        <w:rPr>
-          <w:lang w:val="es-ES"/>
-        </w:rPr>
-        <w:t>discapacidad</w:t>
-      </w:r>
-    </w:p>
-    <w:p>
-      <w:pPr>
-        <w:rPr>
-          <w:lang w:val="es-ES"/>
-        </w:rPr>
-      </w:pPr>
-      <w:r>
-        <w:rPr>
-          <w:lang w:val="es-ES"/>
-        </w:rPr>
-        <w:t xml:space="preserve">Se realiza este estudio con el fin de poder clasificar los tipos de discapacidades existentes y así poder elaborar programas en nuestro caso </w:t>
-      </w:r>
-      <w:r>
-        <w:rPr>
-          <w:lang w:val="es-ES"/>
-        </w:rPr>
-        <w:t>videojuego encaminado</w:t>
-      </w:r>
-      <w:r>
-        <w:rPr>
-          <w:lang w:val="es-ES"/>
-        </w:rPr>
-        <w:t xml:space="preserve"> a esta población.</w:t>
-      </w:r>
-      <w:bookmarkEnd w:id="0"/>
-      <w:bookmarkEnd w:id="30"/>
-    </w:p>
-    <w:p>
-      <w:pPr>
-        <w:pStyle w:val="Ttulo3"/>
-        <w:rPr>
-          <w:rFonts w:cs="Times New Roman"/>
-          <w:color w:val="auto"/>
-          <w:lang w:val="es-ES"/>
-        </w:rPr>
-      </w:pPr>
-      <w:bookmarkStart w:id="34" w:name="_Toc64716716"/>
-      <w:proofErr w:type="spellStart"/>
-      <w:r>
-        <w:rPr>
-          <w:rFonts w:cs="Times New Roman"/>
-          <w:color w:val="auto"/>
-          <w:lang w:val="es-ES"/>
-        </w:rPr>
-        <w:t>VideoJuegos</w:t>
-      </w:r>
-      <w:bookmarkEnd w:id="34"/>
-      <w:proofErr w:type="spellEnd"/>
     </w:p>
     <w:p>
       <w:pPr>
@@ -11047,14 +9928,14 @@
           <w:lang w:val="es-ES"/>
         </w:rPr>
       </w:pPr>
-      <w:bookmarkStart w:id="35" w:name="_Toc64716717"/>
+      <w:bookmarkStart w:id="34" w:name="_Toc64716717"/>
       <w:r>
         <w:rPr>
           <w:lang w:val="es-ES"/>
         </w:rPr>
         <w:t>Metodología</w:t>
       </w:r>
-      <w:bookmarkEnd w:id="35"/>
+      <w:bookmarkEnd w:id="34"/>
     </w:p>
     <w:p>
       <w:pPr>
@@ -11070,31 +9951,31 @@
           <w:szCs w:val="24"/>
           <w:lang w:val="es-ES" w:eastAsia="es-ES"/>
         </w:rPr>
-        <w:t xml:space="preserve">El trabajo de investigación “Desarrollo de un videojuego </w:t>
-      </w:r>
-      <w:proofErr w:type="spellStart"/>
-      <w:r>
+        <w:t xml:space="preserve">El trabajo de investigación “Desarrollo de un videojuego arcade que se maneja por comando de voz para niños con discapacidades motrices” por sus características será un proyecto de desarrollo ya sé que busca resolver problemas actuales, que presentan los niños con movilidad reducida, al momento de divertirse con videojuegos y el desarrollo de dicho videojuego. </w:t>
+      </w:r>
+    </w:p>
+    <w:p>
+      <w:pPr>
         <w:rPr>
           <w:rFonts w:cs="Times New Roman"/>
           <w:szCs w:val="24"/>
           <w:lang w:val="es-ES" w:eastAsia="es-ES"/>
         </w:rPr>
-        <w:t>arcade</w:t>
-      </w:r>
-      <w:proofErr w:type="spellEnd"/>
+      </w:pPr>
       <w:r>
         <w:rPr>
           <w:rFonts w:cs="Times New Roman"/>
           <w:szCs w:val="24"/>
           <w:lang w:val="es-ES" w:eastAsia="es-ES"/>
         </w:rPr>
-        <w:t xml:space="preserve"> que se maneja por comando de voz para niños con discapacidades motrices” por sus características será un proyecto de desarrollo ya sé que busca resolver problemas actuales, que presentan los niños con movilidad reducida, al momento de divertirse con videojuegos y el desarrollo de dicho videojuego. </w:t>
-      </w:r>
-    </w:p>
-    <w:p>
-      <w:pPr>
-        <w:rPr>
-          <w:rFonts w:cs="Times New Roman"/>
+        <w:t xml:space="preserve">Por la naturaleza de la investigación se diseñará bajo el planteamiento metodológico cualitativo, debido a que busca analizar el problema mediante la compresión e interpretación de las barreras que presentan los niños con este tipo de discapacidad. </w:t>
+      </w:r>
+    </w:p>
+    <w:p>
+      <w:pPr>
+        <w:rPr>
+          <w:rFonts w:cs="Times New Roman"/>
+          <w:color w:val="FF0000"/>
           <w:szCs w:val="24"/>
           <w:lang w:val="es-ES" w:eastAsia="es-ES"/>
         </w:rPr>
@@ -11102,16 +9983,18 @@
       <w:r>
         <w:rPr>
           <w:rFonts w:cs="Times New Roman"/>
+          <w:color w:val="FF0000"/>
           <w:szCs w:val="24"/>
           <w:lang w:val="es-ES" w:eastAsia="es-ES"/>
         </w:rPr>
-        <w:t xml:space="preserve">Por la naturaleza de la investigación se diseñará bajo el planteamiento metodológico cualitativo, debido a que busca analizar el problema mediante la compresión e interpretación de las barreras que presentan los niños con este tipo de discapacidad. </w:t>
-      </w:r>
-    </w:p>
-    <w:p>
-      <w:pPr>
-        <w:rPr>
-          <w:rFonts w:cs="Times New Roman"/>
+        <w:t>(Describir enfoque de la metodología cualitativa).</w:t>
+      </w:r>
+    </w:p>
+    <w:p>
+      <w:pPr>
+        <w:rPr>
+          <w:rFonts w:cs="Times New Roman"/>
+          <w:color w:val="FF0000"/>
           <w:szCs w:val="24"/>
           <w:lang w:val="es-ES" w:eastAsia="es-ES"/>
         </w:rPr>
@@ -11119,16 +10002,18 @@
       <w:r>
         <w:rPr>
           <w:rFonts w:cs="Times New Roman"/>
+          <w:color w:val="FF0000"/>
           <w:szCs w:val="24"/>
           <w:lang w:val="es-ES" w:eastAsia="es-ES"/>
         </w:rPr>
-        <w:t>(Describir enfoque de la metodología cualitativa).</w:t>
-      </w:r>
-    </w:p>
-    <w:p>
-      <w:pPr>
-        <w:rPr>
-          <w:rFonts w:cs="Times New Roman"/>
+        <w:t>Etnográfico.</w:t>
+      </w:r>
+    </w:p>
+    <w:p>
+      <w:pPr>
+        <w:rPr>
+          <w:rFonts w:cs="Times New Roman"/>
+          <w:color w:val="FF0000"/>
           <w:szCs w:val="24"/>
           <w:lang w:val="es-ES" w:eastAsia="es-ES"/>
         </w:rPr>
@@ -11136,23 +10021,7 @@
       <w:r>
         <w:rPr>
           <w:rFonts w:cs="Times New Roman"/>
-          <w:szCs w:val="24"/>
-          <w:lang w:val="es-ES" w:eastAsia="es-ES"/>
-        </w:rPr>
-        <w:t>Etnográfico.</w:t>
-      </w:r>
-    </w:p>
-    <w:p>
-      <w:pPr>
-        <w:rPr>
-          <w:rFonts w:cs="Times New Roman"/>
-          <w:szCs w:val="24"/>
-          <w:lang w:val="es-ES" w:eastAsia="es-ES"/>
-        </w:rPr>
-      </w:pPr>
-      <w:r>
-        <w:rPr>
-          <w:rFonts w:cs="Times New Roman"/>
+          <w:color w:val="FF0000"/>
           <w:szCs w:val="24"/>
           <w:lang w:val="es-ES" w:eastAsia="es-ES"/>
         </w:rPr>
@@ -11175,21 +10044,6 @@
           <w:lang w:val="es-ES" w:eastAsia="es-ES"/>
         </w:rPr>
         <w:t xml:space="preserve">Según los autores Blasco y Pérez (2007:25), señalan que la investigación cualitativa estudia la realidad en su contexto natural y cómo sucede, sacando e interpretando fenómenos de acuerdo con las personas implicadas. </w:t>
-      </w:r>
-    </w:p>
-    <w:p>
-      <w:pPr>
-        <w:rPr>
-          <w:lang w:val="es-ES"/>
-        </w:rPr>
-      </w:pPr>
-      <w:r>
-        <w:rPr>
-          <w:rFonts w:cs="Times New Roman"/>
-          <w:szCs w:val="24"/>
-          <w:lang w:val="es-ES" w:eastAsia="es-ES"/>
-        </w:rPr>
-        <w:t>Utiliza variedad de instrumentos para recoger información como las entrevistas, imágenes, observaciones, historias de vida, en los que se describen las rutinas y las situaciones problemáticas, así como los significados en la vida de los participantes.</w:t>
       </w:r>
     </w:p>
     <w:p>
@@ -11198,14 +10052,16 @@
         <w:ind w:left="567"/>
         <w:jc w:val="both"/>
       </w:pPr>
-      <w:bookmarkStart w:id="36" w:name="_Toc64716718"/>
+      <w:bookmarkStart w:id="35" w:name="_Toc64716718"/>
+      <w:bookmarkStart w:id="36" w:name="_GoBack"/>
+      <w:bookmarkEnd w:id="36"/>
       <w:r>
         <w:t xml:space="preserve">Diseño </w:t>
       </w:r>
       <w:r>
         <w:t>metodológico</w:t>
       </w:r>
-      <w:bookmarkEnd w:id="36"/>
+      <w:bookmarkEnd w:id="35"/>
     </w:p>
     <w:p>
       <w:pPr>
@@ -11222,61 +10078,7 @@
           <w:szCs w:val="24"/>
           <w:lang w:val="es-ES"/>
         </w:rPr>
-        <w:t xml:space="preserve">El desarrollo del videojuego se realizará utilizando la metodología SCRUM en cada una de sus etapas que van desde el análisis y diseño hasta las pruebas y entregas con el cliente. Se ejecutará con </w:t>
-      </w:r>
-      <w:proofErr w:type="spellStart"/>
-      <w:r>
-        <w:rPr>
-          <w:rFonts w:eastAsia="Times New Roman"/>
-          <w:szCs w:val="24"/>
-          <w:lang w:val="es-ES"/>
-        </w:rPr>
-        <w:t>sprints</w:t>
-      </w:r>
-      <w:proofErr w:type="spellEnd"/>
-      <w:r>
-        <w:rPr>
-          <w:rFonts w:eastAsia="Times New Roman"/>
-          <w:szCs w:val="24"/>
-          <w:lang w:val="es-ES"/>
-        </w:rPr>
-        <w:t xml:space="preserve"> de 10 días y con las respectivas sesiones de retrospectiva y planeación para la alimentación del </w:t>
-      </w:r>
-      <w:proofErr w:type="spellStart"/>
-      <w:r>
-        <w:rPr>
-          <w:rFonts w:eastAsia="Times New Roman"/>
-          <w:szCs w:val="24"/>
-          <w:lang w:val="es-ES"/>
-        </w:rPr>
-        <w:t>backlog</w:t>
-      </w:r>
-      <w:proofErr w:type="spellEnd"/>
-      <w:r>
-        <w:rPr>
-          <w:rFonts w:eastAsia="Times New Roman"/>
-          <w:szCs w:val="24"/>
-          <w:lang w:val="es-ES"/>
-        </w:rPr>
-        <w:t xml:space="preserve"> que contiene las tareas necesarias para cumplir con los requerimientos de cada una de las historias de usuario y con su estimación para evaluar el cumplimiento en cada uno de los </w:t>
-      </w:r>
-      <w:proofErr w:type="spellStart"/>
-      <w:r>
-        <w:rPr>
-          <w:rFonts w:eastAsia="Times New Roman"/>
-          <w:szCs w:val="24"/>
-          <w:lang w:val="es-ES"/>
-        </w:rPr>
-        <w:t>sprints</w:t>
-      </w:r>
-      <w:proofErr w:type="spellEnd"/>
-      <w:r>
-        <w:rPr>
-          <w:rFonts w:eastAsia="Times New Roman"/>
-          <w:szCs w:val="24"/>
-          <w:lang w:val="es-ES"/>
-        </w:rPr>
-        <w:t>, tanto en tiempo como en entregables.</w:t>
+        <w:t>El desarrollo del videojuego se realizará utilizando la metodología SCRUM en cada una de sus etapas que van desde el análisis y diseño hasta las pruebas y entregas con el cliente. Se ejecutará con sprints de 10 días y con las respectivas sesiones de retrospectiva y planeación para la alimentación del backlog que contiene las tareas necesarias para cumplir con los requerimientos de cada una de las historias de usuario y con su estimación para evaluar el cumplimiento en cada uno de los sprints, tanto en tiempo como en entregables.</w:t>
       </w:r>
     </w:p>
     <w:p>
@@ -11395,17 +10197,9 @@
         <w:rPr>
           <w:lang w:val="es-ES"/>
         </w:rPr>
-        <w:t xml:space="preserve">: Metodología </w:t>
-      </w:r>
-      <w:proofErr w:type="spellStart"/>
-      <w:r>
-        <w:rPr>
-          <w:lang w:val="es-ES"/>
-        </w:rPr>
-        <w:t>Scrum</w:t>
+        <w:t>: Metodología Scrum</w:t>
       </w:r>
       <w:bookmarkEnd w:id="37"/>
-      <w:proofErr w:type="spellEnd"/>
     </w:p>
     <w:p>
       <w:pPr>
@@ -11440,60 +10234,13 @@
           <w:lang w:val="es-ES"/>
         </w:rPr>
       </w:pPr>
-      <w:proofErr w:type="spellStart"/>
       <w:r>
         <w:rPr>
           <w:rFonts w:eastAsia="Times New Roman"/>
           <w:szCs w:val="24"/>
           <w:lang w:val="es-ES"/>
         </w:rPr>
-        <w:lastRenderedPageBreak/>
-        <w:t>Product</w:t>
-      </w:r>
-      <w:proofErr w:type="spellEnd"/>
-      <w:r>
-        <w:rPr>
-          <w:rFonts w:eastAsia="Times New Roman"/>
-          <w:szCs w:val="24"/>
-          <w:lang w:val="es-ES"/>
-        </w:rPr>
-        <w:t xml:space="preserve"> </w:t>
-      </w:r>
-      <w:proofErr w:type="spellStart"/>
-      <w:r>
-        <w:rPr>
-          <w:rFonts w:eastAsia="Times New Roman"/>
-          <w:szCs w:val="24"/>
-          <w:lang w:val="es-ES"/>
-        </w:rPr>
-        <w:t>Owner</w:t>
-      </w:r>
-      <w:proofErr w:type="spellEnd"/>
-      <w:r>
-        <w:rPr>
-          <w:rFonts w:eastAsia="Times New Roman"/>
-          <w:szCs w:val="24"/>
-          <w:lang w:val="es-ES"/>
-        </w:rPr>
-        <w:t xml:space="preserve">: </w:t>
-      </w:r>
-      <w:proofErr w:type="spellStart"/>
-      <w:r>
-        <w:rPr>
-          <w:rFonts w:eastAsia="Times New Roman"/>
-          <w:szCs w:val="24"/>
-          <w:lang w:val="es-ES"/>
-        </w:rPr>
-        <w:t>Janel</w:t>
-      </w:r>
-      <w:proofErr w:type="spellEnd"/>
-      <w:r>
-        <w:rPr>
-          <w:rFonts w:eastAsia="Times New Roman"/>
-          <w:szCs w:val="24"/>
-          <w:lang w:val="es-ES"/>
-        </w:rPr>
-        <w:t xml:space="preserve"> Molina</w:t>
+        <w:t>Product Owner: Janel Molina</w:t>
       </w:r>
     </w:p>
     <w:p>
@@ -11511,23 +10258,13 @@
           <w:lang w:val="es-ES"/>
         </w:rPr>
       </w:pPr>
-      <w:proofErr w:type="spellStart"/>
       <w:r>
         <w:rPr>
           <w:rFonts w:eastAsia="Times New Roman"/>
           <w:szCs w:val="24"/>
           <w:lang w:val="es-ES"/>
         </w:rPr>
-        <w:t>Scrum</w:t>
-      </w:r>
-      <w:proofErr w:type="spellEnd"/>
-      <w:r>
-        <w:rPr>
-          <w:rFonts w:eastAsia="Times New Roman"/>
-          <w:szCs w:val="24"/>
-          <w:lang w:val="es-ES"/>
-        </w:rPr>
-        <w:t xml:space="preserve"> Master: Andrés Rincón</w:t>
+        <w:t>Scrum Master: Andrés Rincón</w:t>
       </w:r>
     </w:p>
     <w:p>
@@ -11579,6 +10316,7 @@
           <w:szCs w:val="24"/>
           <w:lang w:val="es-ES"/>
         </w:rPr>
+        <w:lastRenderedPageBreak/>
         <w:t>Las etapas a realizar serán las siguientes:</w:t>
       </w:r>
     </w:p>
@@ -11784,7 +10522,6 @@
           <w:szCs w:val="24"/>
           <w:lang w:val="es-ES"/>
         </w:rPr>
-        <w:lastRenderedPageBreak/>
         <w:t>Por lo tanto, se utilizará variedad de instrumentos para recoger información como lo son las entrevistas, imágenes, observaciones, historias de vida, en los que se describen las rutinas y la experiencia al momento de manejar el videojuego.</w:t>
       </w:r>
     </w:p>
@@ -11874,11 +10611,13 @@
     <w:p>
       <w:pPr>
         <w:rPr>
-          <w:lang w:val="es-ES"/>
-        </w:rPr>
-      </w:pPr>
-      <w:r>
-        <w:rPr>
+          <w:color w:val="FF0000"/>
+          <w:lang w:val="es-ES"/>
+        </w:rPr>
+      </w:pPr>
+      <w:r>
+        <w:rPr>
+          <w:color w:val="FF0000"/>
           <w:lang w:val="es-ES"/>
         </w:rPr>
         <w:t>(Entrevista cerrada o abierta)</w:t>
@@ -11907,18 +10646,19 @@
         <w:rPr>
           <w:lang w:val="es-ES"/>
         </w:rPr>
-        <w:lastRenderedPageBreak/>
         <w:t>En nuestro proyecto optamos por aplicar las entrevistas de tipo semiestructura, ya que con ella podemos tener una serie de preguntas específicas, pero a su vez podemos acoplarlas si es necesario para poder recolectar la información necesaria.</w:t>
       </w:r>
     </w:p>
     <w:p>
       <w:pPr>
         <w:rPr>
-          <w:lang w:val="es-ES"/>
-        </w:rPr>
-      </w:pPr>
-      <w:r>
-        <w:rPr>
+          <w:color w:val="FF0000"/>
+          <w:lang w:val="es-ES"/>
+        </w:rPr>
+      </w:pPr>
+      <w:r>
+        <w:rPr>
+          <w:color w:val="FF0000"/>
           <w:lang w:val="es-ES"/>
         </w:rPr>
         <w:t>(Anexar el formulario de la entrevista)</w:t>
@@ -11938,6 +10678,7 @@
           <w:szCs w:val="24"/>
           <w:lang w:val="es-ES"/>
         </w:rPr>
+        <w:lastRenderedPageBreak/>
         <w:t>Observación</w:t>
       </w:r>
       <w:bookmarkEnd w:id="41"/>
@@ -12074,7 +10815,6 @@
         <w:rPr>
           <w:lang w:val="es-ES"/>
         </w:rPr>
-        <w:lastRenderedPageBreak/>
         <w:t>Pruebas</w:t>
       </w:r>
       <w:bookmarkEnd w:id="47"/>
@@ -12107,6 +10847,7 @@
         <w:rPr>
           <w:lang w:val="es-ES"/>
         </w:rPr>
+        <w:lastRenderedPageBreak/>
         <w:t>Pruebas de caja negra: “las técnicas de pruebas de caja negra son utilizadas para realizar pruebas funcionales, basadas en las funciones o características del sistema y su interacción con otros sistemas o componentes” (Gustavo Terrera, 2017).</w:t>
       </w:r>
     </w:p>
@@ -13354,7 +12095,6 @@
                 <w:szCs w:val="20"/>
                 <w:lang w:val="es-ES"/>
               </w:rPr>
-              <w:lastRenderedPageBreak/>
               <w:t>BIBLIOGRAFÍA</w:t>
             </w:r>
           </w:p>
@@ -13914,6 +12654,7 @@
                 <w:szCs w:val="20"/>
                 <w:lang w:val="es-ES"/>
               </w:rPr>
+              <w:lastRenderedPageBreak/>
               <w:t>CONSTRUCCIONES</w:t>
             </w:r>
           </w:p>
@@ -15089,23 +13830,13 @@
                 <w:lang w:val="es-ES"/>
               </w:rPr>
             </w:pPr>
-            <w:proofErr w:type="spellStart"/>
             <w:r>
               <w:rPr>
                 <w:color w:val="000000" w:themeColor="text1"/>
                 <w:sz w:val="22"/>
                 <w:lang w:val="es-ES"/>
               </w:rPr>
-              <w:t>Osman</w:t>
-            </w:r>
-            <w:proofErr w:type="spellEnd"/>
-            <w:r>
-              <w:rPr>
-                <w:color w:val="000000" w:themeColor="text1"/>
-                <w:sz w:val="22"/>
-                <w:lang w:val="es-ES"/>
-              </w:rPr>
-              <w:t xml:space="preserve"> Gonzalo Ferrer Marín</w:t>
+              <w:t>Osman Gonzalo Ferrer Marín</w:t>
             </w:r>
           </w:p>
         </w:tc>
@@ -15584,23 +14315,13 @@
                 <w:lang w:val="es-ES"/>
               </w:rPr>
             </w:pPr>
-            <w:proofErr w:type="spellStart"/>
             <w:r>
               <w:rPr>
                 <w:color w:val="000000" w:themeColor="text1"/>
                 <w:sz w:val="22"/>
                 <w:lang w:val="es-ES"/>
               </w:rPr>
-              <w:t>Janel</w:t>
-            </w:r>
-            <w:proofErr w:type="spellEnd"/>
-            <w:r>
-              <w:rPr>
-                <w:color w:val="000000" w:themeColor="text1"/>
-                <w:sz w:val="22"/>
-                <w:lang w:val="es-ES"/>
-              </w:rPr>
-              <w:t xml:space="preserve"> Javier Molina Góngora</w:t>
+              <w:t>Janel Javier Molina Góngora</w:t>
             </w:r>
           </w:p>
         </w:tc>
@@ -16373,6 +15094,7 @@
                 <w:sz w:val="22"/>
                 <w:lang w:val="es-ES"/>
               </w:rPr>
+              <w:lastRenderedPageBreak/>
               <w:t>DESCRIPCIÓN Y CUANTIFICACIÓN DE LOS EQUIPOS DE USO PROPIO</w:t>
             </w:r>
             <w:r>
@@ -17467,15 +16189,7 @@
         <w:fldChar w:fldCharType="end"/>
       </w:r>
       <w:r>
-        <w:t xml:space="preserve">: Presupuesto valoración de salidas </w:t>
-      </w:r>
-      <w:proofErr w:type="spellStart"/>
-      <w:r>
-        <w:t>a</w:t>
-      </w:r>
-      <w:proofErr w:type="spellEnd"/>
-      <w:r>
-        <w:t xml:space="preserve"> campo</w:t>
+        <w:t>: Presupuesto valoración de salidas a campo</w:t>
       </w:r>
       <w:bookmarkEnd w:id="52"/>
     </w:p>
@@ -18094,7 +16808,6 @@
                 <w:sz w:val="22"/>
                 <w:lang w:val="es-ES"/>
               </w:rPr>
-              <w:lastRenderedPageBreak/>
               <w:t>Artículos de oficina</w:t>
             </w:r>
           </w:p>
@@ -18256,6 +16969,7 @@
         <w:rPr>
           <w:lang w:val="es-ES"/>
         </w:rPr>
+        <w:lastRenderedPageBreak/>
         <w:t>Cronograma</w:t>
       </w:r>
       <w:bookmarkEnd w:id="55"/>
@@ -18454,21 +17168,11 @@
           <w:lang w:val="es-ES"/>
         </w:rPr>
       </w:pPr>
-      <w:proofErr w:type="spellStart"/>
-      <w:proofErr w:type="gramStart"/>
-      <w:r>
-        <w:rPr>
-          <w:lang w:val="es-ES"/>
-        </w:rPr>
-        <w:t>salesforce</w:t>
-      </w:r>
-      <w:proofErr w:type="spellEnd"/>
-      <w:proofErr w:type="gramEnd"/>
-      <w:r>
-        <w:rPr>
-          <w:lang w:val="es-ES"/>
-        </w:rPr>
-        <w:t xml:space="preserve"> Latinoamérica (2017). ¿Qué es la inteligencia Artificial?</w:t>
+      <w:r>
+        <w:rPr>
+          <w:lang w:val="es-ES"/>
+        </w:rPr>
+        <w:t>salesforce Latinoamérica (2017). ¿Qué es la inteligencia Artificial?</w:t>
       </w:r>
     </w:p>
     <w:p>
@@ -18502,21 +17206,11 @@
           <w:lang w:val="es-ES"/>
         </w:rPr>
       </w:pPr>
-      <w:proofErr w:type="spellStart"/>
-      <w:proofErr w:type="gramStart"/>
-      <w:r>
-        <w:rPr>
-          <w:lang w:val="es-ES"/>
-        </w:rPr>
-        <w:t>auraportal</w:t>
-      </w:r>
-      <w:proofErr w:type="spellEnd"/>
-      <w:proofErr w:type="gramEnd"/>
-      <w:r>
-        <w:rPr>
-          <w:lang w:val="es-ES"/>
-        </w:rPr>
-        <w:t xml:space="preserve"> (2020). ¿Qué es la inteligencia Artificial?</w:t>
+      <w:r>
+        <w:rPr>
+          <w:lang w:val="es-ES"/>
+        </w:rPr>
+        <w:t>auraportal (2020). ¿Qué es la inteligencia Artificial?</w:t>
       </w:r>
     </w:p>
     <w:p>
@@ -18550,28 +17244,12 @@
           <w:lang w:val="es-ES"/>
         </w:rPr>
       </w:pPr>
-      <w:proofErr w:type="spellStart"/>
-      <w:r>
-        <w:rPr>
-          <w:lang w:val="es-ES"/>
-        </w:rPr>
-        <w:t>Dot</w:t>
-      </w:r>
-      <w:proofErr w:type="spellEnd"/>
-      <w:r>
-        <w:rPr>
-          <w:lang w:val="es-ES"/>
-        </w:rPr>
-        <w:t xml:space="preserve"> CSV (2017). Lo que YA sabes sobre Inteligencia Artificial | </w:t>
-      </w:r>
-      <w:proofErr w:type="spellStart"/>
-      <w:r>
-        <w:rPr>
-          <w:lang w:val="es-ES"/>
-        </w:rPr>
-        <w:t>DotCSV</w:t>
-      </w:r>
-      <w:proofErr w:type="spellEnd"/>
+      <w:r>
+        <w:rPr>
+          <w:lang w:val="es-ES"/>
+        </w:rPr>
+        <w:t>Dot CSV (2017). Lo que YA sabes sobre Inteligencia Artificial | DotCSV</w:t>
+      </w:r>
     </w:p>
     <w:p>
       <w:pPr>
@@ -18634,21 +17312,11 @@
           <w:lang w:val="es-ES"/>
         </w:rPr>
       </w:pPr>
-      <w:proofErr w:type="spellStart"/>
-      <w:proofErr w:type="gramStart"/>
-      <w:r>
-        <w:rPr>
-          <w:lang w:val="es-ES"/>
-        </w:rPr>
-        <w:t>auraportal</w:t>
-      </w:r>
-      <w:proofErr w:type="spellEnd"/>
-      <w:proofErr w:type="gramEnd"/>
-      <w:r>
-        <w:rPr>
-          <w:lang w:val="es-ES"/>
-        </w:rPr>
-        <w:t xml:space="preserve"> (2020). Tecnologías de Inteligencia Artificial y sus categorías</w:t>
+      <w:r>
+        <w:rPr>
+          <w:lang w:val="es-ES"/>
+        </w:rPr>
+        <w:t>auraportal (2020). Tecnologías de Inteligencia Artificial y sus categorías</w:t>
       </w:r>
     </w:p>
     <w:p>
@@ -18690,30 +17358,12 @@
           <w:lang w:val="es-ES"/>
         </w:rPr>
       </w:pPr>
-      <w:proofErr w:type="spellStart"/>
-      <w:proofErr w:type="gramStart"/>
-      <w:r>
-        <w:rPr>
-          <w:lang w:val="es-ES"/>
-        </w:rPr>
-        <w:t>auraportal</w:t>
-      </w:r>
-      <w:proofErr w:type="spellEnd"/>
-      <w:proofErr w:type="gramEnd"/>
-      <w:r>
-        <w:rPr>
-          <w:lang w:val="es-ES"/>
-        </w:rPr>
-        <w:t xml:space="preserve"> (2020). Tipos de algoritmos de Inteligencia Artificial y Machine </w:t>
-      </w:r>
-      <w:proofErr w:type="spellStart"/>
-      <w:r>
-        <w:rPr>
-          <w:lang w:val="es-ES"/>
-        </w:rPr>
-        <w:t>Learning</w:t>
-      </w:r>
-      <w:proofErr w:type="spellEnd"/>
+      <w:r>
+        <w:rPr>
+          <w:lang w:val="es-ES"/>
+        </w:rPr>
+        <w:t>auraportal (2020). Tipos de algoritmos de Inteligencia Artificial y Machine Learning</w:t>
+      </w:r>
     </w:p>
     <w:p>
       <w:pPr>
@@ -18758,49 +17408,7 @@
         <w:rPr>
           <w:lang w:val="es-ES"/>
         </w:rPr>
-        <w:t xml:space="preserve">AMP </w:t>
-      </w:r>
-      <w:proofErr w:type="spellStart"/>
-      <w:r>
-        <w:rPr>
-          <w:lang w:val="es-ES"/>
-        </w:rPr>
-        <w:t>Tech</w:t>
-      </w:r>
-      <w:proofErr w:type="spellEnd"/>
-      <w:r>
-        <w:rPr>
-          <w:lang w:val="es-ES"/>
-        </w:rPr>
-        <w:t xml:space="preserve"> (2017). Machine </w:t>
-      </w:r>
-      <w:proofErr w:type="spellStart"/>
-      <w:r>
-        <w:rPr>
-          <w:lang w:val="es-ES"/>
-        </w:rPr>
-        <w:t>learning</w:t>
-      </w:r>
-      <w:proofErr w:type="spellEnd"/>
-      <w:r>
-        <w:rPr>
-          <w:lang w:val="es-ES"/>
-        </w:rPr>
-        <w:t xml:space="preserve"> (Aprendizaje automático) </w:t>
-      </w:r>
-      <w:proofErr w:type="spellStart"/>
-      <w:r>
-        <w:rPr>
-          <w:lang w:val="es-ES"/>
-        </w:rPr>
-        <w:t>Ep</w:t>
-      </w:r>
-      <w:proofErr w:type="spellEnd"/>
-      <w:r>
-        <w:rPr>
-          <w:lang w:val="es-ES"/>
-        </w:rPr>
-        <w:t>. 0</w:t>
+        <w:t>AMP Tech (2017). Machine learning (Aprendizaje automático) Ep. 0</w:t>
       </w:r>
     </w:p>
     <w:p>
@@ -18842,33 +17450,11 @@
           <w:lang w:val="es-ES"/>
         </w:rPr>
       </w:pPr>
-      <w:proofErr w:type="spellStart"/>
-      <w:r>
-        <w:rPr>
-          <w:lang w:val="es-ES"/>
-        </w:rPr>
-        <w:t>Init</w:t>
-      </w:r>
-      <w:proofErr w:type="spellEnd"/>
-      <w:r>
-        <w:rPr>
-          <w:lang w:val="es-ES"/>
-        </w:rPr>
-        <w:t xml:space="preserve"> (2019). Curso de Inteligencia Artificial y Machine </w:t>
-      </w:r>
-      <w:proofErr w:type="spellStart"/>
-      <w:r>
-        <w:rPr>
-          <w:lang w:val="es-ES"/>
-        </w:rPr>
-        <w:t>Learning</w:t>
-      </w:r>
-      <w:proofErr w:type="spellEnd"/>
-      <w:r>
-        <w:rPr>
-          <w:lang w:val="es-ES"/>
-        </w:rPr>
-        <w:t xml:space="preserve"> con Python https://bit.ly/2Vmlhqa</w:t>
+      <w:r>
+        <w:rPr>
+          <w:lang w:val="es-ES"/>
+        </w:rPr>
+        <w:t>Init (2019). Curso de Inteligencia Artificial y Machine Learning con Python https://bit.ly/2Vmlhqa</w:t>
       </w:r>
     </w:p>
     <w:p>
@@ -18898,65 +17484,7 @@
         <w:rPr>
           <w:lang w:val="es-ES"/>
         </w:rPr>
-        <w:t xml:space="preserve">Vladimir </w:t>
-      </w:r>
-      <w:proofErr w:type="spellStart"/>
-      <w:r>
-        <w:rPr>
-          <w:lang w:val="es-ES"/>
-        </w:rPr>
-        <w:t>Zwass</w:t>
-      </w:r>
-      <w:proofErr w:type="spellEnd"/>
-      <w:r>
-        <w:rPr>
-          <w:lang w:val="es-ES"/>
-        </w:rPr>
-        <w:t xml:space="preserve"> (2020). </w:t>
-      </w:r>
-      <w:proofErr w:type="spellStart"/>
-      <w:proofErr w:type="gramStart"/>
-      <w:r>
-        <w:rPr>
-          <w:lang w:val="es-ES"/>
-        </w:rPr>
-        <w:t>encyclopedia</w:t>
-      </w:r>
-      <w:proofErr w:type="spellEnd"/>
-      <w:proofErr w:type="gramEnd"/>
-      <w:r>
-        <w:rPr>
-          <w:lang w:val="es-ES"/>
-        </w:rPr>
-        <w:t xml:space="preserve"> </w:t>
-      </w:r>
-      <w:proofErr w:type="spellStart"/>
-      <w:r>
-        <w:rPr>
-          <w:lang w:val="es-ES"/>
-        </w:rPr>
-        <w:t>britannica</w:t>
-      </w:r>
-      <w:proofErr w:type="spellEnd"/>
-      <w:r>
-        <w:rPr>
-          <w:lang w:val="es-ES"/>
-        </w:rPr>
-        <w:t xml:space="preserve">, </w:t>
-      </w:r>
-      <w:proofErr w:type="spellStart"/>
-      <w:r>
-        <w:rPr>
-          <w:lang w:val="es-ES"/>
-        </w:rPr>
-        <w:t>speech-recognition</w:t>
-      </w:r>
-      <w:proofErr w:type="spellEnd"/>
-      <w:r>
-        <w:rPr>
-          <w:lang w:val="es-ES"/>
-        </w:rPr>
-        <w:t xml:space="preserve"> https://www.britannica.com/technology/speech-recognition</w:t>
+        <w:t>Vladimir Zwass (2020). encyclopedia britannica, speech-recognition https://www.britannica.com/technology/speech-recognition</w:t>
       </w:r>
     </w:p>
     <w:p>
@@ -18986,37 +17514,7 @@
         <w:rPr>
           <w:lang w:val="es-ES"/>
         </w:rPr>
-        <w:t xml:space="preserve">Margaret </w:t>
-      </w:r>
-      <w:proofErr w:type="spellStart"/>
-      <w:r>
-        <w:rPr>
-          <w:lang w:val="es-ES"/>
-        </w:rPr>
-        <w:t>Rouse</w:t>
-      </w:r>
-      <w:proofErr w:type="spellEnd"/>
-      <w:r>
-        <w:rPr>
-          <w:lang w:val="es-ES"/>
-        </w:rPr>
-        <w:t xml:space="preserve"> (2016). </w:t>
-      </w:r>
-      <w:proofErr w:type="spellStart"/>
-      <w:proofErr w:type="gramStart"/>
-      <w:r>
-        <w:rPr>
-          <w:lang w:val="es-ES"/>
-        </w:rPr>
-        <w:t>speech-recognition</w:t>
-      </w:r>
-      <w:proofErr w:type="spellEnd"/>
-      <w:proofErr w:type="gramEnd"/>
-      <w:r>
-        <w:rPr>
-          <w:lang w:val="es-ES"/>
-        </w:rPr>
-        <w:t xml:space="preserve"> https://searchcustomerexperience.techtarget.com/definition/speech-recognition</w:t>
+        <w:t>Margaret Rouse (2016). speech-recognition https://searchcustomerexperience.techtarget.com/definition/speech-recognition</w:t>
       </w:r>
     </w:p>
     <w:p>
@@ -19082,47 +17580,11 @@
           <w:lang w:val="es-ES"/>
         </w:rPr>
       </w:pPr>
-      <w:proofErr w:type="gramStart"/>
-      <w:r>
-        <w:rPr>
-          <w:lang w:val="es-ES"/>
-        </w:rPr>
-        <w:t>M.ª</w:t>
-      </w:r>
-      <w:proofErr w:type="gramEnd"/>
-      <w:r>
-        <w:rPr>
-          <w:lang w:val="es-ES"/>
-        </w:rPr>
-        <w:t xml:space="preserve"> Teresa Jiménez </w:t>
-      </w:r>
-      <w:proofErr w:type="spellStart"/>
-      <w:r>
-        <w:rPr>
-          <w:lang w:val="es-ES"/>
-        </w:rPr>
-        <w:t>Buñuales</w:t>
-      </w:r>
-      <w:proofErr w:type="spellEnd"/>
-      <w:r>
-        <w:rPr>
-          <w:lang w:val="es-ES"/>
-        </w:rPr>
-        <w:t>, Paulino González Diego y José M.ª Martín Moreno (2002). La clasificación internacional del funcionamiento, de la discapacidad y de la salud (</w:t>
-      </w:r>
-      <w:proofErr w:type="spellStart"/>
-      <w:r>
-        <w:rPr>
-          <w:lang w:val="es-ES"/>
-        </w:rPr>
-        <w:t>cif</w:t>
-      </w:r>
-      <w:proofErr w:type="spellEnd"/>
-      <w:r>
-        <w:rPr>
-          <w:lang w:val="es-ES"/>
-        </w:rPr>
-        <w:t>)</w:t>
+      <w:r>
+        <w:rPr>
+          <w:lang w:val="es-ES"/>
+        </w:rPr>
+        <w:t>M.ª Teresa Jiménez Buñuales, Paulino González Diego y José M.ª Martín Moreno (2002). La clasificación internacional del funcionamiento, de la discapacidad y de la salud (cif)</w:t>
       </w:r>
     </w:p>
     <w:p>
@@ -19318,21 +17780,7 @@
         <w:rPr>
           <w:lang w:val="es-ES"/>
         </w:rPr>
-        <w:t xml:space="preserve">Gustavo Terrera (2017). </w:t>
-      </w:r>
-      <w:proofErr w:type="gramStart"/>
-      <w:r>
-        <w:rPr>
-          <w:lang w:val="es-ES"/>
-        </w:rPr>
-        <w:t>pruebas</w:t>
-      </w:r>
-      <w:proofErr w:type="gramEnd"/>
-      <w:r>
-        <w:rPr>
-          <w:lang w:val="es-ES"/>
-        </w:rPr>
-        <w:t xml:space="preserve"> de caja negra y un enfoque práctico</w:t>
+        <w:t>Gustavo Terrera (2017). pruebas de caja negra y un enfoque práctico</w:t>
       </w:r>
     </w:p>
     <w:p>
@@ -19564,7 +18012,7 @@
             <w:noProof/>
             <w:lang w:val="es-ES"/>
           </w:rPr>
-          <w:t>21</w:t>
+          <w:t>23</w:t>
         </w:r>
         <w:r>
           <w:fldChar w:fldCharType="end"/>
@@ -23782,7 +22230,7 @@
 </file>
 
 <file path=customXml/itemProps4.xml><?xml version="1.0" encoding="utf-8"?>
-<ds:datastoreItem xmlns:ds="http://schemas.openxmlformats.org/officeDocument/2006/customXml" ds:itemID="{C3E0A0FA-4173-41A5-A2B0-0FD1B9DF8150}">
+<ds:datastoreItem xmlns:ds="http://schemas.openxmlformats.org/officeDocument/2006/customXml" ds:itemID="{ADE80384-7100-49E5-BD62-CFB13F89ECAE}">
   <ds:schemaRefs>
     <ds:schemaRef ds:uri="http://schemas.openxmlformats.org/officeDocument/2006/bibliography"/>
   </ds:schemaRefs>

</xml_diff>

<commit_message>
Realizo el abstract y modificacion del doc
</commit_message>
<xml_diff>
--- a/Documentacion/Proyecto/JANFOX Trabajo de Grado.docx
+++ b/Documentacion/Proyecto/JANFOX Trabajo de Grado.docx
@@ -1,6 +1,6 @@
 
 <file path=word/document.xml><?xml version="1.0" encoding="utf-8"?>
-<w:document xmlns:wpc="http://schemas.microsoft.com/office/word/2010/wordprocessingCanvas" xmlns:cx="http://schemas.microsoft.com/office/drawing/2014/chartex" xmlns:cx1="http://schemas.microsoft.com/office/drawing/2015/9/8/chartex" xmlns:cx2="http://schemas.microsoft.com/office/drawing/2015/10/21/chartex" xmlns:cx3="http://schemas.microsoft.com/office/drawing/2016/5/9/chartex" xmlns:cx4="http://schemas.microsoft.com/office/drawing/2016/5/10/chartex" xmlns:cx5="http://schemas.microsoft.com/office/drawing/2016/5/11/chartex" xmlns:cx6="http://schemas.microsoft.com/office/drawing/2016/5/12/chartex" xmlns:cx7="http://schemas.microsoft.com/office/drawing/2016/5/13/chartex" xmlns:cx8="http://schemas.microsoft.com/office/drawing/2016/5/14/chartex" xmlns:mc="http://schemas.openxmlformats.org/markup-compatibility/2006" xmlns:aink="http://schemas.microsoft.com/office/drawing/2016/ink" xmlns:am3d="http://schemas.microsoft.com/office/drawing/2017/model3d" xmlns:o="urn:schemas-microsoft-com:office:office" xmlns:r="http://schemas.openxmlformats.org/officeDocument/2006/relationships" xmlns:m="http://schemas.openxmlformats.org/officeDocument/2006/math" xmlns:v="urn:schemas-microsoft-com:vml" xmlns:wp14="http://schemas.microsoft.com/office/word/2010/wordprocessingDrawing" xmlns:wp="http://schemas.openxmlformats.org/drawingml/2006/wordprocessingDrawing" xmlns:w10="urn:schemas-microsoft-com:office:word" xmlns:w="http://schemas.openxmlformats.org/wordprocessingml/2006/main" xmlns:w14="http://schemas.microsoft.com/office/word/2010/wordml" xmlns:w15="http://schemas.microsoft.com/office/word/2012/wordml" xmlns:w16cex="http://schemas.microsoft.com/office/word/2018/wordml/cex" xmlns:w16cid="http://schemas.microsoft.com/office/word/2016/wordml/cid" xmlns:w16="http://schemas.microsoft.com/office/word/2018/wordml" xmlns:w16sdtdh="http://schemas.microsoft.com/office/word/2020/wordml/sdtdatahash" xmlns:w16se="http://schemas.microsoft.com/office/word/2015/wordml/symex" xmlns:wpg="http://schemas.microsoft.com/office/word/2010/wordprocessingGroup" xmlns:wpi="http://schemas.microsoft.com/office/word/2010/wordprocessingInk" xmlns:wne="http://schemas.microsoft.com/office/word/2006/wordml" xmlns:wps="http://schemas.microsoft.com/office/word/2010/wordprocessingShape" mc:Ignorable="w14 w15 w16se w16cid w16 w16cex w16sdtdh wp14">
+<w:document xmlns:wpc="http://schemas.microsoft.com/office/word/2010/wordprocessingCanvas" xmlns:mc="http://schemas.openxmlformats.org/markup-compatibility/2006" xmlns:o="urn:schemas-microsoft-com:office:office" xmlns:r="http://schemas.openxmlformats.org/officeDocument/2006/relationships" xmlns:m="http://schemas.openxmlformats.org/officeDocument/2006/math" xmlns:v="urn:schemas-microsoft-com:vml" xmlns:wp14="http://schemas.microsoft.com/office/word/2010/wordprocessingDrawing" xmlns:wp="http://schemas.openxmlformats.org/drawingml/2006/wordprocessingDrawing" xmlns:w10="urn:schemas-microsoft-com:office:word" xmlns:w="http://schemas.openxmlformats.org/wordprocessingml/2006/main" xmlns:w14="http://schemas.microsoft.com/office/word/2010/wordml" xmlns:w15="http://schemas.microsoft.com/office/word/2012/wordml" xmlns:wpg="http://schemas.microsoft.com/office/word/2010/wordprocessingGroup" xmlns:wpi="http://schemas.microsoft.com/office/word/2010/wordprocessingInk" xmlns:wne="http://schemas.microsoft.com/office/word/2006/wordml" xmlns:wps="http://schemas.microsoft.com/office/word/2010/wordprocessingShape" mc:Ignorable="w14 w15 wp14">
   <w:body>
     <w:p>
       <w:pPr>
@@ -25,7 +25,25 @@
           <w:szCs w:val="24"/>
           <w:lang w:val="es-ES"/>
         </w:rPr>
-        <w:t xml:space="preserve"> videojuego arcade para niños con discapacidad motriz.</w:t>
+        <w:t xml:space="preserve"> videojuego </w:t>
+      </w:r>
+      <w:proofErr w:type="spellStart"/>
+      <w:r>
+        <w:rPr>
+          <w:rFonts w:ascii="Arial" w:hAnsi="Arial"/>
+          <w:szCs w:val="24"/>
+          <w:lang w:val="es-ES"/>
+        </w:rPr>
+        <w:t>arcade</w:t>
+      </w:r>
+      <w:proofErr w:type="spellEnd"/>
+      <w:r>
+        <w:rPr>
+          <w:rFonts w:ascii="Arial" w:hAnsi="Arial"/>
+          <w:szCs w:val="24"/>
+          <w:lang w:val="es-ES"/>
+        </w:rPr>
+        <w:t xml:space="preserve"> para niños con discapacidad motriz.</w:t>
       </w:r>
     </w:p>
     <w:p>
@@ -147,13 +165,23 @@
           <w:lang w:val="es-ES"/>
         </w:rPr>
       </w:pPr>
-      <w:r>
-        <w:rPr>
-          <w:rFonts w:ascii="Arial" w:hAnsi="Arial"/>
-          <w:szCs w:val="24"/>
-          <w:lang w:val="es-ES"/>
-        </w:rPr>
-        <w:t>Janel Javier Molina Góngora</w:t>
+      <w:proofErr w:type="spellStart"/>
+      <w:r>
+        <w:rPr>
+          <w:rFonts w:ascii="Arial" w:hAnsi="Arial"/>
+          <w:szCs w:val="24"/>
+          <w:lang w:val="es-ES"/>
+        </w:rPr>
+        <w:t>Janel</w:t>
+      </w:r>
+      <w:proofErr w:type="spellEnd"/>
+      <w:r>
+        <w:rPr>
+          <w:rFonts w:ascii="Arial" w:hAnsi="Arial"/>
+          <w:szCs w:val="24"/>
+          <w:lang w:val="es-ES"/>
+        </w:rPr>
+        <w:t xml:space="preserve"> Javier Molina Góngora</w:t>
       </w:r>
     </w:p>
     <w:p>
@@ -400,7 +428,25 @@
           <w:szCs w:val="24"/>
           <w:lang w:val="es-ES"/>
         </w:rPr>
-        <w:t>videojuego arcade para niños con discapacidad motriz.</w:t>
+        <w:t xml:space="preserve">videojuego </w:t>
+      </w:r>
+      <w:proofErr w:type="spellStart"/>
+      <w:r>
+        <w:rPr>
+          <w:rFonts w:ascii="Arial" w:hAnsi="Arial"/>
+          <w:szCs w:val="24"/>
+          <w:lang w:val="es-ES"/>
+        </w:rPr>
+        <w:t>arcade</w:t>
+      </w:r>
+      <w:proofErr w:type="spellEnd"/>
+      <w:r>
+        <w:rPr>
+          <w:rFonts w:ascii="Arial" w:hAnsi="Arial"/>
+          <w:szCs w:val="24"/>
+          <w:lang w:val="es-ES"/>
+        </w:rPr>
+        <w:t xml:space="preserve"> para niños con discapacidad motriz.</w:t>
       </w:r>
     </w:p>
     <w:p>
@@ -474,13 +520,23 @@
           <w:lang w:val="es-ES"/>
         </w:rPr>
       </w:pPr>
-      <w:r>
-        <w:rPr>
-          <w:rFonts w:ascii="Arial" w:hAnsi="Arial"/>
-          <w:szCs w:val="24"/>
-          <w:lang w:val="es-ES"/>
-        </w:rPr>
-        <w:t>Janel Javier Molina Góngora</w:t>
+      <w:proofErr w:type="spellStart"/>
+      <w:r>
+        <w:rPr>
+          <w:rFonts w:ascii="Arial" w:hAnsi="Arial"/>
+          <w:szCs w:val="24"/>
+          <w:lang w:val="es-ES"/>
+        </w:rPr>
+        <w:t>Janel</w:t>
+      </w:r>
+      <w:proofErr w:type="spellEnd"/>
+      <w:r>
+        <w:rPr>
+          <w:rFonts w:ascii="Arial" w:hAnsi="Arial"/>
+          <w:szCs w:val="24"/>
+          <w:lang w:val="es-ES"/>
+        </w:rPr>
+        <w:t xml:space="preserve"> Javier Molina Góngora</w:t>
       </w:r>
     </w:p>
     <w:p>
@@ -6529,14 +6585,32 @@
           <w:szCs w:val="24"/>
           <w:lang w:val="es-ES" w:eastAsia="es-ES"/>
         </w:rPr>
-        <w:t xml:space="preserve">Por tal razón, se propone a través de este proyecto de investigación, el desarrollo de JANFOX en la ciudad de Bogotá orientado a los niños entre 7 y 13 años que poseen discapacidades motrices de la fundación FUNAN y que tengan un 60% del habla como mínimo y se adapte a sus limitaciones. Se desarrollará un video Juego de tipo Arcade de plataforma montado en un ambiente 2d con escenarios </w:t>
-      </w:r>
+        <w:t xml:space="preserve">Por tal razón, se propone a través de este proyecto de investigación, el desarrollo de JANFOX en la ciudad de Bogotá orientado a los niños entre 7 y 13 años que poseen discapacidades motrices de la fundación FUNAN y que tengan un 60% del habla como mínimo y se adapte a sus limitaciones. Se desarrollará un video Juego de tipo </w:t>
+      </w:r>
+      <w:proofErr w:type="spellStart"/>
       <w:r>
         <w:rPr>
           <w:rFonts w:ascii="Arial" w:hAnsi="Arial"/>
           <w:szCs w:val="24"/>
           <w:lang w:val="es-ES" w:eastAsia="es-ES"/>
         </w:rPr>
+        <w:t>Arcade</w:t>
+      </w:r>
+      <w:proofErr w:type="spellEnd"/>
+      <w:r>
+        <w:rPr>
+          <w:rFonts w:ascii="Arial" w:hAnsi="Arial"/>
+          <w:szCs w:val="24"/>
+          <w:lang w:val="es-ES" w:eastAsia="es-ES"/>
+        </w:rPr>
+        <w:t xml:space="preserve"> de plataforma montado en un ambiente 2d con escenarios </w:t>
+      </w:r>
+      <w:r>
+        <w:rPr>
+          <w:rFonts w:ascii="Arial" w:hAnsi="Arial"/>
+          <w:szCs w:val="24"/>
+          <w:lang w:val="es-ES" w:eastAsia="es-ES"/>
+        </w:rPr>
         <w:t xml:space="preserve">de </w:t>
       </w:r>
       <w:r>
@@ -6577,23 +6651,25 @@
           <w:szCs w:val="24"/>
           <w:lang w:val="es-ES" w:eastAsia="es-ES"/>
         </w:rPr>
-        <w:t>orro el cual se llama Bahan y tendrá que recolectar las letras en el camino que al fina</w:t>
-      </w:r>
+        <w:t xml:space="preserve">orro el cual se llama </w:t>
+      </w:r>
+      <w:proofErr w:type="spellStart"/>
       <w:r>
         <w:rPr>
           <w:rFonts w:ascii="Arial" w:hAnsi="Arial"/>
           <w:szCs w:val="24"/>
           <w:lang w:val="es-ES" w:eastAsia="es-ES"/>
         </w:rPr>
-        <w:t>l del nivel le permitirán armar una palabra indicada para obtener una</w:t>
-      </w:r>
+        <w:t>Bahan</w:t>
+      </w:r>
+      <w:proofErr w:type="spellEnd"/>
       <w:r>
         <w:rPr>
           <w:rFonts w:ascii="Arial" w:hAnsi="Arial"/>
           <w:szCs w:val="24"/>
           <w:lang w:val="es-ES" w:eastAsia="es-ES"/>
         </w:rPr>
-        <w:t xml:space="preserve"> recompensa.  Para esto, el juego funcionará por comandos de voz (Speech recognition) con la ayuda de inteligencia artificial en especial su rama de Aprendizaje automático (Machine learning). Con estas funcionalidades especiales </w:t>
+        <w:t xml:space="preserve"> y</w:t>
       </w:r>
       <w:r>
         <w:rPr>
@@ -6601,6 +6677,100 @@
           <w:szCs w:val="24"/>
           <w:lang w:val="es-ES" w:eastAsia="es-ES"/>
         </w:rPr>
+        <w:t xml:space="preserve"> tendrá que </w:t>
+      </w:r>
+      <w:r>
+        <w:rPr>
+          <w:rFonts w:ascii="Arial" w:hAnsi="Arial"/>
+          <w:szCs w:val="24"/>
+          <w:lang w:val="es-ES" w:eastAsia="es-ES"/>
+        </w:rPr>
+        <w:t xml:space="preserve">ir esquivando diferentes obstáculos en el camino a través de los niveles del videojuego, del mismo modo ir recolectando frutas y hongos que le permitirán </w:t>
+      </w:r>
+      <w:r>
+        <w:rPr>
+          <w:rFonts w:ascii="Arial" w:hAnsi="Arial"/>
+          <w:szCs w:val="24"/>
+          <w:lang w:val="es-ES" w:eastAsia="es-ES"/>
+        </w:rPr>
+        <w:t>mantener su barra de vida llena</w:t>
+      </w:r>
+      <w:r>
+        <w:rPr>
+          <w:rFonts w:ascii="Arial" w:hAnsi="Arial"/>
+          <w:szCs w:val="24"/>
+          <w:lang w:val="es-ES" w:eastAsia="es-ES"/>
+        </w:rPr>
+        <w:t xml:space="preserve"> y obtener un puntaje al final del juego</w:t>
+      </w:r>
+      <w:r>
+        <w:rPr>
+          <w:rFonts w:ascii="Arial" w:hAnsi="Arial"/>
+          <w:szCs w:val="24"/>
+          <w:lang w:val="es-ES" w:eastAsia="es-ES"/>
+        </w:rPr>
+        <w:t>.  Para esto, el juego funcionará por comandos de voz (</w:t>
+      </w:r>
+      <w:proofErr w:type="spellStart"/>
+      <w:r>
+        <w:rPr>
+          <w:rFonts w:ascii="Arial" w:hAnsi="Arial"/>
+          <w:szCs w:val="24"/>
+          <w:lang w:val="es-ES" w:eastAsia="es-ES"/>
+        </w:rPr>
+        <w:t>Speech</w:t>
+      </w:r>
+      <w:proofErr w:type="spellEnd"/>
+      <w:r>
+        <w:rPr>
+          <w:rFonts w:ascii="Arial" w:hAnsi="Arial"/>
+          <w:szCs w:val="24"/>
+          <w:lang w:val="es-ES" w:eastAsia="es-ES"/>
+        </w:rPr>
+        <w:t xml:space="preserve"> </w:t>
+      </w:r>
+      <w:proofErr w:type="spellStart"/>
+      <w:r>
+        <w:rPr>
+          <w:rFonts w:ascii="Arial" w:hAnsi="Arial"/>
+          <w:szCs w:val="24"/>
+          <w:lang w:val="es-ES" w:eastAsia="es-ES"/>
+        </w:rPr>
+        <w:t>recognition</w:t>
+      </w:r>
+      <w:proofErr w:type="spellEnd"/>
+      <w:r>
+        <w:rPr>
+          <w:rFonts w:ascii="Arial" w:hAnsi="Arial"/>
+          <w:szCs w:val="24"/>
+          <w:lang w:val="es-ES" w:eastAsia="es-ES"/>
+        </w:rPr>
+        <w:t xml:space="preserve">) con la ayuda de inteligencia artificial en especial su rama de Aprendizaje automático (Machine </w:t>
+      </w:r>
+      <w:proofErr w:type="spellStart"/>
+      <w:r>
+        <w:rPr>
+          <w:rFonts w:ascii="Arial" w:hAnsi="Arial"/>
+          <w:szCs w:val="24"/>
+          <w:lang w:val="es-ES" w:eastAsia="es-ES"/>
+        </w:rPr>
+        <w:t>learning</w:t>
+      </w:r>
+      <w:proofErr w:type="spellEnd"/>
+      <w:r>
+        <w:rPr>
+          <w:rFonts w:ascii="Arial" w:hAnsi="Arial"/>
+          <w:szCs w:val="24"/>
+          <w:lang w:val="es-ES" w:eastAsia="es-ES"/>
+        </w:rPr>
+        <w:t xml:space="preserve">). Con estas funcionalidades especiales </w:t>
+      </w:r>
+      <w:r>
+        <w:rPr>
+          <w:rFonts w:ascii="Arial" w:hAnsi="Arial"/>
+          <w:szCs w:val="24"/>
+          <w:lang w:val="es-ES" w:eastAsia="es-ES"/>
+        </w:rPr>
         <w:t xml:space="preserve">del videojuego </w:t>
       </w:r>
       <w:r>
@@ -6641,7 +6811,7 @@
           <w:szCs w:val="24"/>
           <w:lang w:val="es-ES" w:eastAsia="es-ES"/>
         </w:rPr>
-        <w:t xml:space="preserve"> con alguna discapacidad tenga la oportunidad de disfrutar de una nueva experiencia de diversión y explorar nuevas habilidades y conocimientos (AMP Tech, 2017)</w:t>
+        <w:t xml:space="preserve"> con alguna discapacidad </w:t>
       </w:r>
       <w:r>
         <w:rPr>
@@ -6649,6 +6819,40 @@
           <w:szCs w:val="24"/>
           <w:lang w:val="es-ES" w:eastAsia="es-ES"/>
         </w:rPr>
+        <w:t xml:space="preserve">motriz </w:t>
+      </w:r>
+      <w:r>
+        <w:rPr>
+          <w:rFonts w:ascii="Arial" w:hAnsi="Arial"/>
+          <w:szCs w:val="24"/>
+          <w:lang w:val="es-ES" w:eastAsia="es-ES"/>
+        </w:rPr>
+        <w:t xml:space="preserve">tenga la oportunidad de disfrutar de una nueva experiencia de diversión y explorar nuevas habilidades y conocimientos (AMP </w:t>
+      </w:r>
+      <w:proofErr w:type="spellStart"/>
+      <w:r>
+        <w:rPr>
+          <w:rFonts w:ascii="Arial" w:hAnsi="Arial"/>
+          <w:szCs w:val="24"/>
+          <w:lang w:val="es-ES" w:eastAsia="es-ES"/>
+        </w:rPr>
+        <w:t>Tech</w:t>
+      </w:r>
+      <w:proofErr w:type="spellEnd"/>
+      <w:r>
+        <w:rPr>
+          <w:rFonts w:ascii="Arial" w:hAnsi="Arial"/>
+          <w:szCs w:val="24"/>
+          <w:lang w:val="es-ES" w:eastAsia="es-ES"/>
+        </w:rPr>
+        <w:t>, 2017)</w:t>
+      </w:r>
+      <w:r>
+        <w:rPr>
+          <w:rFonts w:ascii="Arial" w:hAnsi="Arial"/>
+          <w:szCs w:val="24"/>
+          <w:lang w:val="es-ES" w:eastAsia="es-ES"/>
+        </w:rPr>
         <w:t>.</w:t>
       </w:r>
     </w:p>
@@ -6686,10 +6890,180 @@
           <w:szCs w:val="24"/>
           <w:lang w:val="es-ES"/>
         </w:rPr>
+        <w:t>Justificación.</w:t>
+      </w:r>
+      <w:bookmarkEnd w:id="3"/>
+    </w:p>
+    <w:p>
+      <w:pPr>
+        <w:rPr>
+          <w:rFonts w:ascii="Arial" w:hAnsi="Arial"/>
+          <w:szCs w:val="24"/>
+          <w:lang w:val="es-ES" w:eastAsia="es-ES"/>
+        </w:rPr>
+      </w:pPr>
+      <w:r>
+        <w:rPr>
+          <w:rFonts w:ascii="Arial" w:eastAsia="Times New Roman" w:hAnsi="Arial"/>
+          <w:szCs w:val="24"/>
+          <w:lang w:val="es-ES"/>
+        </w:rPr>
+        <w:t xml:space="preserve">A través de la historia podemos evidenciar una constante evolución del sector de los videojuegos tanto tecnológica como de mercado. No obstante, si revisamos un poco más al detalle podremos darnos cuenta </w:t>
+      </w:r>
+      <w:r>
+        <w:rPr>
+          <w:rFonts w:ascii="Arial" w:eastAsia="Times New Roman" w:hAnsi="Arial"/>
+          <w:szCs w:val="24"/>
+          <w:lang w:val="es-ES"/>
+        </w:rPr>
+        <w:t>de que</w:t>
+      </w:r>
+      <w:r>
+        <w:rPr>
+          <w:rFonts w:ascii="Arial" w:eastAsia="Times New Roman" w:hAnsi="Arial"/>
+          <w:szCs w:val="24"/>
+          <w:lang w:val="es-ES"/>
+        </w:rPr>
+        <w:t xml:space="preserve"> a pesar de que existe un porcentaje significativo de personas con algún tipo de discapacidad a ni</w:t>
+      </w:r>
+      <w:r>
+        <w:rPr>
+          <w:rFonts w:ascii="Arial" w:eastAsia="Times New Roman" w:hAnsi="Arial"/>
+          <w:szCs w:val="24"/>
+          <w:lang w:val="es-ES"/>
+        </w:rPr>
+        <w:t xml:space="preserve">vel mundial, no existe una </w:t>
+      </w:r>
+      <w:r>
+        <w:rPr>
+          <w:rFonts w:ascii="Arial" w:eastAsia="Times New Roman" w:hAnsi="Arial"/>
+          <w:szCs w:val="24"/>
+          <w:lang w:val="es-ES"/>
+        </w:rPr>
+        <w:t xml:space="preserve">preocupación </w:t>
+      </w:r>
+      <w:r>
+        <w:rPr>
+          <w:rFonts w:ascii="Arial" w:eastAsia="Times New Roman" w:hAnsi="Arial"/>
+          <w:szCs w:val="24"/>
+          <w:lang w:val="es-ES"/>
+        </w:rPr>
+        <w:t xml:space="preserve">significativa </w:t>
+      </w:r>
+      <w:r>
+        <w:rPr>
+          <w:rFonts w:ascii="Arial" w:eastAsia="Times New Roman" w:hAnsi="Arial"/>
+          <w:szCs w:val="24"/>
+          <w:lang w:val="es-ES"/>
+        </w:rPr>
+        <w:t>por la ad</w:t>
+      </w:r>
+      <w:r>
+        <w:rPr>
+          <w:rFonts w:ascii="Arial" w:eastAsia="Times New Roman" w:hAnsi="Arial"/>
+          <w:szCs w:val="24"/>
+          <w:lang w:val="es-ES"/>
+        </w:rPr>
+        <w:t xml:space="preserve">aptabilidad de los juegos para esta </w:t>
+      </w:r>
+      <w:r>
+        <w:rPr>
+          <w:rFonts w:ascii="Arial" w:eastAsia="Times New Roman" w:hAnsi="Arial"/>
+          <w:szCs w:val="24"/>
+          <w:lang w:val="es-ES"/>
+        </w:rPr>
+        <w:t>población</w:t>
+      </w:r>
+      <w:r>
+        <w:rPr>
+          <w:rFonts w:ascii="Arial" w:eastAsia="Times New Roman" w:hAnsi="Arial"/>
+          <w:szCs w:val="24"/>
+          <w:lang w:val="es-ES"/>
+        </w:rPr>
+        <w:t>,</w:t>
+      </w:r>
+      <w:r>
+        <w:rPr>
+          <w:rFonts w:ascii="Arial" w:eastAsia="Times New Roman" w:hAnsi="Arial"/>
+          <w:szCs w:val="24"/>
+          <w:lang w:val="es-ES"/>
+        </w:rPr>
+        <w:t xml:space="preserve"> con lo cual se les brindaría la oportunidad de disfrutar una experiencia para el aprendizaje de habilidades, el entrenamiento y la rehabilitación. No podemos ignorar que en la actualidad ya existen unos videojuegos diseñados para esta población, donde algunas organizaciones no se han olvidaron que existen y decidieron darles una oportunidad más de inclusión a estas personas, muchas veces sin alcanzar un desarrollo usable en su totalidad. Por lo anterior observamos la importancia del desarrollo de un videojuego a medida, realizando cada diseño y construcción pensando en las características de usabilidad que necesita esta población, ya que este les dará la oportunidad de utilizar JANFOX sin necesidad de un mayor esfuerzo. Esto se logrará gracias a la implementación de la inteligencia artificial, ya que el juego incluirá componentes esenciales </w:t>
+      </w:r>
+      <w:r>
+        <w:rPr>
+          <w:rFonts w:ascii="Arial" w:eastAsia="Times New Roman" w:hAnsi="Arial"/>
+          <w:szCs w:val="24"/>
+          <w:lang w:val="es-ES"/>
+        </w:rPr>
+        <w:t xml:space="preserve">de </w:t>
+      </w:r>
+      <w:r>
+        <w:rPr>
+          <w:rFonts w:ascii="Arial" w:eastAsia="Times New Roman" w:hAnsi="Arial"/>
+          <w:szCs w:val="24"/>
+          <w:lang w:val="es-ES"/>
+        </w:rPr>
+        <w:t>reconocimiento de voz proporcionando interacción agradable del jugador en el videojuego</w:t>
+      </w:r>
+      <w:r>
+        <w:rPr>
+          <w:rFonts w:ascii="Arial" w:hAnsi="Arial"/>
+          <w:szCs w:val="24"/>
+          <w:lang w:val="es-ES" w:eastAsia="es-ES"/>
+        </w:rPr>
+        <w:t>.</w:t>
+      </w:r>
+    </w:p>
+    <w:p>
+      <w:pPr>
+        <w:rPr>
+          <w:rFonts w:ascii="Arial" w:hAnsi="Arial"/>
+          <w:szCs w:val="24"/>
+          <w:lang w:val="es-ES" w:eastAsia="es-ES"/>
+        </w:rPr>
+      </w:pPr>
+    </w:p>
+    <w:p>
+      <w:pPr>
+        <w:pStyle w:val="Ttulo1"/>
+        <w:rPr>
+          <w:rFonts w:ascii="Arial" w:hAnsi="Arial"/>
+          <w:szCs w:val="24"/>
+          <w:lang w:val="es-ES"/>
+        </w:rPr>
+      </w:pPr>
+      <w:bookmarkStart w:id="4" w:name="_Toc70623740"/>
+      <w:r>
+        <w:rPr>
+          <w:rFonts w:ascii="Arial" w:hAnsi="Arial"/>
+          <w:szCs w:val="24"/>
+          <w:lang w:val="es-ES"/>
+        </w:rPr>
+        <w:t>Objetivos</w:t>
+      </w:r>
+      <w:bookmarkEnd w:id="4"/>
+    </w:p>
+    <w:p>
+      <w:pPr>
+        <w:pStyle w:val="Ttulo3"/>
+        <w:rPr>
+          <w:rFonts w:ascii="Arial" w:hAnsi="Arial" w:cs="Arial"/>
+          <w:szCs w:val="24"/>
+          <w:lang w:val="es-ES"/>
+        </w:rPr>
+      </w:pPr>
+      <w:bookmarkStart w:id="5" w:name="_Toc70623741"/>
+      <w:r>
+        <w:rPr>
+          <w:rFonts w:ascii="Arial" w:hAnsi="Arial" w:cs="Arial"/>
+          <w:szCs w:val="24"/>
+          <w:lang w:val="es-ES"/>
+        </w:rPr>
         <w:lastRenderedPageBreak/>
-        <w:t>Justificación.</w:t>
-      </w:r>
-      <w:bookmarkEnd w:id="3"/>
+        <w:t>Objetivo general</w:t>
+      </w:r>
+      <w:bookmarkEnd w:id="5"/>
     </w:p>
     <w:p>
       <w:pPr>
@@ -6701,148 +7075,23 @@
       </w:pPr>
       <w:r>
         <w:rPr>
-          <w:rFonts w:ascii="Arial" w:eastAsia="Times New Roman" w:hAnsi="Arial"/>
-          <w:szCs w:val="24"/>
-          <w:lang w:val="es-ES"/>
-        </w:rPr>
-        <w:t xml:space="preserve">A través de la historia podemos evidenciar una constante evolución del sector de los videojuegos tanto tecnológica como de mercado. No obstante, si revisamos un poco más al detalle podremos darnos cuenta </w:t>
-      </w:r>
-      <w:r>
-        <w:rPr>
-          <w:rFonts w:ascii="Arial" w:eastAsia="Times New Roman" w:hAnsi="Arial"/>
-          <w:szCs w:val="24"/>
-          <w:lang w:val="es-ES"/>
-        </w:rPr>
-        <w:t>de que</w:t>
-      </w:r>
-      <w:r>
-        <w:rPr>
-          <w:rFonts w:ascii="Arial" w:eastAsia="Times New Roman" w:hAnsi="Arial"/>
-          <w:szCs w:val="24"/>
-          <w:lang w:val="es-ES"/>
-        </w:rPr>
-        <w:t xml:space="preserve"> a pesar de que existe un porcentaje significativo de personas con algún tipo de discapacidad a ni</w:t>
-      </w:r>
-      <w:r>
-        <w:rPr>
-          <w:rFonts w:ascii="Arial" w:eastAsia="Times New Roman" w:hAnsi="Arial"/>
-          <w:szCs w:val="24"/>
-          <w:lang w:val="es-ES"/>
-        </w:rPr>
-        <w:t xml:space="preserve">vel mundial, no existe una </w:t>
-      </w:r>
-      <w:r>
-        <w:rPr>
-          <w:rFonts w:ascii="Arial" w:eastAsia="Times New Roman" w:hAnsi="Arial"/>
-          <w:szCs w:val="24"/>
-          <w:lang w:val="es-ES"/>
-        </w:rPr>
-        <w:t xml:space="preserve">preocupación </w:t>
-      </w:r>
-      <w:r>
-        <w:rPr>
-          <w:rFonts w:ascii="Arial" w:eastAsia="Times New Roman" w:hAnsi="Arial"/>
-          <w:szCs w:val="24"/>
-          <w:lang w:val="es-ES"/>
-        </w:rPr>
-        <w:t xml:space="preserve">significativa </w:t>
-      </w:r>
-      <w:r>
-        <w:rPr>
-          <w:rFonts w:ascii="Arial" w:eastAsia="Times New Roman" w:hAnsi="Arial"/>
-          <w:szCs w:val="24"/>
-          <w:lang w:val="es-ES"/>
-        </w:rPr>
-        <w:t>por la ad</w:t>
-      </w:r>
-      <w:r>
-        <w:rPr>
-          <w:rFonts w:ascii="Arial" w:eastAsia="Times New Roman" w:hAnsi="Arial"/>
-          <w:szCs w:val="24"/>
-          <w:lang w:val="es-ES"/>
-        </w:rPr>
-        <w:t xml:space="preserve">aptabilidad de los juegos para esta </w:t>
-      </w:r>
-      <w:r>
-        <w:rPr>
-          <w:rFonts w:ascii="Arial" w:eastAsia="Times New Roman" w:hAnsi="Arial"/>
-          <w:szCs w:val="24"/>
-          <w:lang w:val="es-ES"/>
-        </w:rPr>
-        <w:t>población</w:t>
-      </w:r>
-      <w:r>
-        <w:rPr>
-          <w:rFonts w:ascii="Arial" w:eastAsia="Times New Roman" w:hAnsi="Arial"/>
-          <w:szCs w:val="24"/>
-          <w:lang w:val="es-ES"/>
-        </w:rPr>
-        <w:t>,</w:t>
-      </w:r>
-      <w:r>
-        <w:rPr>
-          <w:rFonts w:ascii="Arial" w:eastAsia="Times New Roman" w:hAnsi="Arial"/>
-          <w:szCs w:val="24"/>
-          <w:lang w:val="es-ES"/>
-        </w:rPr>
-        <w:t xml:space="preserve"> con lo cual se les brindaría la oportunidad de disfrutar una experiencia para el aprendizaje de habilidades, el entrenamiento y la rehabilitación. No podemos ignorar que en la actualidad ya existen unos videojuegos diseñados para esta población, donde algunas organizaciones no se han olvidaron que existen y decidieron darles una oportunidad más de inclusión a estas personas, muchas veces sin alcanzar un desarrollo usable en su totalidad. Por lo anterior observamos la importancia del desarrollo de un videojuego a medida, realizando cada diseño y construcción pensando en las características de usabilidad que necesita esta población, ya que este les dará la oportunidad de utilizar JANFOX sin necesidad de un mayor esfuerzo. Esto se logrará gracias a la implementación de la inteligencia artificial, ya que el juego incluirá componentes esenciales </w:t>
-      </w:r>
-      <w:r>
-        <w:rPr>
-          <w:rFonts w:ascii="Arial" w:eastAsia="Times New Roman" w:hAnsi="Arial"/>
-          <w:szCs w:val="24"/>
-          <w:lang w:val="es-ES"/>
-        </w:rPr>
-        <w:t xml:space="preserve">de </w:t>
-      </w:r>
-      <w:r>
-        <w:rPr>
-          <w:rFonts w:ascii="Arial" w:eastAsia="Times New Roman" w:hAnsi="Arial"/>
-          <w:szCs w:val="24"/>
-          <w:lang w:val="es-ES"/>
-        </w:rPr>
-        <w:t>reconocimiento de voz proporcionando interacción agradable del jugador en el videojuego</w:t>
-      </w:r>
-      <w:r>
-        <w:rPr>
           <w:rFonts w:ascii="Arial" w:hAnsi="Arial"/>
           <w:szCs w:val="24"/>
           <w:lang w:val="es-ES" w:eastAsia="es-ES"/>
         </w:rPr>
+        <w:t>Desarrollar JANFOX, un videojuego manejado por comandos de voz utilizando IA para los niños que sufren de discapacidad motriz de la fundación FUNAN</w:t>
+      </w:r>
+      <w:r>
+        <w:rPr>
+          <w:rFonts w:ascii="Arial" w:hAnsi="Arial"/>
+          <w:szCs w:val="24"/>
+          <w:lang w:val="es-ES" w:eastAsia="es-ES"/>
+        </w:rPr>
         <w:t>.</w:t>
       </w:r>
     </w:p>
     <w:p>
       <w:pPr>
-        <w:rPr>
-          <w:rFonts w:ascii="Arial" w:hAnsi="Arial"/>
-          <w:szCs w:val="24"/>
-          <w:lang w:val="es-ES" w:eastAsia="es-ES"/>
-        </w:rPr>
-      </w:pPr>
-    </w:p>
-    <w:p>
-      <w:pPr>
-        <w:pStyle w:val="Ttulo1"/>
-        <w:rPr>
-          <w:rFonts w:ascii="Arial" w:hAnsi="Arial"/>
-          <w:szCs w:val="24"/>
-          <w:lang w:val="es-ES"/>
-        </w:rPr>
-      </w:pPr>
-      <w:bookmarkStart w:id="4" w:name="_Toc70623740"/>
-      <w:r>
-        <w:rPr>
-          <w:rFonts w:ascii="Arial" w:hAnsi="Arial"/>
-          <w:szCs w:val="24"/>
-          <w:lang w:val="es-ES"/>
-        </w:rPr>
-        <w:t>Objetivos</w:t>
-      </w:r>
-      <w:bookmarkEnd w:id="4"/>
-    </w:p>
-    <w:p>
-      <w:pPr>
         <w:pStyle w:val="Ttulo3"/>
         <w:rPr>
           <w:rFonts w:ascii="Arial" w:hAnsi="Arial" w:cs="Arial"/>
@@ -6850,59 +7099,13 @@
           <w:lang w:val="es-ES"/>
         </w:rPr>
       </w:pPr>
-      <w:bookmarkStart w:id="5" w:name="_Toc70623741"/>
+      <w:bookmarkStart w:id="6" w:name="_Toc70623742"/>
       <w:r>
         <w:rPr>
           <w:rFonts w:ascii="Arial" w:hAnsi="Arial" w:cs="Arial"/>
           <w:szCs w:val="24"/>
           <w:lang w:val="es-ES"/>
         </w:rPr>
-        <w:t>Objetivo general</w:t>
-      </w:r>
-      <w:bookmarkEnd w:id="5"/>
-    </w:p>
-    <w:p>
-      <w:pPr>
-        <w:rPr>
-          <w:rFonts w:ascii="Arial" w:hAnsi="Arial"/>
-          <w:szCs w:val="24"/>
-          <w:lang w:val="es-ES" w:eastAsia="es-ES"/>
-        </w:rPr>
-      </w:pPr>
-      <w:r>
-        <w:rPr>
-          <w:rFonts w:ascii="Arial" w:hAnsi="Arial"/>
-          <w:szCs w:val="24"/>
-          <w:lang w:val="es-ES" w:eastAsia="es-ES"/>
-        </w:rPr>
-        <w:t>Desarrollar JANFOX, un videojuego manejado por comandos de voz utilizando IA para los niños que sufren de discapacidad motriz de la fundación FUNAN</w:t>
-      </w:r>
-      <w:r>
-        <w:rPr>
-          <w:rFonts w:ascii="Arial" w:hAnsi="Arial"/>
-          <w:szCs w:val="24"/>
-          <w:lang w:val="es-ES" w:eastAsia="es-ES"/>
-        </w:rPr>
-        <w:t>.</w:t>
-      </w:r>
-    </w:p>
-    <w:p>
-      <w:pPr>
-        <w:pStyle w:val="Ttulo3"/>
-        <w:rPr>
-          <w:rFonts w:ascii="Arial" w:hAnsi="Arial" w:cs="Arial"/>
-          <w:szCs w:val="24"/>
-          <w:lang w:val="es-ES"/>
-        </w:rPr>
-      </w:pPr>
-      <w:bookmarkStart w:id="6" w:name="_Toc70623742"/>
-      <w:r>
-        <w:rPr>
-          <w:rFonts w:ascii="Arial" w:hAnsi="Arial" w:cs="Arial"/>
-          <w:szCs w:val="24"/>
-          <w:lang w:val="es-ES"/>
-        </w:rPr>
-        <w:lastRenderedPageBreak/>
         <w:t>Objetivos específicos</w:t>
       </w:r>
       <w:bookmarkEnd w:id="6"/>
@@ -7067,9 +7270,37 @@
           <w:szCs w:val="24"/>
           <w:lang w:val="es-ES"/>
         </w:rPr>
-        <w:t>Xbox Adaptive Controller</w:t>
+        <w:t xml:space="preserve">Xbox </w:t>
+      </w:r>
+      <w:proofErr w:type="spellStart"/>
+      <w:r>
+        <w:rPr>
+          <w:rFonts w:ascii="Arial" w:hAnsi="Arial" w:cs="Arial"/>
+          <w:szCs w:val="24"/>
+          <w:lang w:val="es-ES"/>
+        </w:rPr>
+        <w:t>Adaptive</w:t>
+      </w:r>
+      <w:proofErr w:type="spellEnd"/>
+      <w:r>
+        <w:rPr>
+          <w:rFonts w:ascii="Arial" w:hAnsi="Arial" w:cs="Arial"/>
+          <w:szCs w:val="24"/>
+          <w:lang w:val="es-ES"/>
+        </w:rPr>
+        <w:t xml:space="preserve"> </w:t>
+      </w:r>
+      <w:proofErr w:type="spellStart"/>
+      <w:r>
+        <w:rPr>
+          <w:rFonts w:ascii="Arial" w:hAnsi="Arial" w:cs="Arial"/>
+          <w:szCs w:val="24"/>
+          <w:lang w:val="es-ES"/>
+        </w:rPr>
+        <w:t>Controller</w:t>
       </w:r>
       <w:bookmarkEnd w:id="9"/>
+      <w:proofErr w:type="spellEnd"/>
     </w:p>
     <w:p>
       <w:pPr>
@@ -7191,15 +7422,35 @@
                               </w:rPr>
                               <w:fldChar w:fldCharType="end"/>
                             </w:r>
+                            <w:proofErr w:type="gramStart"/>
                             <w:r>
                               <w:rPr>
                                 <w:rFonts w:ascii="Arial" w:hAnsi="Arial"/>
                                 <w:sz w:val="24"/>
                                 <w:szCs w:val="24"/>
                               </w:rPr>
-                              <w:t>:Xbox Adatative</w:t>
+                              <w:t>:Xbox</w:t>
+                            </w:r>
+                            <w:proofErr w:type="gramEnd"/>
+                            <w:r>
+                              <w:rPr>
+                                <w:rFonts w:ascii="Arial" w:hAnsi="Arial"/>
+                                <w:sz w:val="24"/>
+                                <w:szCs w:val="24"/>
+                              </w:rPr>
+                              <w:t xml:space="preserve"> </w:t>
+                            </w:r>
+                            <w:proofErr w:type="spellStart"/>
+                            <w:r>
+                              <w:rPr>
+                                <w:rFonts w:ascii="Arial" w:hAnsi="Arial"/>
+                                <w:sz w:val="24"/>
+                                <w:szCs w:val="24"/>
+                              </w:rPr>
+                              <w:t>Adatative</w:t>
                             </w:r>
                             <w:bookmarkEnd w:id="10"/>
+                            <w:proofErr w:type="spellEnd"/>
                           </w:p>
                         </w:txbxContent>
                       </wps:txbx>
@@ -7292,15 +7543,35 @@
                         </w:rPr>
                         <w:fldChar w:fldCharType="end"/>
                       </w:r>
+                      <w:proofErr w:type="gramStart"/>
                       <w:r>
                         <w:rPr>
                           <w:rFonts w:ascii="Arial" w:hAnsi="Arial"/>
                           <w:sz w:val="24"/>
                           <w:szCs w:val="24"/>
                         </w:rPr>
-                        <w:t>:Xbox Adatative</w:t>
+                        <w:t>:Xbox</w:t>
+                      </w:r>
+                      <w:proofErr w:type="gramEnd"/>
+                      <w:r>
+                        <w:rPr>
+                          <w:rFonts w:ascii="Arial" w:hAnsi="Arial"/>
+                          <w:sz w:val="24"/>
+                          <w:szCs w:val="24"/>
+                        </w:rPr>
+                        <w:t xml:space="preserve"> </w:t>
+                      </w:r>
+                      <w:proofErr w:type="spellStart"/>
+                      <w:r>
+                        <w:rPr>
+                          <w:rFonts w:ascii="Arial" w:hAnsi="Arial"/>
+                          <w:sz w:val="24"/>
+                          <w:szCs w:val="24"/>
+                        </w:rPr>
+                        <w:t>Adatative</w:t>
                       </w:r>
                       <w:bookmarkEnd w:id="11"/>
+                      <w:proofErr w:type="spellEnd"/>
                     </w:p>
                   </w:txbxContent>
                 </v:textbox>
@@ -7389,7 +7660,79 @@
           <w:szCs w:val="24"/>
           <w:lang w:val="es-ES"/>
         </w:rPr>
-        <w:t>El Adaptative Xbox Controller permite a los usuarios conectar interruptores, botones, joysticks y soportes para crear un controlador personalizado que se adapte a sus necesidades y habilidades Diseñado principalmente para satisfacer las necesidades de los jugadores con movilidad limitada, Xbox Adaptive Controller es un centro unificado para dispositivos que ayuda a que los juegos sean más accesibles.</w:t>
+        <w:t xml:space="preserve">El </w:t>
+      </w:r>
+      <w:proofErr w:type="spellStart"/>
+      <w:r>
+        <w:rPr>
+          <w:rFonts w:ascii="Arial" w:hAnsi="Arial"/>
+          <w:szCs w:val="24"/>
+          <w:lang w:val="es-ES"/>
+        </w:rPr>
+        <w:t>Adaptative</w:t>
+      </w:r>
+      <w:proofErr w:type="spellEnd"/>
+      <w:r>
+        <w:rPr>
+          <w:rFonts w:ascii="Arial" w:hAnsi="Arial"/>
+          <w:szCs w:val="24"/>
+          <w:lang w:val="es-ES"/>
+        </w:rPr>
+        <w:t xml:space="preserve"> Xbox </w:t>
+      </w:r>
+      <w:proofErr w:type="spellStart"/>
+      <w:r>
+        <w:rPr>
+          <w:rFonts w:ascii="Arial" w:hAnsi="Arial"/>
+          <w:szCs w:val="24"/>
+          <w:lang w:val="es-ES"/>
+        </w:rPr>
+        <w:t>Controller</w:t>
+      </w:r>
+      <w:proofErr w:type="spellEnd"/>
+      <w:r>
+        <w:rPr>
+          <w:rFonts w:ascii="Arial" w:hAnsi="Arial"/>
+          <w:szCs w:val="24"/>
+          <w:lang w:val="es-ES"/>
+        </w:rPr>
+        <w:t xml:space="preserve"> permite a los usuarios conectar interruptores, botones, joysticks y soportes para crear un controlador personalizado que se adapte a sus necesidades y habilidades Diseñado principalmente para satisfacer las necesidades de los jugadores con movilidad limitada, Xbox </w:t>
+      </w:r>
+      <w:proofErr w:type="spellStart"/>
+      <w:r>
+        <w:rPr>
+          <w:rFonts w:ascii="Arial" w:hAnsi="Arial"/>
+          <w:szCs w:val="24"/>
+          <w:lang w:val="es-ES"/>
+        </w:rPr>
+        <w:t>Adaptive</w:t>
+      </w:r>
+      <w:proofErr w:type="spellEnd"/>
+      <w:r>
+        <w:rPr>
+          <w:rFonts w:ascii="Arial" w:hAnsi="Arial"/>
+          <w:szCs w:val="24"/>
+          <w:lang w:val="es-ES"/>
+        </w:rPr>
+        <w:t xml:space="preserve"> </w:t>
+      </w:r>
+      <w:proofErr w:type="spellStart"/>
+      <w:r>
+        <w:rPr>
+          <w:rFonts w:ascii="Arial" w:hAnsi="Arial"/>
+          <w:szCs w:val="24"/>
+          <w:lang w:val="es-ES"/>
+        </w:rPr>
+        <w:t>Controller</w:t>
+      </w:r>
+      <w:proofErr w:type="spellEnd"/>
+      <w:r>
+        <w:rPr>
+          <w:rFonts w:ascii="Arial" w:hAnsi="Arial"/>
+          <w:szCs w:val="24"/>
+          <w:lang w:val="es-ES"/>
+        </w:rPr>
+        <w:t xml:space="preserve"> es un centro unificado para dispositivos que ayuda a que los juegos sean más accesibles.</w:t>
       </w:r>
       <w:r>
         <w:rPr>
@@ -7417,25 +7760,223 @@
           <w:szCs w:val="24"/>
           <w:lang w:val="es-ES"/>
         </w:rPr>
-        <w:t>Construido desde cero a través de asociaciones sólidas con The AbleGamers Charity, The Cerebral Palsy Foundation, SpecialEffect, Warfighter Engaged y muchos miembros de la comunidad. La información de estos grupos ha ayudado a dar forma al diseño, la funcionalidad y el empaque del Controlador Adaptativo Xbox.</w:t>
-      </w:r>
-    </w:p>
-    <w:p>
-      <w:pPr>
-        <w:rPr>
-          <w:rFonts w:ascii="Arial" w:hAnsi="Arial"/>
-          <w:szCs w:val="24"/>
-          <w:lang w:val="es-ES"/>
-        </w:rPr>
-      </w:pPr>
-      <w:r>
-        <w:rPr>
-          <w:rFonts w:ascii="Arial" w:hAnsi="Arial"/>
-          <w:szCs w:val="24"/>
-          <w:lang w:val="es-ES"/>
-        </w:rPr>
         <w:lastRenderedPageBreak/>
-        <w:t>Spencer Allen es un jugador apasionado e incesante creador quien tuvo un accidente que lo dejó paralizado del pecho hacia abajo. Partiendo del Controlador Adaptativo Xbox, creó su propio equipo con la adición de botones personalizados y joysticks, dándole el control preciso para jugar Halo y Call of Duty al nivel que solía.</w:t>
+        <w:t xml:space="preserve">Construido desde cero a través de asociaciones sólidas con </w:t>
+      </w:r>
+      <w:proofErr w:type="spellStart"/>
+      <w:r>
+        <w:rPr>
+          <w:rFonts w:ascii="Arial" w:hAnsi="Arial"/>
+          <w:szCs w:val="24"/>
+          <w:lang w:val="es-ES"/>
+        </w:rPr>
+        <w:t>The</w:t>
+      </w:r>
+      <w:proofErr w:type="spellEnd"/>
+      <w:r>
+        <w:rPr>
+          <w:rFonts w:ascii="Arial" w:hAnsi="Arial"/>
+          <w:szCs w:val="24"/>
+          <w:lang w:val="es-ES"/>
+        </w:rPr>
+        <w:t xml:space="preserve"> </w:t>
+      </w:r>
+      <w:proofErr w:type="spellStart"/>
+      <w:r>
+        <w:rPr>
+          <w:rFonts w:ascii="Arial" w:hAnsi="Arial"/>
+          <w:szCs w:val="24"/>
+          <w:lang w:val="es-ES"/>
+        </w:rPr>
+        <w:t>AbleGamers</w:t>
+      </w:r>
+      <w:proofErr w:type="spellEnd"/>
+      <w:r>
+        <w:rPr>
+          <w:rFonts w:ascii="Arial" w:hAnsi="Arial"/>
+          <w:szCs w:val="24"/>
+          <w:lang w:val="es-ES"/>
+        </w:rPr>
+        <w:t xml:space="preserve"> </w:t>
+      </w:r>
+      <w:proofErr w:type="spellStart"/>
+      <w:r>
+        <w:rPr>
+          <w:rFonts w:ascii="Arial" w:hAnsi="Arial"/>
+          <w:szCs w:val="24"/>
+          <w:lang w:val="es-ES"/>
+        </w:rPr>
+        <w:t>Charity</w:t>
+      </w:r>
+      <w:proofErr w:type="spellEnd"/>
+      <w:r>
+        <w:rPr>
+          <w:rFonts w:ascii="Arial" w:hAnsi="Arial"/>
+          <w:szCs w:val="24"/>
+          <w:lang w:val="es-ES"/>
+        </w:rPr>
+        <w:t xml:space="preserve">, </w:t>
+      </w:r>
+      <w:proofErr w:type="spellStart"/>
+      <w:r>
+        <w:rPr>
+          <w:rFonts w:ascii="Arial" w:hAnsi="Arial"/>
+          <w:szCs w:val="24"/>
+          <w:lang w:val="es-ES"/>
+        </w:rPr>
+        <w:t>The</w:t>
+      </w:r>
+      <w:proofErr w:type="spellEnd"/>
+      <w:r>
+        <w:rPr>
+          <w:rFonts w:ascii="Arial" w:hAnsi="Arial"/>
+          <w:szCs w:val="24"/>
+          <w:lang w:val="es-ES"/>
+        </w:rPr>
+        <w:t xml:space="preserve"> Cerebral </w:t>
+      </w:r>
+      <w:proofErr w:type="spellStart"/>
+      <w:r>
+        <w:rPr>
+          <w:rFonts w:ascii="Arial" w:hAnsi="Arial"/>
+          <w:szCs w:val="24"/>
+          <w:lang w:val="es-ES"/>
+        </w:rPr>
+        <w:t>Palsy</w:t>
+      </w:r>
+      <w:proofErr w:type="spellEnd"/>
+      <w:r>
+        <w:rPr>
+          <w:rFonts w:ascii="Arial" w:hAnsi="Arial"/>
+          <w:szCs w:val="24"/>
+          <w:lang w:val="es-ES"/>
+        </w:rPr>
+        <w:t xml:space="preserve"> </w:t>
+      </w:r>
+      <w:proofErr w:type="spellStart"/>
+      <w:r>
+        <w:rPr>
+          <w:rFonts w:ascii="Arial" w:hAnsi="Arial"/>
+          <w:szCs w:val="24"/>
+          <w:lang w:val="es-ES"/>
+        </w:rPr>
+        <w:t>Foundation</w:t>
+      </w:r>
+      <w:proofErr w:type="spellEnd"/>
+      <w:r>
+        <w:rPr>
+          <w:rFonts w:ascii="Arial" w:hAnsi="Arial"/>
+          <w:szCs w:val="24"/>
+          <w:lang w:val="es-ES"/>
+        </w:rPr>
+        <w:t xml:space="preserve">, </w:t>
+      </w:r>
+      <w:proofErr w:type="spellStart"/>
+      <w:r>
+        <w:rPr>
+          <w:rFonts w:ascii="Arial" w:hAnsi="Arial"/>
+          <w:szCs w:val="24"/>
+          <w:lang w:val="es-ES"/>
+        </w:rPr>
+        <w:t>SpecialEffect</w:t>
+      </w:r>
+      <w:proofErr w:type="spellEnd"/>
+      <w:r>
+        <w:rPr>
+          <w:rFonts w:ascii="Arial" w:hAnsi="Arial"/>
+          <w:szCs w:val="24"/>
+          <w:lang w:val="es-ES"/>
+        </w:rPr>
+        <w:t xml:space="preserve">, </w:t>
+      </w:r>
+      <w:proofErr w:type="spellStart"/>
+      <w:r>
+        <w:rPr>
+          <w:rFonts w:ascii="Arial" w:hAnsi="Arial"/>
+          <w:szCs w:val="24"/>
+          <w:lang w:val="es-ES"/>
+        </w:rPr>
+        <w:t>Warfighter</w:t>
+      </w:r>
+      <w:proofErr w:type="spellEnd"/>
+      <w:r>
+        <w:rPr>
+          <w:rFonts w:ascii="Arial" w:hAnsi="Arial"/>
+          <w:szCs w:val="24"/>
+          <w:lang w:val="es-ES"/>
+        </w:rPr>
+        <w:t xml:space="preserve"> </w:t>
+      </w:r>
+      <w:proofErr w:type="spellStart"/>
+      <w:r>
+        <w:rPr>
+          <w:rFonts w:ascii="Arial" w:hAnsi="Arial"/>
+          <w:szCs w:val="24"/>
+          <w:lang w:val="es-ES"/>
+        </w:rPr>
+        <w:t>Engaged</w:t>
+      </w:r>
+      <w:proofErr w:type="spellEnd"/>
+      <w:r>
+        <w:rPr>
+          <w:rFonts w:ascii="Arial" w:hAnsi="Arial"/>
+          <w:szCs w:val="24"/>
+          <w:lang w:val="es-ES"/>
+        </w:rPr>
+        <w:t xml:space="preserve"> y muchos miembros de la comunidad. La información de estos grupos ha ayudado a dar forma al diseño, la funcionalidad y el empaque del Controlador Adaptativo Xbox.</w:t>
+      </w:r>
+    </w:p>
+    <w:p>
+      <w:pPr>
+        <w:rPr>
+          <w:rFonts w:ascii="Arial" w:hAnsi="Arial"/>
+          <w:szCs w:val="24"/>
+          <w:lang w:val="es-ES"/>
+        </w:rPr>
+      </w:pPr>
+      <w:r>
+        <w:rPr>
+          <w:rFonts w:ascii="Arial" w:hAnsi="Arial"/>
+          <w:szCs w:val="24"/>
+          <w:lang w:val="es-ES"/>
+        </w:rPr>
+        <w:t xml:space="preserve">Spencer Allen es un jugador apasionado e incesante creador quien tuvo un accidente que lo dejó paralizado del pecho hacia abajo. Partiendo del Controlador Adaptativo Xbox, creó su propio equipo con la adición de botones personalizados y joysticks, dándole el control preciso para jugar Halo y </w:t>
+      </w:r>
+      <w:proofErr w:type="spellStart"/>
+      <w:r>
+        <w:rPr>
+          <w:rFonts w:ascii="Arial" w:hAnsi="Arial"/>
+          <w:szCs w:val="24"/>
+          <w:lang w:val="es-ES"/>
+        </w:rPr>
+        <w:t>Call</w:t>
+      </w:r>
+      <w:proofErr w:type="spellEnd"/>
+      <w:r>
+        <w:rPr>
+          <w:rFonts w:ascii="Arial" w:hAnsi="Arial"/>
+          <w:szCs w:val="24"/>
+          <w:lang w:val="es-ES"/>
+        </w:rPr>
+        <w:t xml:space="preserve"> of </w:t>
+      </w:r>
+      <w:proofErr w:type="spellStart"/>
+      <w:r>
+        <w:rPr>
+          <w:rFonts w:ascii="Arial" w:hAnsi="Arial"/>
+          <w:szCs w:val="24"/>
+          <w:lang w:val="es-ES"/>
+        </w:rPr>
+        <w:t>Duty</w:t>
+      </w:r>
+      <w:proofErr w:type="spellEnd"/>
+      <w:r>
+        <w:rPr>
+          <w:rFonts w:ascii="Arial" w:hAnsi="Arial"/>
+          <w:szCs w:val="24"/>
+          <w:lang w:val="es-ES"/>
+        </w:rPr>
+        <w:t xml:space="preserve"> al nivel que solía.</w:t>
       </w:r>
     </w:p>
     <w:p>
@@ -7449,6 +7990,7 @@
         </w:rPr>
       </w:pPr>
       <w:bookmarkStart w:id="12" w:name="_Toc70623746"/>
+      <w:proofErr w:type="spellStart"/>
       <w:r>
         <w:rPr>
           <w:rFonts w:ascii="Arial" w:hAnsi="Arial" w:cs="Arial"/>
@@ -7459,6 +8001,7 @@
         <w:t>EnPathia</w:t>
       </w:r>
       <w:bookmarkEnd w:id="12"/>
+      <w:proofErr w:type="spellEnd"/>
     </w:p>
     <w:p>
       <w:pPr>
@@ -7470,14 +8013,25 @@
           <w:lang w:val="es-ES"/>
         </w:rPr>
       </w:pPr>
-      <w:r>
-        <w:rPr>
-          <w:rFonts w:ascii="Arial" w:hAnsi="Arial"/>
-          <w:szCs w:val="24"/>
-          <w:lang w:val="es-ES"/>
-        </w:rPr>
-        <w:t xml:space="preserve">EnPathia es un producto que facilita el acceso al ordenador a personas con movilidad reducida o nula en las extremidades superiores. Es una adaptación, un periférico que permite trabajar con el ordenador con la misma facilidad que con un ratón y un teclado convencionales, pero sin necesidad de usar las manos. En algunos sentidos </w:t>
-      </w:r>
+      <w:proofErr w:type="spellStart"/>
+      <w:r>
+        <w:rPr>
+          <w:rFonts w:ascii="Arial" w:hAnsi="Arial"/>
+          <w:szCs w:val="24"/>
+          <w:lang w:val="es-ES"/>
+        </w:rPr>
+        <w:t>EnPathia</w:t>
+      </w:r>
+      <w:proofErr w:type="spellEnd"/>
+      <w:r>
+        <w:rPr>
+          <w:rFonts w:ascii="Arial" w:hAnsi="Arial"/>
+          <w:szCs w:val="24"/>
+          <w:lang w:val="es-ES"/>
+        </w:rPr>
+        <w:t xml:space="preserve"> es un producto que facilita el acceso al ordenador a personas con movilidad reducida o nula en las extremidades superiores. Es una adaptación, un periférico que permite trabajar con el ordenador con la misma facilidad que con un ratón y un teclado convencionales, pero sin necesidad de usar las manos. En algunos sentidos </w:t>
+      </w:r>
+      <w:proofErr w:type="spellStart"/>
       <w:r>
         <w:rPr>
           <w:rFonts w:ascii="Arial" w:hAnsi="Arial"/>
@@ -7492,17 +8046,27 @@
           <w:szCs w:val="24"/>
           <w:lang w:val="es-ES"/>
         </w:rPr>
-        <w:t>nPathia es un ratón adaptado, pero no sólo es eso. También es un teclado adaptado, una interfaz para usar hasta dos pulsadores con el ordenador, una aplicación para simular clics del ratón.</w:t>
-      </w:r>
-    </w:p>
-    <w:p>
-      <w:pPr>
-        <w:rPr>
-          <w:rFonts w:ascii="Arial" w:hAnsi="Arial"/>
-          <w:szCs w:val="24"/>
-          <w:lang w:val="es-ES"/>
-        </w:rPr>
-      </w:pPr>
+        <w:t>nPathia</w:t>
+      </w:r>
+      <w:proofErr w:type="spellEnd"/>
+      <w:r>
+        <w:rPr>
+          <w:rFonts w:ascii="Arial" w:hAnsi="Arial"/>
+          <w:szCs w:val="24"/>
+          <w:lang w:val="es-ES"/>
+        </w:rPr>
+        <w:t xml:space="preserve"> es un ratón adaptado, pero no sólo es eso. También es un teclado adaptado, una interfaz para usar hasta dos pulsadores con el ordenador, una aplicación para simular clics del ratón.</w:t>
+      </w:r>
+    </w:p>
+    <w:p>
+      <w:pPr>
+        <w:rPr>
+          <w:rFonts w:ascii="Arial" w:hAnsi="Arial"/>
+          <w:szCs w:val="24"/>
+          <w:lang w:val="es-ES"/>
+        </w:rPr>
+      </w:pPr>
+      <w:proofErr w:type="spellStart"/>
       <w:r>
         <w:rPr>
           <w:rFonts w:ascii="Arial" w:hAnsi="Arial"/>
@@ -7517,7 +8081,16 @@
           <w:szCs w:val="24"/>
           <w:lang w:val="es-ES"/>
         </w:rPr>
-        <w:t>nPathia consiste en un pequeño sensor que se fija con una cinta a alguna parte del cuerpo. El usuario sólo tiene que realizar movimientos suaves y naturales para controlar el ordenador. El sensor se puede colocar en cualquier parte del cuerpo y en cualquier posición. El sistema se adapta automáticamente al movimiento que le resulte más cómodo realizar.</w:t>
+        <w:t>nPathia</w:t>
+      </w:r>
+      <w:proofErr w:type="spellEnd"/>
+      <w:r>
+        <w:rPr>
+          <w:rFonts w:ascii="Arial" w:hAnsi="Arial"/>
+          <w:szCs w:val="24"/>
+          <w:lang w:val="es-ES"/>
+        </w:rPr>
+        <w:t xml:space="preserve"> consiste en un pequeño sensor que se fija con una cinta a alguna parte del cuerpo. El usuario sólo tiene que realizar movimientos suaves y naturales para controlar el ordenador. El sensor se puede colocar en cualquier parte del cuerpo y en cualquier posición. El sistema se adapta automáticamente al movimiento que le resulte más cómodo realizar.</w:t>
       </w:r>
     </w:p>
     <w:p>
@@ -7530,6 +8103,7 @@
         </w:rPr>
       </w:pPr>
       <w:bookmarkStart w:id="13" w:name="_Toc70623747"/>
+      <w:proofErr w:type="spellStart"/>
       <w:r>
         <w:rPr>
           <w:rFonts w:ascii="Arial" w:hAnsi="Arial" w:cs="Arial"/>
@@ -7539,6 +8113,7 @@
         <w:t>VoiceBot</w:t>
       </w:r>
       <w:bookmarkEnd w:id="13"/>
+      <w:proofErr w:type="spellEnd"/>
     </w:p>
     <w:p>
       <w:pPr>
@@ -7552,13 +8127,23 @@
           <w:lang w:val="es-ES"/>
         </w:rPr>
       </w:pPr>
-      <w:r>
-        <w:rPr>
-          <w:rFonts w:ascii="Arial" w:hAnsi="Arial"/>
-          <w:szCs w:val="24"/>
-          <w:lang w:val="es-ES"/>
-        </w:rPr>
-        <w:t>VoiceBot permite tener el mando con la voz, Decir los comandos en voz alta para enviar acciones a los juegos y aplicaciones. Usar la voz para escribir atajos de teclado, hacer clic y mover el ratón, además de ejecutar macros y guiones.</w:t>
+      <w:proofErr w:type="spellStart"/>
+      <w:r>
+        <w:rPr>
+          <w:rFonts w:ascii="Arial" w:hAnsi="Arial"/>
+          <w:szCs w:val="24"/>
+          <w:lang w:val="es-ES"/>
+        </w:rPr>
+        <w:t>VoiceBot</w:t>
+      </w:r>
+      <w:proofErr w:type="spellEnd"/>
+      <w:r>
+        <w:rPr>
+          <w:rFonts w:ascii="Arial" w:hAnsi="Arial"/>
+          <w:szCs w:val="24"/>
+          <w:lang w:val="es-ES"/>
+        </w:rPr>
+        <w:t xml:space="preserve"> permite tener el mando con la voz, Decir los comandos en voz alta para enviar acciones a los juegos y aplicaciones. Usar la voz para escribir atajos de teclado, hacer clic y mover el ratón, además de ejecutar macros y guiones.</w:t>
       </w:r>
     </w:p>
     <w:p>
@@ -7571,40 +8156,52 @@
         </w:rPr>
       </w:pPr>
       <w:bookmarkStart w:id="14" w:name="_Toc70623748"/>
+      <w:proofErr w:type="spellStart"/>
       <w:r>
         <w:rPr>
           <w:rFonts w:ascii="Arial" w:hAnsi="Arial" w:cs="Arial"/>
           <w:szCs w:val="24"/>
           <w:lang w:val="es-ES"/>
         </w:rPr>
-        <w:t>Chicken Scream</w:t>
+        <w:lastRenderedPageBreak/>
+        <w:t>Chicken</w:t>
+      </w:r>
+      <w:proofErr w:type="spellEnd"/>
+      <w:r>
+        <w:rPr>
+          <w:rFonts w:ascii="Arial" w:hAnsi="Arial" w:cs="Arial"/>
+          <w:szCs w:val="24"/>
+          <w:lang w:val="es-ES"/>
+        </w:rPr>
+        <w:t xml:space="preserve"> </w:t>
+      </w:r>
+      <w:proofErr w:type="spellStart"/>
+      <w:r>
+        <w:rPr>
+          <w:rFonts w:ascii="Arial" w:hAnsi="Arial" w:cs="Arial"/>
+          <w:szCs w:val="24"/>
+          <w:lang w:val="es-ES"/>
+        </w:rPr>
+        <w:t>Scream</w:t>
       </w:r>
       <w:bookmarkEnd w:id="14"/>
-    </w:p>
-    <w:p>
-      <w:pPr>
-        <w:rPr>
-          <w:rFonts w:ascii="Arial" w:hAnsi="Arial"/>
-          <w:szCs w:val="24"/>
-          <w:lang w:val="es-ES"/>
-        </w:rPr>
-      </w:pPr>
-      <w:r>
-        <w:rPr>
-          <w:rFonts w:ascii="Arial" w:hAnsi="Arial"/>
-          <w:szCs w:val="24"/>
-          <w:lang w:val="es-ES"/>
-        </w:rPr>
-        <w:t xml:space="preserve">Es un divertido e interactivo juego interactivo donde la voz controla el pollo. Consiste en hacer mucho ruido para forzar el pollo a correr y saltar o permanecer tranquilo para controlar los movimientos de pollo poco a poco, y a medida que avanza </w:t>
-      </w:r>
-      <w:r>
-        <w:rPr>
-          <w:rFonts w:ascii="Arial" w:hAnsi="Arial"/>
-          <w:szCs w:val="24"/>
-          <w:lang w:val="es-ES"/>
-        </w:rPr>
-        <w:lastRenderedPageBreak/>
-        <w:t xml:space="preserve">obtener una puntuación </w:t>
+      <w:proofErr w:type="spellEnd"/>
+    </w:p>
+    <w:p>
+      <w:pPr>
+        <w:rPr>
+          <w:rFonts w:ascii="Arial" w:hAnsi="Arial"/>
+          <w:szCs w:val="24"/>
+          <w:lang w:val="es-ES"/>
+        </w:rPr>
+      </w:pPr>
+      <w:r>
+        <w:rPr>
+          <w:rFonts w:ascii="Arial" w:hAnsi="Arial"/>
+          <w:szCs w:val="24"/>
+          <w:lang w:val="es-ES"/>
+        </w:rPr>
+        <w:t xml:space="preserve">Es un divertido e interactivo juego interactivo donde la voz controla el pollo. Consiste en hacer mucho ruido para forzar el pollo a correr y saltar o permanecer tranquilo para controlar los movimientos de pollo poco a poco, y a medida que avanza obtener una puntuación </w:t>
       </w:r>
       <w:r>
         <w:rPr>
@@ -7633,15 +8230,35 @@
         </w:rPr>
       </w:pPr>
       <w:bookmarkStart w:id="15" w:name="_Toc70623749"/>
+      <w:proofErr w:type="spellStart"/>
       <w:r>
         <w:rPr>
           <w:rFonts w:ascii="Arial" w:hAnsi="Arial" w:cs="Arial"/>
           <w:szCs w:val="24"/>
           <w:lang w:val="es-ES"/>
         </w:rPr>
-        <w:t>Scream Go</w:t>
+        <w:t>Scream</w:t>
+      </w:r>
+      <w:proofErr w:type="spellEnd"/>
+      <w:r>
+        <w:rPr>
+          <w:rFonts w:ascii="Arial" w:hAnsi="Arial" w:cs="Arial"/>
+          <w:szCs w:val="24"/>
+          <w:lang w:val="es-ES"/>
+        </w:rPr>
+        <w:t xml:space="preserve"> </w:t>
+      </w:r>
+      <w:proofErr w:type="spellStart"/>
+      <w:r>
+        <w:rPr>
+          <w:rFonts w:ascii="Arial" w:hAnsi="Arial" w:cs="Arial"/>
+          <w:szCs w:val="24"/>
+          <w:lang w:val="es-ES"/>
+        </w:rPr>
+        <w:t>Go</w:t>
       </w:r>
       <w:bookmarkEnd w:id="15"/>
+      <w:proofErr w:type="spellEnd"/>
     </w:p>
     <w:p>
       <w:pPr>
@@ -7768,6 +8385,7 @@
           <w:szCs w:val="24"/>
           <w:lang w:val="es-ES"/>
         </w:rPr>
+        <w:lastRenderedPageBreak/>
         <w:t>Población</w:t>
       </w:r>
       <w:bookmarkEnd w:id="18"/>
@@ -7802,16 +8420,7 @@
           <w:szCs w:val="24"/>
           <w:lang w:val="es-ES"/>
         </w:rPr>
-        <w:t xml:space="preserve">que se encuentra en la Localidad de Tunjuelito de la ciudad de </w:t>
-      </w:r>
-      <w:r>
-        <w:rPr>
-          <w:rFonts w:ascii="Arial" w:hAnsi="Arial"/>
-          <w:szCs w:val="24"/>
-          <w:lang w:val="es-ES"/>
-        </w:rPr>
-        <w:lastRenderedPageBreak/>
-        <w:t>Bogotá, institución en la cual se realizará las pruebas de implementación del desarrollo y el análisis de los resultados</w:t>
+        <w:t>que se encuentra en la Localidad de Tunjuelito de la ciudad de Bogotá, institución en la cual se realizará las pruebas de implementación del desarrollo y el análisis de los resultados</w:t>
       </w:r>
       <w:r>
         <w:rPr>
@@ -7946,13 +8555,23 @@
           <w:lang w:val="es-ES"/>
         </w:rPr>
       </w:pPr>
-      <w:r>
-        <w:rPr>
-          <w:rFonts w:ascii="Arial" w:hAnsi="Arial"/>
-          <w:szCs w:val="24"/>
-          <w:lang w:val="es-ES"/>
-        </w:rPr>
-        <w:t>Siri funciona como un asistente personal, ya que utiliza procesamiento de lenguaje natural.</w:t>
+      <w:proofErr w:type="spellStart"/>
+      <w:r>
+        <w:rPr>
+          <w:rFonts w:ascii="Arial" w:hAnsi="Arial"/>
+          <w:szCs w:val="24"/>
+          <w:lang w:val="es-ES"/>
+        </w:rPr>
+        <w:t>Siri</w:t>
+      </w:r>
+      <w:proofErr w:type="spellEnd"/>
+      <w:r>
+        <w:rPr>
+          <w:rFonts w:ascii="Arial" w:hAnsi="Arial"/>
+          <w:szCs w:val="24"/>
+          <w:lang w:val="es-ES"/>
+        </w:rPr>
+        <w:t xml:space="preserve"> funciona como un asistente personal, ya que utiliza procesamiento de lenguaje natural.</w:t>
       </w:r>
     </w:p>
     <w:p>
@@ -8009,13 +8628,23 @@
           <w:lang w:val="es-ES"/>
         </w:rPr>
       </w:pPr>
-      <w:r>
-        <w:rPr>
-          <w:rFonts w:ascii="Arial" w:hAnsi="Arial"/>
-          <w:szCs w:val="24"/>
-          <w:lang w:val="es-ES"/>
-        </w:rPr>
-        <w:t>Waze brinda información optimizada de tráfico y navegación en tiempo real.</w:t>
+      <w:proofErr w:type="spellStart"/>
+      <w:r>
+        <w:rPr>
+          <w:rFonts w:ascii="Arial" w:hAnsi="Arial"/>
+          <w:szCs w:val="24"/>
+          <w:lang w:val="es-ES"/>
+        </w:rPr>
+        <w:t>Waze</w:t>
+      </w:r>
+      <w:proofErr w:type="spellEnd"/>
+      <w:r>
+        <w:rPr>
+          <w:rFonts w:ascii="Arial" w:hAnsi="Arial"/>
+          <w:szCs w:val="24"/>
+          <w:lang w:val="es-ES"/>
+        </w:rPr>
+        <w:t xml:space="preserve"> brinda información optimizada de tráfico y navegación en tiempo real.</w:t>
       </w:r>
     </w:p>
     <w:p>
@@ -8033,6 +8662,7 @@
           <w:szCs w:val="24"/>
           <w:lang w:val="es-ES"/>
         </w:rPr>
+        <w:lastRenderedPageBreak/>
         <w:t>Historia</w:t>
       </w:r>
     </w:p>
@@ -8052,7 +8682,43 @@
           <w:szCs w:val="24"/>
           <w:lang w:val="es-ES"/>
         </w:rPr>
-        <w:t>La mayoría tenemos un concepto de la inteligencia artificial alimentado por Hollywood. Exterminadores, robots con crisis existenciales y píldoras rojas y azules. De hecho, la IA ha estado en nuestra imaginación y laboratorios desde 1956 cuando un grupo de científicos inició el proyecto de investigación “Inteligencia artificial” en Dartmouth College en los Estados Unidos.</w:t>
+        <w:t xml:space="preserve">La mayoría tenemos un concepto de la inteligencia artificial alimentado por Hollywood. Exterminadores, robots con crisis existenciales y píldoras rojas y azules. De hecho, la IA ha estado en nuestra imaginación y laboratorios desde 1956 cuando un grupo de científicos inició el proyecto de investigación “Inteligencia artificial” en </w:t>
+      </w:r>
+      <w:proofErr w:type="spellStart"/>
+      <w:r>
+        <w:rPr>
+          <w:rFonts w:ascii="Arial" w:hAnsi="Arial"/>
+          <w:szCs w:val="24"/>
+          <w:lang w:val="es-ES"/>
+        </w:rPr>
+        <w:t>Dartmouth</w:t>
+      </w:r>
+      <w:proofErr w:type="spellEnd"/>
+      <w:r>
+        <w:rPr>
+          <w:rFonts w:ascii="Arial" w:hAnsi="Arial"/>
+          <w:szCs w:val="24"/>
+          <w:lang w:val="es-ES"/>
+        </w:rPr>
+        <w:t xml:space="preserve"> </w:t>
+      </w:r>
+      <w:proofErr w:type="spellStart"/>
+      <w:r>
+        <w:rPr>
+          <w:rFonts w:ascii="Arial" w:hAnsi="Arial"/>
+          <w:szCs w:val="24"/>
+          <w:lang w:val="es-ES"/>
+        </w:rPr>
+        <w:t>College</w:t>
+      </w:r>
+      <w:proofErr w:type="spellEnd"/>
+      <w:r>
+        <w:rPr>
+          <w:rFonts w:ascii="Arial" w:hAnsi="Arial"/>
+          <w:szCs w:val="24"/>
+          <w:lang w:val="es-ES"/>
+        </w:rPr>
+        <w:t xml:space="preserve"> en los Estados Unidos.</w:t>
       </w:r>
     </w:p>
     <w:p>
@@ -8071,7 +8737,6 @@
           <w:szCs w:val="24"/>
           <w:lang w:val="es-ES"/>
         </w:rPr>
-        <w:lastRenderedPageBreak/>
         <w:t xml:space="preserve">Sin embargo, la IA derivó en campos específicos. Con el paso del tiempo, la ciencia evolucionó hacia áreas de conocimiento específicas, y fue entonces que la IA comenzó a generar resultados significativos en nuestras vidas. Fue una combinación entre el reconocimiento de imagen, el procesamiento de lenguaje, las redes neuronales y la mecánica automotriz lo que hizo posible un vehículo autónomo. </w:t>
       </w:r>
     </w:p>
@@ -8305,7 +8970,25 @@
                 <w:szCs w:val="24"/>
                 <w:lang w:val="en-US"/>
               </w:rPr>
-              <w:t>Alan Turing publica “Computing Machinery and Intelligence”</w:t>
+              <w:t xml:space="preserve">Alan Turing </w:t>
+            </w:r>
+            <w:proofErr w:type="spellStart"/>
+            <w:r>
+              <w:rPr>
+                <w:rFonts w:ascii="Arial" w:hAnsi="Arial"/>
+                <w:szCs w:val="24"/>
+                <w:lang w:val="en-US"/>
+              </w:rPr>
+              <w:t>publica</w:t>
+            </w:r>
+            <w:proofErr w:type="spellEnd"/>
+            <w:r>
+              <w:rPr>
+                <w:rFonts w:ascii="Arial" w:hAnsi="Arial"/>
+                <w:szCs w:val="24"/>
+                <w:lang w:val="en-US"/>
+              </w:rPr>
+              <w:t> “Computing Machinery and Intelligence”</w:t>
             </w:r>
           </w:p>
         </w:tc>
@@ -8409,8 +9092,18 @@
                 <w:szCs w:val="24"/>
                 <w:lang w:val="es-ES"/>
               </w:rPr>
-              <w:t>Conferencia de Darmouth</w:t>
-            </w:r>
+              <w:t xml:space="preserve">Conferencia de </w:t>
+            </w:r>
+            <w:proofErr w:type="spellStart"/>
+            <w:r>
+              <w:rPr>
+                <w:rFonts w:ascii="Arial" w:hAnsi="Arial"/>
+                <w:szCs w:val="24"/>
+                <w:lang w:val="es-ES"/>
+              </w:rPr>
+              <w:t>Darmouth</w:t>
+            </w:r>
+            <w:proofErr w:type="spellEnd"/>
           </w:p>
         </w:tc>
         <w:tc>
@@ -8442,7 +9135,25 @@
                 <w:szCs w:val="24"/>
                 <w:lang w:val="es-ES"/>
               </w:rPr>
-              <w:t>Los científicos Marvin L. Minsky, John McCarthy y Claude Shannon reúnen a expertos en teoría de la información, redes neuronales, computación, abstracción y creatividad. El encuentro se considera el germen de la inteligencia artificial y donde se acuña por primera vez el término.</w:t>
+              <w:t xml:space="preserve">Los científicos Marvin L. </w:t>
+            </w:r>
+            <w:proofErr w:type="spellStart"/>
+            <w:r>
+              <w:rPr>
+                <w:rFonts w:ascii="Arial" w:hAnsi="Arial"/>
+                <w:szCs w:val="24"/>
+                <w:lang w:val="es-ES"/>
+              </w:rPr>
+              <w:t>Minsky</w:t>
+            </w:r>
+            <w:proofErr w:type="spellEnd"/>
+            <w:r>
+              <w:rPr>
+                <w:rFonts w:ascii="Arial" w:hAnsi="Arial"/>
+                <w:szCs w:val="24"/>
+                <w:lang w:val="es-ES"/>
+              </w:rPr>
+              <w:t>, John McCarthy y Claude Shannon reúnen a expertos en teoría de la información, redes neuronales, computación, abstracción y creatividad. El encuentro se considera el germen de la inteligencia artificial y donde se acuña por primera vez el término.</w:t>
             </w:r>
           </w:p>
         </w:tc>
@@ -8480,6 +9191,7 @@
                 <w:szCs w:val="24"/>
                 <w:lang w:val="es-ES"/>
               </w:rPr>
+              <w:lastRenderedPageBreak/>
               <w:t>1961</w:t>
             </w:r>
           </w:p>
@@ -8513,7 +9225,25 @@
                 <w:szCs w:val="24"/>
                 <w:lang w:val="es-ES"/>
               </w:rPr>
-              <w:t>Marvin Minsky publica “Pasos hacia la inteligencia artificial”</w:t>
+              <w:t xml:space="preserve">Marvin </w:t>
+            </w:r>
+            <w:proofErr w:type="spellStart"/>
+            <w:r>
+              <w:rPr>
+                <w:rFonts w:ascii="Arial" w:hAnsi="Arial"/>
+                <w:szCs w:val="24"/>
+                <w:lang w:val="es-ES"/>
+              </w:rPr>
+              <w:t>Minsky</w:t>
+            </w:r>
+            <w:proofErr w:type="spellEnd"/>
+            <w:r>
+              <w:rPr>
+                <w:rFonts w:ascii="Arial" w:hAnsi="Arial"/>
+                <w:szCs w:val="24"/>
+                <w:lang w:val="es-ES"/>
+              </w:rPr>
+              <w:t xml:space="preserve"> publica “Pasos hacia la inteligencia artificial”</w:t>
             </w:r>
           </w:p>
         </w:tc>
@@ -8678,18 +9408,7 @@
                 <w:szCs w:val="24"/>
                 <w:lang w:val="es-ES"/>
               </w:rPr>
-              <w:t xml:space="preserve">lenguaje </w:t>
-            </w:r>
-            <w:r>
-              <w:rPr>
-                <w:rFonts w:ascii="Arial" w:hAnsi="Arial"/>
-                <w:b/>
-                <w:bCs/>
-                <w:szCs w:val="24"/>
-                <w:lang w:val="es-ES"/>
-              </w:rPr>
-              <w:lastRenderedPageBreak/>
-              <w:t>natural</w:t>
+              <w:t>lenguaje natural</w:t>
             </w:r>
             <w:r>
               <w:rPr>
@@ -8735,7 +9454,6 @@
                 <w:szCs w:val="24"/>
                 <w:lang w:val="es-ES"/>
               </w:rPr>
-              <w:lastRenderedPageBreak/>
               <w:t>1972</w:t>
             </w:r>
           </w:p>
@@ -8763,13 +9481,41 @@
                 <w:lang w:val="es-ES"/>
               </w:rPr>
             </w:pPr>
-            <w:r>
-              <w:rPr>
-                <w:rFonts w:ascii="Arial" w:hAnsi="Arial"/>
-                <w:szCs w:val="24"/>
-                <w:lang w:val="es-ES"/>
-              </w:rPr>
-              <w:t>Hubert Dreyfus publica “Lo que no pueden hacer los ordenadores”</w:t>
+            <w:proofErr w:type="spellStart"/>
+            <w:r>
+              <w:rPr>
+                <w:rFonts w:ascii="Arial" w:hAnsi="Arial"/>
+                <w:szCs w:val="24"/>
+                <w:lang w:val="es-ES"/>
+              </w:rPr>
+              <w:t>Hubert</w:t>
+            </w:r>
+            <w:proofErr w:type="spellEnd"/>
+            <w:r>
+              <w:rPr>
+                <w:rFonts w:ascii="Arial" w:hAnsi="Arial"/>
+                <w:szCs w:val="24"/>
+                <w:lang w:val="es-ES"/>
+              </w:rPr>
+              <w:t xml:space="preserve"> </w:t>
+            </w:r>
+            <w:proofErr w:type="spellStart"/>
+            <w:r>
+              <w:rPr>
+                <w:rFonts w:ascii="Arial" w:hAnsi="Arial"/>
+                <w:szCs w:val="24"/>
+                <w:lang w:val="es-ES"/>
+              </w:rPr>
+              <w:t>Dreyfus</w:t>
+            </w:r>
+            <w:proofErr w:type="spellEnd"/>
+            <w:r>
+              <w:rPr>
+                <w:rFonts w:ascii="Arial" w:hAnsi="Arial"/>
+                <w:szCs w:val="24"/>
+                <w:lang w:val="es-ES"/>
+              </w:rPr>
+              <w:t xml:space="preserve"> publica “Lo que no pueden hacer los ordenadores”</w:t>
             </w:r>
           </w:p>
         </w:tc>
@@ -8873,8 +9619,18 @@
                 <w:szCs w:val="24"/>
                 <w:lang w:val="es-ES"/>
               </w:rPr>
-              <w:t>Un ordenador vence al backgammon</w:t>
-            </w:r>
+              <w:t>Un ordenador vence al </w:t>
+            </w:r>
+            <w:proofErr w:type="spellStart"/>
+            <w:r>
+              <w:rPr>
+                <w:rFonts w:ascii="Arial" w:hAnsi="Arial"/>
+                <w:szCs w:val="24"/>
+                <w:lang w:val="es-ES"/>
+              </w:rPr>
+              <w:t>backgammon</w:t>
+            </w:r>
+            <w:proofErr w:type="spellEnd"/>
           </w:p>
         </w:tc>
         <w:tc>
@@ -8906,7 +9662,43 @@
                 <w:szCs w:val="24"/>
                 <w:lang w:val="es-ES"/>
               </w:rPr>
-              <w:t>El profesor en la Universidad Carnegie Mellon (EE.UU.), Hans Berliner crea el programa informático BKG 9.8, que </w:t>
+              <w:t xml:space="preserve">El profesor en la Universidad Carnegie </w:t>
+            </w:r>
+            <w:proofErr w:type="spellStart"/>
+            <w:r>
+              <w:rPr>
+                <w:rFonts w:ascii="Arial" w:hAnsi="Arial"/>
+                <w:szCs w:val="24"/>
+                <w:lang w:val="es-ES"/>
+              </w:rPr>
+              <w:t>Mellon</w:t>
+            </w:r>
+            <w:proofErr w:type="spellEnd"/>
+            <w:r>
+              <w:rPr>
+                <w:rFonts w:ascii="Arial" w:hAnsi="Arial"/>
+                <w:szCs w:val="24"/>
+                <w:lang w:val="es-ES"/>
+              </w:rPr>
+              <w:t xml:space="preserve"> (EE.UU.), Hans </w:t>
+            </w:r>
+            <w:proofErr w:type="spellStart"/>
+            <w:r>
+              <w:rPr>
+                <w:rFonts w:ascii="Arial" w:hAnsi="Arial"/>
+                <w:szCs w:val="24"/>
+                <w:lang w:val="es-ES"/>
+              </w:rPr>
+              <w:t>Berliner</w:t>
+            </w:r>
+            <w:proofErr w:type="spellEnd"/>
+            <w:r>
+              <w:rPr>
+                <w:rFonts w:ascii="Arial" w:hAnsi="Arial"/>
+                <w:szCs w:val="24"/>
+                <w:lang w:val="es-ES"/>
+              </w:rPr>
+              <w:t xml:space="preserve"> crea el programa informático BKG 9.8, que </w:t>
             </w:r>
             <w:r>
               <w:rPr>
@@ -9117,7 +9909,52 @@
                 <w:szCs w:val="24"/>
                 <w:lang w:val="es-ES"/>
               </w:rPr>
-              <w:t>Martin Fischles y Oscar Firschein describen los atributos de un agente inteligente</w:t>
+              <w:t xml:space="preserve">Martin </w:t>
+            </w:r>
+            <w:proofErr w:type="spellStart"/>
+            <w:r>
+              <w:rPr>
+                <w:rFonts w:ascii="Arial" w:hAnsi="Arial"/>
+                <w:szCs w:val="24"/>
+                <w:lang w:val="es-ES"/>
+              </w:rPr>
+              <w:t>Fischles</w:t>
+            </w:r>
+            <w:proofErr w:type="spellEnd"/>
+            <w:r>
+              <w:rPr>
+                <w:rFonts w:ascii="Arial" w:hAnsi="Arial"/>
+                <w:szCs w:val="24"/>
+                <w:lang w:val="es-ES"/>
+              </w:rPr>
+              <w:t xml:space="preserve"> y Oscar </w:t>
+            </w:r>
+            <w:proofErr w:type="spellStart"/>
+            <w:r>
+              <w:rPr>
+                <w:rFonts w:ascii="Arial" w:hAnsi="Arial"/>
+                <w:szCs w:val="24"/>
+                <w:lang w:val="es-ES"/>
+              </w:rPr>
+              <w:t>Firschein</w:t>
+            </w:r>
+            <w:proofErr w:type="spellEnd"/>
+            <w:r>
+              <w:rPr>
+                <w:rFonts w:ascii="Arial" w:hAnsi="Arial"/>
+                <w:szCs w:val="24"/>
+                <w:lang w:val="es-ES"/>
+              </w:rPr>
+              <w:t xml:space="preserve"> describen los </w:t>
+            </w:r>
+            <w:r>
+              <w:rPr>
+                <w:rFonts w:ascii="Arial" w:hAnsi="Arial"/>
+                <w:szCs w:val="24"/>
+                <w:lang w:val="es-ES"/>
+              </w:rPr>
+              <w:lastRenderedPageBreak/>
+              <w:t>atributos de un agente inteligente</w:t>
             </w:r>
           </w:p>
         </w:tc>
@@ -9150,7 +9987,17 @@
                 <w:szCs w:val="24"/>
                 <w:lang w:val="es-ES"/>
               </w:rPr>
-              <w:t>Su trabajo identifica y define muchas más características de los sistemas inteligentes además de la capacidad de comunicarse. Abre </w:t>
+              <w:lastRenderedPageBreak/>
+              <w:t xml:space="preserve">Su trabajo identifica y define muchas más características de los sistemas inteligentes además de la capacidad de </w:t>
+            </w:r>
+            <w:r>
+              <w:rPr>
+                <w:rFonts w:ascii="Arial" w:hAnsi="Arial"/>
+                <w:szCs w:val="24"/>
+                <w:lang w:val="es-ES"/>
+              </w:rPr>
+              <w:lastRenderedPageBreak/>
+              <w:t>comunicarse. Abre </w:t>
             </w:r>
             <w:r>
               <w:rPr>
@@ -9206,6 +10053,7 @@
                 <w:szCs w:val="24"/>
                 <w:lang w:val="es-ES"/>
               </w:rPr>
+              <w:lastRenderedPageBreak/>
               <w:t>1992</w:t>
             </w:r>
           </w:p>
@@ -9310,7 +10158,6 @@
                 <w:szCs w:val="24"/>
                 <w:lang w:val="es-ES"/>
               </w:rPr>
-              <w:lastRenderedPageBreak/>
               <w:t>1997</w:t>
             </w:r>
           </w:p>
@@ -9344,8 +10191,36 @@
                 <w:szCs w:val="24"/>
                 <w:lang w:val="en-US"/>
               </w:rPr>
-              <w:t>Deep Blue vs. Garri Kaspárov</w:t>
-            </w:r>
+              <w:t xml:space="preserve">Deep Blue vs. </w:t>
+            </w:r>
+            <w:proofErr w:type="spellStart"/>
+            <w:r>
+              <w:rPr>
+                <w:rFonts w:ascii="Arial" w:hAnsi="Arial"/>
+                <w:szCs w:val="24"/>
+                <w:lang w:val="en-US"/>
+              </w:rPr>
+              <w:t>Garri</w:t>
+            </w:r>
+            <w:proofErr w:type="spellEnd"/>
+            <w:r>
+              <w:rPr>
+                <w:rFonts w:ascii="Arial" w:hAnsi="Arial"/>
+                <w:szCs w:val="24"/>
+                <w:lang w:val="en-US"/>
+              </w:rPr>
+              <w:t xml:space="preserve"> </w:t>
+            </w:r>
+            <w:proofErr w:type="spellStart"/>
+            <w:r>
+              <w:rPr>
+                <w:rFonts w:ascii="Arial" w:hAnsi="Arial"/>
+                <w:szCs w:val="24"/>
+                <w:lang w:val="en-US"/>
+              </w:rPr>
+              <w:t>Kaspárov</w:t>
+            </w:r>
+            <w:proofErr w:type="spellEnd"/>
           </w:p>
         </w:tc>
         <w:tc>
@@ -9387,8 +10262,42 @@
                 <w:szCs w:val="24"/>
                 <w:lang w:val="es-ES"/>
               </w:rPr>
-              <w:t>ganó al entonces campeón mundial de ajedrez Garri Kaspárov</w:t>
-            </w:r>
+              <w:t xml:space="preserve">ganó al entonces campeón mundial de ajedrez </w:t>
+            </w:r>
+            <w:proofErr w:type="spellStart"/>
+            <w:r>
+              <w:rPr>
+                <w:rFonts w:ascii="Arial" w:hAnsi="Arial"/>
+                <w:b/>
+                <w:bCs/>
+                <w:szCs w:val="24"/>
+                <w:lang w:val="es-ES"/>
+              </w:rPr>
+              <w:t>Garri</w:t>
+            </w:r>
+            <w:proofErr w:type="spellEnd"/>
+            <w:r>
+              <w:rPr>
+                <w:rFonts w:ascii="Arial" w:hAnsi="Arial"/>
+                <w:b/>
+                <w:bCs/>
+                <w:szCs w:val="24"/>
+                <w:lang w:val="es-ES"/>
+              </w:rPr>
+              <w:t xml:space="preserve"> </w:t>
+            </w:r>
+            <w:proofErr w:type="spellStart"/>
+            <w:r>
+              <w:rPr>
+                <w:rFonts w:ascii="Arial" w:hAnsi="Arial"/>
+                <w:b/>
+                <w:bCs/>
+                <w:szCs w:val="24"/>
+                <w:lang w:val="es-ES"/>
+              </w:rPr>
+              <w:t>Kaspárov</w:t>
+            </w:r>
+            <w:proofErr w:type="spellEnd"/>
             <w:r>
               <w:rPr>
                 <w:rFonts w:ascii="Arial" w:hAnsi="Arial"/>
@@ -9604,7 +10513,25 @@
                 <w:szCs w:val="24"/>
                 <w:lang w:val="es-ES"/>
               </w:rPr>
-              <w:t>Watson gana Jeopardi!</w:t>
+              <w:t>Watson gana </w:t>
+            </w:r>
+            <w:proofErr w:type="spellStart"/>
+            <w:r>
+              <w:rPr>
+                <w:rFonts w:ascii="Arial" w:hAnsi="Arial"/>
+                <w:szCs w:val="24"/>
+                <w:lang w:val="es-ES"/>
+              </w:rPr>
+              <w:t>Jeopardi</w:t>
+            </w:r>
+            <w:proofErr w:type="spellEnd"/>
+            <w:r>
+              <w:rPr>
+                <w:rFonts w:ascii="Arial" w:hAnsi="Arial"/>
+                <w:szCs w:val="24"/>
+                <w:lang w:val="es-ES"/>
+              </w:rPr>
+              <w:t>!</w:t>
             </w:r>
           </w:p>
         </w:tc>
@@ -9655,7 +10582,25 @@
                 <w:szCs w:val="24"/>
                 <w:lang w:val="es-ES"/>
               </w:rPr>
-              <w:t> del concurso de televisión estadounidense de preguntas y respuestas, ¡Jeopardi! Nuevos avances en el procesamiento del lenguaje natural.</w:t>
+              <w:t> del concurso de televisión estadounidense de preguntas y respuestas, ¡</w:t>
+            </w:r>
+            <w:proofErr w:type="spellStart"/>
+            <w:r>
+              <w:rPr>
+                <w:rFonts w:ascii="Arial" w:hAnsi="Arial"/>
+                <w:szCs w:val="24"/>
+                <w:lang w:val="es-ES"/>
+              </w:rPr>
+              <w:t>Jeopardi</w:t>
+            </w:r>
+            <w:proofErr w:type="spellEnd"/>
+            <w:r>
+              <w:rPr>
+                <w:rFonts w:ascii="Arial" w:hAnsi="Arial"/>
+                <w:szCs w:val="24"/>
+                <w:lang w:val="es-ES"/>
+              </w:rPr>
+              <w:t>! Nuevos avances en el procesamiento del lenguaje natural.</w:t>
             </w:r>
           </w:p>
         </w:tc>
@@ -9848,8 +10793,18 @@
                 <w:szCs w:val="24"/>
                 <w:lang w:val="es-ES"/>
               </w:rPr>
-              <w:t>Microsoft lanza Tay</w:t>
-            </w:r>
+              <w:t xml:space="preserve">Microsoft lanza </w:t>
+            </w:r>
+            <w:proofErr w:type="spellStart"/>
+            <w:r>
+              <w:rPr>
+                <w:rFonts w:ascii="Arial" w:hAnsi="Arial"/>
+                <w:szCs w:val="24"/>
+                <w:lang w:val="es-ES"/>
+              </w:rPr>
+              <w:t>Tay</w:t>
+            </w:r>
+            <w:proofErr w:type="spellEnd"/>
           </w:p>
         </w:tc>
         <w:tc>
@@ -9881,7 +10836,25 @@
                 <w:szCs w:val="24"/>
                 <w:lang w:val="es-ES"/>
               </w:rPr>
-              <w:t>La conocida multinacional lanza en Internet un chatbot </w:t>
+              <w:t>La conocida multinacional lanza en Internet un </w:t>
+            </w:r>
+            <w:proofErr w:type="spellStart"/>
+            <w:r>
+              <w:rPr>
+                <w:rFonts w:ascii="Arial" w:hAnsi="Arial"/>
+                <w:szCs w:val="24"/>
+                <w:lang w:val="es-ES"/>
+              </w:rPr>
+              <w:t>chatbot</w:t>
+            </w:r>
+            <w:proofErr w:type="spellEnd"/>
+            <w:r>
+              <w:rPr>
+                <w:rFonts w:ascii="Arial" w:hAnsi="Arial"/>
+                <w:szCs w:val="24"/>
+                <w:lang w:val="es-ES"/>
+              </w:rPr>
+              <w:t> </w:t>
             </w:r>
             <w:r>
               <w:rPr>
@@ -9899,7 +10872,34 @@
                 <w:szCs w:val="24"/>
                 <w:lang w:val="es-ES"/>
               </w:rPr>
-              <w:t>. Tras apenas un día de funcionamiento, el software se vuelve racista, xenófobo y homófobo.</w:t>
+              <w:t xml:space="preserve">. </w:t>
+            </w:r>
+            <w:r>
+              <w:rPr>
+                <w:rFonts w:ascii="Arial" w:hAnsi="Arial"/>
+                <w:szCs w:val="24"/>
+                <w:lang w:val="es-ES"/>
+              </w:rPr>
+              <w:lastRenderedPageBreak/>
+              <w:t xml:space="preserve">Tras apenas un día de funcionamiento, el software se vuelve racista, xenófobo y </w:t>
+            </w:r>
+            <w:proofErr w:type="spellStart"/>
+            <w:r>
+              <w:rPr>
+                <w:rFonts w:ascii="Arial" w:hAnsi="Arial"/>
+                <w:szCs w:val="24"/>
+                <w:lang w:val="es-ES"/>
+              </w:rPr>
+              <w:t>homófobo</w:t>
+            </w:r>
+            <w:proofErr w:type="spellEnd"/>
+            <w:r>
+              <w:rPr>
+                <w:rFonts w:ascii="Arial" w:hAnsi="Arial"/>
+                <w:szCs w:val="24"/>
+                <w:lang w:val="es-ES"/>
+              </w:rPr>
+              <w:t>.</w:t>
             </w:r>
           </w:p>
         </w:tc>
@@ -9937,6 +10937,7 @@
                 <w:szCs w:val="24"/>
                 <w:lang w:val="es-ES"/>
               </w:rPr>
+              <w:lastRenderedPageBreak/>
               <w:t>2016</w:t>
             </w:r>
           </w:p>
@@ -9964,14 +10965,34 @@
                 <w:lang w:val="es-ES"/>
               </w:rPr>
             </w:pPr>
-            <w:r>
-              <w:rPr>
-                <w:rFonts w:ascii="Arial" w:hAnsi="Arial"/>
-                <w:szCs w:val="24"/>
-                <w:lang w:val="es-ES"/>
-              </w:rPr>
-              <w:t>AlphaGo vence al Go</w:t>
-            </w:r>
+            <w:proofErr w:type="spellStart"/>
+            <w:r>
+              <w:rPr>
+                <w:rFonts w:ascii="Arial" w:hAnsi="Arial"/>
+                <w:szCs w:val="24"/>
+                <w:lang w:val="es-ES"/>
+              </w:rPr>
+              <w:t>AlphaGo</w:t>
+            </w:r>
+            <w:proofErr w:type="spellEnd"/>
+            <w:r>
+              <w:rPr>
+                <w:rFonts w:ascii="Arial" w:hAnsi="Arial"/>
+                <w:szCs w:val="24"/>
+                <w:lang w:val="es-ES"/>
+              </w:rPr>
+              <w:t xml:space="preserve"> vence al </w:t>
+            </w:r>
+            <w:proofErr w:type="spellStart"/>
+            <w:r>
+              <w:rPr>
+                <w:rFonts w:ascii="Arial" w:hAnsi="Arial"/>
+                <w:szCs w:val="24"/>
+                <w:lang w:val="es-ES"/>
+              </w:rPr>
+              <w:t>Go</w:t>
+            </w:r>
+            <w:proofErr w:type="spellEnd"/>
           </w:p>
         </w:tc>
         <w:tc>
@@ -10003,7 +11024,25 @@
                 <w:szCs w:val="24"/>
                 <w:lang w:val="es-ES"/>
               </w:rPr>
-              <w:t>Un programa desarrollado por Google DeepMind, </w:t>
+              <w:t xml:space="preserve">Un programa desarrollado por Google </w:t>
+            </w:r>
+            <w:proofErr w:type="spellStart"/>
+            <w:r>
+              <w:rPr>
+                <w:rFonts w:ascii="Arial" w:hAnsi="Arial"/>
+                <w:szCs w:val="24"/>
+                <w:lang w:val="es-ES"/>
+              </w:rPr>
+              <w:t>DeepMind</w:t>
+            </w:r>
+            <w:proofErr w:type="spellEnd"/>
+            <w:r>
+              <w:rPr>
+                <w:rFonts w:ascii="Arial" w:hAnsi="Arial"/>
+                <w:szCs w:val="24"/>
+                <w:lang w:val="es-ES"/>
+              </w:rPr>
+              <w:t>, </w:t>
             </w:r>
             <w:r>
               <w:rPr>
@@ -10013,24 +11052,27 @@
                 <w:szCs w:val="24"/>
                 <w:lang w:val="es-ES"/>
               </w:rPr>
-              <w:t>vence al campeón mundial del histórico juego Go</w:t>
-            </w:r>
-            <w:r>
-              <w:rPr>
-                <w:rFonts w:ascii="Arial" w:hAnsi="Arial"/>
-                <w:szCs w:val="24"/>
-                <w:lang w:val="es-ES"/>
-              </w:rPr>
-              <w:t xml:space="preserve">. Es uno de los grandes hitos del aprendizaje profundo, </w:t>
-            </w:r>
-            <w:r>
-              <w:rPr>
-                <w:rFonts w:ascii="Arial" w:hAnsi="Arial"/>
-                <w:szCs w:val="24"/>
-                <w:lang w:val="es-ES"/>
-              </w:rPr>
-              <w:lastRenderedPageBreak/>
-              <w:t>una de las técnicas más relevantes en este momento en inteligencia artificial.</w:t>
+              <w:t xml:space="preserve">vence al campeón mundial del histórico juego </w:t>
+            </w:r>
+            <w:proofErr w:type="spellStart"/>
+            <w:r>
+              <w:rPr>
+                <w:rFonts w:ascii="Arial" w:hAnsi="Arial"/>
+                <w:b/>
+                <w:bCs/>
+                <w:szCs w:val="24"/>
+                <w:lang w:val="es-ES"/>
+              </w:rPr>
+              <w:t>Go</w:t>
+            </w:r>
+            <w:proofErr w:type="spellEnd"/>
+            <w:r>
+              <w:rPr>
+                <w:rFonts w:ascii="Arial" w:hAnsi="Arial"/>
+                <w:szCs w:val="24"/>
+                <w:lang w:val="es-ES"/>
+              </w:rPr>
+              <w:t>. Es uno de los grandes hitos del aprendizaje profundo, una de las técnicas más relevantes en este momento en inteligencia artificial.</w:t>
             </w:r>
           </w:p>
         </w:tc>
@@ -10068,7 +11110,6 @@
                 <w:szCs w:val="24"/>
                 <w:lang w:val="es-ES"/>
               </w:rPr>
-              <w:lastRenderedPageBreak/>
               <w:t>2017</w:t>
             </w:r>
           </w:p>
@@ -10096,13 +11137,23 @@
                 <w:lang w:val="es-ES"/>
               </w:rPr>
             </w:pPr>
-            <w:r>
-              <w:rPr>
-                <w:rFonts w:ascii="Arial" w:hAnsi="Arial"/>
-                <w:szCs w:val="24"/>
-                <w:lang w:val="es-ES"/>
-              </w:rPr>
-              <w:t>Libratus vence al póker</w:t>
+            <w:proofErr w:type="spellStart"/>
+            <w:r>
+              <w:rPr>
+                <w:rFonts w:ascii="Arial" w:hAnsi="Arial"/>
+                <w:szCs w:val="24"/>
+                <w:lang w:val="es-ES"/>
+              </w:rPr>
+              <w:t>Libratus</w:t>
+            </w:r>
+            <w:proofErr w:type="spellEnd"/>
+            <w:r>
+              <w:rPr>
+                <w:rFonts w:ascii="Arial" w:hAnsi="Arial"/>
+                <w:szCs w:val="24"/>
+                <w:lang w:val="es-ES"/>
+              </w:rPr>
+              <w:t xml:space="preserve"> vence al póker</w:t>
             </w:r>
           </w:p>
         </w:tc>
@@ -10136,7 +11187,25 @@
                 <w:szCs w:val="24"/>
                 <w:lang w:val="es-ES"/>
               </w:rPr>
-              <w:t>Creado en la Universidad de Carnegie Mellon (</w:t>
+              <w:t xml:space="preserve">Creado en la Universidad de Carnegie </w:t>
+            </w:r>
+            <w:proofErr w:type="spellStart"/>
+            <w:r>
+              <w:rPr>
+                <w:rFonts w:ascii="Arial" w:hAnsi="Arial"/>
+                <w:szCs w:val="24"/>
+                <w:lang w:val="es-ES"/>
+              </w:rPr>
+              <w:t>Mellon</w:t>
+            </w:r>
+            <w:proofErr w:type="spellEnd"/>
+            <w:r>
+              <w:rPr>
+                <w:rFonts w:ascii="Arial" w:hAnsi="Arial"/>
+                <w:szCs w:val="24"/>
+                <w:lang w:val="es-ES"/>
+              </w:rPr>
+              <w:t xml:space="preserve"> (</w:t>
             </w:r>
             <w:r>
               <w:rPr>
@@ -10170,7 +11239,25 @@
                 <w:szCs w:val="24"/>
                 <w:lang w:val="es-ES"/>
               </w:rPr>
-              <w:t> en un torneo múltiple de Texas hold’em para dos personas. Supone un hito por la información imperfecta que caracteriza al póker.</w:t>
+              <w:t xml:space="preserve"> en un torneo múltiple de Texas </w:t>
+            </w:r>
+            <w:proofErr w:type="spellStart"/>
+            <w:r>
+              <w:rPr>
+                <w:rFonts w:ascii="Arial" w:hAnsi="Arial"/>
+                <w:szCs w:val="24"/>
+                <w:lang w:val="es-ES"/>
+              </w:rPr>
+              <w:t>hold’em</w:t>
+            </w:r>
+            <w:proofErr w:type="spellEnd"/>
+            <w:r>
+              <w:rPr>
+                <w:rFonts w:ascii="Arial" w:hAnsi="Arial"/>
+                <w:szCs w:val="24"/>
+                <w:lang w:val="es-ES"/>
+              </w:rPr>
+              <w:t> para dos personas. Supone un hito por la información imperfecta que caracteriza al póker.</w:t>
             </w:r>
           </w:p>
         </w:tc>
@@ -10315,29 +11402,10 @@
           <w:szCs w:val="24"/>
           <w:lang w:val="es-ES"/>
         </w:rPr>
-        <w:t>Reconocimiento automático del habla (Speech recognition)</w:t>
-      </w:r>
-    </w:p>
-    <w:p>
-      <w:pPr>
-        <w:rPr>
-          <w:rFonts w:ascii="Arial" w:hAnsi="Arial"/>
-          <w:szCs w:val="24"/>
-          <w:lang w:val="es-ES"/>
-        </w:rPr>
-      </w:pPr>
-      <w:r>
-        <w:rPr>
-          <w:rFonts w:ascii="Arial" w:hAnsi="Arial"/>
-          <w:szCs w:val="24"/>
-          <w:lang w:val="es-ES"/>
-        </w:rPr>
-        <w:t>Es una disciplina perteneciente a la acústica y cuyo objetivo es el reconocimiento de fonemas en una señal de voz. Los sistemas de reconocimiento de voz procesan la señal recogida por un micrófono para identificar las palabras que el usuario pronunció.</w:t>
-      </w:r>
-    </w:p>
-    <w:p>
-      <w:pPr>
-        <w:pStyle w:val="Ttulo5"/>
+        <w:t>Reconocimiento automático del habla (</w:t>
+      </w:r>
+      <w:proofErr w:type="spellStart"/>
+      <w:r>
         <w:rPr>
           <w:rFonts w:ascii="Arial" w:hAnsi="Arial" w:cs="Arial"/>
           <w:b/>
@@ -10346,7 +11414,9 @@
           <w:szCs w:val="24"/>
           <w:lang w:val="es-ES"/>
         </w:rPr>
-      </w:pPr>
+        <w:t>Speech</w:t>
+      </w:r>
+      <w:proofErr w:type="spellEnd"/>
       <w:r>
         <w:rPr>
           <w:rFonts w:ascii="Arial" w:hAnsi="Arial" w:cs="Arial"/>
@@ -10356,29 +11426,10 @@
           <w:szCs w:val="24"/>
           <w:lang w:val="es-ES"/>
         </w:rPr>
-        <w:t>Procesamiento del lenguaje natural NLP (PLN en español)</w:t>
-      </w:r>
-    </w:p>
-    <w:p>
-      <w:pPr>
-        <w:rPr>
-          <w:rFonts w:ascii="Arial" w:hAnsi="Arial"/>
-          <w:szCs w:val="24"/>
-          <w:lang w:val="es-ES"/>
-        </w:rPr>
-      </w:pPr>
-      <w:r>
-        <w:rPr>
-          <w:rFonts w:ascii="Arial" w:hAnsi="Arial"/>
-          <w:szCs w:val="24"/>
-          <w:lang w:val="es-ES"/>
-        </w:rPr>
-        <w:t>Es una disciplina que está más ligada al campo de la lingüística, y su objetivo es comprender qué intención tiene el usuario al lanzar un determinado comando, pregunta o afirmación y qué espera obtener, así como analizar el estado anímico y encontrar patrones subjetivos en éstos.</w:t>
-      </w:r>
-    </w:p>
-    <w:p>
-      <w:pPr>
-        <w:pStyle w:val="Ttulo5"/>
+        <w:t xml:space="preserve"> </w:t>
+      </w:r>
+      <w:proofErr w:type="spellStart"/>
+      <w:r>
         <w:rPr>
           <w:rFonts w:ascii="Arial" w:hAnsi="Arial" w:cs="Arial"/>
           <w:b/>
@@ -10387,7 +11438,9 @@
           <w:szCs w:val="24"/>
           <w:lang w:val="es-ES"/>
         </w:rPr>
-      </w:pPr>
+        <w:t>recognition</w:t>
+      </w:r>
+      <w:proofErr w:type="spellEnd"/>
       <w:r>
         <w:rPr>
           <w:rFonts w:ascii="Arial" w:hAnsi="Arial" w:cs="Arial"/>
@@ -10397,41 +11450,24 @@
           <w:szCs w:val="24"/>
           <w:lang w:val="es-ES"/>
         </w:rPr>
-        <w:lastRenderedPageBreak/>
-        <w:t>Reconocimiento visual (Visual Recognition)</w:t>
-      </w:r>
-    </w:p>
-    <w:p>
-      <w:pPr>
-        <w:rPr>
-          <w:rFonts w:ascii="Arial" w:hAnsi="Arial"/>
-          <w:szCs w:val="24"/>
-          <w:lang w:val="es-ES"/>
-        </w:rPr>
-      </w:pPr>
-      <w:r>
-        <w:rPr>
-          <w:rFonts w:ascii="Arial" w:hAnsi="Arial"/>
-          <w:szCs w:val="24"/>
-          <w:lang w:val="es-ES"/>
-        </w:rPr>
-        <w:t xml:space="preserve">Es la disciplina basada en el procesado de la señal de imagen o vídeo, con el objetivo de reconocer patrones, formas, y en el mejor de los casos, identificar fielmente los diferentes elementos en una imagen. Usado principalmente para la clasificación y </w:t>
-      </w:r>
-      <w:r>
-        <w:rPr>
-          <w:rFonts w:ascii="Arial" w:hAnsi="Arial"/>
-          <w:szCs w:val="24"/>
-          <w:lang w:val="es-ES"/>
-        </w:rPr>
-        <w:t>reconocimiento</w:t>
-      </w:r>
-      <w:r>
-        <w:rPr>
-          <w:rFonts w:ascii="Arial" w:hAnsi="Arial"/>
-          <w:szCs w:val="24"/>
-          <w:lang w:val="es-ES"/>
-        </w:rPr>
-        <w:t xml:space="preserve"> de las imágenes y objetos en ella, tales como el reconocimiento facial.</w:t>
+        <w:t>)</w:t>
+      </w:r>
+    </w:p>
+    <w:p>
+      <w:pPr>
+        <w:rPr>
+          <w:rFonts w:ascii="Arial" w:hAnsi="Arial"/>
+          <w:szCs w:val="24"/>
+          <w:lang w:val="es-ES"/>
+        </w:rPr>
+      </w:pPr>
+      <w:r>
+        <w:rPr>
+          <w:rFonts w:ascii="Arial" w:hAnsi="Arial"/>
+          <w:szCs w:val="24"/>
+          <w:lang w:val="es-ES"/>
+        </w:rPr>
+        <w:t>Es una disciplina perteneciente a la acústica y cuyo objetivo es el reconocimiento de fonemas en una señal de voz. Los sistemas de reconocimiento de voz procesan la señal recogida por un micrófono para identificar las palabras que el usuario pronunció.</w:t>
       </w:r>
     </w:p>
     <w:p>
@@ -10455,24 +11491,33 @@
           <w:szCs w:val="24"/>
           <w:lang w:val="es-ES"/>
         </w:rPr>
-        <w:t>Aprendizaje automático (Machine Learning)</w:t>
-      </w:r>
-    </w:p>
-    <w:p>
-      <w:pPr>
-        <w:rPr>
-          <w:rFonts w:ascii="Arial" w:hAnsi="Arial"/>
-          <w:szCs w:val="24"/>
-          <w:lang w:val="es-ES"/>
-        </w:rPr>
-      </w:pPr>
-      <w:r>
-        <w:rPr>
-          <w:rFonts w:ascii="Arial" w:hAnsi="Arial"/>
-          <w:szCs w:val="24"/>
-          <w:lang w:val="es-ES"/>
-        </w:rPr>
-        <w:t>Es la disciplina, dentro de la Inteligencia Artificial, que trata de conseguir que un sistema aprenda y relacione información del modo en que lo haría una persona. Para ello, usa algoritmos que son capaces de detectar patrones en los datos previos, pudiendo crear predicciones futuras y sus algoritmos de redes neuronales (Deep Learning).</w:t>
+        <w:t>Procesamiento del lenguaje natural NLP (PLN en español)</w:t>
+      </w:r>
+    </w:p>
+    <w:p>
+      <w:pPr>
+        <w:rPr>
+          <w:rFonts w:ascii="Arial" w:hAnsi="Arial"/>
+          <w:szCs w:val="24"/>
+          <w:lang w:val="es-ES"/>
+        </w:rPr>
+      </w:pPr>
+      <w:r>
+        <w:rPr>
+          <w:rFonts w:ascii="Arial" w:hAnsi="Arial"/>
+          <w:szCs w:val="24"/>
+          <w:lang w:val="es-ES"/>
+        </w:rPr>
+        <w:t xml:space="preserve">Es una disciplina que está más ligada al campo de la lingüística, y su objetivo es comprender qué intención tiene el usuario al lanzar un determinado comando, pregunta </w:t>
+      </w:r>
+      <w:r>
+        <w:rPr>
+          <w:rFonts w:ascii="Arial" w:hAnsi="Arial"/>
+          <w:szCs w:val="24"/>
+          <w:lang w:val="es-ES"/>
+        </w:rPr>
+        <w:lastRenderedPageBreak/>
+        <w:t>o afirmación y qué espera obtener, así como analizar el estado anímico y encontrar patrones subjetivos en éstos.</w:t>
       </w:r>
     </w:p>
     <w:p>
@@ -10496,68 +11541,10 @@
           <w:szCs w:val="24"/>
           <w:lang w:val="es-ES"/>
         </w:rPr>
-        <w:t>Sistemas expertos</w:t>
-      </w:r>
-    </w:p>
-    <w:p>
-      <w:pPr>
-        <w:rPr>
-          <w:rFonts w:ascii="Arial" w:hAnsi="Arial"/>
-          <w:szCs w:val="24"/>
-          <w:lang w:val="es-ES"/>
-        </w:rPr>
-      </w:pPr>
-      <w:r>
-        <w:rPr>
-          <w:rFonts w:ascii="Arial" w:hAnsi="Arial"/>
-          <w:szCs w:val="24"/>
-          <w:lang w:val="es-ES"/>
-        </w:rPr>
-        <w:t>Son aquellos en los que se ha volcado todo el conocimiento humano posible acerca de una determinada rama. Y a partir de una colección de información determinar las mejores acciones según las condiciones dadas.</w:t>
-      </w:r>
-    </w:p>
-    <w:p>
-      <w:pPr>
-        <w:pStyle w:val="Ttulo4"/>
-        <w:rPr>
-          <w:rFonts w:ascii="Arial" w:hAnsi="Arial" w:cs="Arial"/>
-          <w:bCs/>
-          <w:szCs w:val="24"/>
-          <w:lang w:val="es-ES"/>
-        </w:rPr>
-      </w:pPr>
-      <w:bookmarkStart w:id="26" w:name="_Toc37449883"/>
-      <w:r>
-        <w:rPr>
-          <w:rFonts w:ascii="Arial" w:hAnsi="Arial" w:cs="Arial"/>
-          <w:bCs/>
-          <w:szCs w:val="24"/>
-          <w:lang w:val="es-ES"/>
-        </w:rPr>
-        <w:t>Tipos de algoritmos de Inteligencia Artificial y Machine Learning</w:t>
-      </w:r>
-    </w:p>
-    <w:p>
-      <w:pPr>
-        <w:rPr>
-          <w:rFonts w:ascii="Arial" w:hAnsi="Arial"/>
-          <w:szCs w:val="24"/>
-          <w:lang w:val="es-ES"/>
-        </w:rPr>
-      </w:pPr>
-      <w:r>
-        <w:rPr>
-          <w:rFonts w:ascii="Arial" w:hAnsi="Arial"/>
-          <w:szCs w:val="24"/>
-          <w:lang w:val="es-ES"/>
-        </w:rPr>
-        <w:t>Uno de los problemas que nos encontramos al crear agentes expertos es que no son capaces de aprender por sí solos; este tipo de sistemas son alimentados con el conocimiento constante de expertos en una materia, pero siempre quedan restringidos al conocimiento externo, es por esto por lo que nace el Machine Learning, como una disciplina que busca conseguir que las máquinas aprendan por sí mismas, los 3 grupos de algoritmos principales son:</w:t>
-      </w:r>
-    </w:p>
-    <w:bookmarkEnd w:id="26"/>
-    <w:p>
-      <w:pPr>
-        <w:pStyle w:val="Ttulo5"/>
+        <w:t xml:space="preserve">Reconocimiento visual (Visual </w:t>
+      </w:r>
+      <w:proofErr w:type="spellStart"/>
+      <w:r>
         <w:rPr>
           <w:rFonts w:ascii="Arial" w:hAnsi="Arial" w:cs="Arial"/>
           <w:b/>
@@ -10566,7 +11553,9 @@
           <w:szCs w:val="24"/>
           <w:lang w:val="es-ES"/>
         </w:rPr>
-      </w:pPr>
+        <w:t>Recognition</w:t>
+      </w:r>
+      <w:proofErr w:type="spellEnd"/>
       <w:r>
         <w:rPr>
           <w:rFonts w:ascii="Arial" w:hAnsi="Arial" w:cs="Arial"/>
@@ -10576,25 +11565,40 @@
           <w:szCs w:val="24"/>
           <w:lang w:val="es-ES"/>
         </w:rPr>
-        <w:lastRenderedPageBreak/>
-        <w:t>Aprendizaje por refuerzo (RL, Reinforcement Learning)</w:t>
-      </w:r>
-    </w:p>
-    <w:p>
-      <w:pPr>
-        <w:rPr>
-          <w:rFonts w:ascii="Arial" w:hAnsi="Arial"/>
-          <w:szCs w:val="24"/>
-          <w:lang w:val="es-ES"/>
-        </w:rPr>
-      </w:pPr>
-      <w:r>
-        <w:rPr>
-          <w:rFonts w:ascii="Arial" w:hAnsi="Arial"/>
-          <w:szCs w:val="24"/>
-          <w:lang w:val="es-ES"/>
-        </w:rPr>
-        <w:t>Consiste en la iteración constante y basada en “prueba y error” que una máquina es capaz de realizar en tiempo récord ante determinadas condiciones o entorno dado y con un objetivo específico llamado “recompensa”. De esta forma se pueden obtener resultados, patrones, correlaciones, caminos y conclusiones basadas en experiencia previa generada por la propia máquina.</w:t>
+        <w:t>)</w:t>
+      </w:r>
+    </w:p>
+    <w:p>
+      <w:pPr>
+        <w:rPr>
+          <w:rFonts w:ascii="Arial" w:hAnsi="Arial"/>
+          <w:szCs w:val="24"/>
+          <w:lang w:val="es-ES"/>
+        </w:rPr>
+      </w:pPr>
+      <w:r>
+        <w:rPr>
+          <w:rFonts w:ascii="Arial" w:hAnsi="Arial"/>
+          <w:szCs w:val="24"/>
+          <w:lang w:val="es-ES"/>
+        </w:rPr>
+        <w:t xml:space="preserve">Es la disciplina basada en el procesado de la señal de imagen o vídeo, con el objetivo de reconocer patrones, formas, y en el mejor de los casos, identificar fielmente los diferentes elementos en una imagen. Usado principalmente para la clasificación y </w:t>
+      </w:r>
+      <w:r>
+        <w:rPr>
+          <w:rFonts w:ascii="Arial" w:hAnsi="Arial"/>
+          <w:szCs w:val="24"/>
+          <w:lang w:val="es-ES"/>
+        </w:rPr>
+        <w:t>reconocimiento</w:t>
+      </w:r>
+      <w:r>
+        <w:rPr>
+          <w:rFonts w:ascii="Arial" w:hAnsi="Arial"/>
+          <w:szCs w:val="24"/>
+          <w:lang w:val="es-ES"/>
+        </w:rPr>
+        <w:t xml:space="preserve"> de las imágenes y objetos en ella, tales como el reconocimiento facial.</w:t>
       </w:r>
     </w:p>
     <w:p>
@@ -10606,7 +11610,7 @@
           <w:bCs/>
           <w:color w:val="auto"/>
           <w:szCs w:val="24"/>
-          <w:lang w:val="en-US"/>
+          <w:lang w:val="es-ES"/>
         </w:rPr>
       </w:pPr>
       <w:r>
@@ -10616,40 +11620,23 @@
           <w:bCs/>
           <w:color w:val="auto"/>
           <w:szCs w:val="24"/>
-          <w:lang w:val="en-US"/>
-        </w:rPr>
-        <w:t>Aprendizaje supervisado (Supervised machine learning)</w:t>
-      </w:r>
-    </w:p>
-    <w:p>
-      <w:pPr>
-        <w:rPr>
-          <w:rFonts w:ascii="Arial" w:hAnsi="Arial"/>
-          <w:szCs w:val="24"/>
-          <w:lang w:val="es-ES"/>
-        </w:rPr>
-      </w:pPr>
-      <w:r>
-        <w:rPr>
-          <w:rFonts w:ascii="Arial" w:hAnsi="Arial"/>
-          <w:szCs w:val="24"/>
-          <w:lang w:val="es-ES"/>
-        </w:rPr>
-        <w:t>Se basa en modelos predictivos que hacen uso de datos de entrenamiento. Dado un conjunto conocido de datos, se pretende que el sistema sea capaz de lograr una determinada salida, de forma que el modelo es ajustado (entrenado) hasta lograr resultados adecuados. Ejemplo: coches autónomos.</w:t>
-      </w:r>
-    </w:p>
-    <w:p>
-      <w:pPr>
-        <w:pStyle w:val="Ttulo5"/>
+          <w:lang w:val="es-ES"/>
+        </w:rPr>
+        <w:t xml:space="preserve">Aprendizaje automático (Machine </w:t>
+      </w:r>
+      <w:proofErr w:type="spellStart"/>
+      <w:r>
         <w:rPr>
           <w:rFonts w:ascii="Arial" w:hAnsi="Arial" w:cs="Arial"/>
           <w:b/>
           <w:bCs/>
           <w:color w:val="auto"/>
           <w:szCs w:val="24"/>
-          <w:lang w:val="en-US"/>
-        </w:rPr>
-      </w:pPr>
+          <w:lang w:val="es-ES"/>
+        </w:rPr>
+        <w:t>Learning</w:t>
+      </w:r>
+      <w:proofErr w:type="spellEnd"/>
       <w:r>
         <w:rPr>
           <w:rFonts w:ascii="Arial" w:hAnsi="Arial" w:cs="Arial"/>
@@ -10657,9 +11644,390 @@
           <w:bCs/>
           <w:color w:val="auto"/>
           <w:szCs w:val="24"/>
+          <w:lang w:val="es-ES"/>
+        </w:rPr>
+        <w:t>)</w:t>
+      </w:r>
+    </w:p>
+    <w:p>
+      <w:pPr>
+        <w:rPr>
+          <w:rFonts w:ascii="Arial" w:hAnsi="Arial"/>
+          <w:szCs w:val="24"/>
+          <w:lang w:val="es-ES"/>
+        </w:rPr>
+      </w:pPr>
+      <w:r>
+        <w:rPr>
+          <w:rFonts w:ascii="Arial" w:hAnsi="Arial"/>
+          <w:szCs w:val="24"/>
+          <w:lang w:val="es-ES"/>
+        </w:rPr>
+        <w:t xml:space="preserve">Es la disciplina, dentro de la Inteligencia Artificial, que trata de conseguir que un sistema aprenda y relacione información del modo en que lo haría una persona. Para ello, usa algoritmos que son capaces de detectar patrones en los datos previos, pudiendo crear predicciones futuras y sus algoritmos de redes neuronales (Deep </w:t>
+      </w:r>
+      <w:proofErr w:type="spellStart"/>
+      <w:r>
+        <w:rPr>
+          <w:rFonts w:ascii="Arial" w:hAnsi="Arial"/>
+          <w:szCs w:val="24"/>
+          <w:lang w:val="es-ES"/>
+        </w:rPr>
+        <w:t>Learning</w:t>
+      </w:r>
+      <w:proofErr w:type="spellEnd"/>
+      <w:r>
+        <w:rPr>
+          <w:rFonts w:ascii="Arial" w:hAnsi="Arial"/>
+          <w:szCs w:val="24"/>
+          <w:lang w:val="es-ES"/>
+        </w:rPr>
+        <w:t>).</w:t>
+      </w:r>
+    </w:p>
+    <w:p>
+      <w:pPr>
+        <w:pStyle w:val="Ttulo5"/>
+        <w:rPr>
+          <w:rFonts w:ascii="Arial" w:hAnsi="Arial" w:cs="Arial"/>
+          <w:b/>
+          <w:bCs/>
+          <w:color w:val="auto"/>
+          <w:szCs w:val="24"/>
+          <w:lang w:val="es-ES"/>
+        </w:rPr>
+      </w:pPr>
+      <w:r>
+        <w:rPr>
+          <w:rFonts w:ascii="Arial" w:hAnsi="Arial" w:cs="Arial"/>
+          <w:b/>
+          <w:bCs/>
+          <w:color w:val="auto"/>
+          <w:szCs w:val="24"/>
+          <w:lang w:val="es-ES"/>
+        </w:rPr>
+        <w:t>Sistemas expertos</w:t>
+      </w:r>
+    </w:p>
+    <w:p>
+      <w:pPr>
+        <w:rPr>
+          <w:rFonts w:ascii="Arial" w:hAnsi="Arial"/>
+          <w:szCs w:val="24"/>
+          <w:lang w:val="es-ES"/>
+        </w:rPr>
+      </w:pPr>
+      <w:r>
+        <w:rPr>
+          <w:rFonts w:ascii="Arial" w:hAnsi="Arial"/>
+          <w:szCs w:val="24"/>
+          <w:lang w:val="es-ES"/>
+        </w:rPr>
+        <w:t>Son aquellos en los que se ha volcado todo el conocimiento humano posible acerca de una determinada rama. Y a partir de una colección de información determinar las mejores acciones según las condiciones dadas.</w:t>
+      </w:r>
+    </w:p>
+    <w:p>
+      <w:pPr>
+        <w:pStyle w:val="Ttulo4"/>
+        <w:rPr>
+          <w:rFonts w:ascii="Arial" w:hAnsi="Arial" w:cs="Arial"/>
+          <w:bCs/>
+          <w:szCs w:val="24"/>
+          <w:lang w:val="es-ES"/>
+        </w:rPr>
+      </w:pPr>
+      <w:bookmarkStart w:id="26" w:name="_Toc37449883"/>
+      <w:r>
+        <w:rPr>
+          <w:rFonts w:ascii="Arial" w:hAnsi="Arial" w:cs="Arial"/>
+          <w:bCs/>
+          <w:szCs w:val="24"/>
+          <w:lang w:val="es-ES"/>
+        </w:rPr>
+        <w:t xml:space="preserve">Tipos de algoritmos de Inteligencia Artificial y Machine </w:t>
+      </w:r>
+      <w:proofErr w:type="spellStart"/>
+      <w:r>
+        <w:rPr>
+          <w:rFonts w:ascii="Arial" w:hAnsi="Arial" w:cs="Arial"/>
+          <w:bCs/>
+          <w:szCs w:val="24"/>
+          <w:lang w:val="es-ES"/>
+        </w:rPr>
+        <w:t>Learning</w:t>
+      </w:r>
+      <w:proofErr w:type="spellEnd"/>
+    </w:p>
+    <w:p>
+      <w:pPr>
+        <w:rPr>
+          <w:rFonts w:ascii="Arial" w:hAnsi="Arial"/>
+          <w:szCs w:val="24"/>
+          <w:lang w:val="es-ES"/>
+        </w:rPr>
+      </w:pPr>
+      <w:r>
+        <w:rPr>
+          <w:rFonts w:ascii="Arial" w:hAnsi="Arial"/>
+          <w:szCs w:val="24"/>
+          <w:lang w:val="es-ES"/>
+        </w:rPr>
+        <w:t xml:space="preserve">Uno de los problemas que nos encontramos al crear agentes expertos es que no son capaces de aprender por sí solos; este tipo de sistemas son alimentados con el conocimiento constante de expertos en una materia, pero siempre quedan restringidos al conocimiento externo, es por esto por lo que nace el Machine </w:t>
+      </w:r>
+      <w:proofErr w:type="spellStart"/>
+      <w:r>
+        <w:rPr>
+          <w:rFonts w:ascii="Arial" w:hAnsi="Arial"/>
+          <w:szCs w:val="24"/>
+          <w:lang w:val="es-ES"/>
+        </w:rPr>
+        <w:t>Learning</w:t>
+      </w:r>
+      <w:proofErr w:type="spellEnd"/>
+      <w:r>
+        <w:rPr>
+          <w:rFonts w:ascii="Arial" w:hAnsi="Arial"/>
+          <w:szCs w:val="24"/>
+          <w:lang w:val="es-ES"/>
+        </w:rPr>
+        <w:t xml:space="preserve">, como una </w:t>
+      </w:r>
+      <w:r>
+        <w:rPr>
+          <w:rFonts w:ascii="Arial" w:hAnsi="Arial"/>
+          <w:szCs w:val="24"/>
+          <w:lang w:val="es-ES"/>
+        </w:rPr>
+        <w:lastRenderedPageBreak/>
+        <w:t>disciplina que busca conseguir que las máquinas aprendan por sí mismas, los 3 grupos de algoritmos principales son:</w:t>
+      </w:r>
+    </w:p>
+    <w:bookmarkEnd w:id="26"/>
+    <w:p>
+      <w:pPr>
+        <w:pStyle w:val="Ttulo5"/>
+        <w:rPr>
+          <w:rFonts w:ascii="Arial" w:hAnsi="Arial" w:cs="Arial"/>
+          <w:b/>
+          <w:bCs/>
+          <w:color w:val="auto"/>
+          <w:szCs w:val="24"/>
+          <w:lang w:val="es-ES"/>
+        </w:rPr>
+      </w:pPr>
+      <w:r>
+        <w:rPr>
+          <w:rFonts w:ascii="Arial" w:hAnsi="Arial" w:cs="Arial"/>
+          <w:b/>
+          <w:bCs/>
+          <w:color w:val="auto"/>
+          <w:szCs w:val="24"/>
+          <w:lang w:val="es-ES"/>
+        </w:rPr>
+        <w:t xml:space="preserve">Aprendizaje por refuerzo (RL, </w:t>
+      </w:r>
+      <w:proofErr w:type="spellStart"/>
+      <w:r>
+        <w:rPr>
+          <w:rFonts w:ascii="Arial" w:hAnsi="Arial" w:cs="Arial"/>
+          <w:b/>
+          <w:bCs/>
+          <w:color w:val="auto"/>
+          <w:szCs w:val="24"/>
+          <w:lang w:val="es-ES"/>
+        </w:rPr>
+        <w:t>Reinforcement</w:t>
+      </w:r>
+      <w:proofErr w:type="spellEnd"/>
+      <w:r>
+        <w:rPr>
+          <w:rFonts w:ascii="Arial" w:hAnsi="Arial" w:cs="Arial"/>
+          <w:b/>
+          <w:bCs/>
+          <w:color w:val="auto"/>
+          <w:szCs w:val="24"/>
+          <w:lang w:val="es-ES"/>
+        </w:rPr>
+        <w:t xml:space="preserve"> </w:t>
+      </w:r>
+      <w:proofErr w:type="spellStart"/>
+      <w:r>
+        <w:rPr>
+          <w:rFonts w:ascii="Arial" w:hAnsi="Arial" w:cs="Arial"/>
+          <w:b/>
+          <w:bCs/>
+          <w:color w:val="auto"/>
+          <w:szCs w:val="24"/>
+          <w:lang w:val="es-ES"/>
+        </w:rPr>
+        <w:t>Learning</w:t>
+      </w:r>
+      <w:proofErr w:type="spellEnd"/>
+      <w:r>
+        <w:rPr>
+          <w:rFonts w:ascii="Arial" w:hAnsi="Arial" w:cs="Arial"/>
+          <w:b/>
+          <w:bCs/>
+          <w:color w:val="auto"/>
+          <w:szCs w:val="24"/>
+          <w:lang w:val="es-ES"/>
+        </w:rPr>
+        <w:t>)</w:t>
+      </w:r>
+    </w:p>
+    <w:p>
+      <w:pPr>
+        <w:rPr>
+          <w:rFonts w:ascii="Arial" w:hAnsi="Arial"/>
+          <w:szCs w:val="24"/>
+          <w:lang w:val="es-ES"/>
+        </w:rPr>
+      </w:pPr>
+      <w:r>
+        <w:rPr>
+          <w:rFonts w:ascii="Arial" w:hAnsi="Arial"/>
+          <w:szCs w:val="24"/>
+          <w:lang w:val="es-ES"/>
+        </w:rPr>
+        <w:t>Consiste en la iteración constante y basada en “prueba y error” que una máquina es capaz de realizar en tiempo récord ante determinadas condiciones o entorno dado y con un objetivo específico llamado “recompensa”. De esta forma se pueden obtener resultados, patrones, correlaciones, caminos y conclusiones basadas en experiencia previa generada por la propia máquina.</w:t>
+      </w:r>
+    </w:p>
+    <w:p>
+      <w:pPr>
+        <w:pStyle w:val="Ttulo5"/>
+        <w:rPr>
+          <w:rFonts w:ascii="Arial" w:hAnsi="Arial" w:cs="Arial"/>
+          <w:b/>
+          <w:bCs/>
+          <w:color w:val="auto"/>
+          <w:szCs w:val="24"/>
           <w:lang w:val="en-US"/>
         </w:rPr>
-        <w:t>Aprendizaje no supervisado (Unsupervised machine learning)</w:t>
+      </w:pPr>
+      <w:proofErr w:type="spellStart"/>
+      <w:r>
+        <w:rPr>
+          <w:rFonts w:ascii="Arial" w:hAnsi="Arial" w:cs="Arial"/>
+          <w:b/>
+          <w:bCs/>
+          <w:color w:val="auto"/>
+          <w:szCs w:val="24"/>
+          <w:lang w:val="en-US"/>
+        </w:rPr>
+        <w:t>Aprendizaje</w:t>
+      </w:r>
+      <w:proofErr w:type="spellEnd"/>
+      <w:r>
+        <w:rPr>
+          <w:rFonts w:ascii="Arial" w:hAnsi="Arial" w:cs="Arial"/>
+          <w:b/>
+          <w:bCs/>
+          <w:color w:val="auto"/>
+          <w:szCs w:val="24"/>
+          <w:lang w:val="en-US"/>
+        </w:rPr>
+        <w:t xml:space="preserve"> </w:t>
+      </w:r>
+      <w:proofErr w:type="spellStart"/>
+      <w:r>
+        <w:rPr>
+          <w:rFonts w:ascii="Arial" w:hAnsi="Arial" w:cs="Arial"/>
+          <w:b/>
+          <w:bCs/>
+          <w:color w:val="auto"/>
+          <w:szCs w:val="24"/>
+          <w:lang w:val="en-US"/>
+        </w:rPr>
+        <w:t>supervisado</w:t>
+      </w:r>
+      <w:proofErr w:type="spellEnd"/>
+      <w:r>
+        <w:rPr>
+          <w:rFonts w:ascii="Arial" w:hAnsi="Arial" w:cs="Arial"/>
+          <w:b/>
+          <w:bCs/>
+          <w:color w:val="auto"/>
+          <w:szCs w:val="24"/>
+          <w:lang w:val="en-US"/>
+        </w:rPr>
+        <w:t xml:space="preserve"> (Supervised machine learning)</w:t>
+      </w:r>
+    </w:p>
+    <w:p>
+      <w:pPr>
+        <w:rPr>
+          <w:rFonts w:ascii="Arial" w:hAnsi="Arial"/>
+          <w:szCs w:val="24"/>
+          <w:lang w:val="es-ES"/>
+        </w:rPr>
+      </w:pPr>
+      <w:r>
+        <w:rPr>
+          <w:rFonts w:ascii="Arial" w:hAnsi="Arial"/>
+          <w:szCs w:val="24"/>
+          <w:lang w:val="es-ES"/>
+        </w:rPr>
+        <w:t>Se basa en modelos predictivos que hacen uso de datos de entrenamiento. Dado un conjunto conocido de datos, se pretende que el sistema sea capaz de lograr una determinada salida, de forma que el modelo es ajustado (entrenado) hasta lograr resultados adecuados. Ejemplo: coches autónomos.</w:t>
+      </w:r>
+    </w:p>
+    <w:p>
+      <w:pPr>
+        <w:pStyle w:val="Ttulo5"/>
+        <w:rPr>
+          <w:rFonts w:ascii="Arial" w:hAnsi="Arial" w:cs="Arial"/>
+          <w:b/>
+          <w:bCs/>
+          <w:color w:val="auto"/>
+          <w:szCs w:val="24"/>
+          <w:lang w:val="en-US"/>
+        </w:rPr>
+      </w:pPr>
+      <w:proofErr w:type="spellStart"/>
+      <w:r>
+        <w:rPr>
+          <w:rFonts w:ascii="Arial" w:hAnsi="Arial" w:cs="Arial"/>
+          <w:b/>
+          <w:bCs/>
+          <w:color w:val="auto"/>
+          <w:szCs w:val="24"/>
+          <w:lang w:val="en-US"/>
+        </w:rPr>
+        <w:t>Aprendizaje</w:t>
+      </w:r>
+      <w:proofErr w:type="spellEnd"/>
+      <w:r>
+        <w:rPr>
+          <w:rFonts w:ascii="Arial" w:hAnsi="Arial" w:cs="Arial"/>
+          <w:b/>
+          <w:bCs/>
+          <w:color w:val="auto"/>
+          <w:szCs w:val="24"/>
+          <w:lang w:val="en-US"/>
+        </w:rPr>
+        <w:t xml:space="preserve"> no </w:t>
+      </w:r>
+      <w:proofErr w:type="spellStart"/>
+      <w:r>
+        <w:rPr>
+          <w:rFonts w:ascii="Arial" w:hAnsi="Arial" w:cs="Arial"/>
+          <w:b/>
+          <w:bCs/>
+          <w:color w:val="auto"/>
+          <w:szCs w:val="24"/>
+          <w:lang w:val="en-US"/>
+        </w:rPr>
+        <w:t>supervisado</w:t>
+      </w:r>
+      <w:proofErr w:type="spellEnd"/>
+      <w:r>
+        <w:rPr>
+          <w:rFonts w:ascii="Arial" w:hAnsi="Arial" w:cs="Arial"/>
+          <w:b/>
+          <w:bCs/>
+          <w:color w:val="auto"/>
+          <w:szCs w:val="24"/>
+          <w:lang w:val="en-US"/>
+        </w:rPr>
+        <w:t xml:space="preserve"> (Unsupervised machine learning)</w:t>
       </w:r>
     </w:p>
     <w:p>
@@ -11185,13 +12553,23 @@
           <w:lang w:val="es-ES"/>
         </w:rPr>
       </w:pPr>
-      <w:r>
-        <w:rPr>
-          <w:rFonts w:ascii="Arial" w:hAnsi="Arial"/>
-          <w:szCs w:val="24"/>
-          <w:lang w:val="es-ES"/>
-        </w:rPr>
-        <w:t>Paresias: Disminución de la fuerza muscular.</w:t>
+      <w:proofErr w:type="spellStart"/>
+      <w:r>
+        <w:rPr>
+          <w:rFonts w:ascii="Arial" w:hAnsi="Arial"/>
+          <w:szCs w:val="24"/>
+          <w:lang w:val="es-ES"/>
+        </w:rPr>
+        <w:t>Paresias</w:t>
+      </w:r>
+      <w:proofErr w:type="spellEnd"/>
+      <w:r>
+        <w:rPr>
+          <w:rFonts w:ascii="Arial" w:hAnsi="Arial"/>
+          <w:szCs w:val="24"/>
+          <w:lang w:val="es-ES"/>
+        </w:rPr>
+        <w:t>: Disminución de la fuerza muscular.</w:t>
       </w:r>
     </w:p>
     <w:p>
@@ -11209,13 +12587,23 @@
           <w:lang w:val="es-ES"/>
         </w:rPr>
       </w:pPr>
-      <w:r>
-        <w:rPr>
-          <w:rFonts w:ascii="Arial" w:hAnsi="Arial"/>
-          <w:szCs w:val="24"/>
-          <w:lang w:val="es-ES"/>
-        </w:rPr>
-        <w:t>Plejías: pérdida total del movimiento.</w:t>
+      <w:proofErr w:type="spellStart"/>
+      <w:r>
+        <w:rPr>
+          <w:rFonts w:ascii="Arial" w:hAnsi="Arial"/>
+          <w:szCs w:val="24"/>
+          <w:lang w:val="es-ES"/>
+        </w:rPr>
+        <w:t>Plejías</w:t>
+      </w:r>
+      <w:proofErr w:type="spellEnd"/>
+      <w:r>
+        <w:rPr>
+          <w:rFonts w:ascii="Arial" w:hAnsi="Arial"/>
+          <w:szCs w:val="24"/>
+          <w:lang w:val="es-ES"/>
+        </w:rPr>
+        <w:t>: pérdida total del movimiento.</w:t>
       </w:r>
     </w:p>
     <w:p>
@@ -11257,6 +12645,7 @@
           <w:lang w:val="es-ES"/>
         </w:rPr>
       </w:pPr>
+      <w:proofErr w:type="spellStart"/>
       <w:r>
         <w:rPr>
           <w:rFonts w:ascii="Arial" w:hAnsi="Arial"/>
@@ -11265,6 +12654,7 @@
         </w:rPr>
         <w:t>Monoplejía</w:t>
       </w:r>
+      <w:proofErr w:type="spellEnd"/>
       <w:r>
         <w:rPr>
           <w:rFonts w:ascii="Arial" w:hAnsi="Arial"/>
@@ -11399,7 +12789,43 @@
           <w:szCs w:val="24"/>
           <w:lang w:val="es-ES"/>
         </w:rPr>
-        <w:t>: Prálisis total o parcial de brazos y piernas causada por bien un daño en la médula espinal, específicamente en alguna de las vértebras cervicales, o bien por alguna enfermedad que afecte las neuronas motoras, como puede ser el caso en la esclerosis lateral amiotrófica.</w:t>
+        <w:t xml:space="preserve">: </w:t>
+      </w:r>
+      <w:proofErr w:type="spellStart"/>
+      <w:r>
+        <w:rPr>
+          <w:rFonts w:ascii="Arial" w:hAnsi="Arial"/>
+          <w:szCs w:val="24"/>
+          <w:lang w:val="es-ES"/>
+        </w:rPr>
+        <w:t>Prálisis</w:t>
+      </w:r>
+      <w:proofErr w:type="spellEnd"/>
+      <w:r>
+        <w:rPr>
+          <w:rFonts w:ascii="Arial" w:hAnsi="Arial"/>
+          <w:szCs w:val="24"/>
+          <w:lang w:val="es-ES"/>
+        </w:rPr>
+        <w:t xml:space="preserve"> total o parcial de brazos y piernas causada por bien un daño en la médula espinal, específicamente en alguna de las vértebras cervicales, o bien por alguna enfermedad que afecte las neuronas motoras, como puede ser el caso en la esclerosis lateral </w:t>
+      </w:r>
+      <w:proofErr w:type="spellStart"/>
+      <w:r>
+        <w:rPr>
+          <w:rFonts w:ascii="Arial" w:hAnsi="Arial"/>
+          <w:szCs w:val="24"/>
+          <w:lang w:val="es-ES"/>
+        </w:rPr>
+        <w:t>amiotrófica</w:t>
+      </w:r>
+      <w:proofErr w:type="spellEnd"/>
+      <w:r>
+        <w:rPr>
+          <w:rFonts w:ascii="Arial" w:hAnsi="Arial"/>
+          <w:szCs w:val="24"/>
+          <w:lang w:val="es-ES"/>
+        </w:rPr>
+        <w:t>.</w:t>
       </w:r>
     </w:p>
     <w:p>
@@ -11565,7 +12991,25 @@
           <w:szCs w:val="24"/>
           <w:lang w:val="es-ES"/>
         </w:rPr>
-        <w:t>Perinatales, por traumas del parto, prematurez, partos prolongados y anoxias</w:t>
+        <w:t xml:space="preserve">Perinatales, por traumas del parto, </w:t>
+      </w:r>
+      <w:proofErr w:type="spellStart"/>
+      <w:r>
+        <w:rPr>
+          <w:rFonts w:ascii="Arial" w:hAnsi="Arial"/>
+          <w:szCs w:val="24"/>
+          <w:lang w:val="es-ES"/>
+        </w:rPr>
+        <w:t>prematurez</w:t>
+      </w:r>
+      <w:proofErr w:type="spellEnd"/>
+      <w:r>
+        <w:rPr>
+          <w:rFonts w:ascii="Arial" w:hAnsi="Arial"/>
+          <w:szCs w:val="24"/>
+          <w:lang w:val="es-ES"/>
+        </w:rPr>
+        <w:t>, partos prolongados y anoxias</w:t>
       </w:r>
       <w:r>
         <w:rPr>
@@ -12004,6 +13448,7 @@
         </w:rPr>
       </w:pPr>
       <w:bookmarkStart w:id="34" w:name="_Toc70623757"/>
+      <w:proofErr w:type="spellStart"/>
       <w:r>
         <w:rPr>
           <w:rFonts w:ascii="Arial" w:hAnsi="Arial" w:cs="Arial"/>
@@ -12014,6 +13459,7 @@
         <w:t>VideoJuegos</w:t>
       </w:r>
       <w:bookmarkEnd w:id="34"/>
+      <w:proofErr w:type="spellEnd"/>
     </w:p>
     <w:p>
       <w:pPr>
@@ -12143,7 +13589,25 @@
           <w:szCs w:val="24"/>
           <w:lang w:val="es-ES" w:eastAsia="es-ES"/>
         </w:rPr>
-        <w:t xml:space="preserve">El trabajo de investigación “Desarrollo de un videojuego arcade que se maneja por comando de voz para niños con discapacidades motrices” por sus características será un proyecto de desarrollo ya sé que busca resolver problemas actuales, que presentan los niños con movilidad reducida, al momento de divertirse con videojuegos y el desarrollo de dicho videojuego. </w:t>
+        <w:t xml:space="preserve">El trabajo de investigación “Desarrollo de un videojuego </w:t>
+      </w:r>
+      <w:proofErr w:type="spellStart"/>
+      <w:r>
+        <w:rPr>
+          <w:rFonts w:ascii="Arial" w:hAnsi="Arial"/>
+          <w:szCs w:val="24"/>
+          <w:lang w:val="es-ES" w:eastAsia="es-ES"/>
+        </w:rPr>
+        <w:t>arcade</w:t>
+      </w:r>
+      <w:proofErr w:type="spellEnd"/>
+      <w:r>
+        <w:rPr>
+          <w:rFonts w:ascii="Arial" w:hAnsi="Arial"/>
+          <w:szCs w:val="24"/>
+          <w:lang w:val="es-ES" w:eastAsia="es-ES"/>
+        </w:rPr>
+        <w:t xml:space="preserve"> que se maneja por comando de voz para niños con discapacidades motrices” por sus características será un proyecto de desarrollo ya sé que busca resolver problemas actuales, que presentan los niños con movilidad reducida, al momento de divertirse con videojuegos y el desarrollo de dicho videojuego. </w:t>
       </w:r>
     </w:p>
     <w:p>
@@ -12316,16 +13780,70 @@
           <w:szCs w:val="24"/>
           <w:lang w:val="es-ES"/>
         </w:rPr>
-        <w:t xml:space="preserve">El desarrollo del videojuego se realizará utilizando la metodología SCRUM en cada una de sus etapas que van desde el análisis y diseño hasta las pruebas y entregas con el cliente. Se ejecutará con sprints de 10 días y con las respectivas sesiones de retrospectiva y planeación para la alimentación del backlog que contiene las tareas </w:t>
-      </w:r>
+        <w:t xml:space="preserve">El desarrollo del videojuego se realizará utilizando la metodología SCRUM en cada una de sus etapas que van desde el análisis y diseño hasta las pruebas y entregas con el cliente. Se ejecutará con </w:t>
+      </w:r>
+      <w:proofErr w:type="spellStart"/>
       <w:r>
         <w:rPr>
           <w:rFonts w:ascii="Arial" w:eastAsia="Times New Roman" w:hAnsi="Arial"/>
           <w:szCs w:val="24"/>
           <w:lang w:val="es-ES"/>
         </w:rPr>
+        <w:t>sprints</w:t>
+      </w:r>
+      <w:proofErr w:type="spellEnd"/>
+      <w:r>
+        <w:rPr>
+          <w:rFonts w:ascii="Arial" w:eastAsia="Times New Roman" w:hAnsi="Arial"/>
+          <w:szCs w:val="24"/>
+          <w:lang w:val="es-ES"/>
+        </w:rPr>
+        <w:t xml:space="preserve"> de 10 días y con las respectivas sesiones de retrospectiva y planeación para la alimentación del </w:t>
+      </w:r>
+      <w:proofErr w:type="spellStart"/>
+      <w:r>
+        <w:rPr>
+          <w:rFonts w:ascii="Arial" w:eastAsia="Times New Roman" w:hAnsi="Arial"/>
+          <w:szCs w:val="24"/>
+          <w:lang w:val="es-ES"/>
+        </w:rPr>
+        <w:t>backlog</w:t>
+      </w:r>
+      <w:proofErr w:type="spellEnd"/>
+      <w:r>
+        <w:rPr>
+          <w:rFonts w:ascii="Arial" w:eastAsia="Times New Roman" w:hAnsi="Arial"/>
+          <w:szCs w:val="24"/>
+          <w:lang w:val="es-ES"/>
+        </w:rPr>
+        <w:t xml:space="preserve"> que contiene las tareas </w:t>
+      </w:r>
+      <w:r>
+        <w:rPr>
+          <w:rFonts w:ascii="Arial" w:eastAsia="Times New Roman" w:hAnsi="Arial"/>
+          <w:szCs w:val="24"/>
+          <w:lang w:val="es-ES"/>
+        </w:rPr>
         <w:lastRenderedPageBreak/>
-        <w:t>necesarias para cumplir con los requerimientos de cada una de las historias de usuario y con su estimación para evaluar el cumplimiento en cada uno de los sprints, tanto en tiempo como en entregables.</w:t>
+        <w:t xml:space="preserve">necesarias para cumplir con los requerimientos de cada una de las historias de usuario y con su estimación para evaluar el cumplimiento en cada uno de los </w:t>
+      </w:r>
+      <w:proofErr w:type="spellStart"/>
+      <w:r>
+        <w:rPr>
+          <w:rFonts w:ascii="Arial" w:eastAsia="Times New Roman" w:hAnsi="Arial"/>
+          <w:szCs w:val="24"/>
+          <w:lang w:val="es-ES"/>
+        </w:rPr>
+        <w:t>sprints</w:t>
+      </w:r>
+      <w:proofErr w:type="spellEnd"/>
+      <w:r>
+        <w:rPr>
+          <w:rFonts w:ascii="Arial" w:eastAsia="Times New Roman" w:hAnsi="Arial"/>
+          <w:szCs w:val="24"/>
+          <w:lang w:val="es-ES"/>
+        </w:rPr>
+        <w:t>, tanto en tiempo como en entregables.</w:t>
       </w:r>
     </w:p>
     <w:p>
@@ -12472,9 +13990,20 @@
           <w:szCs w:val="24"/>
           <w:lang w:val="es-ES"/>
         </w:rPr>
-        <w:t>: Metodología Scrum</w:t>
+        <w:t xml:space="preserve">: Metodología </w:t>
+      </w:r>
+      <w:proofErr w:type="spellStart"/>
+      <w:r>
+        <w:rPr>
+          <w:rFonts w:ascii="Arial" w:hAnsi="Arial"/>
+          <w:sz w:val="24"/>
+          <w:szCs w:val="24"/>
+          <w:lang w:val="es-ES"/>
+        </w:rPr>
+        <w:t>Scrum</w:t>
       </w:r>
       <w:bookmarkEnd w:id="37"/>
+      <w:proofErr w:type="spellEnd"/>
     </w:p>
     <w:p>
       <w:pPr>
@@ -12509,13 +14038,59 @@
           <w:lang w:val="es-ES"/>
         </w:rPr>
       </w:pPr>
+      <w:proofErr w:type="spellStart"/>
       <w:r>
         <w:rPr>
           <w:rFonts w:ascii="Arial" w:eastAsia="Times New Roman" w:hAnsi="Arial"/>
           <w:szCs w:val="24"/>
           <w:lang w:val="es-ES"/>
         </w:rPr>
-        <w:t>Product Owner: Janel Molina</w:t>
+        <w:t>Product</w:t>
+      </w:r>
+      <w:proofErr w:type="spellEnd"/>
+      <w:r>
+        <w:rPr>
+          <w:rFonts w:ascii="Arial" w:eastAsia="Times New Roman" w:hAnsi="Arial"/>
+          <w:szCs w:val="24"/>
+          <w:lang w:val="es-ES"/>
+        </w:rPr>
+        <w:t xml:space="preserve"> </w:t>
+      </w:r>
+      <w:proofErr w:type="spellStart"/>
+      <w:r>
+        <w:rPr>
+          <w:rFonts w:ascii="Arial" w:eastAsia="Times New Roman" w:hAnsi="Arial"/>
+          <w:szCs w:val="24"/>
+          <w:lang w:val="es-ES"/>
+        </w:rPr>
+        <w:t>Owner</w:t>
+      </w:r>
+      <w:proofErr w:type="spellEnd"/>
+      <w:r>
+        <w:rPr>
+          <w:rFonts w:ascii="Arial" w:eastAsia="Times New Roman" w:hAnsi="Arial"/>
+          <w:szCs w:val="24"/>
+          <w:lang w:val="es-ES"/>
+        </w:rPr>
+        <w:t xml:space="preserve">: </w:t>
+      </w:r>
+      <w:proofErr w:type="spellStart"/>
+      <w:r>
+        <w:rPr>
+          <w:rFonts w:ascii="Arial" w:eastAsia="Times New Roman" w:hAnsi="Arial"/>
+          <w:szCs w:val="24"/>
+          <w:lang w:val="es-ES"/>
+        </w:rPr>
+        <w:t>Janel</w:t>
+      </w:r>
+      <w:proofErr w:type="spellEnd"/>
+      <w:r>
+        <w:rPr>
+          <w:rFonts w:ascii="Arial" w:eastAsia="Times New Roman" w:hAnsi="Arial"/>
+          <w:szCs w:val="24"/>
+          <w:lang w:val="es-ES"/>
+        </w:rPr>
+        <w:t xml:space="preserve"> Molina</w:t>
       </w:r>
     </w:p>
     <w:p>
@@ -12533,13 +14108,23 @@
           <w:lang w:val="es-ES"/>
         </w:rPr>
       </w:pPr>
+      <w:proofErr w:type="spellStart"/>
       <w:r>
         <w:rPr>
           <w:rFonts w:ascii="Arial" w:eastAsia="Times New Roman" w:hAnsi="Arial"/>
           <w:szCs w:val="24"/>
           <w:lang w:val="es-ES"/>
         </w:rPr>
-        <w:t>Scrum Master: Andrés Rincón</w:t>
+        <w:t>Scrum</w:t>
+      </w:r>
+      <w:proofErr w:type="spellEnd"/>
+      <w:r>
+        <w:rPr>
+          <w:rFonts w:ascii="Arial" w:eastAsia="Times New Roman" w:hAnsi="Arial"/>
+          <w:szCs w:val="24"/>
+          <w:lang w:val="es-ES"/>
+        </w:rPr>
+        <w:t xml:space="preserve"> Master: Andrés Rincón</w:t>
       </w:r>
     </w:p>
     <w:p>
@@ -16318,6 +17903,7 @@
                 <w:lang w:val="es-ES"/>
               </w:rPr>
             </w:pPr>
+            <w:proofErr w:type="spellStart"/>
             <w:r>
               <w:rPr>
                 <w:rFonts w:ascii="Arial" w:hAnsi="Arial"/>
@@ -16325,7 +17911,17 @@
                 <w:szCs w:val="24"/>
                 <w:lang w:val="es-ES"/>
               </w:rPr>
-              <w:t>Osman Gonzalo Ferrer Marín</w:t>
+              <w:t>Osman</w:t>
+            </w:r>
+            <w:proofErr w:type="spellEnd"/>
+            <w:r>
+              <w:rPr>
+                <w:rFonts w:ascii="Arial" w:hAnsi="Arial"/>
+                <w:color w:val="000000" w:themeColor="text1"/>
+                <w:szCs w:val="24"/>
+                <w:lang w:val="es-ES"/>
+              </w:rPr>
+              <w:t xml:space="preserve"> Gonzalo Ferrer Marín</w:t>
             </w:r>
           </w:p>
         </w:tc>
@@ -16835,6 +18431,7 @@
                 <w:lang w:val="es-ES"/>
               </w:rPr>
             </w:pPr>
+            <w:proofErr w:type="spellStart"/>
             <w:r>
               <w:rPr>
                 <w:rFonts w:ascii="Arial" w:hAnsi="Arial"/>
@@ -16842,7 +18439,17 @@
                 <w:szCs w:val="24"/>
                 <w:lang w:val="es-ES"/>
               </w:rPr>
-              <w:t>Janel Javier Molina Góngora</w:t>
+              <w:t>Janel</w:t>
+            </w:r>
+            <w:proofErr w:type="spellEnd"/>
+            <w:r>
+              <w:rPr>
+                <w:rFonts w:ascii="Arial" w:hAnsi="Arial"/>
+                <w:color w:val="000000" w:themeColor="text1"/>
+                <w:szCs w:val="24"/>
+                <w:lang w:val="es-ES"/>
+              </w:rPr>
+              <w:t xml:space="preserve"> Javier Molina Góngora</w:t>
             </w:r>
           </w:p>
         </w:tc>
@@ -18945,7 +20552,25 @@
           <w:sz w:val="24"/>
           <w:szCs w:val="24"/>
         </w:rPr>
-        <w:t>: Presupuesto valoración de salidas a campo</w:t>
+        <w:t xml:space="preserve">: Presupuesto valoración de salidas </w:t>
+      </w:r>
+      <w:proofErr w:type="spellStart"/>
+      <w:r>
+        <w:rPr>
+          <w:rFonts w:ascii="Arial" w:hAnsi="Arial"/>
+          <w:sz w:val="24"/>
+          <w:szCs w:val="24"/>
+        </w:rPr>
+        <w:t>a</w:t>
+      </w:r>
+      <w:proofErr w:type="spellEnd"/>
+      <w:r>
+        <w:rPr>
+          <w:rFonts w:ascii="Arial" w:hAnsi="Arial"/>
+          <w:sz w:val="24"/>
+          <w:szCs w:val="24"/>
+        </w:rPr>
+        <w:t xml:space="preserve"> campo</w:t>
       </w:r>
       <w:bookmarkEnd w:id="51"/>
     </w:p>
@@ -19907,6 +21532,7 @@
           <w:rFonts w:ascii="Arial" w:hAnsi="Arial"/>
           <w:noProof/>
           <w:szCs w:val="24"/>
+          <w:lang w:eastAsia="es-CO"/>
         </w:rPr>
         <w:drawing>
           <wp:inline distT="0" distB="0" distL="0" distR="0" wp14:anchorId="101C293B" wp14:editId="45A50C83">
@@ -20141,6 +21767,7 @@
           <w:rFonts w:ascii="Arial" w:hAnsi="Arial"/>
           <w:noProof/>
           <w:szCs w:val="24"/>
+          <w:lang w:eastAsia="es-CO"/>
         </w:rPr>
         <w:drawing>
           <wp:inline distT="0" distB="0" distL="0" distR="0" wp14:anchorId="723ABB2C" wp14:editId="43EF1086">
@@ -20297,6 +21924,7 @@
           <w:rFonts w:ascii="Arial" w:hAnsi="Arial"/>
           <w:noProof/>
           <w:szCs w:val="24"/>
+          <w:lang w:eastAsia="es-CO"/>
         </w:rPr>
         <w:lastRenderedPageBreak/>
         <w:drawing>
@@ -20458,14 +22086,42 @@
           <w:rFonts w:ascii="Arial" w:hAnsi="Arial"/>
           <w:szCs w:val="24"/>
         </w:rPr>
-        <w:t>entre los niños encuestado, se visualiza que existe mucha varie</w:t>
-      </w:r>
-      <w:r>
-        <w:rPr>
-          <w:rFonts w:ascii="Arial" w:hAnsi="Arial"/>
-          <w:szCs w:val="24"/>
-        </w:rPr>
-        <w:t>dad sobre el gusto de los genero de los videojuegos.</w:t>
+        <w:t xml:space="preserve">entre </w:t>
+      </w:r>
+      <w:r>
+        <w:rPr>
+          <w:rFonts w:ascii="Arial" w:hAnsi="Arial"/>
+          <w:szCs w:val="24"/>
+        </w:rPr>
+        <w:t>los niños encuestados</w:t>
+      </w:r>
+      <w:r>
+        <w:rPr>
+          <w:rFonts w:ascii="Arial" w:hAnsi="Arial"/>
+          <w:szCs w:val="24"/>
+        </w:rPr>
+        <w:t>, se visualiza que existe mucha varie</w:t>
+      </w:r>
+      <w:r>
+        <w:rPr>
+          <w:rFonts w:ascii="Arial" w:hAnsi="Arial"/>
+          <w:szCs w:val="24"/>
+        </w:rPr>
+        <w:t xml:space="preserve">dad sobre el gusto </w:t>
+      </w:r>
+      <w:r>
+        <w:rPr>
+          <w:rFonts w:ascii="Arial" w:hAnsi="Arial"/>
+          <w:szCs w:val="24"/>
+        </w:rPr>
+        <w:t>del género</w:t>
+      </w:r>
+      <w:r>
+        <w:rPr>
+          <w:rFonts w:ascii="Arial" w:hAnsi="Arial"/>
+          <w:szCs w:val="24"/>
+        </w:rPr>
+        <w:t xml:space="preserve"> de los videojuegos.</w:t>
       </w:r>
     </w:p>
     <w:p>
@@ -20482,6 +22138,7 @@
           <w:rFonts w:ascii="Arial" w:hAnsi="Arial"/>
           <w:noProof/>
           <w:szCs w:val="24"/>
+          <w:lang w:eastAsia="es-CO"/>
         </w:rPr>
         <w:drawing>
           <wp:inline distT="0" distB="0" distL="0" distR="0" wp14:anchorId="1775B817" wp14:editId="0227033D">
@@ -20638,6 +22295,7 @@
           <w:rFonts w:ascii="Arial" w:hAnsi="Arial"/>
           <w:noProof/>
           <w:szCs w:val="24"/>
+          <w:lang w:eastAsia="es-CO"/>
         </w:rPr>
         <w:lastRenderedPageBreak/>
         <w:drawing>
@@ -20930,13 +22588,25 @@
           <w:lang w:val="es-ES"/>
         </w:rPr>
       </w:pPr>
-      <w:r>
-        <w:rPr>
-          <w:rFonts w:ascii="Arial" w:hAnsi="Arial"/>
-          <w:szCs w:val="24"/>
-          <w:lang w:val="es-ES"/>
-        </w:rPr>
-        <w:t>salesforce Latinoamérica (2017). ¿Qué es la inteligencia Artificial?</w:t>
+      <w:proofErr w:type="spellStart"/>
+      <w:proofErr w:type="gramStart"/>
+      <w:r>
+        <w:rPr>
+          <w:rFonts w:ascii="Arial" w:hAnsi="Arial"/>
+          <w:szCs w:val="24"/>
+          <w:lang w:val="es-ES"/>
+        </w:rPr>
+        <w:t>salesforce</w:t>
+      </w:r>
+      <w:proofErr w:type="spellEnd"/>
+      <w:proofErr w:type="gramEnd"/>
+      <w:r>
+        <w:rPr>
+          <w:rFonts w:ascii="Arial" w:hAnsi="Arial"/>
+          <w:szCs w:val="24"/>
+          <w:lang w:val="es-ES"/>
+        </w:rPr>
+        <w:t xml:space="preserve"> Latinoamérica (2017). ¿Qué es la inteligencia Artificial?</w:t>
       </w:r>
     </w:p>
     <w:p>
@@ -20978,13 +22648,25 @@
           <w:lang w:val="es-ES"/>
         </w:rPr>
       </w:pPr>
-      <w:r>
-        <w:rPr>
-          <w:rFonts w:ascii="Arial" w:hAnsi="Arial"/>
-          <w:szCs w:val="24"/>
-          <w:lang w:val="es-ES"/>
-        </w:rPr>
-        <w:t>auraportal (2020). ¿Qué es la inteligencia Artificial?</w:t>
+      <w:proofErr w:type="spellStart"/>
+      <w:proofErr w:type="gramStart"/>
+      <w:r>
+        <w:rPr>
+          <w:rFonts w:ascii="Arial" w:hAnsi="Arial"/>
+          <w:szCs w:val="24"/>
+          <w:lang w:val="es-ES"/>
+        </w:rPr>
+        <w:t>auraportal</w:t>
+      </w:r>
+      <w:proofErr w:type="spellEnd"/>
+      <w:proofErr w:type="gramEnd"/>
+      <w:r>
+        <w:rPr>
+          <w:rFonts w:ascii="Arial" w:hAnsi="Arial"/>
+          <w:szCs w:val="24"/>
+          <w:lang w:val="es-ES"/>
+        </w:rPr>
+        <w:t xml:space="preserve"> (2020). ¿Qué es la inteligencia Artificial?</w:t>
       </w:r>
     </w:p>
     <w:p>
@@ -21026,14 +22708,34 @@
           <w:lang w:val="es-ES"/>
         </w:rPr>
       </w:pPr>
-      <w:r>
-        <w:rPr>
-          <w:rFonts w:ascii="Arial" w:hAnsi="Arial"/>
-          <w:szCs w:val="24"/>
-          <w:lang w:val="es-ES"/>
-        </w:rPr>
-        <w:t>Dot CSV (2017). Lo que YA sabes sobre Inteligencia Artificial | DotCSV</w:t>
-      </w:r>
+      <w:proofErr w:type="spellStart"/>
+      <w:r>
+        <w:rPr>
+          <w:rFonts w:ascii="Arial" w:hAnsi="Arial"/>
+          <w:szCs w:val="24"/>
+          <w:lang w:val="es-ES"/>
+        </w:rPr>
+        <w:t>Dot</w:t>
+      </w:r>
+      <w:proofErr w:type="spellEnd"/>
+      <w:r>
+        <w:rPr>
+          <w:rFonts w:ascii="Arial" w:hAnsi="Arial"/>
+          <w:szCs w:val="24"/>
+          <w:lang w:val="es-ES"/>
+        </w:rPr>
+        <w:t xml:space="preserve"> CSV (2017). Lo que YA sabes sobre Inteligencia Artificial | </w:t>
+      </w:r>
+      <w:proofErr w:type="spellStart"/>
+      <w:r>
+        <w:rPr>
+          <w:rFonts w:ascii="Arial" w:hAnsi="Arial"/>
+          <w:szCs w:val="24"/>
+          <w:lang w:val="es-ES"/>
+        </w:rPr>
+        <w:t>DotCSV</w:t>
+      </w:r>
+      <w:proofErr w:type="spellEnd"/>
     </w:p>
     <w:p>
       <w:pPr>
@@ -21112,13 +22814,25 @@
           <w:lang w:val="es-ES"/>
         </w:rPr>
       </w:pPr>
-      <w:r>
-        <w:rPr>
-          <w:rFonts w:ascii="Arial" w:hAnsi="Arial"/>
-          <w:szCs w:val="24"/>
-          <w:lang w:val="es-ES"/>
-        </w:rPr>
-        <w:t>auraportal (2020). Tecnologías de Inteligencia Artificial y sus categorías</w:t>
+      <w:proofErr w:type="spellStart"/>
+      <w:proofErr w:type="gramStart"/>
+      <w:r>
+        <w:rPr>
+          <w:rFonts w:ascii="Arial" w:hAnsi="Arial"/>
+          <w:szCs w:val="24"/>
+          <w:lang w:val="es-ES"/>
+        </w:rPr>
+        <w:t>auraportal</w:t>
+      </w:r>
+      <w:proofErr w:type="spellEnd"/>
+      <w:proofErr w:type="gramEnd"/>
+      <w:r>
+        <w:rPr>
+          <w:rFonts w:ascii="Arial" w:hAnsi="Arial"/>
+          <w:szCs w:val="24"/>
+          <w:lang w:val="es-ES"/>
+        </w:rPr>
+        <w:t xml:space="preserve"> (2020). Tecnologías de Inteligencia Artificial y sus categorías</w:t>
       </w:r>
     </w:p>
     <w:p>
@@ -21170,14 +22884,36 @@
           <w:lang w:val="es-ES"/>
         </w:rPr>
       </w:pPr>
-      <w:r>
-        <w:rPr>
-          <w:rFonts w:ascii="Arial" w:hAnsi="Arial"/>
-          <w:szCs w:val="24"/>
-          <w:lang w:val="es-ES"/>
-        </w:rPr>
-        <w:t>auraportal (2020). Tipos de algoritmos de Inteligencia Artificial y Machine Learning</w:t>
-      </w:r>
+      <w:proofErr w:type="spellStart"/>
+      <w:proofErr w:type="gramStart"/>
+      <w:r>
+        <w:rPr>
+          <w:rFonts w:ascii="Arial" w:hAnsi="Arial"/>
+          <w:szCs w:val="24"/>
+          <w:lang w:val="es-ES"/>
+        </w:rPr>
+        <w:t>auraportal</w:t>
+      </w:r>
+      <w:proofErr w:type="spellEnd"/>
+      <w:proofErr w:type="gramEnd"/>
+      <w:r>
+        <w:rPr>
+          <w:rFonts w:ascii="Arial" w:hAnsi="Arial"/>
+          <w:szCs w:val="24"/>
+          <w:lang w:val="es-ES"/>
+        </w:rPr>
+        <w:t xml:space="preserve"> (2020). Tipos de algoritmos de Inteligencia Artificial y Machine </w:t>
+      </w:r>
+      <w:proofErr w:type="spellStart"/>
+      <w:r>
+        <w:rPr>
+          <w:rFonts w:ascii="Arial" w:hAnsi="Arial"/>
+          <w:szCs w:val="24"/>
+          <w:lang w:val="es-ES"/>
+        </w:rPr>
+        <w:t>Learning</w:t>
+      </w:r>
+      <w:proofErr w:type="spellEnd"/>
     </w:p>
     <w:p>
       <w:pPr>
@@ -21249,7 +22985,43 @@
           <w:szCs w:val="24"/>
           <w:lang w:val="es-ES"/>
         </w:rPr>
-        <w:t>Machine learning (Aprendizaje automático) Ep. 0</w:t>
+        <w:t xml:space="preserve">Machine </w:t>
+      </w:r>
+      <w:proofErr w:type="spellStart"/>
+      <w:r>
+        <w:rPr>
+          <w:rFonts w:ascii="Arial" w:hAnsi="Arial"/>
+          <w:szCs w:val="24"/>
+          <w:lang w:val="es-ES"/>
+        </w:rPr>
+        <w:t>learning</w:t>
+      </w:r>
+      <w:proofErr w:type="spellEnd"/>
+      <w:r>
+        <w:rPr>
+          <w:rFonts w:ascii="Arial" w:hAnsi="Arial"/>
+          <w:szCs w:val="24"/>
+          <w:lang w:val="es-ES"/>
+        </w:rPr>
+        <w:t xml:space="preserve"> (Aprendizaje automático) </w:t>
+      </w:r>
+      <w:proofErr w:type="spellStart"/>
+      <w:r>
+        <w:rPr>
+          <w:rFonts w:ascii="Arial" w:hAnsi="Arial"/>
+          <w:szCs w:val="24"/>
+          <w:lang w:val="es-ES"/>
+        </w:rPr>
+        <w:t>Ep</w:t>
+      </w:r>
+      <w:proofErr w:type="spellEnd"/>
+      <w:r>
+        <w:rPr>
+          <w:rFonts w:ascii="Arial" w:hAnsi="Arial"/>
+          <w:szCs w:val="24"/>
+          <w:lang w:val="es-ES"/>
+        </w:rPr>
+        <w:t>. 0</w:t>
       </w:r>
     </w:p>
     <w:p>
@@ -21301,13 +23073,41 @@
           <w:lang w:val="es-ES"/>
         </w:rPr>
       </w:pPr>
-      <w:r>
-        <w:rPr>
-          <w:rFonts w:ascii="Arial" w:hAnsi="Arial"/>
-          <w:szCs w:val="24"/>
-          <w:lang w:val="es-ES"/>
-        </w:rPr>
-        <w:t>Init (2019). Curso de Inteligencia Artificial y Machine Learning con Python https://bit.ly/2Vmlhqa</w:t>
+      <w:proofErr w:type="spellStart"/>
+      <w:r>
+        <w:rPr>
+          <w:rFonts w:ascii="Arial" w:hAnsi="Arial"/>
+          <w:szCs w:val="24"/>
+          <w:lang w:val="es-ES"/>
+        </w:rPr>
+        <w:t>Init</w:t>
+      </w:r>
+      <w:proofErr w:type="spellEnd"/>
+      <w:r>
+        <w:rPr>
+          <w:rFonts w:ascii="Arial" w:hAnsi="Arial"/>
+          <w:szCs w:val="24"/>
+          <w:lang w:val="es-ES"/>
+        </w:rPr>
+        <w:t xml:space="preserve"> (2019). Curso de Inteligencia Artificial y Machine </w:t>
+      </w:r>
+      <w:proofErr w:type="spellStart"/>
+      <w:r>
+        <w:rPr>
+          <w:rFonts w:ascii="Arial" w:hAnsi="Arial"/>
+          <w:szCs w:val="24"/>
+          <w:lang w:val="es-ES"/>
+        </w:rPr>
+        <w:t>Learning</w:t>
+      </w:r>
+      <w:proofErr w:type="spellEnd"/>
+      <w:r>
+        <w:rPr>
+          <w:rFonts w:ascii="Arial" w:hAnsi="Arial"/>
+          <w:szCs w:val="24"/>
+          <w:lang w:val="es-ES"/>
+        </w:rPr>
+        <w:t xml:space="preserve"> con Python https://bit.ly/2Vmlhqa</w:t>
       </w:r>
     </w:p>
     <w:p>
@@ -21345,7 +23145,57 @@
           <w:szCs w:val="24"/>
           <w:lang w:val="en-US"/>
         </w:rPr>
-        <w:t>Vladimir Zwass (2020). encyclopedia britannica, speech-recognition https://www.britannica.com/technology/speech-recognition</w:t>
+        <w:t xml:space="preserve">Vladimir </w:t>
+      </w:r>
+      <w:proofErr w:type="spellStart"/>
+      <w:r>
+        <w:rPr>
+          <w:rFonts w:ascii="Arial" w:hAnsi="Arial"/>
+          <w:szCs w:val="24"/>
+          <w:lang w:val="en-US"/>
+        </w:rPr>
+        <w:t>Zwass</w:t>
+      </w:r>
+      <w:proofErr w:type="spellEnd"/>
+      <w:r>
+        <w:rPr>
+          <w:rFonts w:ascii="Arial" w:hAnsi="Arial"/>
+          <w:szCs w:val="24"/>
+          <w:lang w:val="en-US"/>
+        </w:rPr>
+        <w:t xml:space="preserve"> (2020). </w:t>
+      </w:r>
+      <w:r>
+        <w:rPr>
+          <w:rFonts w:ascii="Arial" w:hAnsi="Arial"/>
+          <w:szCs w:val="24"/>
+          <w:lang w:val="en-US"/>
+        </w:rPr>
+        <w:t>Encyclopedia</w:t>
+      </w:r>
+      <w:r>
+        <w:rPr>
+          <w:rFonts w:ascii="Arial" w:hAnsi="Arial"/>
+          <w:szCs w:val="24"/>
+          <w:lang w:val="en-US"/>
+        </w:rPr>
+        <w:t xml:space="preserve"> </w:t>
+      </w:r>
+      <w:r>
+        <w:rPr>
+          <w:rFonts w:ascii="Arial" w:hAnsi="Arial"/>
+          <w:szCs w:val="24"/>
+          <w:lang w:val="en-US"/>
+        </w:rPr>
+        <w:t>Britannica</w:t>
+      </w:r>
+      <w:r>
+        <w:rPr>
+          <w:rFonts w:ascii="Arial" w:hAnsi="Arial"/>
+          <w:szCs w:val="24"/>
+          <w:lang w:val="en-US"/>
+        </w:rPr>
+        <w:t>, speech-recognition https://www.britannica.com/technology/speech-recognition</w:t>
       </w:r>
     </w:p>
     <w:p>
@@ -21383,7 +23233,23 @@
           <w:szCs w:val="24"/>
           <w:lang w:val="en-US"/>
         </w:rPr>
-        <w:t>Margaret Rouse (2016). speech-recognition https://searchcustomerexperience.techtarget.com/definition/speech-recognition</w:t>
+        <w:t xml:space="preserve">Margaret Rouse (2016). </w:t>
+      </w:r>
+      <w:r>
+        <w:rPr>
+          <w:rFonts w:ascii="Arial" w:hAnsi="Arial"/>
+          <w:szCs w:val="24"/>
+          <w:lang w:val="en-US"/>
+        </w:rPr>
+        <w:t>Speech-recognition</w:t>
+      </w:r>
+      <w:r>
+        <w:rPr>
+          <w:rFonts w:ascii="Arial" w:hAnsi="Arial"/>
+          <w:szCs w:val="24"/>
+          <w:lang w:val="en-US"/>
+        </w:rPr>
+        <w:t xml:space="preserve"> https://searchcustomerexperience.techtarget.com/definition/speech-recognition</w:t>
       </w:r>
     </w:p>
     <w:p>
@@ -21472,13 +23338,59 @@
           <w:lang w:val="es-ES"/>
         </w:rPr>
       </w:pPr>
-      <w:r>
-        <w:rPr>
-          <w:rFonts w:ascii="Arial" w:hAnsi="Arial"/>
-          <w:szCs w:val="24"/>
-          <w:lang w:val="es-ES"/>
-        </w:rPr>
-        <w:t>M.ª Teresa Jiménez Buñuales, Paulino González Diego y José M.ª Martín Moreno (2002). La clasificación internacional del funcionamiento, de la discapacidad y de la salud (cif)</w:t>
+      <w:proofErr w:type="gramStart"/>
+      <w:r>
+        <w:rPr>
+          <w:rFonts w:ascii="Arial" w:hAnsi="Arial"/>
+          <w:szCs w:val="24"/>
+          <w:lang w:val="es-ES"/>
+        </w:rPr>
+        <w:t>M.ª</w:t>
+      </w:r>
+      <w:proofErr w:type="gramEnd"/>
+      <w:r>
+        <w:rPr>
+          <w:rFonts w:ascii="Arial" w:hAnsi="Arial"/>
+          <w:szCs w:val="24"/>
+          <w:lang w:val="es-ES"/>
+        </w:rPr>
+        <w:t xml:space="preserve"> Teresa Jiménez </w:t>
+      </w:r>
+      <w:proofErr w:type="spellStart"/>
+      <w:r>
+        <w:rPr>
+          <w:rFonts w:ascii="Arial" w:hAnsi="Arial"/>
+          <w:szCs w:val="24"/>
+          <w:lang w:val="es-ES"/>
+        </w:rPr>
+        <w:t>Buñuales</w:t>
+      </w:r>
+      <w:proofErr w:type="spellEnd"/>
+      <w:r>
+        <w:rPr>
+          <w:rFonts w:ascii="Arial" w:hAnsi="Arial"/>
+          <w:szCs w:val="24"/>
+          <w:lang w:val="es-ES"/>
+        </w:rPr>
+        <w:t>, Paulino González Diego y José M.ª Martín Moreno (2002). La clasificación internacional del funcionamiento, de la discapacidad y de la salud (</w:t>
+      </w:r>
+      <w:proofErr w:type="spellStart"/>
+      <w:r>
+        <w:rPr>
+          <w:rFonts w:ascii="Arial" w:hAnsi="Arial"/>
+          <w:szCs w:val="24"/>
+          <w:lang w:val="es-ES"/>
+        </w:rPr>
+        <w:t>cif</w:t>
+      </w:r>
+      <w:proofErr w:type="spellEnd"/>
+      <w:r>
+        <w:rPr>
+          <w:rFonts w:ascii="Arial" w:hAnsi="Arial"/>
+          <w:szCs w:val="24"/>
+          <w:lang w:val="es-ES"/>
+        </w:rPr>
+        <w:t>)</w:t>
       </w:r>
     </w:p>
     <w:p>
@@ -21723,7 +23635,23 @@
           <w:szCs w:val="24"/>
           <w:lang w:val="es-ES"/>
         </w:rPr>
-        <w:t>Gustavo Terrera (2017). pruebas de caja negra y un enfoque práctico</w:t>
+        <w:t xml:space="preserve">Gustavo Terrera (2017). </w:t>
+      </w:r>
+      <w:r>
+        <w:rPr>
+          <w:rFonts w:ascii="Arial" w:hAnsi="Arial"/>
+          <w:szCs w:val="24"/>
+          <w:lang w:val="es-ES"/>
+        </w:rPr>
+        <w:t>Pruebas</w:t>
+      </w:r>
+      <w:r>
+        <w:rPr>
+          <w:rFonts w:ascii="Arial" w:hAnsi="Arial"/>
+          <w:szCs w:val="24"/>
+          <w:lang w:val="es-ES"/>
+        </w:rPr>
+        <w:t xml:space="preserve"> de caja negra y un enfoque práctico</w:t>
       </w:r>
     </w:p>
     <w:p>
@@ -21973,7 +23901,25 @@
           <w:szCs w:val="24"/>
           <w:lang w:val="es-ES" w:eastAsia="es-ES"/>
         </w:rPr>
-        <w:t>Cronograma de actividades de acuerdo con la metodología Scrum.</w:t>
+        <w:t xml:space="preserve">Cronograma de actividades de acuerdo con la metodología </w:t>
+      </w:r>
+      <w:proofErr w:type="spellStart"/>
+      <w:r>
+        <w:rPr>
+          <w:rFonts w:ascii="Arial" w:hAnsi="Arial"/>
+          <w:szCs w:val="24"/>
+          <w:lang w:val="es-ES" w:eastAsia="es-ES"/>
+        </w:rPr>
+        <w:t>Scrum</w:t>
+      </w:r>
+      <w:proofErr w:type="spellEnd"/>
+      <w:r>
+        <w:rPr>
+          <w:rFonts w:ascii="Arial" w:hAnsi="Arial"/>
+          <w:szCs w:val="24"/>
+          <w:lang w:val="es-ES" w:eastAsia="es-ES"/>
+        </w:rPr>
+        <w:t>.</w:t>
       </w:r>
     </w:p>
     <w:p>
@@ -22485,6 +24431,7 @@
           <w:lang w:val="es-ES" w:eastAsia="es-ES"/>
         </w:rPr>
       </w:pPr>
+      <w:proofErr w:type="spellStart"/>
       <w:r>
         <w:rPr>
           <w:rFonts w:ascii="Arial" w:hAnsi="Arial"/>
@@ -22493,6 +24440,7 @@
         </w:rPr>
         <w:t>Arcade</w:t>
       </w:r>
+      <w:proofErr w:type="spellEnd"/>
     </w:p>
     <w:p>
       <w:pPr>
@@ -22531,6 +24479,7 @@
           <w:lang w:val="es-ES" w:eastAsia="es-ES"/>
         </w:rPr>
       </w:pPr>
+      <w:proofErr w:type="spellStart"/>
       <w:r>
         <w:rPr>
           <w:rFonts w:ascii="Arial" w:hAnsi="Arial"/>
@@ -22539,6 +24488,7 @@
         </w:rPr>
         <w:t>Shoot</w:t>
       </w:r>
+      <w:proofErr w:type="spellEnd"/>
     </w:p>
     <w:p>
       <w:pPr>
@@ -22721,7 +24671,15 @@
           <w:szCs w:val="24"/>
           <w:lang w:val="es-ES" w:eastAsia="es-ES"/>
         </w:rPr>
-        <w:t>Puzzles/rompecabezas</w:t>
+        <w:t>Puzles</w:t>
+      </w:r>
+      <w:r>
+        <w:rPr>
+          <w:rFonts w:ascii="Arial" w:hAnsi="Arial"/>
+          <w:szCs w:val="24"/>
+          <w:lang w:val="es-ES" w:eastAsia="es-ES"/>
+        </w:rPr>
+        <w:t>/rompecabezas</w:t>
       </w:r>
     </w:p>
     <w:p>
@@ -22914,7 +24872,15 @@
           <w:szCs w:val="24"/>
           <w:lang w:val="es-ES" w:eastAsia="es-ES"/>
         </w:rPr>
-        <w:t>En el smartphone</w:t>
+        <w:t xml:space="preserve">En el </w:t>
+      </w:r>
+      <w:r>
+        <w:rPr>
+          <w:rFonts w:ascii="Arial" w:hAnsi="Arial"/>
+          <w:szCs w:val="24"/>
+          <w:lang w:val="es-ES" w:eastAsia="es-ES"/>
+        </w:rPr>
+        <w:t>Smartphone</w:t>
       </w:r>
     </w:p>
     <w:p>
@@ -23207,7 +25173,23 @@
           <w:szCs w:val="24"/>
           <w:lang w:val="es-ES" w:eastAsia="es-ES"/>
         </w:rPr>
-        <w:t>Los compro en una tienda/super/comercio u otro lugar</w:t>
+        <w:t>Los compro en una tienda/</w:t>
+      </w:r>
+      <w:r>
+        <w:rPr>
+          <w:rFonts w:ascii="Arial" w:hAnsi="Arial"/>
+          <w:szCs w:val="24"/>
+          <w:lang w:val="es-ES" w:eastAsia="es-ES"/>
+        </w:rPr>
+        <w:t>súper</w:t>
+      </w:r>
+      <w:r>
+        <w:rPr>
+          <w:rFonts w:ascii="Arial" w:hAnsi="Arial"/>
+          <w:szCs w:val="24"/>
+          <w:lang w:val="es-ES" w:eastAsia="es-ES"/>
+        </w:rPr>
+        <w:t>/comercio u otro lugar</w:t>
       </w:r>
     </w:p>
     <w:p>
@@ -23712,7 +25694,25 @@
           <w:szCs w:val="24"/>
           <w:lang w:val="es-ES" w:eastAsia="es-ES"/>
         </w:rPr>
-        <w:t xml:space="preserve">Estamos interesados en conocer cual fue </w:t>
+        <w:t xml:space="preserve">Estamos interesados en conocer </w:t>
+      </w:r>
+      <w:proofErr w:type="spellStart"/>
+      <w:r>
+        <w:rPr>
+          <w:rFonts w:ascii="Arial" w:hAnsi="Arial"/>
+          <w:szCs w:val="24"/>
+          <w:lang w:val="es-ES" w:eastAsia="es-ES"/>
+        </w:rPr>
+        <w:t>cual</w:t>
+      </w:r>
+      <w:proofErr w:type="spellEnd"/>
+      <w:r>
+        <w:rPr>
+          <w:rFonts w:ascii="Arial" w:hAnsi="Arial"/>
+          <w:szCs w:val="24"/>
+          <w:lang w:val="es-ES" w:eastAsia="es-ES"/>
+        </w:rPr>
+        <w:t xml:space="preserve"> fue </w:t>
       </w:r>
       <w:r>
         <w:rPr>
@@ -25483,6 +27483,7 @@
                 <w:lang w:eastAsia="es-CO"/>
               </w:rPr>
             </w:pPr>
+            <w:proofErr w:type="gramStart"/>
             <w:r>
               <w:rPr>
                 <w:rFonts w:ascii="Arial" w:eastAsia="Times New Roman" w:hAnsi="Arial"/>
@@ -25490,7 +27491,17 @@
                 <w:szCs w:val="24"/>
                 <w:lang w:eastAsia="es-CO"/>
               </w:rPr>
-              <w:t>Le recomendaría el videojuego a sus amigos.</w:t>
+              <w:t>Le</w:t>
+            </w:r>
+            <w:proofErr w:type="gramEnd"/>
+            <w:r>
+              <w:rPr>
+                <w:rFonts w:ascii="Arial" w:eastAsia="Times New Roman" w:hAnsi="Arial"/>
+                <w:color w:val="000000"/>
+                <w:szCs w:val="24"/>
+                <w:lang w:eastAsia="es-CO"/>
+              </w:rPr>
+              <w:t xml:space="preserve"> recomendaría el videojuego a sus amigos.</w:t>
             </w:r>
           </w:p>
         </w:tc>
@@ -25693,6 +27704,280 @@
           <w:lang w:val="es-ES"/>
         </w:rPr>
       </w:pPr>
+    </w:p>
+    <w:p>
+      <w:pPr>
+        <w:spacing w:line="240" w:lineRule="auto"/>
+        <w:ind w:left="709" w:hanging="709"/>
+        <w:jc w:val="center"/>
+        <w:rPr>
+          <w:rFonts w:ascii="Arial" w:hAnsi="Arial"/>
+          <w:b/>
+          <w:szCs w:val="24"/>
+          <w:lang w:val="es-ES"/>
+        </w:rPr>
+      </w:pPr>
+    </w:p>
+    <w:p>
+      <w:pPr>
+        <w:spacing w:line="240" w:lineRule="auto"/>
+        <w:ind w:left="709" w:hanging="709"/>
+        <w:jc w:val="center"/>
+        <w:rPr>
+          <w:rFonts w:ascii="Arial" w:hAnsi="Arial"/>
+          <w:b/>
+          <w:szCs w:val="24"/>
+          <w:lang w:val="es-ES"/>
+        </w:rPr>
+      </w:pPr>
+    </w:p>
+    <w:p>
+      <w:pPr>
+        <w:spacing w:line="240" w:lineRule="auto"/>
+        <w:ind w:left="709" w:hanging="709"/>
+        <w:jc w:val="center"/>
+        <w:rPr>
+          <w:rFonts w:ascii="Arial" w:hAnsi="Arial"/>
+          <w:b/>
+          <w:szCs w:val="24"/>
+          <w:lang w:val="es-ES"/>
+        </w:rPr>
+      </w:pPr>
+    </w:p>
+    <w:p>
+      <w:pPr>
+        <w:spacing w:line="240" w:lineRule="auto"/>
+        <w:ind w:left="709" w:hanging="709"/>
+        <w:jc w:val="center"/>
+        <w:rPr>
+          <w:rFonts w:ascii="Arial" w:hAnsi="Arial"/>
+          <w:b/>
+          <w:szCs w:val="24"/>
+          <w:lang w:val="es-ES"/>
+        </w:rPr>
+      </w:pPr>
+    </w:p>
+    <w:p>
+      <w:pPr>
+        <w:spacing w:line="240" w:lineRule="auto"/>
+        <w:ind w:left="709" w:hanging="709"/>
+        <w:jc w:val="center"/>
+        <w:rPr>
+          <w:rFonts w:ascii="Arial" w:hAnsi="Arial"/>
+          <w:b/>
+          <w:szCs w:val="24"/>
+          <w:lang w:val="es-ES"/>
+        </w:rPr>
+      </w:pPr>
+    </w:p>
+    <w:p>
+      <w:pPr>
+        <w:spacing w:line="240" w:lineRule="auto"/>
+        <w:ind w:left="709" w:hanging="709"/>
+        <w:jc w:val="center"/>
+        <w:rPr>
+          <w:rFonts w:ascii="Arial" w:hAnsi="Arial"/>
+          <w:b/>
+          <w:szCs w:val="24"/>
+          <w:lang w:val="es-ES"/>
+        </w:rPr>
+      </w:pPr>
+    </w:p>
+    <w:p>
+      <w:pPr>
+        <w:spacing w:line="240" w:lineRule="auto"/>
+        <w:ind w:left="709" w:hanging="709"/>
+        <w:jc w:val="center"/>
+        <w:rPr>
+          <w:rFonts w:ascii="Arial" w:hAnsi="Arial"/>
+          <w:b/>
+          <w:szCs w:val="24"/>
+          <w:lang w:val="es-ES"/>
+        </w:rPr>
+      </w:pPr>
+    </w:p>
+    <w:p>
+      <w:pPr>
+        <w:spacing w:line="240" w:lineRule="auto"/>
+        <w:ind w:left="709" w:hanging="709"/>
+        <w:jc w:val="center"/>
+        <w:rPr>
+          <w:rFonts w:ascii="Arial" w:hAnsi="Arial"/>
+          <w:b/>
+          <w:szCs w:val="24"/>
+          <w:lang w:val="es-ES"/>
+        </w:rPr>
+      </w:pPr>
+    </w:p>
+    <w:p>
+      <w:pPr>
+        <w:spacing w:line="240" w:lineRule="auto"/>
+        <w:ind w:left="709" w:hanging="709"/>
+        <w:jc w:val="center"/>
+        <w:rPr>
+          <w:rFonts w:ascii="Arial" w:hAnsi="Arial"/>
+          <w:b/>
+          <w:szCs w:val="24"/>
+          <w:lang w:val="es-ES"/>
+        </w:rPr>
+      </w:pPr>
+    </w:p>
+    <w:p>
+      <w:pPr>
+        <w:spacing w:line="240" w:lineRule="auto"/>
+        <w:ind w:left="709" w:hanging="709"/>
+        <w:jc w:val="center"/>
+        <w:rPr>
+          <w:rFonts w:ascii="Arial" w:hAnsi="Arial"/>
+          <w:b/>
+          <w:szCs w:val="24"/>
+          <w:lang w:val="es-ES"/>
+        </w:rPr>
+      </w:pPr>
+    </w:p>
+    <w:p>
+      <w:pPr>
+        <w:spacing w:line="240" w:lineRule="auto"/>
+        <w:ind w:left="709" w:hanging="709"/>
+        <w:jc w:val="center"/>
+        <w:rPr>
+          <w:rFonts w:ascii="Arial" w:hAnsi="Arial"/>
+          <w:b/>
+          <w:szCs w:val="24"/>
+          <w:lang w:val="es-ES"/>
+        </w:rPr>
+      </w:pPr>
+    </w:p>
+    <w:p>
+      <w:pPr>
+        <w:spacing w:line="240" w:lineRule="auto"/>
+        <w:ind w:left="709" w:hanging="709"/>
+        <w:jc w:val="center"/>
+        <w:rPr>
+          <w:rFonts w:ascii="Arial" w:hAnsi="Arial"/>
+          <w:b/>
+          <w:szCs w:val="24"/>
+          <w:lang w:val="es-ES"/>
+        </w:rPr>
+      </w:pPr>
+    </w:p>
+    <w:p>
+      <w:pPr>
+        <w:spacing w:line="240" w:lineRule="auto"/>
+        <w:ind w:left="709" w:hanging="709"/>
+        <w:jc w:val="center"/>
+        <w:rPr>
+          <w:rFonts w:ascii="Arial" w:hAnsi="Arial"/>
+          <w:b/>
+          <w:szCs w:val="24"/>
+          <w:lang w:val="es-ES"/>
+        </w:rPr>
+      </w:pPr>
+    </w:p>
+    <w:p>
+      <w:pPr>
+        <w:spacing w:line="240" w:lineRule="auto"/>
+        <w:ind w:left="709" w:hanging="709"/>
+        <w:jc w:val="center"/>
+        <w:rPr>
+          <w:rFonts w:ascii="Arial" w:hAnsi="Arial"/>
+          <w:b/>
+          <w:szCs w:val="24"/>
+          <w:lang w:val="es-ES"/>
+        </w:rPr>
+      </w:pPr>
+    </w:p>
+    <w:p>
+      <w:pPr>
+        <w:spacing w:line="240" w:lineRule="auto"/>
+        <w:ind w:left="709" w:hanging="709"/>
+        <w:jc w:val="center"/>
+        <w:rPr>
+          <w:rFonts w:ascii="Arial" w:hAnsi="Arial"/>
+          <w:b/>
+          <w:szCs w:val="24"/>
+          <w:lang w:val="es-ES"/>
+        </w:rPr>
+      </w:pPr>
+    </w:p>
+    <w:p>
+      <w:pPr>
+        <w:spacing w:line="240" w:lineRule="auto"/>
+        <w:ind w:left="709" w:hanging="709"/>
+        <w:jc w:val="center"/>
+        <w:rPr>
+          <w:rFonts w:ascii="Arial" w:hAnsi="Arial"/>
+          <w:b/>
+          <w:szCs w:val="24"/>
+          <w:lang w:val="es-ES"/>
+        </w:rPr>
+      </w:pPr>
+    </w:p>
+    <w:p>
+      <w:pPr>
+        <w:spacing w:line="240" w:lineRule="auto"/>
+        <w:ind w:left="709" w:hanging="709"/>
+        <w:jc w:val="center"/>
+        <w:rPr>
+          <w:rFonts w:ascii="Arial" w:hAnsi="Arial"/>
+          <w:b/>
+          <w:szCs w:val="24"/>
+          <w:lang w:val="es-ES"/>
+        </w:rPr>
+      </w:pPr>
+    </w:p>
+    <w:p>
+      <w:pPr>
+        <w:spacing w:line="240" w:lineRule="auto"/>
+        <w:ind w:left="709" w:hanging="709"/>
+        <w:jc w:val="center"/>
+        <w:rPr>
+          <w:rFonts w:ascii="Arial" w:hAnsi="Arial"/>
+          <w:b/>
+          <w:szCs w:val="24"/>
+          <w:lang w:val="es-ES"/>
+        </w:rPr>
+      </w:pPr>
+    </w:p>
+    <w:p>
+      <w:pPr>
+        <w:spacing w:line="240" w:lineRule="auto"/>
+        <w:ind w:left="709" w:hanging="709"/>
+        <w:jc w:val="center"/>
+        <w:rPr>
+          <w:rFonts w:ascii="Arial" w:hAnsi="Arial"/>
+          <w:b/>
+          <w:szCs w:val="24"/>
+          <w:lang w:val="es-ES"/>
+        </w:rPr>
+      </w:pPr>
+    </w:p>
+    <w:p>
+      <w:pPr>
+        <w:spacing w:line="240" w:lineRule="auto"/>
+        <w:ind w:left="709" w:hanging="709"/>
+        <w:jc w:val="center"/>
+        <w:rPr>
+          <w:rFonts w:ascii="Arial" w:hAnsi="Arial"/>
+          <w:b/>
+          <w:szCs w:val="24"/>
+          <w:lang w:val="es-ES"/>
+        </w:rPr>
+      </w:pPr>
+    </w:p>
+    <w:p>
+      <w:pPr>
+        <w:spacing w:line="240" w:lineRule="auto"/>
+        <w:ind w:left="709" w:hanging="709"/>
+        <w:jc w:val="center"/>
+        <w:rPr>
+          <w:rFonts w:ascii="Arial" w:hAnsi="Arial"/>
+          <w:szCs w:val="24"/>
+          <w:lang w:val="es-ES"/>
+        </w:rPr>
+      </w:pPr>
+      <w:bookmarkStart w:id="66" w:name="_GoBack"/>
+      <w:bookmarkEnd w:id="66"/>
     </w:p>
     <w:sectPr>
       <w:footerReference w:type="default" r:id="rId23"/>
@@ -25706,7 +27991,7 @@
 </file>
 
 <file path=word/endnotes.xml><?xml version="1.0" encoding="utf-8"?>
-<w:endnotes xmlns:wpc="http://schemas.microsoft.com/office/word/2010/wordprocessingCanvas" xmlns:cx="http://schemas.microsoft.com/office/drawing/2014/chartex" xmlns:cx1="http://schemas.microsoft.com/office/drawing/2015/9/8/chartex" xmlns:cx2="http://schemas.microsoft.com/office/drawing/2015/10/21/chartex" xmlns:cx3="http://schemas.microsoft.com/office/drawing/2016/5/9/chartex" xmlns:cx4="http://schemas.microsoft.com/office/drawing/2016/5/10/chartex" xmlns:cx5="http://schemas.microsoft.com/office/drawing/2016/5/11/chartex" xmlns:cx6="http://schemas.microsoft.com/office/drawing/2016/5/12/chartex" xmlns:cx7="http://schemas.microsoft.com/office/drawing/2016/5/13/chartex" xmlns:cx8="http://schemas.microsoft.com/office/drawing/2016/5/14/chartex" xmlns:mc="http://schemas.openxmlformats.org/markup-compatibility/2006" xmlns:aink="http://schemas.microsoft.com/office/drawing/2016/ink" xmlns:am3d="http://schemas.microsoft.com/office/drawing/2017/model3d" xmlns:o="urn:schemas-microsoft-com:office:office" xmlns:r="http://schemas.openxmlformats.org/officeDocument/2006/relationships" xmlns:m="http://schemas.openxmlformats.org/officeDocument/2006/math" xmlns:v="urn:schemas-microsoft-com:vml" xmlns:wp14="http://schemas.microsoft.com/office/word/2010/wordprocessingDrawing" xmlns:wp="http://schemas.openxmlformats.org/drawingml/2006/wordprocessingDrawing" xmlns:w10="urn:schemas-microsoft-com:office:word" xmlns:w="http://schemas.openxmlformats.org/wordprocessingml/2006/main" xmlns:w14="http://schemas.microsoft.com/office/word/2010/wordml" xmlns:w15="http://schemas.microsoft.com/office/word/2012/wordml" xmlns:w16cex="http://schemas.microsoft.com/office/word/2018/wordml/cex" xmlns:w16cid="http://schemas.microsoft.com/office/word/2016/wordml/cid" xmlns:w16="http://schemas.microsoft.com/office/word/2018/wordml" xmlns:w16sdtdh="http://schemas.microsoft.com/office/word/2020/wordml/sdtdatahash" xmlns:w16se="http://schemas.microsoft.com/office/word/2015/wordml/symex" xmlns:wpg="http://schemas.microsoft.com/office/word/2010/wordprocessingGroup" xmlns:wpi="http://schemas.microsoft.com/office/word/2010/wordprocessingInk" xmlns:wne="http://schemas.microsoft.com/office/word/2006/wordml" xmlns:wps="http://schemas.microsoft.com/office/word/2010/wordprocessingShape" mc:Ignorable="w14 w15 w16se w16cid w16 w16cex w16sdtdh wp14">
+<w:endnotes xmlns:wpc="http://schemas.microsoft.com/office/word/2010/wordprocessingCanvas" xmlns:mc="http://schemas.openxmlformats.org/markup-compatibility/2006" xmlns:o="urn:schemas-microsoft-com:office:office" xmlns:r="http://schemas.openxmlformats.org/officeDocument/2006/relationships" xmlns:m="http://schemas.openxmlformats.org/officeDocument/2006/math" xmlns:v="urn:schemas-microsoft-com:vml" xmlns:wp14="http://schemas.microsoft.com/office/word/2010/wordprocessingDrawing" xmlns:wp="http://schemas.openxmlformats.org/drawingml/2006/wordprocessingDrawing" xmlns:w10="urn:schemas-microsoft-com:office:word" xmlns:w="http://schemas.openxmlformats.org/wordprocessingml/2006/main" xmlns:w14="http://schemas.microsoft.com/office/word/2010/wordml" xmlns:w15="http://schemas.microsoft.com/office/word/2012/wordml" xmlns:wpg="http://schemas.microsoft.com/office/word/2010/wordprocessingGroup" xmlns:wpi="http://schemas.microsoft.com/office/word/2010/wordprocessingInk" xmlns:wne="http://schemas.microsoft.com/office/word/2006/wordml" xmlns:wps="http://schemas.microsoft.com/office/word/2010/wordprocessingShape" mc:Ignorable="w14 w15 wp14">
   <w:endnote w:type="separator" w:id="-1">
     <w:p>
       <w:pPr>
@@ -25731,7 +28016,7 @@
 </file>
 
 <file path=word/footer1.xml><?xml version="1.0" encoding="utf-8"?>
-<w:ftr xmlns:wpc="http://schemas.microsoft.com/office/word/2010/wordprocessingCanvas" xmlns:cx="http://schemas.microsoft.com/office/drawing/2014/chartex" xmlns:cx1="http://schemas.microsoft.com/office/drawing/2015/9/8/chartex" xmlns:cx2="http://schemas.microsoft.com/office/drawing/2015/10/21/chartex" xmlns:cx3="http://schemas.microsoft.com/office/drawing/2016/5/9/chartex" xmlns:cx4="http://schemas.microsoft.com/office/drawing/2016/5/10/chartex" xmlns:cx5="http://schemas.microsoft.com/office/drawing/2016/5/11/chartex" xmlns:cx6="http://schemas.microsoft.com/office/drawing/2016/5/12/chartex" xmlns:cx7="http://schemas.microsoft.com/office/drawing/2016/5/13/chartex" xmlns:cx8="http://schemas.microsoft.com/office/drawing/2016/5/14/chartex" xmlns:mc="http://schemas.openxmlformats.org/markup-compatibility/2006" xmlns:aink="http://schemas.microsoft.com/office/drawing/2016/ink" xmlns:am3d="http://schemas.microsoft.com/office/drawing/2017/model3d" xmlns:o="urn:schemas-microsoft-com:office:office" xmlns:r="http://schemas.openxmlformats.org/officeDocument/2006/relationships" xmlns:m="http://schemas.openxmlformats.org/officeDocument/2006/math" xmlns:v="urn:schemas-microsoft-com:vml" xmlns:wp14="http://schemas.microsoft.com/office/word/2010/wordprocessingDrawing" xmlns:wp="http://schemas.openxmlformats.org/drawingml/2006/wordprocessingDrawing" xmlns:w10="urn:schemas-microsoft-com:office:word" xmlns:w="http://schemas.openxmlformats.org/wordprocessingml/2006/main" xmlns:w14="http://schemas.microsoft.com/office/word/2010/wordml" xmlns:w15="http://schemas.microsoft.com/office/word/2012/wordml" xmlns:w16cex="http://schemas.microsoft.com/office/word/2018/wordml/cex" xmlns:w16cid="http://schemas.microsoft.com/office/word/2016/wordml/cid" xmlns:w16="http://schemas.microsoft.com/office/word/2018/wordml" xmlns:w16sdtdh="http://schemas.microsoft.com/office/word/2020/wordml/sdtdatahash" xmlns:w16se="http://schemas.microsoft.com/office/word/2015/wordml/symex" xmlns:wpg="http://schemas.microsoft.com/office/word/2010/wordprocessingGroup" xmlns:wpi="http://schemas.microsoft.com/office/word/2010/wordprocessingInk" xmlns:wne="http://schemas.microsoft.com/office/word/2006/wordml" xmlns:wps="http://schemas.microsoft.com/office/word/2010/wordprocessingShape" mc:Ignorable="w14 w15 w16se w16cid w16 w16cex w16sdtdh wp14">
+<w:ftr xmlns:wpc="http://schemas.microsoft.com/office/word/2010/wordprocessingCanvas" xmlns:mc="http://schemas.openxmlformats.org/markup-compatibility/2006" xmlns:o="urn:schemas-microsoft-com:office:office" xmlns:r="http://schemas.openxmlformats.org/officeDocument/2006/relationships" xmlns:m="http://schemas.openxmlformats.org/officeDocument/2006/math" xmlns:v="urn:schemas-microsoft-com:vml" xmlns:wp14="http://schemas.microsoft.com/office/word/2010/wordprocessingDrawing" xmlns:wp="http://schemas.openxmlformats.org/drawingml/2006/wordprocessingDrawing" xmlns:w10="urn:schemas-microsoft-com:office:word" xmlns:w="http://schemas.openxmlformats.org/wordprocessingml/2006/main" xmlns:w14="http://schemas.microsoft.com/office/word/2010/wordml" xmlns:w15="http://schemas.microsoft.com/office/word/2012/wordml" xmlns:wpg="http://schemas.microsoft.com/office/word/2010/wordprocessingGroup" xmlns:wpi="http://schemas.microsoft.com/office/word/2010/wordprocessingInk" xmlns:wne="http://schemas.microsoft.com/office/word/2006/wordml" xmlns:wps="http://schemas.microsoft.com/office/word/2010/wordprocessingShape" mc:Ignorable="w14 w15 wp14">
   <w:p>
     <w:pPr>
       <w:pStyle w:val="Piedepgina"/>
@@ -25767,7 +28052,7 @@
 </file>
 
 <file path=word/footer2.xml><?xml version="1.0" encoding="utf-8"?>
-<w:ftr xmlns:wpc="http://schemas.microsoft.com/office/word/2010/wordprocessingCanvas" xmlns:cx="http://schemas.microsoft.com/office/drawing/2014/chartex" xmlns:cx1="http://schemas.microsoft.com/office/drawing/2015/9/8/chartex" xmlns:cx2="http://schemas.microsoft.com/office/drawing/2015/10/21/chartex" xmlns:cx3="http://schemas.microsoft.com/office/drawing/2016/5/9/chartex" xmlns:cx4="http://schemas.microsoft.com/office/drawing/2016/5/10/chartex" xmlns:cx5="http://schemas.microsoft.com/office/drawing/2016/5/11/chartex" xmlns:cx6="http://schemas.microsoft.com/office/drawing/2016/5/12/chartex" xmlns:cx7="http://schemas.microsoft.com/office/drawing/2016/5/13/chartex" xmlns:cx8="http://schemas.microsoft.com/office/drawing/2016/5/14/chartex" xmlns:mc="http://schemas.openxmlformats.org/markup-compatibility/2006" xmlns:aink="http://schemas.microsoft.com/office/drawing/2016/ink" xmlns:am3d="http://schemas.microsoft.com/office/drawing/2017/model3d" xmlns:o="urn:schemas-microsoft-com:office:office" xmlns:r="http://schemas.openxmlformats.org/officeDocument/2006/relationships" xmlns:m="http://schemas.openxmlformats.org/officeDocument/2006/math" xmlns:v="urn:schemas-microsoft-com:vml" xmlns:wp14="http://schemas.microsoft.com/office/word/2010/wordprocessingDrawing" xmlns:wp="http://schemas.openxmlformats.org/drawingml/2006/wordprocessingDrawing" xmlns:w10="urn:schemas-microsoft-com:office:word" xmlns:w="http://schemas.openxmlformats.org/wordprocessingml/2006/main" xmlns:w14="http://schemas.microsoft.com/office/word/2010/wordml" xmlns:w15="http://schemas.microsoft.com/office/word/2012/wordml" xmlns:w16cex="http://schemas.microsoft.com/office/word/2018/wordml/cex" xmlns:w16cid="http://schemas.microsoft.com/office/word/2016/wordml/cid" xmlns:w16="http://schemas.microsoft.com/office/word/2018/wordml" xmlns:w16sdtdh="http://schemas.microsoft.com/office/word/2020/wordml/sdtdatahash" xmlns:w16se="http://schemas.microsoft.com/office/word/2015/wordml/symex" xmlns:wpg="http://schemas.microsoft.com/office/word/2010/wordprocessingGroup" xmlns:wpi="http://schemas.microsoft.com/office/word/2010/wordprocessingInk" xmlns:wne="http://schemas.microsoft.com/office/word/2006/wordml" xmlns:wps="http://schemas.microsoft.com/office/word/2010/wordprocessingShape" mc:Ignorable="w14 w15 w16se w16cid w16 w16cex w16sdtdh wp14">
+<w:ftr xmlns:wpc="http://schemas.microsoft.com/office/word/2010/wordprocessingCanvas" xmlns:mc="http://schemas.openxmlformats.org/markup-compatibility/2006" xmlns:o="urn:schemas-microsoft-com:office:office" xmlns:r="http://schemas.openxmlformats.org/officeDocument/2006/relationships" xmlns:m="http://schemas.openxmlformats.org/officeDocument/2006/math" xmlns:v="urn:schemas-microsoft-com:vml" xmlns:wp14="http://schemas.microsoft.com/office/word/2010/wordprocessingDrawing" xmlns:wp="http://schemas.openxmlformats.org/drawingml/2006/wordprocessingDrawing" xmlns:w10="urn:schemas-microsoft-com:office:word" xmlns:w="http://schemas.openxmlformats.org/wordprocessingml/2006/main" xmlns:w14="http://schemas.microsoft.com/office/word/2010/wordml" xmlns:w15="http://schemas.microsoft.com/office/word/2012/wordml" xmlns:wpg="http://schemas.microsoft.com/office/word/2010/wordprocessingGroup" xmlns:wpi="http://schemas.microsoft.com/office/word/2010/wordprocessingInk" xmlns:wne="http://schemas.microsoft.com/office/word/2006/wordml" xmlns:wps="http://schemas.microsoft.com/office/word/2010/wordprocessingShape" mc:Ignorable="w14 w15 wp14">
   <w:sdt>
     <w:sdtPr>
       <w:id w:val="1535377226"/>
@@ -25776,7 +28061,6 @@
         <w:docPartUnique/>
       </w:docPartObj>
     </w:sdtPr>
-    <w:sdtEndPr/>
     <w:sdtContent>
       <w:p>
         <w:pPr>
@@ -25794,9 +28078,10 @@
         </w:r>
         <w:r>
           <w:rPr>
+            <w:noProof/>
             <w:lang w:val="es-ES"/>
           </w:rPr>
-          <w:t>2</w:t>
+          <w:t>21</w:t>
         </w:r>
         <w:r>
           <w:fldChar w:fldCharType="end"/>
@@ -25813,7 +28098,7 @@
 </file>
 
 <file path=word/footnotes.xml><?xml version="1.0" encoding="utf-8"?>
-<w:footnotes xmlns:wpc="http://schemas.microsoft.com/office/word/2010/wordprocessingCanvas" xmlns:cx="http://schemas.microsoft.com/office/drawing/2014/chartex" xmlns:cx1="http://schemas.microsoft.com/office/drawing/2015/9/8/chartex" xmlns:cx2="http://schemas.microsoft.com/office/drawing/2015/10/21/chartex" xmlns:cx3="http://schemas.microsoft.com/office/drawing/2016/5/9/chartex" xmlns:cx4="http://schemas.microsoft.com/office/drawing/2016/5/10/chartex" xmlns:cx5="http://schemas.microsoft.com/office/drawing/2016/5/11/chartex" xmlns:cx6="http://schemas.microsoft.com/office/drawing/2016/5/12/chartex" xmlns:cx7="http://schemas.microsoft.com/office/drawing/2016/5/13/chartex" xmlns:cx8="http://schemas.microsoft.com/office/drawing/2016/5/14/chartex" xmlns:mc="http://schemas.openxmlformats.org/markup-compatibility/2006" xmlns:aink="http://schemas.microsoft.com/office/drawing/2016/ink" xmlns:am3d="http://schemas.microsoft.com/office/drawing/2017/model3d" xmlns:o="urn:schemas-microsoft-com:office:office" xmlns:r="http://schemas.openxmlformats.org/officeDocument/2006/relationships" xmlns:m="http://schemas.openxmlformats.org/officeDocument/2006/math" xmlns:v="urn:schemas-microsoft-com:vml" xmlns:wp14="http://schemas.microsoft.com/office/word/2010/wordprocessingDrawing" xmlns:wp="http://schemas.openxmlformats.org/drawingml/2006/wordprocessingDrawing" xmlns:w10="urn:schemas-microsoft-com:office:word" xmlns:w="http://schemas.openxmlformats.org/wordprocessingml/2006/main" xmlns:w14="http://schemas.microsoft.com/office/word/2010/wordml" xmlns:w15="http://schemas.microsoft.com/office/word/2012/wordml" xmlns:w16cex="http://schemas.microsoft.com/office/word/2018/wordml/cex" xmlns:w16cid="http://schemas.microsoft.com/office/word/2016/wordml/cid" xmlns:w16="http://schemas.microsoft.com/office/word/2018/wordml" xmlns:w16sdtdh="http://schemas.microsoft.com/office/word/2020/wordml/sdtdatahash" xmlns:w16se="http://schemas.microsoft.com/office/word/2015/wordml/symex" xmlns:wpg="http://schemas.microsoft.com/office/word/2010/wordprocessingGroup" xmlns:wpi="http://schemas.microsoft.com/office/word/2010/wordprocessingInk" xmlns:wne="http://schemas.microsoft.com/office/word/2006/wordml" xmlns:wps="http://schemas.microsoft.com/office/word/2010/wordprocessingShape" mc:Ignorable="w14 w15 w16se w16cid w16 w16cex w16sdtdh wp14">
+<w:footnotes xmlns:wpc="http://schemas.microsoft.com/office/word/2010/wordprocessingCanvas" xmlns:mc="http://schemas.openxmlformats.org/markup-compatibility/2006" xmlns:o="urn:schemas-microsoft-com:office:office" xmlns:r="http://schemas.openxmlformats.org/officeDocument/2006/relationships" xmlns:m="http://schemas.openxmlformats.org/officeDocument/2006/math" xmlns:v="urn:schemas-microsoft-com:vml" xmlns:wp14="http://schemas.microsoft.com/office/word/2010/wordprocessingDrawing" xmlns:wp="http://schemas.openxmlformats.org/drawingml/2006/wordprocessingDrawing" xmlns:w10="urn:schemas-microsoft-com:office:word" xmlns:w="http://schemas.openxmlformats.org/wordprocessingml/2006/main" xmlns:w14="http://schemas.microsoft.com/office/word/2010/wordml" xmlns:w15="http://schemas.microsoft.com/office/word/2012/wordml" xmlns:wpg="http://schemas.microsoft.com/office/word/2010/wordprocessingGroup" xmlns:wpi="http://schemas.microsoft.com/office/word/2010/wordprocessingInk" xmlns:wne="http://schemas.microsoft.com/office/word/2006/wordml" xmlns:wps="http://schemas.microsoft.com/office/word/2010/wordprocessingShape" mc:Ignorable="w14 w15 wp14">
   <w:footnote w:type="separator" w:id="-1">
     <w:p>
       <w:pPr>
@@ -25838,7 +28123,7 @@
 </file>
 
 <file path=word/header1.xml><?xml version="1.0" encoding="utf-8"?>
-<w:hdr xmlns:wpc="http://schemas.microsoft.com/office/word/2010/wordprocessingCanvas" xmlns:cx="http://schemas.microsoft.com/office/drawing/2014/chartex" xmlns:cx1="http://schemas.microsoft.com/office/drawing/2015/9/8/chartex" xmlns:cx2="http://schemas.microsoft.com/office/drawing/2015/10/21/chartex" xmlns:cx3="http://schemas.microsoft.com/office/drawing/2016/5/9/chartex" xmlns:cx4="http://schemas.microsoft.com/office/drawing/2016/5/10/chartex" xmlns:cx5="http://schemas.microsoft.com/office/drawing/2016/5/11/chartex" xmlns:cx6="http://schemas.microsoft.com/office/drawing/2016/5/12/chartex" xmlns:cx7="http://schemas.microsoft.com/office/drawing/2016/5/13/chartex" xmlns:cx8="http://schemas.microsoft.com/office/drawing/2016/5/14/chartex" xmlns:mc="http://schemas.openxmlformats.org/markup-compatibility/2006" xmlns:aink="http://schemas.microsoft.com/office/drawing/2016/ink" xmlns:am3d="http://schemas.microsoft.com/office/drawing/2017/model3d" xmlns:o="urn:schemas-microsoft-com:office:office" xmlns:r="http://schemas.openxmlformats.org/officeDocument/2006/relationships" xmlns:m="http://schemas.openxmlformats.org/officeDocument/2006/math" xmlns:v="urn:schemas-microsoft-com:vml" xmlns:wp14="http://schemas.microsoft.com/office/word/2010/wordprocessingDrawing" xmlns:wp="http://schemas.openxmlformats.org/drawingml/2006/wordprocessingDrawing" xmlns:w10="urn:schemas-microsoft-com:office:word" xmlns:w="http://schemas.openxmlformats.org/wordprocessingml/2006/main" xmlns:w14="http://schemas.microsoft.com/office/word/2010/wordml" xmlns:w15="http://schemas.microsoft.com/office/word/2012/wordml" xmlns:w16cex="http://schemas.microsoft.com/office/word/2018/wordml/cex" xmlns:w16cid="http://schemas.microsoft.com/office/word/2016/wordml/cid" xmlns:w16="http://schemas.microsoft.com/office/word/2018/wordml" xmlns:w16sdtdh="http://schemas.microsoft.com/office/word/2020/wordml/sdtdatahash" xmlns:w16se="http://schemas.microsoft.com/office/word/2015/wordml/symex" xmlns:wpg="http://schemas.microsoft.com/office/word/2010/wordprocessingGroup" xmlns:wpi="http://schemas.microsoft.com/office/word/2010/wordprocessingInk" xmlns:wne="http://schemas.microsoft.com/office/word/2006/wordml" xmlns:wps="http://schemas.microsoft.com/office/word/2010/wordprocessingShape" mc:Ignorable="w14 w15 w16se w16cid w16 w16cex w16sdtdh wp14">
+<w:hdr xmlns:wpc="http://schemas.microsoft.com/office/word/2010/wordprocessingCanvas" xmlns:mc="http://schemas.openxmlformats.org/markup-compatibility/2006" xmlns:o="urn:schemas-microsoft-com:office:office" xmlns:r="http://schemas.openxmlformats.org/officeDocument/2006/relationships" xmlns:m="http://schemas.openxmlformats.org/officeDocument/2006/math" xmlns:v="urn:schemas-microsoft-com:vml" xmlns:wp14="http://schemas.microsoft.com/office/word/2010/wordprocessingDrawing" xmlns:wp="http://schemas.openxmlformats.org/drawingml/2006/wordprocessingDrawing" xmlns:w10="urn:schemas-microsoft-com:office:word" xmlns:w="http://schemas.openxmlformats.org/wordprocessingml/2006/main" xmlns:w14="http://schemas.microsoft.com/office/word/2010/wordml" xmlns:w15="http://schemas.microsoft.com/office/word/2012/wordml" xmlns:wpg="http://schemas.microsoft.com/office/word/2010/wordprocessingGroup" xmlns:wpi="http://schemas.microsoft.com/office/word/2010/wordprocessingInk" xmlns:wne="http://schemas.microsoft.com/office/word/2006/wordml" xmlns:wps="http://schemas.microsoft.com/office/word/2010/wordprocessingShape" mc:Ignorable="w14 w15 wp14">
   <w:p>
     <w:pPr>
       <w:ind w:firstLine="0"/>
@@ -25891,7 +28176,7 @@
 </file>
 
 <file path=word/numbering.xml><?xml version="1.0" encoding="utf-8"?>
-<w:numbering xmlns:wpc="http://schemas.microsoft.com/office/word/2010/wordprocessingCanvas" xmlns:cx="http://schemas.microsoft.com/office/drawing/2014/chartex" xmlns:cx1="http://schemas.microsoft.com/office/drawing/2015/9/8/chartex" xmlns:cx2="http://schemas.microsoft.com/office/drawing/2015/10/21/chartex" xmlns:cx3="http://schemas.microsoft.com/office/drawing/2016/5/9/chartex" xmlns:cx4="http://schemas.microsoft.com/office/drawing/2016/5/10/chartex" xmlns:cx5="http://schemas.microsoft.com/office/drawing/2016/5/11/chartex" xmlns:cx6="http://schemas.microsoft.com/office/drawing/2016/5/12/chartex" xmlns:cx7="http://schemas.microsoft.com/office/drawing/2016/5/13/chartex" xmlns:cx8="http://schemas.microsoft.com/office/drawing/2016/5/14/chartex" xmlns:mc="http://schemas.openxmlformats.org/markup-compatibility/2006" xmlns:aink="http://schemas.microsoft.com/office/drawing/2016/ink" xmlns:am3d="http://schemas.microsoft.com/office/drawing/2017/model3d" xmlns:o="urn:schemas-microsoft-com:office:office" xmlns:r="http://schemas.openxmlformats.org/officeDocument/2006/relationships" xmlns:m="http://schemas.openxmlformats.org/officeDocument/2006/math" xmlns:v="urn:schemas-microsoft-com:vml" xmlns:wp14="http://schemas.microsoft.com/office/word/2010/wordprocessingDrawing" xmlns:wp="http://schemas.openxmlformats.org/drawingml/2006/wordprocessingDrawing" xmlns:w10="urn:schemas-microsoft-com:office:word" xmlns:w="http://schemas.openxmlformats.org/wordprocessingml/2006/main" xmlns:w14="http://schemas.microsoft.com/office/word/2010/wordml" xmlns:w15="http://schemas.microsoft.com/office/word/2012/wordml" xmlns:w16cex="http://schemas.microsoft.com/office/word/2018/wordml/cex" xmlns:w16cid="http://schemas.microsoft.com/office/word/2016/wordml/cid" xmlns:w16="http://schemas.microsoft.com/office/word/2018/wordml" xmlns:w16sdtdh="http://schemas.microsoft.com/office/word/2020/wordml/sdtdatahash" xmlns:w16se="http://schemas.microsoft.com/office/word/2015/wordml/symex" xmlns:wpg="http://schemas.microsoft.com/office/word/2010/wordprocessingGroup" xmlns:wpi="http://schemas.microsoft.com/office/word/2010/wordprocessingInk" xmlns:wne="http://schemas.microsoft.com/office/word/2006/wordml" xmlns:wps="http://schemas.microsoft.com/office/word/2010/wordprocessingShape" mc:Ignorable="w14 w15 w16se w16cid w16 w16cex w16sdtdh wp14">
+<w:numbering xmlns:wpc="http://schemas.microsoft.com/office/word/2010/wordprocessingCanvas" xmlns:mc="http://schemas.openxmlformats.org/markup-compatibility/2006" xmlns:o="urn:schemas-microsoft-com:office:office" xmlns:r="http://schemas.openxmlformats.org/officeDocument/2006/relationships" xmlns:m="http://schemas.openxmlformats.org/officeDocument/2006/math" xmlns:v="urn:schemas-microsoft-com:vml" xmlns:wp14="http://schemas.microsoft.com/office/word/2010/wordprocessingDrawing" xmlns:wp="http://schemas.openxmlformats.org/drawingml/2006/wordprocessingDrawing" xmlns:w10="urn:schemas-microsoft-com:office:word" xmlns:w="http://schemas.openxmlformats.org/wordprocessingml/2006/main" xmlns:w14="http://schemas.microsoft.com/office/word/2010/wordml" xmlns:w15="http://schemas.microsoft.com/office/word/2012/wordml" xmlns:wpg="http://schemas.microsoft.com/office/word/2010/wordprocessingGroup" xmlns:wpi="http://schemas.microsoft.com/office/word/2010/wordprocessingInk" xmlns:wne="http://schemas.microsoft.com/office/word/2006/wordml" xmlns:wps="http://schemas.microsoft.com/office/word/2010/wordprocessingShape" mc:Ignorable="w14 w15 wp14">
   <w:abstractNum w:abstractNumId="0" w15:restartNumberingAfterBreak="0">
     <w:nsid w:val="06D82FF8"/>
     <w:multiLevelType w:val="multilevel"/>
@@ -28364,7 +30649,7 @@
 </file>
 
 <file path=word/styles.xml><?xml version="1.0" encoding="utf-8"?>
-<w:styles xmlns:mc="http://schemas.openxmlformats.org/markup-compatibility/2006" xmlns:r="http://schemas.openxmlformats.org/officeDocument/2006/relationships" xmlns:w="http://schemas.openxmlformats.org/wordprocessingml/2006/main" xmlns:w14="http://schemas.microsoft.com/office/word/2010/wordml" xmlns:w15="http://schemas.microsoft.com/office/word/2012/wordml" xmlns:w16cex="http://schemas.microsoft.com/office/word/2018/wordml/cex" xmlns:w16cid="http://schemas.microsoft.com/office/word/2016/wordml/cid" xmlns:w16="http://schemas.microsoft.com/office/word/2018/wordml" xmlns:w16sdtdh="http://schemas.microsoft.com/office/word/2020/wordml/sdtdatahash" xmlns:w16se="http://schemas.microsoft.com/office/word/2015/wordml/symex" mc:Ignorable="w14 w15 w16se w16cid w16 w16cex w16sdtdh">
+<w:styles xmlns:mc="http://schemas.openxmlformats.org/markup-compatibility/2006" xmlns:r="http://schemas.openxmlformats.org/officeDocument/2006/relationships" xmlns:w="http://schemas.openxmlformats.org/wordprocessingml/2006/main" xmlns:w14="http://schemas.microsoft.com/office/word/2010/wordml" xmlns:w15="http://schemas.microsoft.com/office/word/2012/wordml" mc:Ignorable="w14 w15">
   <w:docDefaults>
     <w:rPrDefault>
       <w:rPr>
@@ -28380,7 +30665,7 @@
       </w:pPr>
     </w:pPrDefault>
   </w:docDefaults>
-  <w:latentStyles w:defLockedState="0" w:defUIPriority="99" w:defSemiHidden="0" w:defUnhideWhenUsed="0" w:defQFormat="0" w:count="376">
+  <w:latentStyles w:defLockedState="0" w:defUIPriority="99" w:defSemiHidden="0" w:defUnhideWhenUsed="0" w:defQFormat="0" w:count="371">
     <w:lsdException w:name="Normal" w:uiPriority="0" w:qFormat="1"/>
     <w:lsdException w:name="heading 1" w:uiPriority="9" w:qFormat="1"/>
     <w:lsdException w:name="heading 2" w:semiHidden="1" w:uiPriority="9" w:unhideWhenUsed="1" w:qFormat="1"/>
@@ -28752,11 +31037,6 @@
     <w:lsdException w:name="List Table 5 Dark Accent 6" w:uiPriority="50"/>
     <w:lsdException w:name="List Table 6 Colorful Accent 6" w:uiPriority="51"/>
     <w:lsdException w:name="List Table 7 Colorful Accent 6" w:uiPriority="52"/>
-    <w:lsdException w:name="Mention" w:semiHidden="1" w:unhideWhenUsed="1"/>
-    <w:lsdException w:name="Smart Hyperlink" w:semiHidden="1" w:unhideWhenUsed="1"/>
-    <w:lsdException w:name="Hashtag" w:semiHidden="1" w:unhideWhenUsed="1"/>
-    <w:lsdException w:name="Unresolved Mention" w:semiHidden="1" w:unhideWhenUsed="1"/>
-    <w:lsdException w:name="Smart Link" w:semiHidden="1" w:unhideWhenUsed="1"/>
   </w:latentStyles>
   <w:style w:type="paragraph" w:default="1" w:styleId="Normal">
     <w:name w:val="Normal"/>
@@ -29199,7 +31479,7 @@
       <w:sz w:val="24"/>
     </w:rPr>
   </w:style>
-  <w:style w:type="paragraph" w:styleId="TtuloTDC">
+  <w:style w:type="paragraph" w:styleId="TtulodeTDC">
     <w:name w:val="TOC Heading"/>
     <w:basedOn w:val="Ttulo1"/>
     <w:next w:val="Normal"/>
@@ -29923,13 +32203,18 @@
 </file>
 
 <file path=customXml/item1.xml><?xml version="1.0" encoding="utf-8"?>
+<?mso-contentType ?>
+<FormTemplates xmlns="http://schemas.microsoft.com/sharepoint/v3/contenttype/forms">
+  <Display>DocumentLibraryForm</Display>
+  <Edit>DocumentLibraryForm</Edit>
+  <New>DocumentLibraryForm</New>
+</FormTemplates>
+</file>
+
+<file path=customXml/item2.xml><?xml version="1.0" encoding="utf-8"?>
 <p:properties xmlns:p="http://schemas.microsoft.com/office/2006/metadata/properties" xmlns:xsi="http://www.w3.org/2001/XMLSchema-instance" xmlns:pc="http://schemas.microsoft.com/office/infopath/2007/PartnerControls">
   <documentManagement/>
 </p:properties>
-</file>
-
-<file path=customXml/item2.xml><?xml version="1.0" encoding="utf-8"?>
-<b:Sources xmlns:b="http://schemas.openxmlformats.org/officeDocument/2006/bibliography" xmlns="http://schemas.openxmlformats.org/officeDocument/2006/bibliography" SelectedStyle="\APA.XSL" StyleName="APA"/>
 </file>
 
 <file path=customXml/item3.xml><?xml version="1.0" encoding="utf-8"?>
@@ -30047,27 +32332,22 @@
 </file>
 
 <file path=customXml/item4.xml><?xml version="1.0" encoding="utf-8"?>
-<?mso-contentType ?>
-<FormTemplates xmlns="http://schemas.microsoft.com/sharepoint/v3/contenttype/forms">
-  <Display>DocumentLibraryForm</Display>
-  <Edit>DocumentLibraryForm</Edit>
-  <New>DocumentLibraryForm</New>
-</FormTemplates>
+<b:Sources xmlns:b="http://schemas.openxmlformats.org/officeDocument/2006/bibliography" xmlns="http://schemas.openxmlformats.org/officeDocument/2006/bibliography" SelectedStyle="\APA.XSL" StyleName="APA"/>
 </file>
 
 <file path=customXml/itemProps1.xml><?xml version="1.0" encoding="utf-8"?>
-<ds:datastoreItem xmlns:ds="http://schemas.openxmlformats.org/officeDocument/2006/customXml" ds:itemID="{BBF222D8-FF56-4A68-A366-2ED0A4592E0F}">
+<ds:datastoreItem xmlns:ds="http://schemas.openxmlformats.org/officeDocument/2006/customXml" ds:itemID="{8DEBF0E1-19CA-4A68-975D-AE00E61B99C4}">
   <ds:schemaRefs>
-    <ds:schemaRef ds:uri="http://schemas.microsoft.com/office/2006/metadata/properties"/>
-    <ds:schemaRef ds:uri="http://schemas.microsoft.com/office/infopath/2007/PartnerControls"/>
+    <ds:schemaRef ds:uri="http://schemas.microsoft.com/sharepoint/v3/contenttype/forms"/>
   </ds:schemaRefs>
 </ds:datastoreItem>
 </file>
 
 <file path=customXml/itemProps2.xml><?xml version="1.0" encoding="utf-8"?>
-<ds:datastoreItem xmlns:ds="http://schemas.openxmlformats.org/officeDocument/2006/customXml" ds:itemID="{ADE80384-7100-49E5-BD62-CFB13F89ECAE}">
+<ds:datastoreItem xmlns:ds="http://schemas.openxmlformats.org/officeDocument/2006/customXml" ds:itemID="{BBF222D8-FF56-4A68-A366-2ED0A4592E0F}">
   <ds:schemaRefs>
-    <ds:schemaRef ds:uri="http://schemas.openxmlformats.org/officeDocument/2006/bibliography"/>
+    <ds:schemaRef ds:uri="http://schemas.microsoft.com/office/2006/metadata/properties"/>
+    <ds:schemaRef ds:uri="http://schemas.microsoft.com/office/infopath/2007/PartnerControls"/>
   </ds:schemaRefs>
 </ds:datastoreItem>
 </file>
@@ -30089,9 +32369,9 @@
 </file>
 
 <file path=customXml/itemProps4.xml><?xml version="1.0" encoding="utf-8"?>
-<ds:datastoreItem xmlns:ds="http://schemas.openxmlformats.org/officeDocument/2006/customXml" ds:itemID="{8DEBF0E1-19CA-4A68-975D-AE00E61B99C4}">
+<ds:datastoreItem xmlns:ds="http://schemas.openxmlformats.org/officeDocument/2006/customXml" ds:itemID="{C407AFA1-8D7C-4596-8607-74B250836C79}">
   <ds:schemaRefs>
-    <ds:schemaRef ds:uri="http://schemas.microsoft.com/sharepoint/v3/contenttype/forms"/>
+    <ds:schemaRef ds:uri="http://schemas.openxmlformats.org/officeDocument/2006/bibliography"/>
   </ds:schemaRefs>
 </ds:datastoreItem>
 </file>
</xml_diff>

<commit_message>
Se agrega los agradecimientos y se corrige sintaxis del doc
</commit_message>
<xml_diff>
--- a/Documentacion/Proyecto/JANFOX Trabajo de Grado.docx
+++ b/Documentacion/Proyecto/JANFOX Trabajo de Grado.docx
@@ -119,16 +119,6 @@
     </w:p>
     <w:p>
       <w:pPr>
-        <w:jc w:val="center"/>
-        <w:rPr>
-          <w:rFonts w:ascii="Arial" w:hAnsi="Arial"/>
-          <w:szCs w:val="24"/>
-          <w:lang w:val="es-ES"/>
-        </w:rPr>
-      </w:pPr>
-    </w:p>
-    <w:p>
-      <w:pPr>
         <w:spacing w:line="360" w:lineRule="auto"/>
         <w:jc w:val="center"/>
         <w:rPr>
@@ -143,16 +133,25 @@
           <w:szCs w:val="24"/>
           <w:lang w:val="es-ES"/>
         </w:rPr>
-        <w:t>Andrés Felipe Rincón Mejía</w:t>
-      </w:r>
-      <w:r>
-        <w:rPr>
-          <w:rFonts w:ascii="Arial" w:hAnsi="Arial"/>
-          <w:szCs w:val="24"/>
-          <w:lang w:val="es-ES"/>
-        </w:rPr>
-        <w:br/>
-        <w:t>Natalia Velásquez Mahecha</w:t>
+        <w:t xml:space="preserve"> </w:t>
+      </w:r>
+      <w:proofErr w:type="spellStart"/>
+      <w:r>
+        <w:rPr>
+          <w:rFonts w:ascii="Arial" w:hAnsi="Arial"/>
+          <w:szCs w:val="24"/>
+          <w:lang w:val="es-ES"/>
+        </w:rPr>
+        <w:t>Janel</w:t>
+      </w:r>
+      <w:proofErr w:type="spellEnd"/>
+      <w:r>
+        <w:rPr>
+          <w:rFonts w:ascii="Arial" w:hAnsi="Arial"/>
+          <w:szCs w:val="24"/>
+          <w:lang w:val="es-ES"/>
+        </w:rPr>
+        <w:t xml:space="preserve"> Javier Molina Góngora</w:t>
       </w:r>
     </w:p>
     <w:p>
@@ -165,23 +164,37 @@
           <w:lang w:val="es-ES"/>
         </w:rPr>
       </w:pPr>
-      <w:proofErr w:type="spellStart"/>
-      <w:r>
-        <w:rPr>
-          <w:rFonts w:ascii="Arial" w:hAnsi="Arial"/>
-          <w:szCs w:val="24"/>
-          <w:lang w:val="es-ES"/>
-        </w:rPr>
-        <w:t>Janel</w:t>
-      </w:r>
-      <w:proofErr w:type="spellEnd"/>
-      <w:r>
-        <w:rPr>
-          <w:rFonts w:ascii="Arial" w:hAnsi="Arial"/>
-          <w:szCs w:val="24"/>
-          <w:lang w:val="es-ES"/>
-        </w:rPr>
-        <w:t xml:space="preserve"> Javier Molina Góngora</w:t>
+      <w:r>
+        <w:rPr>
+          <w:rFonts w:ascii="Arial" w:hAnsi="Arial"/>
+          <w:szCs w:val="24"/>
+          <w:lang w:val="es-ES"/>
+        </w:rPr>
+        <w:t>Andrés Felipe Rincón Mejía</w:t>
+      </w:r>
+      <w:r>
+        <w:rPr>
+          <w:rFonts w:ascii="Arial" w:hAnsi="Arial"/>
+          <w:szCs w:val="24"/>
+          <w:lang w:val="es-ES"/>
+        </w:rPr>
+        <w:br/>
+      </w:r>
+      <w:r>
+        <w:rPr>
+          <w:rFonts w:ascii="Arial" w:hAnsi="Arial"/>
+          <w:szCs w:val="24"/>
+          <w:lang w:val="es-ES"/>
+        </w:rPr>
+        <w:t xml:space="preserve">       </w:t>
+      </w:r>
+      <w:r>
+        <w:rPr>
+          <w:rFonts w:ascii="Arial" w:hAnsi="Arial"/>
+          <w:szCs w:val="24"/>
+          <w:lang w:val="es-ES"/>
+        </w:rPr>
+        <w:t>Natalia Velásquez Mahecha</w:t>
       </w:r>
     </w:p>
     <w:p>
@@ -481,10 +494,36 @@
           <w:lang w:val="es-ES"/>
         </w:rPr>
       </w:pPr>
-    </w:p>
-    <w:p>
-      <w:pPr>
-        <w:spacing w:line="360" w:lineRule="auto"/>
+      <w:r>
+        <w:rPr>
+          <w:rFonts w:ascii="Arial" w:hAnsi="Arial"/>
+          <w:szCs w:val="24"/>
+          <w:lang w:val="es-ES"/>
+        </w:rPr>
+        <w:t xml:space="preserve">     </w:t>
+      </w:r>
+      <w:proofErr w:type="spellStart"/>
+      <w:r>
+        <w:rPr>
+          <w:rFonts w:ascii="Arial" w:hAnsi="Arial"/>
+          <w:szCs w:val="24"/>
+          <w:lang w:val="es-ES"/>
+        </w:rPr>
+        <w:t>Janel</w:t>
+      </w:r>
+      <w:proofErr w:type="spellEnd"/>
+      <w:r>
+        <w:rPr>
+          <w:rFonts w:ascii="Arial" w:hAnsi="Arial"/>
+          <w:szCs w:val="24"/>
+          <w:lang w:val="es-ES"/>
+        </w:rPr>
+        <w:t xml:space="preserve"> Javier Molina Góngora</w:t>
+      </w:r>
+    </w:p>
+    <w:p>
+      <w:pPr>
+        <w:ind w:firstLine="0"/>
         <w:jc w:val="center"/>
         <w:rPr>
           <w:rFonts w:ascii="Arial" w:hAnsi="Arial"/>
@@ -498,6 +537,14 @@
           <w:szCs w:val="24"/>
           <w:lang w:val="es-ES"/>
         </w:rPr>
+        <w:t xml:space="preserve">    </w:t>
+      </w:r>
+      <w:r>
+        <w:rPr>
+          <w:rFonts w:ascii="Arial" w:hAnsi="Arial"/>
+          <w:szCs w:val="24"/>
+          <w:lang w:val="es-ES"/>
+        </w:rPr>
         <w:t>Andrés Felipe Rincón Mejía</w:t>
       </w:r>
       <w:r>
@@ -507,36 +554,22 @@
           <w:lang w:val="es-ES"/>
         </w:rPr>
         <w:br/>
+      </w:r>
+      <w:r>
+        <w:rPr>
+          <w:rFonts w:ascii="Arial" w:hAnsi="Arial"/>
+          <w:szCs w:val="24"/>
+          <w:lang w:val="es-ES"/>
+        </w:rPr>
+        <w:t xml:space="preserve">   </w:t>
+      </w:r>
+      <w:r>
+        <w:rPr>
+          <w:rFonts w:ascii="Arial" w:hAnsi="Arial"/>
+          <w:szCs w:val="24"/>
+          <w:lang w:val="es-ES"/>
+        </w:rPr>
         <w:t>Natalia Velásquez Mahecha</w:t>
-      </w:r>
-    </w:p>
-    <w:p>
-      <w:pPr>
-        <w:spacing w:line="360" w:lineRule="auto"/>
-        <w:jc w:val="center"/>
-        <w:rPr>
-          <w:rFonts w:ascii="Arial" w:hAnsi="Arial"/>
-          <w:szCs w:val="24"/>
-          <w:lang w:val="es-ES"/>
-        </w:rPr>
-      </w:pPr>
-      <w:proofErr w:type="spellStart"/>
-      <w:r>
-        <w:rPr>
-          <w:rFonts w:ascii="Arial" w:hAnsi="Arial"/>
-          <w:szCs w:val="24"/>
-          <w:lang w:val="es-ES"/>
-        </w:rPr>
-        <w:t>Janel</w:t>
-      </w:r>
-      <w:proofErr w:type="spellEnd"/>
-      <w:r>
-        <w:rPr>
-          <w:rFonts w:ascii="Arial" w:hAnsi="Arial"/>
-          <w:szCs w:val="24"/>
-          <w:lang w:val="es-ES"/>
-        </w:rPr>
-        <w:t xml:space="preserve"> Javier Molina Góngora</w:t>
       </w:r>
     </w:p>
     <w:p>
@@ -977,6 +1010,350 @@
           <w:lang w:val="es-ES"/>
         </w:rPr>
       </w:pPr>
+      <w:r>
+        <w:rPr>
+          <w:rFonts w:ascii="Arial" w:hAnsi="Arial"/>
+          <w:szCs w:val="24"/>
+          <w:lang w:val="es-ES"/>
+        </w:rPr>
+        <w:t>Queremos</w:t>
+      </w:r>
+      <w:r>
+        <w:rPr>
+          <w:rFonts w:ascii="Arial" w:hAnsi="Arial"/>
+          <w:szCs w:val="24"/>
+          <w:lang w:val="es-ES"/>
+        </w:rPr>
+        <w:t xml:space="preserve"> agradecer en </w:t>
+      </w:r>
+      <w:r>
+        <w:rPr>
+          <w:rFonts w:ascii="Arial" w:hAnsi="Arial"/>
+          <w:szCs w:val="24"/>
+          <w:lang w:val="es-ES"/>
+        </w:rPr>
+        <w:t>primer lugar a Dios, por guiarnos en el camino y fortalecernos</w:t>
+      </w:r>
+      <w:r>
+        <w:rPr>
+          <w:rFonts w:ascii="Arial" w:hAnsi="Arial"/>
+          <w:szCs w:val="24"/>
+          <w:lang w:val="es-ES"/>
+        </w:rPr>
+        <w:t xml:space="preserve"> espiritualmente para empezar un camino lleno de éxito.</w:t>
+      </w:r>
+    </w:p>
+    <w:p>
+      <w:pPr>
+        <w:spacing w:after="200" w:line="276" w:lineRule="auto"/>
+        <w:ind w:firstLine="0"/>
+        <w:jc w:val="center"/>
+        <w:rPr>
+          <w:rFonts w:ascii="Arial" w:hAnsi="Arial"/>
+          <w:szCs w:val="24"/>
+          <w:lang w:val="es-ES"/>
+        </w:rPr>
+      </w:pPr>
+    </w:p>
+    <w:p>
+      <w:pPr>
+        <w:spacing w:after="200" w:line="276" w:lineRule="auto"/>
+        <w:ind w:firstLine="0"/>
+        <w:jc w:val="center"/>
+        <w:rPr>
+          <w:rFonts w:ascii="Arial" w:hAnsi="Arial"/>
+          <w:szCs w:val="24"/>
+          <w:lang w:val="es-ES"/>
+        </w:rPr>
+      </w:pPr>
+      <w:r>
+        <w:rPr>
+          <w:rFonts w:ascii="Arial" w:hAnsi="Arial"/>
+          <w:szCs w:val="24"/>
+          <w:lang w:val="es-ES"/>
+        </w:rPr>
+        <w:t>Así, queremos mostrar nuestra</w:t>
+      </w:r>
+      <w:r>
+        <w:rPr>
+          <w:rFonts w:ascii="Arial" w:hAnsi="Arial"/>
+          <w:szCs w:val="24"/>
+          <w:lang w:val="es-ES"/>
+        </w:rPr>
+        <w:t xml:space="preserve"> gratitud a todas aquellas personas que estuvieron presentes en la realización de esta meta, de este sue</w:t>
+      </w:r>
+      <w:r>
+        <w:rPr>
+          <w:rFonts w:ascii="Arial" w:hAnsi="Arial"/>
+          <w:szCs w:val="24"/>
+          <w:lang w:val="es-ES"/>
+        </w:rPr>
+        <w:t>ño que es tan importante para nosotros</w:t>
+      </w:r>
+      <w:r>
+        <w:rPr>
+          <w:rFonts w:ascii="Arial" w:hAnsi="Arial"/>
+          <w:szCs w:val="24"/>
+          <w:lang w:val="es-ES"/>
+        </w:rPr>
+        <w:t>, agradecer todas sus ayudas, sus palabras motivadoras, sus conocimientos, sus consejos y su dedicación.</w:t>
+      </w:r>
+    </w:p>
+    <w:p>
+      <w:pPr>
+        <w:spacing w:after="200" w:line="276" w:lineRule="auto"/>
+        <w:ind w:firstLine="0"/>
+        <w:jc w:val="center"/>
+        <w:rPr>
+          <w:rFonts w:ascii="Arial" w:hAnsi="Arial"/>
+          <w:szCs w:val="24"/>
+          <w:lang w:val="es-ES"/>
+        </w:rPr>
+      </w:pPr>
+    </w:p>
+    <w:p>
+      <w:pPr>
+        <w:spacing w:after="200" w:line="276" w:lineRule="auto"/>
+        <w:ind w:firstLine="0"/>
+        <w:jc w:val="center"/>
+        <w:rPr>
+          <w:rFonts w:ascii="Arial" w:hAnsi="Arial"/>
+          <w:szCs w:val="24"/>
+          <w:lang w:val="es-ES"/>
+        </w:rPr>
+      </w:pPr>
+      <w:r>
+        <w:rPr>
+          <w:rFonts w:ascii="Arial" w:hAnsi="Arial"/>
+          <w:szCs w:val="24"/>
+          <w:lang w:val="es-ES"/>
+        </w:rPr>
+        <w:t>Mostramos los</w:t>
+      </w:r>
+      <w:r>
+        <w:rPr>
+          <w:rFonts w:ascii="Arial" w:hAnsi="Arial"/>
+          <w:szCs w:val="24"/>
+          <w:lang w:val="es-ES"/>
+        </w:rPr>
+        <w:t xml:space="preserve"> </w:t>
+      </w:r>
+      <w:r>
+        <w:rPr>
+          <w:rFonts w:ascii="Arial" w:hAnsi="Arial"/>
+          <w:szCs w:val="24"/>
+          <w:lang w:val="es-ES"/>
+        </w:rPr>
+        <w:t>más sinceros agradecimientos a nuestro</w:t>
+      </w:r>
+      <w:r>
+        <w:rPr>
+          <w:rFonts w:ascii="Arial" w:hAnsi="Arial"/>
+          <w:szCs w:val="24"/>
+          <w:lang w:val="es-ES"/>
+        </w:rPr>
+        <w:t xml:space="preserve"> tutor de proyecto, quien con su conocimiento y su guía fue una pieza clave para que pudiera desarrollar una clave de hechos que fueron imprescindibles para cada etapa de desarrollo del trabajo.</w:t>
+      </w:r>
+    </w:p>
+    <w:p>
+      <w:pPr>
+        <w:spacing w:after="200" w:line="276" w:lineRule="auto"/>
+        <w:ind w:firstLine="0"/>
+        <w:jc w:val="center"/>
+        <w:rPr>
+          <w:rFonts w:ascii="Arial" w:hAnsi="Arial"/>
+          <w:szCs w:val="24"/>
+          <w:lang w:val="es-ES"/>
+        </w:rPr>
+      </w:pPr>
+    </w:p>
+    <w:p>
+      <w:pPr>
+        <w:spacing w:after="200" w:line="276" w:lineRule="auto"/>
+        <w:ind w:firstLine="0"/>
+        <w:jc w:val="center"/>
+        <w:rPr>
+          <w:rFonts w:ascii="Arial" w:hAnsi="Arial"/>
+          <w:szCs w:val="24"/>
+          <w:lang w:val="es-ES"/>
+        </w:rPr>
+      </w:pPr>
+      <w:r>
+        <w:rPr>
+          <w:rFonts w:ascii="Arial" w:hAnsi="Arial"/>
+          <w:szCs w:val="24"/>
+          <w:lang w:val="es-ES"/>
+        </w:rPr>
+        <w:t>A nuestros</w:t>
+      </w:r>
+      <w:r>
+        <w:rPr>
+          <w:rFonts w:ascii="Arial" w:hAnsi="Arial"/>
+          <w:szCs w:val="24"/>
+          <w:lang w:val="es-ES"/>
+        </w:rPr>
+        <w:t xml:space="preserve"> compañeros, quienes a través de</w:t>
+      </w:r>
+      <w:r>
+        <w:rPr>
+          <w:rFonts w:ascii="Arial" w:hAnsi="Arial"/>
+          <w:szCs w:val="24"/>
+          <w:lang w:val="es-ES"/>
+        </w:rPr>
+        <w:t>l</w:t>
+      </w:r>
+      <w:r>
+        <w:rPr>
+          <w:rFonts w:ascii="Arial" w:hAnsi="Arial"/>
+          <w:szCs w:val="24"/>
+          <w:lang w:val="es-ES"/>
+        </w:rPr>
+        <w:t xml:space="preserve"> tiempo fuimos fortaleciendo una amistad, muchas gracias por toda su colaboración, por c</w:t>
+      </w:r>
+      <w:r>
+        <w:rPr>
+          <w:rFonts w:ascii="Arial" w:hAnsi="Arial"/>
+          <w:szCs w:val="24"/>
+          <w:lang w:val="es-ES"/>
+        </w:rPr>
+        <w:t>onvivir todo este tiempo con nosotros</w:t>
+      </w:r>
+      <w:r>
+        <w:rPr>
+          <w:rFonts w:ascii="Arial" w:hAnsi="Arial"/>
+          <w:szCs w:val="24"/>
+          <w:lang w:val="es-ES"/>
+        </w:rPr>
+        <w:t>, por compartir experiencias, alegrías, frustraciones, celebraciones y múltiples factores que ayudaron a que hoy seamos como una famili</w:t>
+      </w:r>
+      <w:r>
+        <w:rPr>
+          <w:rFonts w:ascii="Arial" w:hAnsi="Arial"/>
+          <w:szCs w:val="24"/>
+          <w:lang w:val="es-ES"/>
+        </w:rPr>
+        <w:t>a, por aportarnos</w:t>
+      </w:r>
+      <w:r>
+        <w:rPr>
+          <w:rFonts w:ascii="Arial" w:hAnsi="Arial"/>
+          <w:szCs w:val="24"/>
+          <w:lang w:val="es-ES"/>
+        </w:rPr>
+        <w:t xml:space="preserve"> confianza y por crecer juntos en este proyecto, muchas gracias.</w:t>
+      </w:r>
+    </w:p>
+    <w:p>
+      <w:pPr>
+        <w:spacing w:after="200" w:line="276" w:lineRule="auto"/>
+        <w:ind w:firstLine="0"/>
+        <w:jc w:val="center"/>
+        <w:rPr>
+          <w:rFonts w:ascii="Arial" w:hAnsi="Arial"/>
+          <w:szCs w:val="24"/>
+          <w:lang w:val="es-ES"/>
+        </w:rPr>
+      </w:pPr>
+    </w:p>
+    <w:p>
+      <w:pPr>
+        <w:spacing w:after="200" w:line="276" w:lineRule="auto"/>
+        <w:ind w:firstLine="0"/>
+        <w:jc w:val="center"/>
+        <w:rPr>
+          <w:rFonts w:ascii="Arial" w:hAnsi="Arial"/>
+          <w:szCs w:val="24"/>
+          <w:lang w:val="es-ES"/>
+        </w:rPr>
+      </w:pPr>
+      <w:r>
+        <w:rPr>
+          <w:rFonts w:ascii="Arial" w:hAnsi="Arial"/>
+          <w:szCs w:val="24"/>
+          <w:lang w:val="es-ES"/>
+        </w:rPr>
+        <w:t>Por último, quiero a</w:t>
+      </w:r>
+      <w:r>
+        <w:rPr>
+          <w:rFonts w:ascii="Arial" w:hAnsi="Arial"/>
+          <w:szCs w:val="24"/>
+          <w:lang w:val="es-ES"/>
+        </w:rPr>
+        <w:t>gradecer a la base de todo, a nuestras</w:t>
+      </w:r>
+      <w:r>
+        <w:rPr>
+          <w:rFonts w:ascii="Arial" w:hAnsi="Arial"/>
+          <w:szCs w:val="24"/>
+          <w:lang w:val="es-ES"/>
+        </w:rPr>
+        <w:t xml:space="preserve"> familia</w:t>
+      </w:r>
+      <w:r>
+        <w:rPr>
+          <w:rFonts w:ascii="Arial" w:hAnsi="Arial"/>
+          <w:szCs w:val="24"/>
+          <w:lang w:val="es-ES"/>
+        </w:rPr>
+        <w:t>s, en especial a nuestro</w:t>
+      </w:r>
+      <w:r>
+        <w:rPr>
+          <w:rFonts w:ascii="Arial" w:hAnsi="Arial"/>
+          <w:szCs w:val="24"/>
+          <w:lang w:val="es-ES"/>
+        </w:rPr>
+        <w:t>s padres, que quienes con sus consejos f</w:t>
+      </w:r>
+      <w:r>
+        <w:rPr>
+          <w:rFonts w:ascii="Arial" w:hAnsi="Arial"/>
+          <w:szCs w:val="24"/>
+          <w:lang w:val="es-ES"/>
+        </w:rPr>
+        <w:t xml:space="preserve">ueron el motor de arranque y nuestra </w:t>
+      </w:r>
+      <w:r>
+        <w:rPr>
+          <w:rFonts w:ascii="Arial" w:hAnsi="Arial"/>
+          <w:szCs w:val="24"/>
+          <w:lang w:val="es-ES"/>
+        </w:rPr>
+        <w:t>constante motivación, muchas gracias por su paciencia y comprensión, y sobre todo por su amor.</w:t>
+      </w:r>
+    </w:p>
+    <w:p>
+      <w:pPr>
+        <w:spacing w:after="200" w:line="276" w:lineRule="auto"/>
+        <w:ind w:firstLine="0"/>
+        <w:jc w:val="center"/>
+        <w:rPr>
+          <w:rFonts w:ascii="Arial" w:hAnsi="Arial"/>
+          <w:szCs w:val="24"/>
+          <w:lang w:val="es-ES"/>
+        </w:rPr>
+      </w:pPr>
+    </w:p>
+    <w:p>
+      <w:pPr>
+        <w:spacing w:after="200" w:line="276" w:lineRule="auto"/>
+        <w:ind w:firstLine="0"/>
+        <w:jc w:val="center"/>
+        <w:rPr>
+          <w:rFonts w:ascii="Arial" w:hAnsi="Arial"/>
+          <w:szCs w:val="24"/>
+          <w:lang w:val="es-ES"/>
+        </w:rPr>
+      </w:pPr>
+      <w:r>
+        <w:rPr>
+          <w:rFonts w:ascii="Arial" w:hAnsi="Arial"/>
+          <w:szCs w:val="24"/>
+          <w:lang w:val="es-ES"/>
+        </w:rPr>
+        <w:t>¡Muchas gracias por todo!</w:t>
+      </w:r>
       <w:r>
         <w:rPr>
           <w:rFonts w:ascii="Arial" w:hAnsi="Arial"/>
@@ -6585,7 +6962,31 @@
           <w:szCs w:val="24"/>
           <w:lang w:val="es-ES" w:eastAsia="es-ES"/>
         </w:rPr>
-        <w:t xml:space="preserve">Por tal razón, se propone a través de este proyecto de investigación, el desarrollo de JANFOX en la ciudad de Bogotá orientado a los niños entre 7 y 13 años que poseen discapacidades motrices de la fundación FUNAN y que tengan un 60% del habla como mínimo y se adapte a sus limitaciones. Se desarrollará un video Juego de tipo </w:t>
+        <w:t>Por tal razón, se propone a través de este proyecto de investigación, el desarrollo de</w:t>
+      </w:r>
+      <w:r>
+        <w:rPr>
+          <w:rFonts w:ascii="Arial" w:hAnsi="Arial"/>
+          <w:szCs w:val="24"/>
+          <w:lang w:val="es-ES" w:eastAsia="es-ES"/>
+        </w:rPr>
+        <w:t>l videojuego</w:t>
+      </w:r>
+      <w:r>
+        <w:rPr>
+          <w:rFonts w:ascii="Arial" w:hAnsi="Arial"/>
+          <w:szCs w:val="24"/>
+          <w:lang w:val="es-ES" w:eastAsia="es-ES"/>
+        </w:rPr>
+        <w:t xml:space="preserve"> JANFOX en la ciudad de Bogotá orientado a los niños entre 7 y 13 años que poseen discapacidades motrices de la fundación FUNAN y que tengan un 60% del habla como mínimo y se adapte a sus limitaciones. Se desa</w:t>
+      </w:r>
+      <w:r>
+        <w:rPr>
+          <w:rFonts w:ascii="Arial" w:hAnsi="Arial"/>
+          <w:szCs w:val="24"/>
+          <w:lang w:val="es-ES" w:eastAsia="es-ES"/>
+        </w:rPr>
+        <w:t xml:space="preserve">rrollará un videojuego de tipo </w:t>
       </w:r>
       <w:proofErr w:type="spellStart"/>
       <w:r>
@@ -6594,7 +6995,15 @@
           <w:szCs w:val="24"/>
           <w:lang w:val="es-ES" w:eastAsia="es-ES"/>
         </w:rPr>
-        <w:t>Arcade</w:t>
+        <w:t>a</w:t>
+      </w:r>
+      <w:r>
+        <w:rPr>
+          <w:rFonts w:ascii="Arial" w:hAnsi="Arial"/>
+          <w:szCs w:val="24"/>
+          <w:lang w:val="es-ES" w:eastAsia="es-ES"/>
+        </w:rPr>
+        <w:t>rcade</w:t>
       </w:r>
       <w:proofErr w:type="spellEnd"/>
       <w:r>
@@ -6603,7 +7012,7 @@
           <w:szCs w:val="24"/>
           <w:lang w:val="es-ES" w:eastAsia="es-ES"/>
         </w:rPr>
-        <w:t xml:space="preserve"> de plataforma montado en un ambiente 2d con escenarios </w:t>
+        <w:t xml:space="preserve"> de plataforma montado en un ambiente </w:t>
       </w:r>
       <w:r>
         <w:rPr>
@@ -6611,6 +7020,22 @@
           <w:szCs w:val="24"/>
           <w:lang w:val="es-ES" w:eastAsia="es-ES"/>
         </w:rPr>
+        <w:t xml:space="preserve">de animación </w:t>
+      </w:r>
+      <w:r>
+        <w:rPr>
+          <w:rFonts w:ascii="Arial" w:hAnsi="Arial"/>
+          <w:szCs w:val="24"/>
+          <w:lang w:val="es-ES" w:eastAsia="es-ES"/>
+        </w:rPr>
+        <w:t xml:space="preserve">2d con escenarios </w:t>
+      </w:r>
+      <w:r>
+        <w:rPr>
+          <w:rFonts w:ascii="Arial" w:hAnsi="Arial"/>
+          <w:szCs w:val="24"/>
+          <w:lang w:val="es-ES" w:eastAsia="es-ES"/>
+        </w:rPr>
         <w:t xml:space="preserve">de </w:t>
       </w:r>
       <w:r>
@@ -6685,23 +7110,7 @@
           <w:szCs w:val="24"/>
           <w:lang w:val="es-ES" w:eastAsia="es-ES"/>
         </w:rPr>
-        <w:t xml:space="preserve">ir esquivando diferentes obstáculos en el camino a través de los niveles del videojuego, del mismo modo ir recolectando frutas y hongos que le permitirán </w:t>
-      </w:r>
-      <w:r>
-        <w:rPr>
-          <w:rFonts w:ascii="Arial" w:hAnsi="Arial"/>
-          <w:szCs w:val="24"/>
-          <w:lang w:val="es-ES" w:eastAsia="es-ES"/>
-        </w:rPr>
-        <w:t>mantener su barra de vida llena</w:t>
-      </w:r>
-      <w:r>
-        <w:rPr>
-          <w:rFonts w:ascii="Arial" w:hAnsi="Arial"/>
-          <w:szCs w:val="24"/>
-          <w:lang w:val="es-ES" w:eastAsia="es-ES"/>
-        </w:rPr>
-        <w:t xml:space="preserve"> y obtener un puntaje al final del juego</w:t>
+        <w:t>ir esquivando diferentes obstáculos en el camino a través de los niveles del videojuego, del mismo modo ir recolectando frutas y hongos que le permitirán mantener su barra de vida llena y obtener un puntaje al final del juego</w:t>
       </w:r>
       <w:r>
         <w:rPr>
@@ -11903,7 +12312,6 @@
           <w:lang w:val="en-US"/>
         </w:rPr>
       </w:pPr>
-      <w:proofErr w:type="spellStart"/>
       <w:r>
         <w:rPr>
           <w:rFonts w:ascii="Arial" w:hAnsi="Arial" w:cs="Arial"/>
@@ -11911,11 +12319,10 @@
           <w:bCs/>
           <w:color w:val="auto"/>
           <w:szCs w:val="24"/>
-          <w:lang w:val="en-US"/>
-        </w:rPr>
-        <w:t>Aprendizaje</w:t>
-      </w:r>
-      <w:proofErr w:type="spellEnd"/>
+          <w:lang w:val="es-ES"/>
+        </w:rPr>
+        <w:t xml:space="preserve">Aprendizaje </w:t>
+      </w:r>
       <w:r>
         <w:rPr>
           <w:rFonts w:ascii="Arial" w:hAnsi="Arial" w:cs="Arial"/>
@@ -11925,10 +12332,29 @@
           <w:szCs w:val="24"/>
           <w:lang w:val="en-US"/>
         </w:rPr>
-        <w:t xml:space="preserve"> </w:t>
-      </w:r>
-      <w:proofErr w:type="spellStart"/>
-      <w:r>
+        <w:t>supervisado (Supervised machine learning)</w:t>
+      </w:r>
+    </w:p>
+    <w:p>
+      <w:pPr>
+        <w:rPr>
+          <w:rFonts w:ascii="Arial" w:hAnsi="Arial"/>
+          <w:szCs w:val="24"/>
+          <w:lang w:val="es-ES"/>
+        </w:rPr>
+      </w:pPr>
+      <w:r>
+        <w:rPr>
+          <w:rFonts w:ascii="Arial" w:hAnsi="Arial"/>
+          <w:szCs w:val="24"/>
+          <w:lang w:val="es-ES"/>
+        </w:rPr>
+        <w:t>Se basa en modelos predictivos que hacen uso de datos de entrenamiento. Dado un conjunto conocido de datos, se pretende que el sistema sea capaz de lograr una determinada salida, de forma que el modelo es ajustado (entrenado) hasta lograr resultados adecuados. Ejemplo: coches autónomos.</w:t>
+      </w:r>
+    </w:p>
+    <w:p>
+      <w:pPr>
+        <w:pStyle w:val="Ttulo5"/>
         <w:rPr>
           <w:rFonts w:ascii="Arial" w:hAnsi="Arial" w:cs="Arial"/>
           <w:b/>
@@ -11937,9 +12363,7 @@
           <w:szCs w:val="24"/>
           <w:lang w:val="en-US"/>
         </w:rPr>
-        <w:t>supervisado</w:t>
-      </w:r>
-      <w:proofErr w:type="spellEnd"/>
+      </w:pPr>
       <w:r>
         <w:rPr>
           <w:rFonts w:ascii="Arial" w:hAnsi="Arial" w:cs="Arial"/>
@@ -11947,31 +12371,11 @@
           <w:bCs/>
           <w:color w:val="auto"/>
           <w:szCs w:val="24"/>
-          <w:lang w:val="en-US"/>
-        </w:rPr>
-        <w:t xml:space="preserve"> (Supervised machine learning)</w:t>
-      </w:r>
-    </w:p>
-    <w:p>
-      <w:pPr>
-        <w:rPr>
-          <w:rFonts w:ascii="Arial" w:hAnsi="Arial"/>
-          <w:szCs w:val="24"/>
-          <w:lang w:val="es-ES"/>
-        </w:rPr>
-      </w:pPr>
-      <w:r>
-        <w:rPr>
-          <w:rFonts w:ascii="Arial" w:hAnsi="Arial"/>
-          <w:szCs w:val="24"/>
-          <w:lang w:val="es-ES"/>
-        </w:rPr>
-        <w:t>Se basa en modelos predictivos que hacen uso de datos de entrenamiento. Dado un conjunto conocido de datos, se pretende que el sistema sea capaz de lograr una determinada salida, de forma que el modelo es ajustado (entrenado) hasta lograr resultados adecuados. Ejemplo: coches autónomos.</w:t>
-      </w:r>
-    </w:p>
-    <w:p>
-      <w:pPr>
-        <w:pStyle w:val="Ttulo5"/>
+          <w:lang w:val="es-ES"/>
+        </w:rPr>
+        <w:t xml:space="preserve">Aprendizaje </w:t>
+      </w:r>
+      <w:r>
         <w:rPr>
           <w:rFonts w:ascii="Arial" w:hAnsi="Arial" w:cs="Arial"/>
           <w:b/>
@@ -11980,54 +12384,7 @@
           <w:szCs w:val="24"/>
           <w:lang w:val="en-US"/>
         </w:rPr>
-      </w:pPr>
-      <w:proofErr w:type="spellStart"/>
-      <w:r>
-        <w:rPr>
-          <w:rFonts w:ascii="Arial" w:hAnsi="Arial" w:cs="Arial"/>
-          <w:b/>
-          <w:bCs/>
-          <w:color w:val="auto"/>
-          <w:szCs w:val="24"/>
-          <w:lang w:val="en-US"/>
-        </w:rPr>
-        <w:t>Aprendizaje</w:t>
-      </w:r>
-      <w:proofErr w:type="spellEnd"/>
-      <w:r>
-        <w:rPr>
-          <w:rFonts w:ascii="Arial" w:hAnsi="Arial" w:cs="Arial"/>
-          <w:b/>
-          <w:bCs/>
-          <w:color w:val="auto"/>
-          <w:szCs w:val="24"/>
-          <w:lang w:val="en-US"/>
-        </w:rPr>
-        <w:t xml:space="preserve"> no </w:t>
-      </w:r>
-      <w:proofErr w:type="spellStart"/>
-      <w:r>
-        <w:rPr>
-          <w:rFonts w:ascii="Arial" w:hAnsi="Arial" w:cs="Arial"/>
-          <w:b/>
-          <w:bCs/>
-          <w:color w:val="auto"/>
-          <w:szCs w:val="24"/>
-          <w:lang w:val="en-US"/>
-        </w:rPr>
-        <w:t>supervisado</w:t>
-      </w:r>
-      <w:proofErr w:type="spellEnd"/>
-      <w:r>
-        <w:rPr>
-          <w:rFonts w:ascii="Arial" w:hAnsi="Arial" w:cs="Arial"/>
-          <w:b/>
-          <w:bCs/>
-          <w:color w:val="auto"/>
-          <w:szCs w:val="24"/>
-          <w:lang w:val="en-US"/>
-        </w:rPr>
-        <w:t xml:space="preserve"> (Unsupervised machine learning)</w:t>
+        <w:t>no supervisado (Unsupervised machine learning)</w:t>
       </w:r>
     </w:p>
     <w:p>
@@ -13589,7 +13946,15 @@
           <w:szCs w:val="24"/>
           <w:lang w:val="es-ES" w:eastAsia="es-ES"/>
         </w:rPr>
-        <w:t xml:space="preserve">El trabajo de investigación “Desarrollo de un videojuego </w:t>
+        <w:t>El trabajo de investigación “</w:t>
+      </w:r>
+      <w:r>
+        <w:rPr>
+          <w:rFonts w:ascii="Arial" w:hAnsi="Arial"/>
+          <w:szCs w:val="24"/>
+          <w:lang w:val="es-ES" w:eastAsia="es-ES"/>
+        </w:rPr>
+        <w:t xml:space="preserve">JANFOX, videojuego </w:t>
       </w:r>
       <w:proofErr w:type="spellStart"/>
       <w:r>
@@ -13607,7 +13972,15 @@
           <w:szCs w:val="24"/>
           <w:lang w:val="es-ES" w:eastAsia="es-ES"/>
         </w:rPr>
-        <w:t xml:space="preserve"> que se maneja por comando de voz para niños con discapacidades motrices” por sus características será un proyecto de desarrollo ya sé que busca resolver problemas actuales, que presentan los niños con movilidad reducida, al momento de divertirse con videojuegos y el desarrollo de dicho videojuego. </w:t>
+        <w:t xml:space="preserve"> para niños con discapacidad motriz</w:t>
+      </w:r>
+      <w:r>
+        <w:rPr>
+          <w:rFonts w:ascii="Arial" w:hAnsi="Arial"/>
+          <w:szCs w:val="24"/>
+          <w:lang w:val="es-ES" w:eastAsia="es-ES"/>
+        </w:rPr>
+        <w:t xml:space="preserve">” por sus características será un proyecto de desarrollo ya sé que busca resolver problemas actuales, que presentan los niños con movilidad reducida, al momento de divertirse con videojuegos y el desarrollo de dicho videojuego. </w:t>
       </w:r>
     </w:p>
     <w:p>
@@ -13816,7 +14189,7 @@
           <w:szCs w:val="24"/>
           <w:lang w:val="es-ES"/>
         </w:rPr>
-        <w:t xml:space="preserve"> que contiene las tareas </w:t>
+        <w:t xml:space="preserve"> que contiene las tareas necesarias para cumplir con los requerimientos de cada una de las historias de usuario </w:t>
       </w:r>
       <w:r>
         <w:rPr>
@@ -13825,7 +14198,7 @@
           <w:lang w:val="es-ES"/>
         </w:rPr>
         <w:lastRenderedPageBreak/>
-        <w:t xml:space="preserve">necesarias para cumplir con los requerimientos de cada una de las historias de usuario y con su estimación para evaluar el cumplimiento en cada uno de los </w:t>
+        <w:t xml:space="preserve">y con su estimación para evaluar el cumplimiento en cada uno de los </w:t>
       </w:r>
       <w:proofErr w:type="spellStart"/>
       <w:r>
@@ -14280,7 +14653,6 @@
           <w:szCs w:val="24"/>
           <w:lang w:val="es-ES"/>
         </w:rPr>
-        <w:lastRenderedPageBreak/>
         <w:t xml:space="preserve">Desarrollo: En esta etapa del proyecto se implementará las diferentes historias de usuario (HU), y el análisis correspondiente a cada </w:t>
       </w:r>
       <w:r>
@@ -14321,6 +14693,7 @@
           <w:szCs w:val="24"/>
           <w:lang w:val="es-ES"/>
         </w:rPr>
+        <w:lastRenderedPageBreak/>
         <w:t>Pruebas: En la etapa de pruebas se realizarán las validaciones correspondientes a la calidad del videojuego teniendo como referente su funcionalidad en los procesos estipulados.</w:t>
       </w:r>
     </w:p>
@@ -14373,7 +14746,23 @@
           <w:szCs w:val="24"/>
           <w:lang w:val="es-ES"/>
         </w:rPr>
-        <w:t>Dentro de esta metodología se le da dado el enfoque cualitativo ya que se basará en la implementación de una nueva tecnología sobre un videojuego para adaptarlo a las necesidades de los niños con discapacidad motriz, por tal razón se propone el estudio y aprendizaje inicial sobre la inteligencia artificial para integrar al videojuego una de las principales funciones como lo es el reconocimiento de voz y así brindarles una mejor experiencia.</w:t>
+        <w:t>De</w:t>
+      </w:r>
+      <w:r>
+        <w:rPr>
+          <w:rFonts w:ascii="Arial" w:eastAsia="Times New Roman" w:hAnsi="Arial"/>
+          <w:szCs w:val="24"/>
+          <w:lang w:val="es-ES"/>
+        </w:rPr>
+        <w:t>ntro de esta metodología se le h</w:t>
+      </w:r>
+      <w:r>
+        <w:rPr>
+          <w:rFonts w:ascii="Arial" w:eastAsia="Times New Roman" w:hAnsi="Arial"/>
+          <w:szCs w:val="24"/>
+          <w:lang w:val="es-ES"/>
+        </w:rPr>
+        <w:t>a dado el enfoque cualitativo ya que se basará en la implementación de una nueva tecnología sobre un videojuego para adaptarlo a las necesidades de los niños con discapacidad motriz, por tal razón se propone el estudio y aprendizaje inicial sobre la inteligencia artificial para integrar al videojuego una de las principales funciones como lo es el reconocimiento de voz y así brindarles una mejor experiencia.</w:t>
       </w:r>
     </w:p>
     <w:p>
@@ -14489,7 +14878,25 @@
           <w:szCs w:val="24"/>
           <w:lang w:val="es-ES"/>
         </w:rPr>
-        <w:t>Existen varios tipos de instrumentos, pero en esta investigación nos basaremos en dos técnicas la entrevista y la observación. Dichos instrumentos se aplicarán sobre la población de niños que sufren de discapacidad motriz de la fundación FUNAN.</w:t>
+        <w:t xml:space="preserve">Existen varios tipos de instrumentos, pero en esta investigación nos basaremos en dos técnicas la entrevista y la </w:t>
+      </w:r>
+      <w:bookmarkStart w:id="39" w:name="_GoBack"/>
+      <w:r>
+        <w:rPr>
+          <w:rFonts w:ascii="Arial" w:eastAsia="Times New Roman" w:hAnsi="Arial"/>
+          <w:szCs w:val="24"/>
+          <w:lang w:val="es-ES"/>
+        </w:rPr>
+        <w:t>observación</w:t>
+      </w:r>
+      <w:bookmarkEnd w:id="39"/>
+      <w:r>
+        <w:rPr>
+          <w:rFonts w:ascii="Arial" w:eastAsia="Times New Roman" w:hAnsi="Arial"/>
+          <w:szCs w:val="24"/>
+          <w:lang w:val="es-ES"/>
+        </w:rPr>
+        <w:t>. Dichos instrumentos se aplicarán sobre la población de niños que sufren de discapacidad motriz de la fundación FUNAN.</w:t>
       </w:r>
     </w:p>
     <w:p>
@@ -14501,7 +14908,7 @@
           <w:lang w:val="es-ES"/>
         </w:rPr>
       </w:pPr>
-      <w:bookmarkStart w:id="39" w:name="_Toc70623761"/>
+      <w:bookmarkStart w:id="40" w:name="_Toc70623761"/>
       <w:r>
         <w:rPr>
           <w:rFonts w:ascii="Arial" w:hAnsi="Arial" w:cs="Arial"/>
@@ -14511,7 +14918,7 @@
         <w:lastRenderedPageBreak/>
         <w:t>Encuesta</w:t>
       </w:r>
-      <w:bookmarkEnd w:id="39"/>
+      <w:bookmarkEnd w:id="40"/>
     </w:p>
     <w:p>
       <w:pPr>
@@ -14595,8 +15002,8 @@
           <w:lang w:val="es-ES"/>
         </w:rPr>
       </w:pPr>
-      <w:bookmarkStart w:id="40" w:name="_Toc70623762"/>
-      <w:bookmarkStart w:id="41" w:name="_Toc63971929"/>
+      <w:bookmarkStart w:id="41" w:name="_Toc70623762"/>
+      <w:bookmarkStart w:id="42" w:name="_Toc63971929"/>
       <w:r>
         <w:rPr>
           <w:rFonts w:ascii="Arial" w:hAnsi="Arial" w:cs="Arial"/>
@@ -14605,7 +15012,7 @@
         </w:rPr>
         <w:t>Observación</w:t>
       </w:r>
-      <w:bookmarkEnd w:id="40"/>
+      <w:bookmarkEnd w:id="41"/>
     </w:p>
     <w:p>
       <w:pPr>
@@ -14649,17 +15056,17 @@
           <w:rFonts w:ascii="Arial" w:hAnsi="Arial" w:cs="Arial"/>
         </w:rPr>
       </w:pPr>
-      <w:bookmarkStart w:id="42" w:name="_Toc63971930"/>
-      <w:bookmarkStart w:id="43" w:name="_Toc70623763"/>
-      <w:bookmarkEnd w:id="41"/>
+      <w:bookmarkStart w:id="43" w:name="_Toc63971930"/>
+      <w:bookmarkStart w:id="44" w:name="_Toc70623763"/>
+      <w:bookmarkEnd w:id="42"/>
       <w:r>
         <w:rPr>
           <w:rFonts w:ascii="Arial" w:hAnsi="Arial" w:cs="Arial"/>
         </w:rPr>
         <w:t>Criterios de validación, seguridad, pruebas del sistema</w:t>
       </w:r>
-      <w:bookmarkEnd w:id="42"/>
       <w:bookmarkEnd w:id="43"/>
+      <w:bookmarkEnd w:id="44"/>
     </w:p>
     <w:p>
       <w:pPr>
@@ -14688,7 +15095,7 @@
           <w:lang w:val="es-ES"/>
         </w:rPr>
       </w:pPr>
-      <w:bookmarkStart w:id="44" w:name="_Toc70623764"/>
+      <w:bookmarkStart w:id="45" w:name="_Toc70623764"/>
       <w:r>
         <w:rPr>
           <w:rFonts w:ascii="Arial" w:hAnsi="Arial" w:cs="Arial"/>
@@ -14697,7 +15104,7 @@
         </w:rPr>
         <w:t>Validación</w:t>
       </w:r>
-      <w:bookmarkEnd w:id="44"/>
+      <w:bookmarkEnd w:id="45"/>
     </w:p>
     <w:p>
       <w:pPr>
@@ -14725,7 +15132,7 @@
           <w:lang w:val="es-ES"/>
         </w:rPr>
       </w:pPr>
-      <w:bookmarkStart w:id="45" w:name="_Toc70623765"/>
+      <w:bookmarkStart w:id="46" w:name="_Toc70623765"/>
       <w:r>
         <w:rPr>
           <w:rFonts w:ascii="Arial" w:hAnsi="Arial" w:cs="Arial"/>
@@ -14735,7 +15142,7 @@
         <w:lastRenderedPageBreak/>
         <w:t>Seguridad</w:t>
       </w:r>
-      <w:bookmarkEnd w:id="45"/>
+      <w:bookmarkEnd w:id="46"/>
     </w:p>
     <w:p>
       <w:pPr>
@@ -14763,7 +15170,7 @@
           <w:lang w:val="es-ES"/>
         </w:rPr>
       </w:pPr>
-      <w:bookmarkStart w:id="46" w:name="_Toc70623766"/>
+      <w:bookmarkStart w:id="47" w:name="_Toc70623766"/>
       <w:r>
         <w:rPr>
           <w:rFonts w:ascii="Arial" w:hAnsi="Arial" w:cs="Arial"/>
@@ -14772,7 +15179,7 @@
         </w:rPr>
         <w:t>Pruebas</w:t>
       </w:r>
-      <w:bookmarkEnd w:id="46"/>
+      <w:bookmarkEnd w:id="47"/>
     </w:p>
     <w:p>
       <w:pPr>
@@ -14902,7 +15309,7 @@
           <w:lang w:val="es-ES"/>
         </w:rPr>
       </w:pPr>
-      <w:bookmarkStart w:id="47" w:name="_Toc70623767"/>
+      <w:bookmarkStart w:id="48" w:name="_Toc70623767"/>
       <w:r>
         <w:rPr>
           <w:rFonts w:ascii="Arial" w:hAnsi="Arial"/>
@@ -14912,7 +15319,7 @@
         <w:lastRenderedPageBreak/>
         <w:t>Presupuesto y fuentes de financiación</w:t>
       </w:r>
-      <w:bookmarkEnd w:id="47"/>
+      <w:bookmarkEnd w:id="48"/>
     </w:p>
     <w:tbl>
       <w:tblPr>
@@ -17268,7 +17675,7 @@
           <w:szCs w:val="24"/>
         </w:rPr>
       </w:pPr>
-      <w:bookmarkStart w:id="48" w:name="_Toc71574618"/>
+      <w:bookmarkStart w:id="49" w:name="_Toc71574618"/>
       <w:r>
         <w:rPr>
           <w:rFonts w:ascii="Arial" w:hAnsi="Arial"/>
@@ -17326,7 +17733,7 @@
         </w:rPr>
         <w:t>: Presupuesto global.</w:t>
       </w:r>
-      <w:bookmarkEnd w:id="48"/>
+      <w:bookmarkEnd w:id="49"/>
     </w:p>
     <w:p>
       <w:pPr>
@@ -19178,7 +19585,7 @@
           <w:szCs w:val="24"/>
         </w:rPr>
       </w:pPr>
-      <w:bookmarkStart w:id="49" w:name="_Toc71574619"/>
+      <w:bookmarkStart w:id="50" w:name="_Toc71574619"/>
       <w:r>
         <w:rPr>
           <w:rFonts w:ascii="Arial" w:hAnsi="Arial"/>
@@ -19252,7 +19659,7 @@
         </w:rPr>
         <w:t xml:space="preserve"> de los gastos personales</w:t>
       </w:r>
-      <w:bookmarkEnd w:id="49"/>
+      <w:bookmarkEnd w:id="50"/>
     </w:p>
     <w:tbl>
       <w:tblPr>
@@ -19937,7 +20344,7 @@
           <w:szCs w:val="24"/>
         </w:rPr>
       </w:pPr>
-      <w:bookmarkStart w:id="50" w:name="_Toc71574620"/>
+      <w:bookmarkStart w:id="51" w:name="_Toc71574620"/>
       <w:r>
         <w:rPr>
           <w:rFonts w:ascii="Arial" w:hAnsi="Arial"/>
@@ -19995,7 +20402,7 @@
         </w:rPr>
         <w:t>: Presupuesto cuantificación de los equipos de uso</w:t>
       </w:r>
-      <w:bookmarkEnd w:id="50"/>
+      <w:bookmarkEnd w:id="51"/>
     </w:p>
     <w:p>
       <w:pPr>
@@ -20496,7 +20903,7 @@
           <w:lang w:val="es-ES"/>
         </w:rPr>
       </w:pPr>
-      <w:bookmarkStart w:id="51" w:name="_Toc71574621"/>
+      <w:bookmarkStart w:id="52" w:name="_Toc71574621"/>
       <w:r>
         <w:rPr>
           <w:rFonts w:ascii="Arial" w:hAnsi="Arial"/>
@@ -20572,7 +20979,7 @@
         </w:rPr>
         <w:t xml:space="preserve"> campo</w:t>
       </w:r>
-      <w:bookmarkEnd w:id="51"/>
+      <w:bookmarkEnd w:id="52"/>
     </w:p>
     <w:tbl>
       <w:tblPr>
@@ -20869,7 +21276,7 @@
           <w:lang w:val="es-ES"/>
         </w:rPr>
       </w:pPr>
-      <w:bookmarkStart w:id="52" w:name="_Toc71574622"/>
+      <w:bookmarkStart w:id="53" w:name="_Toc71574622"/>
       <w:r>
         <w:rPr>
           <w:rFonts w:ascii="Arial" w:hAnsi="Arial"/>
@@ -20927,7 +21334,7 @@
         </w:rPr>
         <w:t>: Presupuesto servicios técnicos</w:t>
       </w:r>
-      <w:bookmarkEnd w:id="52"/>
+      <w:bookmarkEnd w:id="53"/>
     </w:p>
     <w:p>
       <w:pPr>
@@ -21363,7 +21770,7 @@
           <w:szCs w:val="24"/>
         </w:rPr>
       </w:pPr>
-      <w:bookmarkStart w:id="53" w:name="_Toc71574623"/>
+      <w:bookmarkStart w:id="54" w:name="_Toc71574623"/>
       <w:r>
         <w:rPr>
           <w:rFonts w:ascii="Arial" w:hAnsi="Arial"/>
@@ -21421,7 +21828,7 @@
         </w:rPr>
         <w:t>: Presupuesto materiales y suministros</w:t>
       </w:r>
-      <w:bookmarkEnd w:id="53"/>
+      <w:bookmarkEnd w:id="54"/>
     </w:p>
     <w:p>
       <w:pPr>
@@ -21472,7 +21879,7 @@
           <w:lang w:val="es-ES"/>
         </w:rPr>
       </w:pPr>
-      <w:bookmarkStart w:id="54" w:name="_Toc70623768"/>
+      <w:bookmarkStart w:id="55" w:name="_Toc70623768"/>
       <w:r>
         <w:rPr>
           <w:rFonts w:ascii="Arial" w:hAnsi="Arial"/>
@@ -21482,7 +21889,7 @@
         <w:lastRenderedPageBreak/>
         <w:t>Resultados</w:t>
       </w:r>
-      <w:bookmarkEnd w:id="54"/>
+      <w:bookmarkEnd w:id="55"/>
     </w:p>
     <w:p>
       <w:pPr>
@@ -21587,7 +21994,7 @@
           <w:szCs w:val="24"/>
         </w:rPr>
       </w:pPr>
-      <w:bookmarkStart w:id="55" w:name="_Toc71574624"/>
+      <w:bookmarkStart w:id="56" w:name="_Toc71574624"/>
       <w:r>
         <w:rPr>
           <w:rFonts w:ascii="Arial" w:hAnsi="Arial"/>
@@ -21645,7 +22052,7 @@
         </w:rPr>
         <w:t xml:space="preserve">  ¿Sufre de alguna discapacidad motriz?</w:t>
       </w:r>
-      <w:bookmarkEnd w:id="55"/>
+      <w:bookmarkEnd w:id="56"/>
     </w:p>
     <w:p>
       <w:pPr>
@@ -21821,7 +22228,7 @@
           <w:szCs w:val="24"/>
         </w:rPr>
       </w:pPr>
-      <w:bookmarkStart w:id="56" w:name="_Toc71574625"/>
+      <w:bookmarkStart w:id="57" w:name="_Toc71574625"/>
       <w:r>
         <w:rPr>
           <w:rFonts w:ascii="Arial" w:hAnsi="Arial"/>
@@ -21879,7 +22286,7 @@
         </w:rPr>
         <w:t xml:space="preserve"> "¿Ha jugado alguna vez un videojuego?"</w:t>
       </w:r>
-      <w:bookmarkEnd w:id="56"/>
+      <w:bookmarkEnd w:id="57"/>
     </w:p>
     <w:p>
       <w:pPr>
@@ -21979,7 +22386,7 @@
           <w:szCs w:val="24"/>
         </w:rPr>
       </w:pPr>
-      <w:bookmarkStart w:id="57" w:name="_Toc71574626"/>
+      <w:bookmarkStart w:id="58" w:name="_Toc71574626"/>
       <w:r>
         <w:rPr>
           <w:rFonts w:ascii="Arial" w:hAnsi="Arial"/>
@@ -22037,7 +22444,7 @@
         </w:rPr>
         <w:t xml:space="preserve">  ¿Cuáles son sus géneros favoritos de videojuegos?</w:t>
       </w:r>
-      <w:bookmarkEnd w:id="57"/>
+      <w:bookmarkEnd w:id="58"/>
     </w:p>
     <w:p>
       <w:pPr>
@@ -22192,7 +22599,7 @@
           <w:szCs w:val="24"/>
         </w:rPr>
       </w:pPr>
-      <w:bookmarkStart w:id="58" w:name="_Toc71574627"/>
+      <w:bookmarkStart w:id="59" w:name="_Toc71574627"/>
       <w:r>
         <w:rPr>
           <w:rFonts w:ascii="Arial" w:hAnsi="Arial"/>
@@ -22250,7 +22657,7 @@
         </w:rPr>
         <w:t xml:space="preserve">  ¿Conoce algún videojuego que se maneje con la voz?</w:t>
       </w:r>
-      <w:bookmarkEnd w:id="58"/>
+      <w:bookmarkEnd w:id="59"/>
     </w:p>
     <w:p>
       <w:pPr>
@@ -22351,7 +22758,7 @@
           <w:lang w:val="es-ES"/>
         </w:rPr>
       </w:pPr>
-      <w:bookmarkStart w:id="59" w:name="_Toc71574628"/>
+      <w:bookmarkStart w:id="60" w:name="_Toc71574628"/>
       <w:r>
         <w:rPr>
           <w:rFonts w:ascii="Arial" w:hAnsi="Arial"/>
@@ -22409,7 +22816,7 @@
         </w:rPr>
         <w:t xml:space="preserve"> ¿Conoce algún videojuego que se adapte a las personas con discapacidad?</w:t>
       </w:r>
-      <w:bookmarkEnd w:id="59"/>
+      <w:bookmarkEnd w:id="60"/>
     </w:p>
     <w:p>
       <w:pPr>
@@ -22538,7 +22945,7 @@
         </w:rPr>
         <w:br w:type="page"/>
       </w:r>
-      <w:bookmarkStart w:id="60" w:name="_Toc70623769"/>
+      <w:bookmarkStart w:id="61" w:name="_Toc70623769"/>
       <w:r>
         <w:rPr>
           <w:rFonts w:ascii="Arial" w:hAnsi="Arial"/>
@@ -22556,7 +22963,7 @@
         </w:rPr>
         <w:t>s</w:t>
       </w:r>
-      <w:bookmarkEnd w:id="60"/>
+      <w:bookmarkEnd w:id="61"/>
     </w:p>
     <w:p>
       <w:pPr>
@@ -22567,7 +22974,7 @@
           <w:lang w:val="es-ES"/>
         </w:rPr>
       </w:pPr>
-      <w:bookmarkStart w:id="61" w:name="_Toc70623770"/>
+      <w:bookmarkStart w:id="62" w:name="_Toc70623770"/>
       <w:r>
         <w:rPr>
           <w:rFonts w:ascii="Arial" w:hAnsi="Arial"/>
@@ -22576,7 +22983,7 @@
         </w:rPr>
         <w:t>Referencia</w:t>
       </w:r>
-      <w:bookmarkEnd w:id="61"/>
+      <w:bookmarkEnd w:id="62"/>
     </w:p>
     <w:p>
       <w:pPr>
@@ -23858,7 +24265,7 @@
           <w:lang w:val="es-ES"/>
         </w:rPr>
       </w:pPr>
-      <w:bookmarkStart w:id="62" w:name="_Toc70623771"/>
+      <w:bookmarkStart w:id="63" w:name="_Toc70623771"/>
       <w:r>
         <w:rPr>
           <w:rFonts w:ascii="Arial" w:hAnsi="Arial"/>
@@ -23868,7 +24275,7 @@
         <w:lastRenderedPageBreak/>
         <w:t>Anexos</w:t>
       </w:r>
-      <w:bookmarkEnd w:id="62"/>
+      <w:bookmarkEnd w:id="63"/>
     </w:p>
     <w:p>
       <w:pPr>
@@ -23878,14 +24285,14 @@
           <w:rFonts w:ascii="Arial" w:hAnsi="Arial" w:cs="Arial"/>
         </w:rPr>
       </w:pPr>
-      <w:bookmarkStart w:id="63" w:name="_Toc70623772"/>
+      <w:bookmarkStart w:id="64" w:name="_Toc70623772"/>
       <w:r>
         <w:rPr>
           <w:rFonts w:ascii="Arial" w:hAnsi="Arial" w:cs="Arial"/>
         </w:rPr>
         <w:t>Anexo 1</w:t>
       </w:r>
-      <w:bookmarkEnd w:id="63"/>
+      <w:bookmarkEnd w:id="64"/>
     </w:p>
     <w:p>
       <w:pPr>
@@ -23949,7 +24356,7 @@
           <w:rFonts w:ascii="Arial" w:hAnsi="Arial" w:cs="Arial"/>
         </w:rPr>
       </w:pPr>
-      <w:bookmarkStart w:id="64" w:name="_Toc70623773"/>
+      <w:bookmarkStart w:id="65" w:name="_Toc70623773"/>
       <w:r>
         <w:rPr>
           <w:rFonts w:ascii="Arial" w:hAnsi="Arial" w:cs="Arial"/>
@@ -23962,7 +24369,7 @@
         </w:rPr>
         <w:t>2</w:t>
       </w:r>
-      <w:bookmarkEnd w:id="64"/>
+      <w:bookmarkEnd w:id="65"/>
     </w:p>
     <w:p>
       <w:pPr>
@@ -25647,7 +26054,7 @@
           <w:rFonts w:ascii="Arial" w:hAnsi="Arial" w:cs="Arial"/>
         </w:rPr>
       </w:pPr>
-      <w:bookmarkStart w:id="65" w:name="_Toc70623774"/>
+      <w:bookmarkStart w:id="66" w:name="_Toc70623774"/>
       <w:r>
         <w:rPr>
           <w:rFonts w:ascii="Arial" w:hAnsi="Arial" w:cs="Arial"/>
@@ -25655,7 +26062,7 @@
         <w:lastRenderedPageBreak/>
         <w:t>Anexo 3</w:t>
       </w:r>
-      <w:bookmarkEnd w:id="65"/>
+      <w:bookmarkEnd w:id="66"/>
     </w:p>
     <w:p>
       <w:pPr>
@@ -27976,8 +28383,6 @@
           <w:lang w:val="es-ES"/>
         </w:rPr>
       </w:pPr>
-      <w:bookmarkStart w:id="66" w:name="_GoBack"/>
-      <w:bookmarkEnd w:id="66"/>
     </w:p>
     <w:sectPr>
       <w:footerReference w:type="default" r:id="rId23"/>
@@ -28081,7 +28486,7 @@
             <w:noProof/>
             <w:lang w:val="es-ES"/>
           </w:rPr>
-          <w:t>21</w:t>
+          <w:t>43</w:t>
         </w:r>
         <w:r>
           <w:fldChar w:fldCharType="end"/>
@@ -32203,21 +32608,6 @@
 </file>
 
 <file path=customXml/item1.xml><?xml version="1.0" encoding="utf-8"?>
-<?mso-contentType ?>
-<FormTemplates xmlns="http://schemas.microsoft.com/sharepoint/v3/contenttype/forms">
-  <Display>DocumentLibraryForm</Display>
-  <Edit>DocumentLibraryForm</Edit>
-  <New>DocumentLibraryForm</New>
-</FormTemplates>
-</file>
-
-<file path=customXml/item2.xml><?xml version="1.0" encoding="utf-8"?>
-<p:properties xmlns:p="http://schemas.microsoft.com/office/2006/metadata/properties" xmlns:xsi="http://www.w3.org/2001/XMLSchema-instance" xmlns:pc="http://schemas.microsoft.com/office/infopath/2007/PartnerControls">
-  <documentManagement/>
-</p:properties>
-</file>
-
-<file path=customXml/item3.xml><?xml version="1.0" encoding="utf-8"?>
 <ct:contentTypeSchema xmlns:ct="http://schemas.microsoft.com/office/2006/metadata/contentType" xmlns:ma="http://schemas.microsoft.com/office/2006/metadata/properties/metaAttributes" ct:_="" ma:_="" ma:contentTypeName="Documento" ma:contentTypeID="0x010100BD3955E88246FF4BA155D9F0839DC4C3" ma:contentTypeVersion="0" ma:contentTypeDescription="Crear nuevo documento." ma:contentTypeScope="" ma:versionID="215cc02718d6cc3125c2c12b7db54a34">
   <xsd:schema xmlns:xsd="http://www.w3.org/2001/XMLSchema" xmlns:xs="http://www.w3.org/2001/XMLSchema" xmlns:p="http://schemas.microsoft.com/office/2006/metadata/properties" targetNamespace="http://schemas.microsoft.com/office/2006/metadata/properties" ma:root="true" ma:fieldsID="5b2b1fa7a59e354d7f595b7732424404">
     <xsd:element name="properties">
@@ -32331,28 +32721,26 @@
 </ct:contentTypeSchema>
 </file>
 
+<file path=customXml/item2.xml><?xml version="1.0" encoding="utf-8"?>
+<p:properties xmlns:p="http://schemas.microsoft.com/office/2006/metadata/properties" xmlns:xsi="http://www.w3.org/2001/XMLSchema-instance" xmlns:pc="http://schemas.microsoft.com/office/infopath/2007/PartnerControls">
+  <documentManagement/>
+</p:properties>
+</file>
+
+<file path=customXml/item3.xml><?xml version="1.0" encoding="utf-8"?>
+<?mso-contentType ?>
+<FormTemplates xmlns="http://schemas.microsoft.com/sharepoint/v3/contenttype/forms">
+  <Display>DocumentLibraryForm</Display>
+  <Edit>DocumentLibraryForm</Edit>
+  <New>DocumentLibraryForm</New>
+</FormTemplates>
+</file>
+
 <file path=customXml/item4.xml><?xml version="1.0" encoding="utf-8"?>
 <b:Sources xmlns:b="http://schemas.openxmlformats.org/officeDocument/2006/bibliography" xmlns="http://schemas.openxmlformats.org/officeDocument/2006/bibliography" SelectedStyle="\APA.XSL" StyleName="APA"/>
 </file>
 
 <file path=customXml/itemProps1.xml><?xml version="1.0" encoding="utf-8"?>
-<ds:datastoreItem xmlns:ds="http://schemas.openxmlformats.org/officeDocument/2006/customXml" ds:itemID="{8DEBF0E1-19CA-4A68-975D-AE00E61B99C4}">
-  <ds:schemaRefs>
-    <ds:schemaRef ds:uri="http://schemas.microsoft.com/sharepoint/v3/contenttype/forms"/>
-  </ds:schemaRefs>
-</ds:datastoreItem>
-</file>
-
-<file path=customXml/itemProps2.xml><?xml version="1.0" encoding="utf-8"?>
-<ds:datastoreItem xmlns:ds="http://schemas.openxmlformats.org/officeDocument/2006/customXml" ds:itemID="{BBF222D8-FF56-4A68-A366-2ED0A4592E0F}">
-  <ds:schemaRefs>
-    <ds:schemaRef ds:uri="http://schemas.microsoft.com/office/2006/metadata/properties"/>
-    <ds:schemaRef ds:uri="http://schemas.microsoft.com/office/infopath/2007/PartnerControls"/>
-  </ds:schemaRefs>
-</ds:datastoreItem>
-</file>
-
-<file path=customXml/itemProps3.xml><?xml version="1.0" encoding="utf-8"?>
 <ds:datastoreItem xmlns:ds="http://schemas.openxmlformats.org/officeDocument/2006/customXml" ds:itemID="{9D3EC04A-D1A6-40A9-B10F-3D11DA2C11AD}">
   <ds:schemaRefs>
     <ds:schemaRef ds:uri="http://schemas.microsoft.com/office/2006/metadata/contentType"/>
@@ -32368,8 +32756,25 @@
 </ds:datastoreItem>
 </file>
 
+<file path=customXml/itemProps2.xml><?xml version="1.0" encoding="utf-8"?>
+<ds:datastoreItem xmlns:ds="http://schemas.openxmlformats.org/officeDocument/2006/customXml" ds:itemID="{BBF222D8-FF56-4A68-A366-2ED0A4592E0F}">
+  <ds:schemaRefs>
+    <ds:schemaRef ds:uri="http://schemas.microsoft.com/office/2006/metadata/properties"/>
+    <ds:schemaRef ds:uri="http://schemas.microsoft.com/office/infopath/2007/PartnerControls"/>
+  </ds:schemaRefs>
+</ds:datastoreItem>
+</file>
+
+<file path=customXml/itemProps3.xml><?xml version="1.0" encoding="utf-8"?>
+<ds:datastoreItem xmlns:ds="http://schemas.openxmlformats.org/officeDocument/2006/customXml" ds:itemID="{8DEBF0E1-19CA-4A68-975D-AE00E61B99C4}">
+  <ds:schemaRefs>
+    <ds:schemaRef ds:uri="http://schemas.microsoft.com/sharepoint/v3/contenttype/forms"/>
+  </ds:schemaRefs>
+</ds:datastoreItem>
+</file>
+
 <file path=customXml/itemProps4.xml><?xml version="1.0" encoding="utf-8"?>
-<ds:datastoreItem xmlns:ds="http://schemas.openxmlformats.org/officeDocument/2006/customXml" ds:itemID="{C407AFA1-8D7C-4596-8607-74B250836C79}">
+<ds:datastoreItem xmlns:ds="http://schemas.openxmlformats.org/officeDocument/2006/customXml" ds:itemID="{7789754E-2963-45E2-91F1-D7F8C40D1EFF}">
   <ds:schemaRefs>
     <ds:schemaRef ds:uri="http://schemas.openxmlformats.org/officeDocument/2006/bibliography"/>
   </ds:schemaRefs>

</xml_diff>